<commit_message>
morning session 22/04 update
</commit_message>
<xml_diff>
--- a/Playwright_JavaScript_TypeScript_Docs.docx
+++ b/Playwright_JavaScript_TypeScript_Docs.docx
@@ -38,12 +38,21 @@
       <w:r>
         <w:t xml:space="preserve">HTML: </w:t>
       </w:r>
+      <w:proofErr w:type="spellStart"/>
       <w:r>
         <w:rPr>
           <w:b/>
           <w:bCs/>
         </w:rPr>
-        <w:t>Hyper text markup language</w:t>
+        <w:t>Hyper text</w:t>
+      </w:r>
+      <w:proofErr w:type="spellEnd"/>
+      <w:r>
+        <w:rPr>
+          <w:b/>
+          <w:bCs/>
+        </w:rPr>
+        <w:t xml:space="preserve"> markup language</w:t>
       </w:r>
     </w:p>
     <w:p>
@@ -197,8 +206,13 @@
       </w:pPr>
       <w:r>
         <w:lastRenderedPageBreak/>
-        <w:t>Commented-out internal CSS styles that would have applied different colors</w:t>
-      </w:r>
+        <w:t xml:space="preserve">Commented-out internal CSS styles that would have applied different </w:t>
+      </w:r>
+      <w:proofErr w:type="spellStart"/>
+      <w:r>
+        <w:t>colors</w:t>
+      </w:r>
+      <w:proofErr w:type="spellEnd"/>
     </w:p>
     <w:p>
       <w:pPr>
@@ -250,7 +264,15 @@
         </w:tabs>
       </w:pPr>
       <w:r>
-        <w:t>H1 heading with inline styling (yellow color and left margin)</w:t>
+        <w:t xml:space="preserve">H1 heading with inline styling (yellow </w:t>
+      </w:r>
+      <w:proofErr w:type="spellStart"/>
+      <w:r>
+        <w:t>color</w:t>
+      </w:r>
+      <w:proofErr w:type="spellEnd"/>
+      <w:r>
+        <w:t xml:space="preserve"> and left margin)</w:t>
       </w:r>
     </w:p>
     <w:p>
@@ -289,7 +311,20 @@
         </w:numPr>
       </w:pPr>
       <w:r>
-        <w:t>Button with ID "my1" that calls a JavaScript function "btnclick()" when clicked</w:t>
+        <w:t>Button with ID "my1" that calls a JavaScript function "</w:t>
+      </w:r>
+      <w:proofErr w:type="spellStart"/>
+      <w:proofErr w:type="gramStart"/>
+      <w:r>
+        <w:t>btnclick</w:t>
+      </w:r>
+      <w:proofErr w:type="spellEnd"/>
+      <w:r>
+        <w:t>(</w:t>
+      </w:r>
+      <w:proofErr w:type="gramEnd"/>
+      <w:r>
+        <w:t>)" when clicked</w:t>
       </w:r>
     </w:p>
     <w:p/>
@@ -328,18 +363,41 @@
       </w:r>
     </w:p>
     <w:p>
+      <w:proofErr w:type="spellStart"/>
       <w:r>
         <w:t>javascript</w:t>
       </w:r>
-    </w:p>
-    <w:p>
-      <w:r>
-        <w:t>function btnclick(){</w:t>
-      </w:r>
-    </w:p>
-    <w:p>
-      <w:r>
-        <w:t xml:space="preserve">    alert('Hi team click here')</w:t>
+      <w:proofErr w:type="spellEnd"/>
+    </w:p>
+    <w:p>
+      <w:r>
+        <w:t xml:space="preserve">function </w:t>
+      </w:r>
+      <w:proofErr w:type="spellStart"/>
+      <w:proofErr w:type="gramStart"/>
+      <w:r>
+        <w:t>btnclick</w:t>
+      </w:r>
+      <w:proofErr w:type="spellEnd"/>
+      <w:r>
+        <w:t>(</w:t>
+      </w:r>
+      <w:proofErr w:type="gramEnd"/>
+      <w:r>
+        <w:t>){</w:t>
+      </w:r>
+    </w:p>
+    <w:p>
+      <w:r>
+        <w:t xml:space="preserve">    </w:t>
+      </w:r>
+      <w:proofErr w:type="gramStart"/>
+      <w:r>
+        <w:t>alert(</w:t>
+      </w:r>
+      <w:proofErr w:type="gramEnd"/>
+      <w:r>
+        <w:t>'Hi team click here')</w:t>
       </w:r>
     </w:p>
     <w:p>
@@ -349,7 +407,15 @@
     </w:p>
     <w:p>
       <w:r>
-        <w:t>This defines a function named btnclick that displays an alert dialog with the message "Hi team click here" when called. This function would typically be connected to a button's click event in HTML.</w:t>
+        <w:t xml:space="preserve">This defines a function named </w:t>
+      </w:r>
+      <w:proofErr w:type="spellStart"/>
+      <w:r>
+        <w:t>btnclick</w:t>
+      </w:r>
+      <w:proofErr w:type="spellEnd"/>
+      <w:r>
+        <w:t xml:space="preserve"> that displays an alert dialog with the message "Hi team click here" when called. This function would typically be connected to a button's click event in HTML.</w:t>
       </w:r>
     </w:p>
     <w:p>
@@ -368,24 +434,46 @@
       </w:r>
     </w:p>
     <w:p>
+      <w:proofErr w:type="spellStart"/>
       <w:r>
         <w:t>javascript</w:t>
       </w:r>
-    </w:p>
-    <w:p>
-      <w:r>
-        <w:t>let a=10;</w:t>
-      </w:r>
-    </w:p>
-    <w:p>
-      <w:r>
-        <w:t>let b=5;</w:t>
-      </w:r>
-    </w:p>
-    <w:p>
-      <w:r>
-        <w:t>const c =90;</w:t>
-      </w:r>
+      <w:proofErr w:type="spellEnd"/>
+    </w:p>
+    <w:p>
+      <w:r>
+        <w:t>let a=</w:t>
+      </w:r>
+      <w:proofErr w:type="gramStart"/>
+      <w:r>
+        <w:t>10;</w:t>
+      </w:r>
+      <w:proofErr w:type="gramEnd"/>
+    </w:p>
+    <w:p>
+      <w:r>
+        <w:t>let b=</w:t>
+      </w:r>
+      <w:proofErr w:type="gramStart"/>
+      <w:r>
+        <w:t>5;</w:t>
+      </w:r>
+      <w:proofErr w:type="gramEnd"/>
+    </w:p>
+    <w:p>
+      <w:proofErr w:type="spellStart"/>
+      <w:r>
+        <w:t>const</w:t>
+      </w:r>
+      <w:proofErr w:type="spellEnd"/>
+      <w:r>
+        <w:t xml:space="preserve"> c =</w:t>
+      </w:r>
+      <w:proofErr w:type="gramStart"/>
+      <w:r>
+        <w:t>90;</w:t>
+      </w:r>
+      <w:proofErr w:type="gramEnd"/>
     </w:p>
     <w:p>
       <w:pPr>
@@ -405,8 +493,13 @@
           <w:numId w:val="2"/>
         </w:numPr>
       </w:pPr>
-      <w:r>
-        <w:t>const is used to declare constants that cannot be reassigned</w:t>
+      <w:proofErr w:type="spellStart"/>
+      <w:r>
+        <w:t>const</w:t>
+      </w:r>
+      <w:proofErr w:type="spellEnd"/>
+      <w:r>
+        <w:t xml:space="preserve"> is used to declare constants that cannot be reassigned</w:t>
       </w:r>
     </w:p>
     <w:p>
@@ -422,9 +515,11 @@
       <w:r>
         <w:t xml:space="preserve"> </w:t>
       </w:r>
+      <w:proofErr w:type="spellStart"/>
       <w:r>
         <w:t>javascript</w:t>
       </w:r>
+      <w:proofErr w:type="spellEnd"/>
     </w:p>
     <w:p>
       <w:pPr>
@@ -471,50 +566,125 @@
           <w:iCs/>
         </w:rPr>
       </w:pPr>
+      <w:proofErr w:type="gramStart"/>
       <w:r>
         <w:rPr>
           <w:i/>
           <w:iCs/>
         </w:rPr>
-        <w:t>console.log("sum of ",a+b);</w:t>
-      </w:r>
-    </w:p>
-    <w:p>
-      <w:pPr>
+        <w:t>console.log(</w:t>
+      </w:r>
+      <w:proofErr w:type="gramEnd"/>
+      <w:r>
         <w:rPr>
           <w:i/>
           <w:iCs/>
         </w:rPr>
-      </w:pPr>
+        <w:t>"sum of ",</w:t>
+      </w:r>
+      <w:proofErr w:type="spellStart"/>
       <w:r>
         <w:rPr>
           <w:i/>
           <w:iCs/>
         </w:rPr>
-        <w:t>console.log("Sum of "+a+" and "+b+" is "+(a+b));</w:t>
-      </w:r>
-    </w:p>
-    <w:p>
-      <w:pPr>
+        <w:t>a+b</w:t>
+      </w:r>
+      <w:proofErr w:type="spellEnd"/>
+      <w:r>
         <w:rPr>
           <w:i/>
           <w:iCs/>
         </w:rPr>
-      </w:pPr>
-      <w:r>
+        <w:t>);</w:t>
+      </w:r>
+    </w:p>
+    <w:p>
+      <w:pPr>
         <w:rPr>
           <w:i/>
           <w:iCs/>
         </w:rPr>
-        <w:t>console.log(`Sum of ${a} and ${b} is ${a+b}`);</w:t>
-      </w:r>
-    </w:p>
-    <w:p>
+      </w:pPr>
+      <w:proofErr w:type="gramStart"/>
       <w:r>
         <w:rPr>
           <w:i/>
           <w:iCs/>
         </w:rPr>
+        <w:t>console.log(</w:t>
+      </w:r>
+      <w:proofErr w:type="gramEnd"/>
+      <w:r>
+        <w:rPr>
+          <w:i/>
+          <w:iCs/>
+        </w:rPr>
+        <w:t>"Sum of "+a+" and "+b+" is "+(</w:t>
+      </w:r>
+      <w:proofErr w:type="spellStart"/>
+      <w:r>
+        <w:rPr>
+          <w:i/>
+          <w:iCs/>
+        </w:rPr>
+        <w:t>a+b</w:t>
+      </w:r>
+      <w:proofErr w:type="spellEnd"/>
+      <w:r>
+        <w:rPr>
+          <w:i/>
+          <w:iCs/>
+        </w:rPr>
+        <w:t>));</w:t>
+      </w:r>
+    </w:p>
+    <w:p>
+      <w:pPr>
+        <w:rPr>
+          <w:i/>
+          <w:iCs/>
+        </w:rPr>
+      </w:pPr>
+      <w:proofErr w:type="gramStart"/>
+      <w:r>
+        <w:rPr>
+          <w:i/>
+          <w:iCs/>
+        </w:rPr>
+        <w:t>console.log(</w:t>
+      </w:r>
+      <w:proofErr w:type="gramEnd"/>
+      <w:r>
+        <w:rPr>
+          <w:i/>
+          <w:iCs/>
+        </w:rPr>
+        <w:t>`Sum of ${a} and ${b} is ${</w:t>
+      </w:r>
+      <w:proofErr w:type="spellStart"/>
+      <w:r>
+        <w:rPr>
+          <w:i/>
+          <w:iCs/>
+        </w:rPr>
+        <w:t>a+b</w:t>
+      </w:r>
+      <w:proofErr w:type="spellEnd"/>
+      <w:r>
+        <w:rPr>
+          <w:i/>
+          <w:iCs/>
+        </w:rPr>
+        <w:t>}`);</w:t>
+      </w:r>
+    </w:p>
+    <w:p>
+      <w:r>
+        <w:rPr>
+          <w:i/>
+          <w:iCs/>
+        </w:rPr>
         <w:t>*/</w:t>
       </w:r>
     </w:p>
@@ -525,11 +695,16 @@
         </w:tabs>
       </w:pPr>
       <w:r>
-        <w:t xml:space="preserve">These commented lines demonstrate three ways </w:t>
+        <w:t xml:space="preserve">These commented lines demonstrate three </w:t>
+      </w:r>
+      <w:proofErr w:type="gramStart"/>
+      <w:r>
+        <w:t xml:space="preserve">ways </w:t>
       </w:r>
       <w:r>
         <w:t>:</w:t>
       </w:r>
+      <w:proofErr w:type="gramEnd"/>
     </w:p>
     <w:p>
       <w:pPr>
@@ -582,12 +757,41 @@
     </w:p>
     <w:p>
       <w:r>
-        <w:t>let val = true;</w:t>
-      </w:r>
-    </w:p>
-    <w:p>
-      <w:r>
-        <w:t>Declares a boolean variable val with the value true.</w:t>
+        <w:t xml:space="preserve">let </w:t>
+      </w:r>
+      <w:proofErr w:type="spellStart"/>
+      <w:r>
+        <w:t>val</w:t>
+      </w:r>
+      <w:proofErr w:type="spellEnd"/>
+      <w:r>
+        <w:t xml:space="preserve"> = </w:t>
+      </w:r>
+      <w:proofErr w:type="gramStart"/>
+      <w:r>
+        <w:t>true;</w:t>
+      </w:r>
+      <w:proofErr w:type="gramEnd"/>
+    </w:p>
+    <w:p>
+      <w:r>
+        <w:t xml:space="preserve">Declares a </w:t>
+      </w:r>
+      <w:proofErr w:type="spellStart"/>
+      <w:r>
+        <w:t>boolean</w:t>
+      </w:r>
+      <w:proofErr w:type="spellEnd"/>
+      <w:r>
+        <w:t xml:space="preserve"> variable </w:t>
+      </w:r>
+      <w:proofErr w:type="spellStart"/>
+      <w:r>
+        <w:t>val</w:t>
+      </w:r>
+      <w:proofErr w:type="spellEnd"/>
+      <w:r>
+        <w:t xml:space="preserve"> with the value true.</w:t>
       </w:r>
     </w:p>
     <w:p>
@@ -607,12 +811,36 @@
     </w:p>
     <w:p>
       <w:r>
-        <w:t>let arr = ["hello",48,true,3.0]</w:t>
-      </w:r>
-    </w:p>
-    <w:p>
-      <w:r>
-        <w:t>Creates an array with mixed data types (string, number, boolean, float).</w:t>
+        <w:t xml:space="preserve">let </w:t>
+      </w:r>
+      <w:proofErr w:type="spellStart"/>
+      <w:r>
+        <w:t>arr</w:t>
+      </w:r>
+      <w:proofErr w:type="spellEnd"/>
+      <w:r>
+        <w:t xml:space="preserve"> = ["hello",</w:t>
+      </w:r>
+      <w:proofErr w:type="gramStart"/>
+      <w:r>
+        <w:t>48,true</w:t>
+      </w:r>
+      <w:proofErr w:type="gramEnd"/>
+      <w:r>
+        <w:t>,3.0]</w:t>
+      </w:r>
+    </w:p>
+    <w:p>
+      <w:r>
+        <w:t xml:space="preserve">Creates an array with mixed data types (string, number, </w:t>
+      </w:r>
+      <w:proofErr w:type="spellStart"/>
+      <w:r>
+        <w:t>boolean</w:t>
+      </w:r>
+      <w:proofErr w:type="spellEnd"/>
+      <w:r>
+        <w:t>, float).</w:t>
       </w:r>
     </w:p>
     <w:p>
@@ -631,43 +859,93 @@
       </w:r>
     </w:p>
     <w:p>
+      <w:proofErr w:type="spellStart"/>
       <w:r>
         <w:t>javascript</w:t>
       </w:r>
-    </w:p>
-    <w:p>
-      <w:r>
-        <w:t xml:space="preserve">arr.push("jira");  </w:t>
+      <w:proofErr w:type="spellEnd"/>
+    </w:p>
+    <w:p>
+      <w:proofErr w:type="spellStart"/>
+      <w:proofErr w:type="gramStart"/>
+      <w:r>
+        <w:t>arr.push</w:t>
+      </w:r>
+      <w:proofErr w:type="spellEnd"/>
+      <w:proofErr w:type="gramEnd"/>
+      <w:r>
+        <w:t>("</w:t>
+      </w:r>
+      <w:proofErr w:type="spellStart"/>
+      <w:r>
+        <w:t>jira</w:t>
+      </w:r>
+      <w:proofErr w:type="spellEnd"/>
+      <w:r>
+        <w:t xml:space="preserve">");  </w:t>
       </w:r>
       <w:r>
         <w:rPr>
           <w:i/>
           <w:iCs/>
         </w:rPr>
-        <w:t>// Adds "jira" to the end</w:t>
-      </w:r>
-    </w:p>
-    <w:p>
-      <w:r>
-        <w:t xml:space="preserve">arr.push(50);      </w:t>
-      </w:r>
+        <w:t>// Adds "</w:t>
+      </w:r>
+      <w:proofErr w:type="spellStart"/>
       <w:r>
         <w:rPr>
           <w:i/>
           <w:iCs/>
         </w:rPr>
-        <w:t>// Adds 50 to the end</w:t>
-      </w:r>
-    </w:p>
-    <w:p>
-      <w:r>
-        <w:t xml:space="preserve">arr.pop();         </w:t>
-      </w:r>
+        <w:t>jira</w:t>
+      </w:r>
+      <w:proofErr w:type="spellEnd"/>
       <w:r>
         <w:rPr>
           <w:i/>
           <w:iCs/>
         </w:rPr>
+        <w:t>" to the end</w:t>
+      </w:r>
+    </w:p>
+    <w:p>
+      <w:proofErr w:type="spellStart"/>
+      <w:proofErr w:type="gramStart"/>
+      <w:r>
+        <w:t>arr.push</w:t>
+      </w:r>
+      <w:proofErr w:type="spellEnd"/>
+      <w:proofErr w:type="gramEnd"/>
+      <w:r>
+        <w:t xml:space="preserve">(50);      </w:t>
+      </w:r>
+      <w:r>
+        <w:rPr>
+          <w:i/>
+          <w:iCs/>
+        </w:rPr>
+        <w:t>// Adds 50 to the end</w:t>
+      </w:r>
+    </w:p>
+    <w:p>
+      <w:proofErr w:type="spellStart"/>
+      <w:proofErr w:type="gramStart"/>
+      <w:r>
+        <w:t>arr.pop</w:t>
+      </w:r>
+      <w:proofErr w:type="spellEnd"/>
+      <w:r>
+        <w:t>(</w:t>
+      </w:r>
+      <w:proofErr w:type="gramEnd"/>
+      <w:r>
+        <w:t xml:space="preserve">);         </w:t>
+      </w:r>
+      <w:r>
+        <w:rPr>
+          <w:i/>
+          <w:iCs/>
+        </w:rPr>
         <w:t>// Removes the last element (50)</w:t>
       </w:r>
     </w:p>
@@ -687,18 +965,54 @@
       </w:r>
     </w:p>
     <w:p>
-      <w:r>
-        <w:t>arr.filter((e)=&gt; Number.isInteger(e))</w:t>
-      </w:r>
-    </w:p>
-    <w:p>
-      <w:r>
-        <w:t xml:space="preserve">    .map((e)=&gt; e*10)</w:t>
-      </w:r>
-    </w:p>
-    <w:p>
-      <w:r>
-        <w:t xml:space="preserve">    .forEach((e) =&gt; console.log(e));</w:t>
+      <w:proofErr w:type="spellStart"/>
+      <w:proofErr w:type="gramStart"/>
+      <w:r>
+        <w:t>arr.filter</w:t>
+      </w:r>
+      <w:proofErr w:type="spellEnd"/>
+      <w:proofErr w:type="gramEnd"/>
+      <w:r>
+        <w:t xml:space="preserve">((e)=&gt; </w:t>
+      </w:r>
+      <w:proofErr w:type="spellStart"/>
+      <w:r>
+        <w:t>Number.isInteger</w:t>
+      </w:r>
+      <w:proofErr w:type="spellEnd"/>
+      <w:r>
+        <w:t>(e))</w:t>
+      </w:r>
+    </w:p>
+    <w:p>
+      <w:r>
+        <w:t xml:space="preserve">    </w:t>
+      </w:r>
+      <w:proofErr w:type="gramStart"/>
+      <w:r>
+        <w:t>.map</w:t>
+      </w:r>
+      <w:proofErr w:type="gramEnd"/>
+      <w:r>
+        <w:t>((e)=&gt; e*10)</w:t>
+      </w:r>
+    </w:p>
+    <w:p>
+      <w:r>
+        <w:t xml:space="preserve">    </w:t>
+      </w:r>
+      <w:proofErr w:type="gramStart"/>
+      <w:r>
+        <w:t>.</w:t>
+      </w:r>
+      <w:proofErr w:type="spellStart"/>
+      <w:r>
+        <w:t>forEach</w:t>
+      </w:r>
+      <w:proofErr w:type="spellEnd"/>
+      <w:proofErr w:type="gramEnd"/>
+      <w:r>
+        <w:t>((e) =&gt; console.log(e));</w:t>
       </w:r>
     </w:p>
     <w:p>
@@ -756,9 +1070,11 @@
       </w:r>
     </w:p>
     <w:p>
+      <w:proofErr w:type="spellStart"/>
       <w:r>
         <w:t>javascript</w:t>
       </w:r>
+      <w:proofErr w:type="spellEnd"/>
     </w:p>
     <w:p>
       <w:r>
@@ -767,7 +1083,17 @@
     </w:p>
     <w:p>
       <w:r>
-        <w:t xml:space="preserve">    console.log(a.split('').reverse().join(''));</w:t>
+        <w:t xml:space="preserve">    console.log(</w:t>
+      </w:r>
+      <w:proofErr w:type="spellStart"/>
+      <w:proofErr w:type="gramStart"/>
+      <w:r>
+        <w:t>a.split</w:t>
+      </w:r>
+      <w:proofErr w:type="spellEnd"/>
+      <w:proofErr w:type="gramEnd"/>
+      <w:r>
+        <w:t>('').reverse().join(''));</w:t>
       </w:r>
     </w:p>
     <w:p>
@@ -778,14 +1104,42 @@
     <w:p/>
     <w:p>
       <w:r>
-        <w:t xml:space="preserve">reverse("today");  </w:t>
+        <w:t>reverse("today"</w:t>
+      </w:r>
+      <w:proofErr w:type="gramStart"/>
+      <w:r>
+        <w:t xml:space="preserve">);  </w:t>
       </w:r>
       <w:r>
         <w:rPr>
           <w:i/>
           <w:iCs/>
         </w:rPr>
-        <w:t>// Outputs: "yadot"</w:t>
+        <w:t>/</w:t>
+      </w:r>
+      <w:proofErr w:type="gramEnd"/>
+      <w:r>
+        <w:rPr>
+          <w:i/>
+          <w:iCs/>
+        </w:rPr>
+        <w:t>/ Outputs: "</w:t>
+      </w:r>
+      <w:proofErr w:type="spellStart"/>
+      <w:r>
+        <w:rPr>
+          <w:i/>
+          <w:iCs/>
+        </w:rPr>
+        <w:t>yadot</w:t>
+      </w:r>
+      <w:proofErr w:type="spellEnd"/>
+      <w:r>
+        <w:rPr>
+          <w:i/>
+          <w:iCs/>
+        </w:rPr>
+        <w:t>"</w:t>
       </w:r>
     </w:p>
     <w:p>
@@ -804,24 +1158,41 @@
       </w:r>
     </w:p>
     <w:p>
+      <w:proofErr w:type="spellStart"/>
       <w:r>
         <w:t>javascript</w:t>
       </w:r>
-    </w:p>
-    <w:p>
-      <w:r>
-        <w:t>function rec(a){</w:t>
-      </w:r>
-    </w:p>
-    <w:p>
-      <w:r>
-        <w:t xml:space="preserve">    if(a==10){</w:t>
-      </w:r>
-    </w:p>
-    <w:p>
-      <w:r>
-        <w:t xml:space="preserve">        return;</w:t>
-      </w:r>
+      <w:proofErr w:type="spellEnd"/>
+    </w:p>
+    <w:p>
+      <w:r>
+        <w:t>function rec(a</w:t>
+      </w:r>
+      <w:proofErr w:type="gramStart"/>
+      <w:r>
+        <w:t>){</w:t>
+      </w:r>
+      <w:proofErr w:type="gramEnd"/>
+    </w:p>
+    <w:p>
+      <w:r>
+        <w:t xml:space="preserve">    if(a==</w:t>
+      </w:r>
+      <w:proofErr w:type="gramStart"/>
+      <w:r>
+        <w:t>10){</w:t>
+      </w:r>
+      <w:proofErr w:type="gramEnd"/>
+    </w:p>
+    <w:p>
+      <w:r>
+        <w:t xml:space="preserve">        </w:t>
+      </w:r>
+      <w:proofErr w:type="gramStart"/>
+      <w:r>
+        <w:t>return;</w:t>
+      </w:r>
+      <w:proofErr w:type="gramEnd"/>
     </w:p>
     <w:p>
       <w:r>
@@ -835,8 +1206,13 @@
     </w:p>
     <w:p>
       <w:r>
-        <w:t xml:space="preserve">    rec(a+1);</w:t>
-      </w:r>
+        <w:t xml:space="preserve">    rec(a+1</w:t>
+      </w:r>
+      <w:proofErr w:type="gramStart"/>
+      <w:r>
+        <w:t>);</w:t>
+      </w:r>
+      <w:proofErr w:type="gramEnd"/>
     </w:p>
     <w:p>
       <w:r>
@@ -844,8 +1220,13 @@
       </w:r>
     </w:p>
     <w:p>
-      <w:r>
-        <w:t>rec(1);</w:t>
+      <w:proofErr w:type="gramStart"/>
+      <w:r>
+        <w:t>rec(</w:t>
+      </w:r>
+      <w:proofErr w:type="gramEnd"/>
+      <w:r>
+        <w:t>1);</w:t>
       </w:r>
     </w:p>
     <w:p/>
@@ -870,7 +1251,15 @@
     </w:p>
     <w:p>
       <w:r>
-        <w:t>This code demonstrates a two-part process for handling form data using HTML, JavaScript, and localStorage:</w:t>
+        <w:t xml:space="preserve">This code demonstrates a two-part process for handling form data using HTML, JavaScript, and </w:t>
+      </w:r>
+      <w:proofErr w:type="spellStart"/>
+      <w:r>
+        <w:t>localStorage</w:t>
+      </w:r>
+      <w:proofErr w:type="spellEnd"/>
+      <w:r>
+        <w:t>:</w:t>
       </w:r>
     </w:p>
     <w:p>
@@ -885,7 +1274,23 @@
           <w:b/>
           <w:bCs/>
         </w:rPr>
-        <w:t>The store() Function</w:t>
+        <w:t xml:space="preserve">The </w:t>
+      </w:r>
+      <w:proofErr w:type="gramStart"/>
+      <w:r>
+        <w:rPr>
+          <w:b/>
+          <w:bCs/>
+        </w:rPr>
+        <w:t>store(</w:t>
+      </w:r>
+      <w:proofErr w:type="gramEnd"/>
+      <w:r>
+        <w:rPr>
+          <w:b/>
+          <w:bCs/>
+        </w:rPr>
+        <w:t>) Function</w:t>
       </w:r>
     </w:p>
     <w:p>
@@ -901,7 +1306,15 @@
         </w:numPr>
       </w:pPr>
       <w:r>
-        <w:t>Gets a reference to a form with ID "registrationForm"</w:t>
+        <w:t>Gets a reference to a form with ID "</w:t>
+      </w:r>
+      <w:proofErr w:type="spellStart"/>
+      <w:r>
+        <w:t>registrationForm</w:t>
+      </w:r>
+      <w:proofErr w:type="spellEnd"/>
+      <w:r>
+        <w:t>"</w:t>
       </w:r>
     </w:p>
     <w:p>
@@ -923,8 +1336,13 @@
         </w:numPr>
       </w:pPr>
       <w:r>
-        <w:t>Prevents the default form submission behavior</w:t>
-      </w:r>
+        <w:t xml:space="preserve">Prevents the default form submission </w:t>
+      </w:r>
+      <w:proofErr w:type="spellStart"/>
+      <w:r>
+        <w:t>behavior</w:t>
+      </w:r>
+      <w:proofErr w:type="spellEnd"/>
     </w:p>
     <w:p>
       <w:pPr>
@@ -946,7 +1364,15 @@
       </w:pPr>
       <w:r>
         <w:lastRenderedPageBreak/>
-        <w:t>Stores this data in the browser's localStorage after converting it to JSON</w:t>
+        <w:t xml:space="preserve">Stores this data in the browser's </w:t>
+      </w:r>
+      <w:proofErr w:type="spellStart"/>
+      <w:r>
+        <w:t>localStorage</w:t>
+      </w:r>
+      <w:proofErr w:type="spellEnd"/>
+      <w:r>
+        <w:t xml:space="preserve"> after converting it to JSON</w:t>
       </w:r>
     </w:p>
     <w:p>
@@ -977,43 +1403,139 @@
     </w:p>
     <w:p>
       <w:r>
-        <w:t>function store(){</w:t>
-      </w:r>
-    </w:p>
-    <w:p>
-      <w:r>
-        <w:t xml:space="preserve">    const form = document.getElementById("registrationForm");</w:t>
-      </w:r>
-    </w:p>
-    <w:p>
-      <w:r>
-        <w:t xml:space="preserve">    form.addEventListener("submit", function(event) {</w:t>
-      </w:r>
-    </w:p>
-    <w:p>
-      <w:r>
-        <w:t xml:space="preserve">        event.preventDefault(); </w:t>
-      </w:r>
-    </w:p>
-    <w:p>
-      <w:r>
-        <w:t xml:space="preserve">        const formData = {</w:t>
-      </w:r>
-    </w:p>
-    <w:p>
-      <w:r>
-        <w:t xml:space="preserve">          name: form.name.value,</w:t>
-      </w:r>
-    </w:p>
-    <w:p>
-      <w:r>
-        <w:t xml:space="preserve">          role: form.role.value,</w:t>
-      </w:r>
-    </w:p>
-    <w:p>
-      <w:r>
-        <w:t xml:space="preserve">          Age: form.age.value</w:t>
-      </w:r>
+        <w:t xml:space="preserve">function </w:t>
+      </w:r>
+      <w:proofErr w:type="gramStart"/>
+      <w:r>
+        <w:t>store(</w:t>
+      </w:r>
+      <w:proofErr w:type="gramEnd"/>
+      <w:r>
+        <w:t>){</w:t>
+      </w:r>
+    </w:p>
+    <w:p>
+      <w:r>
+        <w:t xml:space="preserve">    </w:t>
+      </w:r>
+      <w:proofErr w:type="spellStart"/>
+      <w:r>
+        <w:t>const</w:t>
+      </w:r>
+      <w:proofErr w:type="spellEnd"/>
+      <w:r>
+        <w:t xml:space="preserve"> form = </w:t>
+      </w:r>
+      <w:proofErr w:type="spellStart"/>
+      <w:proofErr w:type="gramStart"/>
+      <w:r>
+        <w:t>document.getElementById</w:t>
+      </w:r>
+      <w:proofErr w:type="spellEnd"/>
+      <w:proofErr w:type="gramEnd"/>
+      <w:r>
+        <w:t>("</w:t>
+      </w:r>
+      <w:proofErr w:type="spellStart"/>
+      <w:r>
+        <w:t>registrationForm</w:t>
+      </w:r>
+      <w:proofErr w:type="spellEnd"/>
+      <w:r>
+        <w:t>");</w:t>
+      </w:r>
+    </w:p>
+    <w:p>
+      <w:r>
+        <w:t xml:space="preserve">    </w:t>
+      </w:r>
+      <w:proofErr w:type="spellStart"/>
+      <w:proofErr w:type="gramStart"/>
+      <w:r>
+        <w:t>form.addEventListener</w:t>
+      </w:r>
+      <w:proofErr w:type="spellEnd"/>
+      <w:proofErr w:type="gramEnd"/>
+      <w:r>
+        <w:t>("submit", function(event) {</w:t>
+      </w:r>
+    </w:p>
+    <w:p>
+      <w:r>
+        <w:t xml:space="preserve">        </w:t>
+      </w:r>
+      <w:proofErr w:type="spellStart"/>
+      <w:proofErr w:type="gramStart"/>
+      <w:r>
+        <w:t>event.preventDefault</w:t>
+      </w:r>
+      <w:proofErr w:type="spellEnd"/>
+      <w:proofErr w:type="gramEnd"/>
+      <w:r>
+        <w:t xml:space="preserve">(); </w:t>
+      </w:r>
+    </w:p>
+    <w:p>
+      <w:r>
+        <w:t xml:space="preserve">        </w:t>
+      </w:r>
+      <w:proofErr w:type="spellStart"/>
+      <w:r>
+        <w:t>const</w:t>
+      </w:r>
+      <w:proofErr w:type="spellEnd"/>
+      <w:r>
+        <w:t xml:space="preserve"> </w:t>
+      </w:r>
+      <w:proofErr w:type="spellStart"/>
+      <w:r>
+        <w:t>formData</w:t>
+      </w:r>
+      <w:proofErr w:type="spellEnd"/>
+      <w:r>
+        <w:t xml:space="preserve"> = {</w:t>
+      </w:r>
+    </w:p>
+    <w:p>
+      <w:r>
+        <w:t xml:space="preserve">          name: </w:t>
+      </w:r>
+      <w:proofErr w:type="spellStart"/>
+      <w:r>
+        <w:t>form.name.value</w:t>
+      </w:r>
+      <w:proofErr w:type="spellEnd"/>
+      <w:r>
+        <w:t>,</w:t>
+      </w:r>
+    </w:p>
+    <w:p>
+      <w:r>
+        <w:t xml:space="preserve">          role: </w:t>
+      </w:r>
+      <w:proofErr w:type="spellStart"/>
+      <w:proofErr w:type="gramStart"/>
+      <w:r>
+        <w:t>form.role</w:t>
+      </w:r>
+      <w:proofErr w:type="gramEnd"/>
+      <w:r>
+        <w:t>.value</w:t>
+      </w:r>
+      <w:proofErr w:type="spellEnd"/>
+      <w:r>
+        <w:t>,</w:t>
+      </w:r>
+    </w:p>
+    <w:p>
+      <w:r>
+        <w:t xml:space="preserve">          Age: </w:t>
+      </w:r>
+      <w:proofErr w:type="spellStart"/>
+      <w:r>
+        <w:t>form.age.value</w:t>
+      </w:r>
+      <w:proofErr w:type="spellEnd"/>
     </w:p>
     <w:p>
       <w:r>
@@ -1022,12 +1544,62 @@
     </w:p>
     <w:p>
       <w:r>
-        <w:t xml:space="preserve">        localStorage.setItem("formData", JSON.stringify(formData));</w:t>
-      </w:r>
-    </w:p>
-    <w:p>
-      <w:r>
-        <w:t xml:space="preserve">        window.location.href = "index1.html";</w:t>
+        <w:t xml:space="preserve">        </w:t>
+      </w:r>
+      <w:proofErr w:type="spellStart"/>
+      <w:r>
+        <w:t>localStorage.setItem</w:t>
+      </w:r>
+      <w:proofErr w:type="spellEnd"/>
+      <w:r>
+        <w:t>("</w:t>
+      </w:r>
+      <w:proofErr w:type="spellStart"/>
+      <w:r>
+        <w:t>formData</w:t>
+      </w:r>
+      <w:proofErr w:type="spellEnd"/>
+      <w:r>
+        <w:t xml:space="preserve">", </w:t>
+      </w:r>
+      <w:proofErr w:type="spellStart"/>
+      <w:r>
+        <w:t>JSON.stringify</w:t>
+      </w:r>
+      <w:proofErr w:type="spellEnd"/>
+      <w:r>
+        <w:t>(</w:t>
+      </w:r>
+      <w:proofErr w:type="spellStart"/>
+      <w:r>
+        <w:t>formData</w:t>
+      </w:r>
+      <w:proofErr w:type="spellEnd"/>
+      <w:r>
+        <w:t>)</w:t>
+      </w:r>
+      <w:proofErr w:type="gramStart"/>
+      <w:r>
+        <w:t>);</w:t>
+      </w:r>
+      <w:proofErr w:type="gramEnd"/>
+    </w:p>
+    <w:p>
+      <w:r>
+        <w:t xml:space="preserve">        </w:t>
+      </w:r>
+      <w:proofErr w:type="spellStart"/>
+      <w:proofErr w:type="gramStart"/>
+      <w:r>
+        <w:t>window.location</w:t>
+      </w:r>
+      <w:proofErr w:type="gramEnd"/>
+      <w:r>
+        <w:t>.href</w:t>
+      </w:r>
+      <w:proofErr w:type="spellEnd"/>
+      <w:r>
+        <w:t xml:space="preserve"> = "index1.html";</w:t>
       </w:r>
     </w:p>
     <w:p>
@@ -1052,7 +1624,23 @@
           <w:b/>
           <w:bCs/>
         </w:rPr>
-        <w:t>The display() Function</w:t>
+        <w:t xml:space="preserve">The </w:t>
+      </w:r>
+      <w:proofErr w:type="gramStart"/>
+      <w:r>
+        <w:rPr>
+          <w:b/>
+          <w:bCs/>
+        </w:rPr>
+        <w:t>display(</w:t>
+      </w:r>
+      <w:proofErr w:type="gramEnd"/>
+      <w:r>
+        <w:rPr>
+          <w:b/>
+          <w:bCs/>
+        </w:rPr>
+        <w:t>) Function</w:t>
       </w:r>
     </w:p>
     <w:p>
@@ -1079,8 +1667,13 @@
         </w:numPr>
       </w:pPr>
       <w:r>
-        <w:t>Retrieves the stored form data from localStorage</w:t>
-      </w:r>
+        <w:t xml:space="preserve">Retrieves the stored form data from </w:t>
+      </w:r>
+      <w:proofErr w:type="spellStart"/>
+      <w:r>
+        <w:t>localStorage</w:t>
+      </w:r>
+      <w:proofErr w:type="spellEnd"/>
     </w:p>
     <w:p>
       <w:pPr>
@@ -1143,47 +1736,182 @@
     <w:p>
       <w:r>
         <w:lastRenderedPageBreak/>
-        <w:t>function display(){</w:t>
-      </w:r>
-    </w:p>
-    <w:p>
-      <w:r>
-        <w:t xml:space="preserve">    const output = document.getElementById("output");</w:t>
-      </w:r>
-    </w:p>
-    <w:p>
-      <w:r>
-        <w:t xml:space="preserve">    const storedData = localStorage.getItem("formData");</w:t>
-      </w:r>
-    </w:p>
-    <w:p>
-      <w:r>
-        <w:t xml:space="preserve">    if (storedData) {</w:t>
-      </w:r>
-    </w:p>
-    <w:p>
-      <w:r>
-        <w:t xml:space="preserve">        const data = JSON.parse(storedData);</w:t>
-      </w:r>
-    </w:p>
-    <w:p>
-      <w:r>
-        <w:t xml:space="preserve">        output.innerHTML = `</w:t>
-      </w:r>
-    </w:p>
-    <w:p>
-      <w:r>
-        <w:t xml:space="preserve">             &lt;p&gt;&lt;strong&gt;Name:&lt;/strong&gt; ${data.name}&lt;/p&gt;</w:t>
-      </w:r>
-    </w:p>
-    <w:p>
-      <w:r>
-        <w:t xml:space="preserve">             &lt;p&gt;&lt;strong&gt;Role:&lt;/strong&gt; ${data.role}&lt;/p&gt;</w:t>
-      </w:r>
-    </w:p>
-    <w:p>
-      <w:r>
-        <w:t xml:space="preserve">             &lt;p&gt;&lt;strong&gt;Age:&lt;/strong&gt; ${data.Age}&lt;/p&gt;</w:t>
+        <w:t xml:space="preserve">function </w:t>
+      </w:r>
+      <w:proofErr w:type="gramStart"/>
+      <w:r>
+        <w:t>display(</w:t>
+      </w:r>
+      <w:proofErr w:type="gramEnd"/>
+      <w:r>
+        <w:t>){</w:t>
+      </w:r>
+    </w:p>
+    <w:p>
+      <w:r>
+        <w:t xml:space="preserve">    </w:t>
+      </w:r>
+      <w:proofErr w:type="spellStart"/>
+      <w:r>
+        <w:t>const</w:t>
+      </w:r>
+      <w:proofErr w:type="spellEnd"/>
+      <w:r>
+        <w:t xml:space="preserve"> output = </w:t>
+      </w:r>
+      <w:proofErr w:type="spellStart"/>
+      <w:proofErr w:type="gramStart"/>
+      <w:r>
+        <w:t>document.getElementById</w:t>
+      </w:r>
+      <w:proofErr w:type="spellEnd"/>
+      <w:proofErr w:type="gramEnd"/>
+      <w:r>
+        <w:t>("output");</w:t>
+      </w:r>
+    </w:p>
+    <w:p>
+      <w:r>
+        <w:t xml:space="preserve">    </w:t>
+      </w:r>
+      <w:proofErr w:type="spellStart"/>
+      <w:r>
+        <w:t>const</w:t>
+      </w:r>
+      <w:proofErr w:type="spellEnd"/>
+      <w:r>
+        <w:t xml:space="preserve"> </w:t>
+      </w:r>
+      <w:proofErr w:type="spellStart"/>
+      <w:r>
+        <w:t>storedData</w:t>
+      </w:r>
+      <w:proofErr w:type="spellEnd"/>
+      <w:r>
+        <w:t xml:space="preserve"> = </w:t>
+      </w:r>
+      <w:proofErr w:type="spellStart"/>
+      <w:r>
+        <w:t>localStorage.getItem</w:t>
+      </w:r>
+      <w:proofErr w:type="spellEnd"/>
+      <w:r>
+        <w:t>("</w:t>
+      </w:r>
+      <w:proofErr w:type="spellStart"/>
+      <w:r>
+        <w:t>formData</w:t>
+      </w:r>
+      <w:proofErr w:type="spellEnd"/>
+      <w:r>
+        <w:t>"</w:t>
+      </w:r>
+      <w:proofErr w:type="gramStart"/>
+      <w:r>
+        <w:t>);</w:t>
+      </w:r>
+      <w:proofErr w:type="gramEnd"/>
+    </w:p>
+    <w:p>
+      <w:r>
+        <w:t xml:space="preserve">    if (</w:t>
+      </w:r>
+      <w:proofErr w:type="spellStart"/>
+      <w:r>
+        <w:t>storedData</w:t>
+      </w:r>
+      <w:proofErr w:type="spellEnd"/>
+      <w:r>
+        <w:t>) {</w:t>
+      </w:r>
+    </w:p>
+    <w:p>
+      <w:r>
+        <w:t xml:space="preserve">        </w:t>
+      </w:r>
+      <w:proofErr w:type="spellStart"/>
+      <w:r>
+        <w:t>const</w:t>
+      </w:r>
+      <w:proofErr w:type="spellEnd"/>
+      <w:r>
+        <w:t xml:space="preserve"> data = </w:t>
+      </w:r>
+      <w:proofErr w:type="spellStart"/>
+      <w:r>
+        <w:t>JSON.parse</w:t>
+      </w:r>
+      <w:proofErr w:type="spellEnd"/>
+      <w:r>
+        <w:t>(</w:t>
+      </w:r>
+      <w:proofErr w:type="spellStart"/>
+      <w:r>
+        <w:t>storedData</w:t>
+      </w:r>
+      <w:proofErr w:type="spellEnd"/>
+      <w:proofErr w:type="gramStart"/>
+      <w:r>
+        <w:t>);</w:t>
+      </w:r>
+      <w:proofErr w:type="gramEnd"/>
+    </w:p>
+    <w:p>
+      <w:r>
+        <w:t xml:space="preserve">        </w:t>
+      </w:r>
+      <w:proofErr w:type="spellStart"/>
+      <w:proofErr w:type="gramStart"/>
+      <w:r>
+        <w:t>output.innerHTML</w:t>
+      </w:r>
+      <w:proofErr w:type="spellEnd"/>
+      <w:proofErr w:type="gramEnd"/>
+      <w:r>
+        <w:t xml:space="preserve"> = `</w:t>
+      </w:r>
+    </w:p>
+    <w:p>
+      <w:r>
+        <w:t xml:space="preserve">             &lt;p&gt;&lt;strong&gt;Name:&lt;/strong&gt; ${</w:t>
+      </w:r>
+      <w:proofErr w:type="gramStart"/>
+      <w:r>
+        <w:t>data.name}&lt;</w:t>
+      </w:r>
+      <w:proofErr w:type="gramEnd"/>
+      <w:r>
+        <w:t>/p&gt;</w:t>
+      </w:r>
+    </w:p>
+    <w:p>
+      <w:r>
+        <w:t xml:space="preserve">             &lt;p&gt;&lt;strong&gt;Role:&lt;/strong&gt; ${</w:t>
+      </w:r>
+      <w:proofErr w:type="spellStart"/>
+      <w:proofErr w:type="gramStart"/>
+      <w:r>
+        <w:t>data.role</w:t>
+      </w:r>
+      <w:proofErr w:type="spellEnd"/>
+      <w:proofErr w:type="gramEnd"/>
+      <w:r>
+        <w:t>}&lt;/p&gt;</w:t>
+      </w:r>
+    </w:p>
+    <w:p>
+      <w:r>
+        <w:t xml:space="preserve">             &lt;p&gt;&lt;strong&gt;Age:&lt;/strong&gt; ${</w:t>
+      </w:r>
+      <w:proofErr w:type="spellStart"/>
+      <w:proofErr w:type="gramStart"/>
+      <w:r>
+        <w:t>data.Age</w:t>
+      </w:r>
+      <w:proofErr w:type="spellEnd"/>
+      <w:proofErr w:type="gramEnd"/>
+      <w:r>
+        <w:t>}&lt;/p&gt;</w:t>
       </w:r>
     </w:p>
     <w:p>
@@ -1198,7 +1926,17 @@
     </w:p>
     <w:p>
       <w:r>
-        <w:t xml:space="preserve">      output.textContent = "No data found.";</w:t>
+        <w:t xml:space="preserve">      </w:t>
+      </w:r>
+      <w:proofErr w:type="spellStart"/>
+      <w:proofErr w:type="gramStart"/>
+      <w:r>
+        <w:t>output.textContent</w:t>
+      </w:r>
+      <w:proofErr w:type="spellEnd"/>
+      <w:proofErr w:type="gramEnd"/>
+      <w:r>
+        <w:t xml:space="preserve"> = "No data found.";</w:t>
       </w:r>
     </w:p>
     <w:p>
@@ -1250,8 +1988,13 @@
       </w:r>
     </w:p>
     <w:p>
-      <w:r>
-        <w:t>&lt;!---Button Clicked event--&gt;</w:t>
+      <w:proofErr w:type="gramStart"/>
+      <w:r>
+        <w:t>&lt;!---</w:t>
+      </w:r>
+      <w:proofErr w:type="gramEnd"/>
+      <w:r>
+        <w:t>Button Clicked event--&gt;</w:t>
       </w:r>
     </w:p>
     <w:p>
@@ -1261,7 +2004,17 @@
     </w:p>
     <w:p>
       <w:r>
-        <w:t>   onclick="this.innerHTML = Date()"&gt;</w:t>
+        <w:t>   onclick="</w:t>
+      </w:r>
+      <w:proofErr w:type="spellStart"/>
+      <w:proofErr w:type="gramStart"/>
+      <w:r>
+        <w:t>this.innerHTML</w:t>
+      </w:r>
+      <w:proofErr w:type="spellEnd"/>
+      <w:proofErr w:type="gramEnd"/>
+      <w:r>
+        <w:t xml:space="preserve"> = Date()"&gt;</w:t>
       </w:r>
     </w:p>
     <w:p>
@@ -1276,47 +2029,106 @@
           <w:bCs/>
           <w:u w:val="single"/>
         </w:rPr>
-        <w:t>Mouse entered and leave event:</w:t>
-      </w:r>
-    </w:p>
-    <w:p>
-      <w:r>
-        <w:t>&lt;!--- Mouse enter / mouse leave event--&gt;</w:t>
-      </w:r>
-    </w:p>
-    <w:p>
-      <w:r>
-        <w:t>   &lt;button </w:t>
-      </w:r>
-    </w:p>
-    <w:p>
-      <w:r>
-        <w:t>   onmouseenter="this.innerHTML='Mouse Entered'"</w:t>
-      </w:r>
-    </w:p>
-    <w:p>
-      <w:r>
-        <w:lastRenderedPageBreak/>
-        <w:t>   onmouseleave="this.innerHTML='Mouse Leave'"&gt;Mouse&lt;/button&gt;</w:t>
-      </w:r>
-    </w:p>
-    <w:p>
-      <w:r>
-        <w:t> </w:t>
-      </w:r>
-    </w:p>
-    <w:p>
-      <w:r>
-        <w:t>This event provide hover the mouse on the button is display the text.</w:t>
-      </w:r>
-    </w:p>
-    <w:p>
+        <w:t xml:space="preserve">Mouse entered and </w:t>
+      </w:r>
+      <w:proofErr w:type="gramStart"/>
       <w:r>
         <w:rPr>
           <w:b/>
           <w:bCs/>
           <w:u w:val="single"/>
         </w:rPr>
+        <w:t>leave</w:t>
+      </w:r>
+      <w:proofErr w:type="gramEnd"/>
+      <w:r>
+        <w:rPr>
+          <w:b/>
+          <w:bCs/>
+          <w:u w:val="single"/>
+        </w:rPr>
+        <w:t xml:space="preserve"> event:</w:t>
+      </w:r>
+    </w:p>
+    <w:p>
+      <w:proofErr w:type="gramStart"/>
+      <w:r>
+        <w:t>&lt;!---</w:t>
+      </w:r>
+      <w:proofErr w:type="gramEnd"/>
+      <w:r>
+        <w:t xml:space="preserve"> Mouse enter / mouse leave event--&gt;</w:t>
+      </w:r>
+    </w:p>
+    <w:p>
+      <w:r>
+        <w:t>   &lt;button </w:t>
+      </w:r>
+    </w:p>
+    <w:p>
+      <w:r>
+        <w:t>   </w:t>
+      </w:r>
+      <w:proofErr w:type="spellStart"/>
+      <w:r>
+        <w:t>onmouseenter</w:t>
+      </w:r>
+      <w:proofErr w:type="spellEnd"/>
+      <w:r>
+        <w:t>="</w:t>
+      </w:r>
+      <w:proofErr w:type="spellStart"/>
+      <w:proofErr w:type="gramStart"/>
+      <w:r>
+        <w:t>this.innerHTML</w:t>
+      </w:r>
+      <w:proofErr w:type="spellEnd"/>
+      <w:proofErr w:type="gramEnd"/>
+      <w:r>
+        <w:t>='Mouse Entered'"</w:t>
+      </w:r>
+    </w:p>
+    <w:p>
+      <w:r>
+        <w:lastRenderedPageBreak/>
+        <w:t>   </w:t>
+      </w:r>
+      <w:proofErr w:type="spellStart"/>
+      <w:r>
+        <w:t>onmouseleave</w:t>
+      </w:r>
+      <w:proofErr w:type="spellEnd"/>
+      <w:r>
+        <w:t>="</w:t>
+      </w:r>
+      <w:proofErr w:type="spellStart"/>
+      <w:proofErr w:type="gramStart"/>
+      <w:r>
+        <w:t>this.innerHTML</w:t>
+      </w:r>
+      <w:proofErr w:type="spellEnd"/>
+      <w:proofErr w:type="gramEnd"/>
+      <w:r>
+        <w:t>='Mouse Leave'"&gt;Mouse&lt;/button&gt;</w:t>
+      </w:r>
+    </w:p>
+    <w:p>
+      <w:r>
+        <w:t> </w:t>
+      </w:r>
+    </w:p>
+    <w:p>
+      <w:r>
+        <w:t>This event provide hover the mouse on the button is display the text.</w:t>
+      </w:r>
+    </w:p>
+    <w:p>
+      <w:r>
+        <w:rPr>
+          <w:b/>
+          <w:bCs/>
+          <w:u w:val="single"/>
+        </w:rPr>
         <w:t>Key Pressing:</w:t>
       </w:r>
     </w:p>
@@ -1326,13 +2138,34 @@
       </w:r>
     </w:p>
     <w:p>
-      <w:r>
-        <w:t>&lt;!--- Key pressing Event--&gt;</w:t>
-      </w:r>
-    </w:p>
-    <w:p>
-      <w:r>
-        <w:t>   &lt;input type="text" onkeydown="pressing()"/&gt;</w:t>
+      <w:proofErr w:type="gramStart"/>
+      <w:r>
+        <w:t>&lt;!---</w:t>
+      </w:r>
+      <w:proofErr w:type="gramEnd"/>
+      <w:r>
+        <w:t xml:space="preserve"> Key pressing Event--&gt;</w:t>
+      </w:r>
+    </w:p>
+    <w:p>
+      <w:r>
+        <w:t xml:space="preserve">   &lt;input type="text" </w:t>
+      </w:r>
+      <w:proofErr w:type="spellStart"/>
+      <w:r>
+        <w:t>onkeydown</w:t>
+      </w:r>
+      <w:proofErr w:type="spellEnd"/>
+      <w:r>
+        <w:t>="</w:t>
+      </w:r>
+      <w:proofErr w:type="gramStart"/>
+      <w:r>
+        <w:t>pressing(</w:t>
+      </w:r>
+      <w:proofErr w:type="gramEnd"/>
+      <w:r>
+        <w:t>)"/&gt;</w:t>
       </w:r>
     </w:p>
     <w:p>
@@ -1353,13 +2186,26 @@
     </w:p>
     <w:p>
       <w:r>
-        <w:t>function pressing(){</w:t>
-      </w:r>
-    </w:p>
-    <w:p>
-      <w:r>
-        <w:t>   alert("clicked");</w:t>
-      </w:r>
+        <w:t xml:space="preserve">function </w:t>
+      </w:r>
+      <w:proofErr w:type="gramStart"/>
+      <w:r>
+        <w:t>pressing(</w:t>
+      </w:r>
+      <w:proofErr w:type="gramEnd"/>
+      <w:r>
+        <w:t>){</w:t>
+      </w:r>
+    </w:p>
+    <w:p>
+      <w:r>
+        <w:t>   alert("clicked"</w:t>
+      </w:r>
+      <w:proofErr w:type="gramStart"/>
+      <w:r>
+        <w:t>);</w:t>
+      </w:r>
+      <w:proofErr w:type="gramEnd"/>
     </w:p>
     <w:p>
       <w:r>
@@ -1632,12 +2478,36 @@
     </w:p>
     <w:p>
       <w:r>
-        <w:t>async function catdis(params) {</w:t>
-      </w:r>
-    </w:p>
-    <w:p>
-      <w:r>
-        <w:t>   const url = "</w:t>
+        <w:t xml:space="preserve">async function </w:t>
+      </w:r>
+      <w:proofErr w:type="spellStart"/>
+      <w:r>
+        <w:t>catdis</w:t>
+      </w:r>
+      <w:proofErr w:type="spellEnd"/>
+      <w:r>
+        <w:t>(params) {</w:t>
+      </w:r>
+    </w:p>
+    <w:p>
+      <w:r>
+        <w:t>   </w:t>
+      </w:r>
+      <w:proofErr w:type="spellStart"/>
+      <w:r>
+        <w:t>const</w:t>
+      </w:r>
+      <w:proofErr w:type="spellEnd"/>
+      <w:r>
+        <w:t xml:space="preserve"> </w:t>
+      </w:r>
+      <w:proofErr w:type="spellStart"/>
+      <w:r>
+        <w:t>url</w:t>
+      </w:r>
+      <w:proofErr w:type="spellEnd"/>
+      <w:r>
+        <w:t xml:space="preserve"> = "</w:t>
       </w:r>
       <w:hyperlink r:id="rId10" w:tgtFrame="_blank" w:tooltip="https://cataas.com/cat?width=200;height=200;json=true%22;" w:history="1">
         <w:r>
@@ -1650,12 +2520,67 @@
     </w:p>
     <w:p>
       <w:r>
-        <w:t>   const cat = await fetch(url).then(res =&gt; res.json()).then(data =&gt; data.url);</w:t>
-      </w:r>
-    </w:p>
-    <w:p>
-      <w:r>
-        <w:t>   document.getElementById("catid").src =cat</w:t>
+        <w:t>   </w:t>
+      </w:r>
+      <w:proofErr w:type="spellStart"/>
+      <w:r>
+        <w:t>const</w:t>
+      </w:r>
+      <w:proofErr w:type="spellEnd"/>
+      <w:r>
+        <w:t xml:space="preserve"> cat = await fetch(</w:t>
+      </w:r>
+      <w:proofErr w:type="spellStart"/>
+      <w:r>
+        <w:t>url</w:t>
+      </w:r>
+      <w:proofErr w:type="spellEnd"/>
+      <w:proofErr w:type="gramStart"/>
+      <w:r>
+        <w:t>).then</w:t>
+      </w:r>
+      <w:proofErr w:type="gramEnd"/>
+      <w:r>
+        <w:t xml:space="preserve">(res =&gt; </w:t>
+      </w:r>
+      <w:proofErr w:type="spellStart"/>
+      <w:r>
+        <w:t>res.json</w:t>
+      </w:r>
+      <w:proofErr w:type="spellEnd"/>
+      <w:r>
+        <w:t>()).then(data =&gt; data.url);</w:t>
+      </w:r>
+    </w:p>
+    <w:p>
+      <w:r>
+        <w:t>   </w:t>
+      </w:r>
+      <w:proofErr w:type="spellStart"/>
+      <w:proofErr w:type="gramStart"/>
+      <w:r>
+        <w:t>document.getElementById</w:t>
+      </w:r>
+      <w:proofErr w:type="spellEnd"/>
+      <w:proofErr w:type="gramEnd"/>
+      <w:r>
+        <w:t>("</w:t>
+      </w:r>
+      <w:proofErr w:type="spellStart"/>
+      <w:r>
+        <w:t>catid</w:t>
+      </w:r>
+      <w:proofErr w:type="spellEnd"/>
+      <w:r>
+        <w:t>").</w:t>
+      </w:r>
+      <w:proofErr w:type="spellStart"/>
+      <w:r>
+        <w:t>src</w:t>
+      </w:r>
+      <w:proofErr w:type="spellEnd"/>
+      <w:r>
+        <w:t xml:space="preserve"> =cat</w:t>
       </w:r>
     </w:p>
     <w:p>
@@ -1733,8 +2658,13 @@
           <w:numId w:val="17"/>
         </w:numPr>
       </w:pPr>
-      <w:r>
-        <w:t>npm -v</w:t>
+      <w:proofErr w:type="spellStart"/>
+      <w:r>
+        <w:t>npm</w:t>
+      </w:r>
+      <w:proofErr w:type="spellEnd"/>
+      <w:r>
+        <w:t xml:space="preserve"> -v</w:t>
       </w:r>
     </w:p>
     <w:p>
@@ -1745,8 +2675,21 @@
           <w:numId w:val="17"/>
         </w:numPr>
       </w:pPr>
-      <w:r>
-        <w:t>npm init -y</w:t>
+      <w:proofErr w:type="spellStart"/>
+      <w:r>
+        <w:t>npm</w:t>
+      </w:r>
+      <w:proofErr w:type="spellEnd"/>
+      <w:r>
+        <w:t xml:space="preserve"> </w:t>
+      </w:r>
+      <w:proofErr w:type="spellStart"/>
+      <w:r>
+        <w:t>init</w:t>
+      </w:r>
+      <w:proofErr w:type="spellEnd"/>
+      <w:r>
+        <w:t xml:space="preserve"> -y</w:t>
       </w:r>
     </w:p>
     <w:p>
@@ -1757,8 +2700,13 @@
           <w:numId w:val="17"/>
         </w:numPr>
       </w:pPr>
-      <w:r>
-        <w:t>npm install typescript –save-dev</w:t>
+      <w:proofErr w:type="spellStart"/>
+      <w:r>
+        <w:t>npm</w:t>
+      </w:r>
+      <w:proofErr w:type="spellEnd"/>
+      <w:r>
+        <w:t xml:space="preserve"> install typescript –save-dev</w:t>
       </w:r>
     </w:p>
     <w:p>
@@ -1769,9 +2717,27 @@
           <w:numId w:val="17"/>
         </w:numPr>
       </w:pPr>
-      <w:r>
-        <w:t>npm tsc init</w:t>
-      </w:r>
+      <w:proofErr w:type="spellStart"/>
+      <w:r>
+        <w:t>npm</w:t>
+      </w:r>
+      <w:proofErr w:type="spellEnd"/>
+      <w:r>
+        <w:t xml:space="preserve"> </w:t>
+      </w:r>
+      <w:proofErr w:type="spellStart"/>
+      <w:r>
+        <w:t>tsc</w:t>
+      </w:r>
+      <w:proofErr w:type="spellEnd"/>
+      <w:r>
+        <w:t xml:space="preserve"> </w:t>
+      </w:r>
+      <w:proofErr w:type="spellStart"/>
+      <w:r>
+        <w:t>init</w:t>
+      </w:r>
+      <w:proofErr w:type="spellEnd"/>
     </w:p>
     <w:p>
       <w:pPr>
@@ -1781,9 +2747,27 @@
           <w:numId w:val="17"/>
         </w:numPr>
       </w:pPr>
-      <w:r>
-        <w:t>npx tsc index.ts</w:t>
-      </w:r>
+      <w:proofErr w:type="spellStart"/>
+      <w:r>
+        <w:t>npx</w:t>
+      </w:r>
+      <w:proofErr w:type="spellEnd"/>
+      <w:r>
+        <w:t xml:space="preserve"> </w:t>
+      </w:r>
+      <w:proofErr w:type="spellStart"/>
+      <w:r>
+        <w:t>tsc</w:t>
+      </w:r>
+      <w:proofErr w:type="spellEnd"/>
+      <w:r>
+        <w:t xml:space="preserve"> </w:t>
+      </w:r>
+      <w:proofErr w:type="spellStart"/>
+      <w:r>
+        <w:t>index.ts</w:t>
+      </w:r>
+      <w:proofErr w:type="spellEnd"/>
     </w:p>
     <w:p>
       <w:pPr>
@@ -1817,7 +2801,15 @@
         <w:ind w:firstLine="720"/>
       </w:pPr>
       <w:r>
-        <w:t>TypeScript is the superset of java script and typescript add  the syntax on top of JS.</w:t>
+        <w:t xml:space="preserve">TypeScript is the superset of java script and typescript </w:t>
+      </w:r>
+      <w:proofErr w:type="gramStart"/>
+      <w:r>
+        <w:t>add  the</w:t>
+      </w:r>
+      <w:proofErr w:type="gramEnd"/>
+      <w:r>
+        <w:t xml:space="preserve"> syntax on top of JS.</w:t>
       </w:r>
     </w:p>
     <w:p>
@@ -1848,16 +2840,26 @@
         <w:spacing w:line="240" w:lineRule="auto"/>
       </w:pPr>
       <w:r>
-        <w:t>    let name: string = "Ranjith";</w:t>
-      </w:r>
+        <w:t>    let name: string = "Ranjith</w:t>
+      </w:r>
+      <w:proofErr w:type="gramStart"/>
+      <w:r>
+        <w:t>";</w:t>
+      </w:r>
+      <w:proofErr w:type="gramEnd"/>
     </w:p>
     <w:p>
       <w:pPr>
         <w:spacing w:line="240" w:lineRule="auto"/>
       </w:pPr>
       <w:r>
-        <w:t>    console.log(name);</w:t>
-      </w:r>
+        <w:t>    console.log(name</w:t>
+      </w:r>
+      <w:proofErr w:type="gramStart"/>
+      <w:r>
+        <w:t>);</w:t>
+      </w:r>
+      <w:proofErr w:type="gramEnd"/>
     </w:p>
     <w:p>
       <w:pPr>
@@ -1872,15 +2874,38 @@
         <w:spacing w:line="240" w:lineRule="auto"/>
       </w:pPr>
       <w:r>
-        <w:t>function dis2(){</w:t>
-      </w:r>
+        <w:t>function dis2</w:t>
+      </w:r>
+      <w:proofErr w:type="gramStart"/>
+      <w:r>
+        <w:t>(){</w:t>
+      </w:r>
+      <w:proofErr w:type="gramEnd"/>
     </w:p>
     <w:p>
       <w:pPr>
         <w:spacing w:line="240" w:lineRule="auto"/>
       </w:pPr>
       <w:r>
-        <w:t>    const age:number = 10000;</w:t>
+        <w:t xml:space="preserve">    </w:t>
+      </w:r>
+      <w:proofErr w:type="spellStart"/>
+      <w:r>
+        <w:t>const</w:t>
+      </w:r>
+      <w:proofErr w:type="spellEnd"/>
+      <w:r>
+        <w:t xml:space="preserve"> </w:t>
+      </w:r>
+      <w:proofErr w:type="spellStart"/>
+      <w:proofErr w:type="gramStart"/>
+      <w:r>
+        <w:t>age:number</w:t>
+      </w:r>
+      <w:proofErr w:type="spellEnd"/>
+      <w:proofErr w:type="gramEnd"/>
+      <w:r>
+        <w:t xml:space="preserve"> = 10000;</w:t>
       </w:r>
     </w:p>
     <w:p>
@@ -1943,31 +2968,62 @@
         <w:ind w:firstLine="720"/>
       </w:pPr>
       <w:r>
-        <w:t>interface emp{</w:t>
-      </w:r>
+        <w:t xml:space="preserve">interface </w:t>
+      </w:r>
+      <w:proofErr w:type="gramStart"/>
+      <w:r>
+        <w:t>emp{</w:t>
+      </w:r>
+      <w:proofErr w:type="gramEnd"/>
     </w:p>
     <w:p>
       <w:pPr>
         <w:ind w:firstLine="720"/>
       </w:pPr>
       <w:r>
-        <w:t>    user_id: number;</w:t>
-      </w:r>
+        <w:t xml:space="preserve">    </w:t>
+      </w:r>
+      <w:proofErr w:type="spellStart"/>
+      <w:r>
+        <w:t>user_id</w:t>
+      </w:r>
+      <w:proofErr w:type="spellEnd"/>
+      <w:r>
+        <w:t xml:space="preserve">: </w:t>
+      </w:r>
+      <w:proofErr w:type="gramStart"/>
+      <w:r>
+        <w:t>number;</w:t>
+      </w:r>
+      <w:proofErr w:type="gramEnd"/>
     </w:p>
     <w:p>
       <w:pPr>
         <w:ind w:firstLine="720"/>
       </w:pPr>
       <w:r>
-        <w:t>    name: string;</w:t>
-      </w:r>
+        <w:t xml:space="preserve">    name: </w:t>
+      </w:r>
+      <w:proofErr w:type="gramStart"/>
+      <w:r>
+        <w:t>string;</w:t>
+      </w:r>
+      <w:proofErr w:type="gramEnd"/>
     </w:p>
     <w:p>
       <w:pPr>
         <w:ind w:firstLine="720"/>
       </w:pPr>
       <w:r>
-        <w:t>    role? : any;</w:t>
+        <w:t>    role</w:t>
+      </w:r>
+      <w:proofErr w:type="gramStart"/>
+      <w:r>
+        <w:t>? :</w:t>
+      </w:r>
+      <w:proofErr w:type="gramEnd"/>
+      <w:r>
+        <w:t xml:space="preserve"> any;</w:t>
       </w:r>
     </w:p>
     <w:p>
@@ -1987,8 +3043,21 @@
       <w:pPr>
         <w:ind w:firstLine="720"/>
       </w:pPr>
-      <w:r>
-        <w:t>const user1:emp={</w:t>
+      <w:proofErr w:type="spellStart"/>
+      <w:r>
+        <w:t>const</w:t>
+      </w:r>
+      <w:proofErr w:type="spellEnd"/>
+      <w:r>
+        <w:t xml:space="preserve"> user</w:t>
+      </w:r>
+      <w:proofErr w:type="gramStart"/>
+      <w:r>
+        <w:t>1:emp</w:t>
+      </w:r>
+      <w:proofErr w:type="gramEnd"/>
+      <w:r>
+        <w:t>={</w:t>
       </w:r>
     </w:p>
     <w:p>
@@ -2004,7 +3073,15 @@
         <w:ind w:firstLine="720"/>
       </w:pPr>
       <w:r>
-        <w:t>    name:"rash",</w:t>
+        <w:t xml:space="preserve">    </w:t>
+      </w:r>
+      <w:proofErr w:type="spellStart"/>
+      <w:r>
+        <w:t>name:"rash</w:t>
+      </w:r>
+      <w:proofErr w:type="spellEnd"/>
+      <w:r>
+        <w:t>",</w:t>
       </w:r>
     </w:p>
     <w:p>
@@ -2012,7 +3089,15 @@
         <w:ind w:firstLine="720"/>
       </w:pPr>
       <w:r>
-        <w:t>    role:"EC"</w:t>
+        <w:t xml:space="preserve">    </w:t>
+      </w:r>
+      <w:proofErr w:type="spellStart"/>
+      <w:r>
+        <w:t>role:"EC</w:t>
+      </w:r>
+      <w:proofErr w:type="spellEnd"/>
+      <w:r>
+        <w:t>"</w:t>
       </w:r>
     </w:p>
     <w:p>
@@ -2027,8 +3112,21 @@
       <w:pPr>
         <w:ind w:firstLine="720"/>
       </w:pPr>
-      <w:r>
-        <w:t>const user2:emp={</w:t>
+      <w:proofErr w:type="spellStart"/>
+      <w:r>
+        <w:t>const</w:t>
+      </w:r>
+      <w:proofErr w:type="spellEnd"/>
+      <w:r>
+        <w:t xml:space="preserve"> user</w:t>
+      </w:r>
+      <w:proofErr w:type="gramStart"/>
+      <w:r>
+        <w:t>2:emp</w:t>
+      </w:r>
+      <w:proofErr w:type="gramEnd"/>
+      <w:r>
+        <w:t>={</w:t>
       </w:r>
     </w:p>
     <w:p>
@@ -2044,7 +3142,15 @@
         <w:ind w:firstLine="720"/>
       </w:pPr>
       <w:r>
-        <w:t>    name:"rash"</w:t>
+        <w:t xml:space="preserve">    </w:t>
+      </w:r>
+      <w:proofErr w:type="spellStart"/>
+      <w:r>
+        <w:t>name:"rash</w:t>
+      </w:r>
+      <w:proofErr w:type="spellEnd"/>
+      <w:r>
+        <w:t>"</w:t>
       </w:r>
     </w:p>
     <w:p>
@@ -2060,16 +3166,26 @@
         <w:ind w:firstLine="720"/>
       </w:pPr>
       <w:r>
-        <w:t>console.log(user1);</w:t>
-      </w:r>
+        <w:t>console.log(user1</w:t>
+      </w:r>
+      <w:proofErr w:type="gramStart"/>
+      <w:r>
+        <w:t>);</w:t>
+      </w:r>
+      <w:proofErr w:type="gramEnd"/>
     </w:p>
     <w:p>
       <w:pPr>
         <w:ind w:firstLine="720"/>
       </w:pPr>
       <w:r>
-        <w:t>console.log(user2);</w:t>
-      </w:r>
+        <w:t>console.log(user2</w:t>
+      </w:r>
+      <w:proofErr w:type="gramStart"/>
+      <w:r>
+        <w:t>);</w:t>
+      </w:r>
+      <w:proofErr w:type="gramEnd"/>
     </w:p>
     <w:p>
       <w:pPr>
@@ -2091,7 +3207,15 @@
       </w:r>
       <w:r>
         <w:br/>
-        <w:t>you need to create a vendor object with types and then display all the values by sorting on the basis of their id</w:t>
+        <w:t xml:space="preserve">you need to create a vendor object with types and then display all the values by sorting </w:t>
+      </w:r>
+      <w:proofErr w:type="gramStart"/>
+      <w:r>
+        <w:t>on the basis of</w:t>
+      </w:r>
+      <w:proofErr w:type="gramEnd"/>
+      <w:r>
+        <w:t xml:space="preserve"> their id</w:t>
       </w:r>
     </w:p>
     <w:p/>
@@ -2127,31 +3251,62 @@
         <w:ind w:firstLine="720"/>
       </w:pPr>
       <w:r>
-        <w:t>interface emp{</w:t>
-      </w:r>
+        <w:t xml:space="preserve">interface </w:t>
+      </w:r>
+      <w:proofErr w:type="gramStart"/>
+      <w:r>
+        <w:t>emp{</w:t>
+      </w:r>
+      <w:proofErr w:type="gramEnd"/>
     </w:p>
     <w:p>
       <w:pPr>
         <w:ind w:firstLine="720"/>
       </w:pPr>
       <w:r>
-        <w:t>    user_id: number;</w:t>
-      </w:r>
+        <w:t xml:space="preserve">    </w:t>
+      </w:r>
+      <w:proofErr w:type="spellStart"/>
+      <w:r>
+        <w:t>user_id</w:t>
+      </w:r>
+      <w:proofErr w:type="spellEnd"/>
+      <w:r>
+        <w:t xml:space="preserve">: </w:t>
+      </w:r>
+      <w:proofErr w:type="gramStart"/>
+      <w:r>
+        <w:t>number;</w:t>
+      </w:r>
+      <w:proofErr w:type="gramEnd"/>
     </w:p>
     <w:p>
       <w:pPr>
         <w:ind w:firstLine="720"/>
       </w:pPr>
       <w:r>
-        <w:t>    name: string;</w:t>
-      </w:r>
+        <w:t xml:space="preserve">    name: </w:t>
+      </w:r>
+      <w:proofErr w:type="gramStart"/>
+      <w:r>
+        <w:t>string;</w:t>
+      </w:r>
+      <w:proofErr w:type="gramEnd"/>
     </w:p>
     <w:p>
       <w:pPr>
         <w:ind w:firstLine="720"/>
       </w:pPr>
       <w:r>
-        <w:t>    role? : any;</w:t>
+        <w:t>    role</w:t>
+      </w:r>
+      <w:proofErr w:type="gramStart"/>
+      <w:r>
+        <w:t>? :</w:t>
+      </w:r>
+      <w:proofErr w:type="gramEnd"/>
+      <w:r>
+        <w:t xml:space="preserve"> any;</w:t>
       </w:r>
     </w:p>
     <w:p>
@@ -2167,24 +3322,47 @@
         <w:spacing w:line="240" w:lineRule="auto"/>
       </w:pPr>
       <w:r>
-        <w:t>class compnay1 implements emp{</w:t>
-      </w:r>
+        <w:t xml:space="preserve">class compnay1 implements </w:t>
+      </w:r>
+      <w:proofErr w:type="gramStart"/>
+      <w:r>
+        <w:t>emp{</w:t>
+      </w:r>
+      <w:proofErr w:type="gramEnd"/>
     </w:p>
     <w:p>
       <w:pPr>
         <w:spacing w:line="240" w:lineRule="auto"/>
       </w:pPr>
       <w:r>
-        <w:t xml:space="preserve">    user_id: number;</w:t>
-      </w:r>
+        <w:t xml:space="preserve">    </w:t>
+      </w:r>
+      <w:proofErr w:type="spellStart"/>
+      <w:r>
+        <w:t>user_id</w:t>
+      </w:r>
+      <w:proofErr w:type="spellEnd"/>
+      <w:r>
+        <w:t xml:space="preserve">: </w:t>
+      </w:r>
+      <w:proofErr w:type="gramStart"/>
+      <w:r>
+        <w:t>number;</w:t>
+      </w:r>
+      <w:proofErr w:type="gramEnd"/>
     </w:p>
     <w:p>
       <w:pPr>
         <w:spacing w:line="240" w:lineRule="auto"/>
       </w:pPr>
       <w:r>
-        <w:t xml:space="preserve">    name: string;</w:t>
-      </w:r>
+        <w:t xml:space="preserve">    name: </w:t>
+      </w:r>
+      <w:proofErr w:type="gramStart"/>
+      <w:r>
+        <w:t>string;</w:t>
+      </w:r>
+      <w:proofErr w:type="gramEnd"/>
     </w:p>
     <w:p>
       <w:pPr>
@@ -2192,7 +3370,15 @@
       </w:pPr>
       <w:r>
         <w:lastRenderedPageBreak/>
-        <w:t xml:space="preserve">    role?: any;</w:t>
+        <w:t xml:space="preserve">    </w:t>
+      </w:r>
+      <w:proofErr w:type="gramStart"/>
+      <w:r>
+        <w:t>role?:</w:t>
+      </w:r>
+      <w:proofErr w:type="gramEnd"/>
+      <w:r>
+        <w:t xml:space="preserve"> any;</w:t>
       </w:r>
     </w:p>
     <w:p>
@@ -2200,7 +3386,36 @@
         <w:spacing w:line="240" w:lineRule="auto"/>
       </w:pPr>
       <w:r>
-        <w:t xml:space="preserve">    constructor(user_id:number, name:string, role:any){</w:t>
+        <w:t xml:space="preserve">    </w:t>
+      </w:r>
+      <w:proofErr w:type="gramStart"/>
+      <w:r>
+        <w:t>constructor(</w:t>
+      </w:r>
+      <w:proofErr w:type="spellStart"/>
+      <w:proofErr w:type="gramEnd"/>
+      <w:r>
+        <w:t>user_id:number</w:t>
+      </w:r>
+      <w:proofErr w:type="spellEnd"/>
+      <w:r>
+        <w:t xml:space="preserve">, </w:t>
+      </w:r>
+      <w:proofErr w:type="spellStart"/>
+      <w:r>
+        <w:t>name:string</w:t>
+      </w:r>
+      <w:proofErr w:type="spellEnd"/>
+      <w:r>
+        <w:t xml:space="preserve">, </w:t>
+      </w:r>
+      <w:proofErr w:type="spellStart"/>
+      <w:r>
+        <w:t>role:any</w:t>
+      </w:r>
+      <w:proofErr w:type="spellEnd"/>
+      <w:r>
+        <w:t>){</w:t>
       </w:r>
     </w:p>
     <w:p>
@@ -2208,23 +3423,67 @@
         <w:spacing w:line="240" w:lineRule="auto"/>
       </w:pPr>
       <w:r>
-        <w:t xml:space="preserve">        this.user_id=user_id;</w:t>
-      </w:r>
+        <w:t xml:space="preserve">        </w:t>
+      </w:r>
+      <w:proofErr w:type="spellStart"/>
+      <w:r>
+        <w:t>this.user_id</w:t>
+      </w:r>
+      <w:proofErr w:type="spellEnd"/>
+      <w:r>
+        <w:t>=</w:t>
+      </w:r>
+      <w:proofErr w:type="spellStart"/>
+      <w:r>
+        <w:t>user_</w:t>
+      </w:r>
+      <w:proofErr w:type="gramStart"/>
+      <w:r>
+        <w:t>id</w:t>
+      </w:r>
+      <w:proofErr w:type="spellEnd"/>
+      <w:r>
+        <w:t>;</w:t>
+      </w:r>
+      <w:proofErr w:type="gramEnd"/>
     </w:p>
     <w:p>
       <w:pPr>
         <w:spacing w:line="240" w:lineRule="auto"/>
       </w:pPr>
       <w:r>
-        <w:t xml:space="preserve">        this.name=name;</w:t>
-      </w:r>
+        <w:t xml:space="preserve">        this.name=</w:t>
+      </w:r>
+      <w:proofErr w:type="gramStart"/>
+      <w:r>
+        <w:t>name;</w:t>
+      </w:r>
+      <w:proofErr w:type="gramEnd"/>
     </w:p>
     <w:p>
       <w:pPr>
         <w:spacing w:line="240" w:lineRule="auto"/>
       </w:pPr>
       <w:r>
-        <w:t xml:space="preserve">        this.role=this.role;</w:t>
+        <w:t xml:space="preserve">        </w:t>
+      </w:r>
+      <w:proofErr w:type="spellStart"/>
+      <w:proofErr w:type="gramStart"/>
+      <w:r>
+        <w:t>this.role</w:t>
+      </w:r>
+      <w:proofErr w:type="spellEnd"/>
+      <w:proofErr w:type="gramEnd"/>
+      <w:r>
+        <w:t>=</w:t>
+      </w:r>
+      <w:proofErr w:type="spellStart"/>
+      <w:r>
+        <w:t>this.role</w:t>
+      </w:r>
+      <w:proofErr w:type="spellEnd"/>
+      <w:r>
+        <w:t>;</w:t>
       </w:r>
     </w:p>
     <w:p>
@@ -2248,15 +3507,36 @@
         <w:spacing w:line="240" w:lineRule="auto"/>
       </w:pPr>
       <w:r>
-        <w:t>function showcompany1(){</w:t>
-      </w:r>
+        <w:t>function showcompany1</w:t>
+      </w:r>
+      <w:proofErr w:type="gramStart"/>
+      <w:r>
+        <w:t>(){</w:t>
+      </w:r>
+      <w:proofErr w:type="gramEnd"/>
     </w:p>
     <w:p>
       <w:pPr>
         <w:spacing w:line="240" w:lineRule="auto"/>
       </w:pPr>
       <w:r>
-        <w:t xml:space="preserve">    const emp1:emp = new compnay1(1,"dhurv","trainer");</w:t>
+        <w:t xml:space="preserve">    </w:t>
+      </w:r>
+      <w:proofErr w:type="spellStart"/>
+      <w:r>
+        <w:t>const</w:t>
+      </w:r>
+      <w:proofErr w:type="spellEnd"/>
+      <w:r>
+        <w:t xml:space="preserve"> emp</w:t>
+      </w:r>
+      <w:proofErr w:type="gramStart"/>
+      <w:r>
+        <w:t>1:emp</w:t>
+      </w:r>
+      <w:proofErr w:type="gramEnd"/>
+      <w:r>
+        <w:t xml:space="preserve"> = new compnay1(1,"dhurv","trainer");</w:t>
       </w:r>
     </w:p>
     <w:p>
@@ -2264,8 +3544,13 @@
         <w:spacing w:line="240" w:lineRule="auto"/>
       </w:pPr>
       <w:r>
-        <w:t xml:space="preserve">    console.log(emp1);</w:t>
-      </w:r>
+        <w:t xml:space="preserve">    console.log(emp1</w:t>
+      </w:r>
+      <w:proofErr w:type="gramStart"/>
+      <w:r>
+        <w:t>);</w:t>
+      </w:r>
+      <w:proofErr w:type="gramEnd"/>
     </w:p>
     <w:p>
       <w:pPr>
@@ -2280,15 +3565,36 @@
         <w:spacing w:line="240" w:lineRule="auto"/>
       </w:pPr>
       <w:r>
-        <w:t>function showcompany2(){</w:t>
-      </w:r>
+        <w:t>function showcompany2</w:t>
+      </w:r>
+      <w:proofErr w:type="gramStart"/>
+      <w:r>
+        <w:t>(){</w:t>
+      </w:r>
+      <w:proofErr w:type="gramEnd"/>
     </w:p>
     <w:p>
       <w:pPr>
         <w:spacing w:line="240" w:lineRule="auto"/>
       </w:pPr>
       <w:r>
-        <w:t xml:space="preserve">    const emp2:emp = new compnay1(10,"karthik","employee");</w:t>
+        <w:t xml:space="preserve">    </w:t>
+      </w:r>
+      <w:proofErr w:type="spellStart"/>
+      <w:r>
+        <w:t>const</w:t>
+      </w:r>
+      <w:proofErr w:type="spellEnd"/>
+      <w:r>
+        <w:t xml:space="preserve"> emp</w:t>
+      </w:r>
+      <w:proofErr w:type="gramStart"/>
+      <w:r>
+        <w:t>2:emp</w:t>
+      </w:r>
+      <w:proofErr w:type="gramEnd"/>
+      <w:r>
+        <w:t xml:space="preserve"> = new compnay1(10,"karthik","employee");</w:t>
       </w:r>
     </w:p>
     <w:p>
@@ -2296,8 +3602,13 @@
         <w:spacing w:line="240" w:lineRule="auto"/>
       </w:pPr>
       <w:r>
-        <w:t xml:space="preserve">    console.log(emp2);</w:t>
-      </w:r>
+        <w:t xml:space="preserve">    console.log(emp2</w:t>
+      </w:r>
+      <w:proofErr w:type="gramStart"/>
+      <w:r>
+        <w:t>);</w:t>
+      </w:r>
+      <w:proofErr w:type="gramEnd"/>
     </w:p>
     <w:p>
       <w:pPr>
@@ -2327,8 +3638,21 @@
       <w:pPr>
         <w:spacing w:line="240" w:lineRule="auto"/>
       </w:pPr>
-      <w:r>
-        <w:t>const database1:compnay1[] = [</w:t>
+      <w:proofErr w:type="spellStart"/>
+      <w:r>
+        <w:t>const</w:t>
+      </w:r>
+      <w:proofErr w:type="spellEnd"/>
+      <w:r>
+        <w:t xml:space="preserve"> database</w:t>
+      </w:r>
+      <w:proofErr w:type="gramStart"/>
+      <w:r>
+        <w:t>1:compnay</w:t>
+      </w:r>
+      <w:proofErr w:type="gramEnd"/>
+      <w:r>
+        <w:t>1[] = [</w:t>
       </w:r>
     </w:p>
     <w:p>
@@ -2367,8 +3691,21 @@
       <w:pPr>
         <w:spacing w:line="240" w:lineRule="auto"/>
       </w:pPr>
-      <w:r>
-        <w:t>const sort1 = database1.sort((e1,e2)=&gt;e1.user_id&gt;e2.user_id ? -1: 0)</w:t>
+      <w:proofErr w:type="spellStart"/>
+      <w:r>
+        <w:t>const</w:t>
+      </w:r>
+      <w:proofErr w:type="spellEnd"/>
+      <w:r>
+        <w:t xml:space="preserve"> sort1 = database1.sort((e</w:t>
+      </w:r>
+      <w:proofErr w:type="gramStart"/>
+      <w:r>
+        <w:t>1,e</w:t>
+      </w:r>
+      <w:proofErr w:type="gramEnd"/>
+      <w:r>
+        <w:t>2)=&gt;e1.user_id&gt;e2.user_id ? -1: 0)</w:t>
       </w:r>
     </w:p>
     <w:p>
@@ -2376,7 +3713,15 @@
         <w:spacing w:line="240" w:lineRule="auto"/>
       </w:pPr>
       <w:r>
-        <w:t>for (const vendor of sort1) {</w:t>
+        <w:t>for (</w:t>
+      </w:r>
+      <w:proofErr w:type="spellStart"/>
+      <w:r>
+        <w:t>const</w:t>
+      </w:r>
+      <w:proofErr w:type="spellEnd"/>
+      <w:r>
+        <w:t xml:space="preserve"> vendor of sort1) {</w:t>
       </w:r>
     </w:p>
     <w:p>
@@ -2384,7 +3729,31 @@
         <w:spacing w:line="240" w:lineRule="auto"/>
       </w:pPr>
       <w:r>
-        <w:t xml:space="preserve">    console.log(`ID: ${vendor.user_id}, Name: ${vendor.name}, Role: ${vendor.role != undefined ? vendor.name + " " : vendor.name}`);</w:t>
+        <w:t xml:space="preserve">    </w:t>
+      </w:r>
+      <w:proofErr w:type="gramStart"/>
+      <w:r>
+        <w:t>console.log(</w:t>
+      </w:r>
+      <w:proofErr w:type="gramEnd"/>
+      <w:r>
+        <w:t>`ID: ${</w:t>
+      </w:r>
+      <w:proofErr w:type="spellStart"/>
+      <w:r>
+        <w:t>vendor.user_id</w:t>
+      </w:r>
+      <w:proofErr w:type="spellEnd"/>
+      <w:r>
+        <w:t>}, Name: ${vendor.name}, Role: ${</w:t>
+      </w:r>
+      <w:proofErr w:type="spellStart"/>
+      <w:r>
+        <w:t>vendor.role</w:t>
+      </w:r>
+      <w:proofErr w:type="spellEnd"/>
+      <w:r>
+        <w:t xml:space="preserve"> != undefined ? vendor.name + " " : vendor.name}`);</w:t>
       </w:r>
     </w:p>
     <w:p>
@@ -2459,16 +3828,37 @@
         </w:numPr>
       </w:pPr>
       <w:r>
-        <w:t>Get the data from url</w:t>
-      </w:r>
+        <w:t xml:space="preserve">Get the data from </w:t>
+      </w:r>
+      <w:proofErr w:type="spellStart"/>
+      <w:r>
+        <w:t>url</w:t>
+      </w:r>
+      <w:proofErr w:type="spellEnd"/>
       <w:r>
         <w:t xml:space="preserve"> in</w:t>
       </w:r>
       <w:r>
-        <w:t xml:space="preserve"> json format data and</w:t>
-      </w:r>
-      <w:r>
-        <w:t xml:space="preserve"> display the json data using Promise&lt;Response&gt;</w:t>
+        <w:t xml:space="preserve"> </w:t>
+      </w:r>
+      <w:proofErr w:type="spellStart"/>
+      <w:r>
+        <w:t>json</w:t>
+      </w:r>
+      <w:proofErr w:type="spellEnd"/>
+      <w:r>
+        <w:t xml:space="preserve"> format data and</w:t>
+      </w:r>
+      <w:r>
+        <w:t xml:space="preserve"> display the </w:t>
+      </w:r>
+      <w:proofErr w:type="spellStart"/>
+      <w:r>
+        <w:t>json</w:t>
+      </w:r>
+      <w:proofErr w:type="spellEnd"/>
+      <w:r>
+        <w:t xml:space="preserve"> data using Promise&lt;Response&gt;</w:t>
       </w:r>
       <w:r>
         <w:t xml:space="preserve">. </w:t>
@@ -2484,7 +3874,20 @@
         <w:spacing w:line="240" w:lineRule="auto"/>
       </w:pPr>
       <w:r>
-        <w:t>function getFacts(url: string): Promise&lt;Response&gt; {</w:t>
+        <w:t xml:space="preserve">function </w:t>
+      </w:r>
+      <w:proofErr w:type="spellStart"/>
+      <w:proofErr w:type="gramStart"/>
+      <w:r>
+        <w:t>getFacts</w:t>
+      </w:r>
+      <w:proofErr w:type="spellEnd"/>
+      <w:r>
+        <w:t>(</w:t>
+      </w:r>
+      <w:proofErr w:type="gramEnd"/>
+      <w:r>
+        <w:t>url: string): Promise&lt;Response&gt; {</w:t>
       </w:r>
     </w:p>
     <w:p>
@@ -2492,15 +3895,41 @@
         <w:spacing w:line="240" w:lineRule="auto"/>
       </w:pPr>
       <w:r>
-        <w:t>    return fetch(url).then(res =&gt; res.json());</w:t>
+        <w:t>    return fetch(</w:t>
+      </w:r>
+      <w:proofErr w:type="spellStart"/>
+      <w:r>
+        <w:t>url</w:t>
+      </w:r>
+      <w:proofErr w:type="spellEnd"/>
+      <w:proofErr w:type="gramStart"/>
+      <w:r>
+        <w:t>).then</w:t>
+      </w:r>
+      <w:proofErr w:type="gramEnd"/>
+      <w:r>
+        <w:t xml:space="preserve">(res =&gt; </w:t>
+      </w:r>
+      <w:proofErr w:type="spellStart"/>
+      <w:r>
+        <w:t>res.json</w:t>
+      </w:r>
+      <w:proofErr w:type="spellEnd"/>
+      <w:r>
+        <w:t>());</w:t>
       </w:r>
     </w:p>
     <w:p>
       <w:pPr>
         <w:spacing w:line="240" w:lineRule="auto"/>
       </w:pPr>
-      <w:r>
-        <w:t>getFacts("https://cataas.com/cat?width=200;height=200;json=true").then(data =&gt; console.log(data));</w:t>
+      <w:proofErr w:type="gramStart"/>
+      <w:r>
+        <w:t>getFacts(</w:t>
+      </w:r>
+      <w:proofErr w:type="gramEnd"/>
+      <w:r>
+        <w:t>"https://cataas.com/cat?width=200;height=200;json=true").then(data =&gt; console.log(data));</w:t>
       </w:r>
     </w:p>
     <w:p>
@@ -2510,6 +3939,513 @@
           <w:bCs/>
         </w:rPr>
       </w:pPr>
+    </w:p>
+    <w:p>
+      <w:pPr>
+        <w:rPr>
+          <w:b/>
+          <w:bCs/>
+        </w:rPr>
+      </w:pPr>
+      <w:r>
+        <w:rPr>
+          <w:b/>
+          <w:bCs/>
+        </w:rPr>
+        <w:t>Day 4:</w:t>
+      </w:r>
+    </w:p>
+    <w:p>
+      <w:pPr>
+        <w:rPr>
+          <w:rFonts w:ascii="Times New Roman" w:hAnsi="Times New Roman" w:cs="Times New Roman"/>
+        </w:rPr>
+      </w:pPr>
+      <w:bookmarkStart w:id="0" w:name="_Hlk196124168"/>
+      <w:r>
+        <w:rPr>
+          <w:rFonts w:ascii="Times New Roman" w:hAnsi="Times New Roman" w:cs="Times New Roman"/>
+        </w:rPr>
+        <w:t>1. B) Microsoft</w:t>
+      </w:r>
+    </w:p>
+    <w:p>
+      <w:pPr>
+        <w:rPr>
+          <w:rFonts w:ascii="Times New Roman" w:hAnsi="Times New Roman" w:cs="Times New Roman"/>
+        </w:rPr>
+      </w:pPr>
+      <w:r>
+        <w:rPr>
+          <w:rFonts w:ascii="Times New Roman" w:hAnsi="Times New Roman" w:cs="Times New Roman"/>
+        </w:rPr>
+        <w:tab/>
+        <w:t xml:space="preserve">The typescript developed by Microsoft, </w:t>
+      </w:r>
+      <w:proofErr w:type="gramStart"/>
+      <w:r>
+        <w:rPr>
+          <w:rFonts w:ascii="Times New Roman" w:hAnsi="Times New Roman" w:cs="Times New Roman"/>
+        </w:rPr>
+        <w:t>It's</w:t>
+      </w:r>
+      <w:proofErr w:type="gramEnd"/>
+      <w:r>
+        <w:rPr>
+          <w:rFonts w:ascii="Times New Roman" w:hAnsi="Times New Roman" w:cs="Times New Roman"/>
+        </w:rPr>
+        <w:t xml:space="preserve"> open source high level programming language and TypeScript used to develop JavaScript applications for both client-side and server-side.</w:t>
+      </w:r>
+    </w:p>
+    <w:p>
+      <w:pPr>
+        <w:rPr>
+          <w:rFonts w:ascii="Times New Roman" w:hAnsi="Times New Roman" w:cs="Times New Roman"/>
+        </w:rPr>
+      </w:pPr>
+      <w:r>
+        <w:rPr>
+          <w:rFonts w:ascii="Times New Roman" w:hAnsi="Times New Roman" w:cs="Times New Roman"/>
+        </w:rPr>
+        <w:t>2. C) Node</w:t>
+      </w:r>
+    </w:p>
+    <w:p>
+      <w:pPr>
+        <w:rPr>
+          <w:rFonts w:ascii="Times New Roman" w:hAnsi="Times New Roman" w:cs="Times New Roman"/>
+        </w:rPr>
+      </w:pPr>
+      <w:r>
+        <w:rPr>
+          <w:rFonts w:ascii="Times New Roman" w:hAnsi="Times New Roman" w:cs="Times New Roman"/>
+        </w:rPr>
+        <w:tab/>
+        <w:t xml:space="preserve">TypeScript can technically be used with other backend technologies that support </w:t>
+      </w:r>
+      <w:proofErr w:type="gramStart"/>
+      <w:r>
+        <w:rPr>
+          <w:rFonts w:ascii="Times New Roman" w:hAnsi="Times New Roman" w:cs="Times New Roman"/>
+        </w:rPr>
+        <w:t>JavaScript,</w:t>
+      </w:r>
+      <w:proofErr w:type="gramEnd"/>
+      <w:r>
+        <w:rPr>
+          <w:rFonts w:ascii="Times New Roman" w:hAnsi="Times New Roman" w:cs="Times New Roman"/>
+        </w:rPr>
+        <w:t xml:space="preserve"> TS is subset of Java script library.</w:t>
+      </w:r>
+    </w:p>
+    <w:p>
+      <w:pPr>
+        <w:rPr>
+          <w:rFonts w:ascii="Times New Roman" w:hAnsi="Times New Roman" w:cs="Times New Roman"/>
+        </w:rPr>
+      </w:pPr>
+      <w:r>
+        <w:rPr>
+          <w:rFonts w:ascii="Times New Roman" w:hAnsi="Times New Roman" w:cs="Times New Roman"/>
+        </w:rPr>
+        <w:t>3. C) Java Script</w:t>
+      </w:r>
+    </w:p>
+    <w:p>
+      <w:pPr>
+        <w:rPr>
+          <w:rFonts w:ascii="Times New Roman" w:hAnsi="Times New Roman" w:cs="Times New Roman"/>
+        </w:rPr>
+      </w:pPr>
+      <w:r>
+        <w:rPr>
+          <w:rFonts w:ascii="Times New Roman" w:hAnsi="Times New Roman" w:cs="Times New Roman"/>
+        </w:rPr>
+        <w:tab/>
+        <w:t xml:space="preserve">The primary purpose of the TypeScript compiler </w:t>
+      </w:r>
+      <w:proofErr w:type="spellStart"/>
+      <w:r>
+        <w:rPr>
+          <w:rFonts w:ascii="Times New Roman" w:hAnsi="Times New Roman" w:cs="Times New Roman"/>
+        </w:rPr>
+        <w:t>tsc</w:t>
+      </w:r>
+      <w:proofErr w:type="spellEnd"/>
+      <w:r>
+        <w:rPr>
+          <w:rFonts w:ascii="Times New Roman" w:hAnsi="Times New Roman" w:cs="Times New Roman"/>
+        </w:rPr>
+        <w:t xml:space="preserve"> is to </w:t>
+      </w:r>
+      <w:proofErr w:type="spellStart"/>
+      <w:r>
+        <w:rPr>
+          <w:rFonts w:ascii="Times New Roman" w:hAnsi="Times New Roman" w:cs="Times New Roman"/>
+        </w:rPr>
+        <w:t>transpile</w:t>
+      </w:r>
+      <w:proofErr w:type="spellEnd"/>
+      <w:r>
+        <w:rPr>
+          <w:rFonts w:ascii="Times New Roman" w:hAnsi="Times New Roman" w:cs="Times New Roman"/>
+        </w:rPr>
+        <w:t xml:space="preserve"> TypeScript code into plain JavaScript code that can be understood and executed by web browsers and Node.js.</w:t>
+      </w:r>
+    </w:p>
+    <w:p>
+      <w:pPr>
+        <w:rPr>
+          <w:rFonts w:ascii="Times New Roman" w:hAnsi="Times New Roman" w:cs="Times New Roman"/>
+        </w:rPr>
+      </w:pPr>
+      <w:r>
+        <w:rPr>
+          <w:rFonts w:ascii="Times New Roman" w:hAnsi="Times New Roman" w:cs="Times New Roman"/>
+        </w:rPr>
+        <w:t>4. C) extends</w:t>
+      </w:r>
+    </w:p>
+    <w:p>
+      <w:pPr>
+        <w:rPr>
+          <w:rFonts w:ascii="Times New Roman" w:hAnsi="Times New Roman" w:cs="Times New Roman"/>
+        </w:rPr>
+      </w:pPr>
+      <w:r>
+        <w:rPr>
+          <w:rFonts w:ascii="Times New Roman" w:hAnsi="Times New Roman" w:cs="Times New Roman"/>
+        </w:rPr>
+        <w:tab/>
+        <w:t>The keyword to inherit the class using extends keyword.</w:t>
+      </w:r>
+    </w:p>
+    <w:p>
+      <w:pPr>
+        <w:rPr>
+          <w:rFonts w:ascii="Times New Roman" w:hAnsi="Times New Roman" w:cs="Times New Roman"/>
+        </w:rPr>
+      </w:pPr>
+      <w:r>
+        <w:rPr>
+          <w:rFonts w:ascii="Times New Roman" w:hAnsi="Times New Roman" w:cs="Times New Roman"/>
+        </w:rPr>
+        <w:t>5. B) var x = "string</w:t>
+      </w:r>
+      <w:proofErr w:type="gramStart"/>
+      <w:r>
+        <w:rPr>
+          <w:rFonts w:ascii="Times New Roman" w:hAnsi="Times New Roman" w:cs="Times New Roman"/>
+        </w:rPr>
+        <w:t>";</w:t>
+      </w:r>
+      <w:proofErr w:type="gramEnd"/>
+    </w:p>
+    <w:p>
+      <w:pPr>
+        <w:rPr>
+          <w:rFonts w:ascii="Times New Roman" w:hAnsi="Times New Roman" w:cs="Times New Roman"/>
+        </w:rPr>
+      </w:pPr>
+      <w:r>
+        <w:rPr>
+          <w:rFonts w:ascii="Times New Roman" w:hAnsi="Times New Roman" w:cs="Times New Roman"/>
+        </w:rPr>
+        <w:tab/>
+        <w:t>This one is incorrect because the syntax is JS.</w:t>
+      </w:r>
+    </w:p>
+    <w:p>
+      <w:pPr>
+        <w:rPr>
+          <w:rFonts w:ascii="Times New Roman" w:hAnsi="Times New Roman" w:cs="Times New Roman"/>
+        </w:rPr>
+      </w:pPr>
+      <w:r>
+        <w:rPr>
+          <w:rFonts w:ascii="Times New Roman" w:hAnsi="Times New Roman" w:cs="Times New Roman"/>
+        </w:rPr>
+        <w:t xml:space="preserve">6. B) var </w:t>
+      </w:r>
+      <w:proofErr w:type="gramStart"/>
+      <w:r>
+        <w:rPr>
+          <w:rFonts w:ascii="Times New Roman" w:hAnsi="Times New Roman" w:cs="Times New Roman"/>
+        </w:rPr>
+        <w:t>x:number</w:t>
+      </w:r>
+      <w:proofErr w:type="gramEnd"/>
+      <w:r>
+        <w:rPr>
+          <w:rFonts w:ascii="Times New Roman" w:hAnsi="Times New Roman" w:cs="Times New Roman"/>
+        </w:rPr>
+        <w:t>= 999;</w:t>
+      </w:r>
+    </w:p>
+    <w:p>
+      <w:pPr>
+        <w:rPr>
+          <w:rFonts w:ascii="Times New Roman" w:hAnsi="Times New Roman" w:cs="Times New Roman"/>
+        </w:rPr>
+      </w:pPr>
+      <w:r>
+        <w:rPr>
+          <w:rFonts w:ascii="Times New Roman" w:hAnsi="Times New Roman" w:cs="Times New Roman"/>
+        </w:rPr>
+        <w:tab/>
+        <w:t xml:space="preserve">This one is </w:t>
+      </w:r>
+      <w:proofErr w:type="gramStart"/>
+      <w:r>
+        <w:rPr>
+          <w:rFonts w:ascii="Times New Roman" w:hAnsi="Times New Roman" w:cs="Times New Roman"/>
+        </w:rPr>
+        <w:t>refer</w:t>
+      </w:r>
+      <w:proofErr w:type="gramEnd"/>
+      <w:r>
+        <w:rPr>
+          <w:rFonts w:ascii="Times New Roman" w:hAnsi="Times New Roman" w:cs="Times New Roman"/>
+        </w:rPr>
+        <w:t xml:space="preserve"> the type of x is number store the value 999 this syntax for TypeScript.</w:t>
+      </w:r>
+    </w:p>
+    <w:p>
+      <w:pPr>
+        <w:rPr>
+          <w:rFonts w:ascii="Times New Roman" w:hAnsi="Times New Roman" w:cs="Times New Roman"/>
+        </w:rPr>
+      </w:pPr>
+      <w:r>
+        <w:rPr>
+          <w:rFonts w:ascii="Times New Roman" w:hAnsi="Times New Roman" w:cs="Times New Roman"/>
+        </w:rPr>
+        <w:t>7. B) .</w:t>
+      </w:r>
+      <w:proofErr w:type="spellStart"/>
+      <w:r>
+        <w:rPr>
+          <w:rFonts w:ascii="Times New Roman" w:hAnsi="Times New Roman" w:cs="Times New Roman"/>
+        </w:rPr>
+        <w:t>ts</w:t>
+      </w:r>
+      <w:proofErr w:type="spellEnd"/>
+    </w:p>
+    <w:p>
+      <w:pPr>
+        <w:rPr>
+          <w:rFonts w:ascii="Times New Roman" w:hAnsi="Times New Roman" w:cs="Times New Roman"/>
+        </w:rPr>
+      </w:pPr>
+      <w:r>
+        <w:rPr>
+          <w:rFonts w:ascii="Times New Roman" w:hAnsi="Times New Roman" w:cs="Times New Roman"/>
+        </w:rPr>
+        <w:tab/>
+        <w:t>TypeScript source code files typically use the .</w:t>
+      </w:r>
+      <w:proofErr w:type="spellStart"/>
+      <w:r>
+        <w:rPr>
+          <w:rFonts w:ascii="Times New Roman" w:hAnsi="Times New Roman" w:cs="Times New Roman"/>
+        </w:rPr>
+        <w:t>ts</w:t>
+      </w:r>
+      <w:proofErr w:type="spellEnd"/>
+      <w:r>
+        <w:rPr>
+          <w:rFonts w:ascii="Times New Roman" w:hAnsi="Times New Roman" w:cs="Times New Roman"/>
+        </w:rPr>
+        <w:t xml:space="preserve"> file extension.</w:t>
+      </w:r>
+    </w:p>
+    <w:p>
+      <w:pPr>
+        <w:rPr>
+          <w:rFonts w:ascii="Times New Roman" w:hAnsi="Times New Roman" w:cs="Times New Roman"/>
+        </w:rPr>
+      </w:pPr>
+      <w:r>
+        <w:rPr>
+          <w:rFonts w:ascii="Times New Roman" w:hAnsi="Times New Roman" w:cs="Times New Roman"/>
+        </w:rPr>
+        <w:t xml:space="preserve">8. </w:t>
+      </w:r>
+      <w:proofErr w:type="spellStart"/>
+      <w:r>
+        <w:rPr>
+          <w:rFonts w:ascii="Times New Roman" w:hAnsi="Times New Roman" w:cs="Times New Roman"/>
+        </w:rPr>
+        <w:t>tsc</w:t>
+      </w:r>
+      <w:proofErr w:type="spellEnd"/>
+      <w:r>
+        <w:rPr>
+          <w:rFonts w:ascii="Times New Roman" w:hAnsi="Times New Roman" w:cs="Times New Roman"/>
+        </w:rPr>
+        <w:t xml:space="preserve"> </w:t>
+      </w:r>
+      <w:proofErr w:type="spellStart"/>
+      <w:r>
+        <w:rPr>
+          <w:rFonts w:ascii="Times New Roman" w:hAnsi="Times New Roman" w:cs="Times New Roman"/>
+        </w:rPr>
+        <w:t>filename.ts</w:t>
+      </w:r>
+      <w:proofErr w:type="spellEnd"/>
+    </w:p>
+    <w:p>
+      <w:pPr>
+        <w:rPr>
+          <w:rFonts w:ascii="Times New Roman" w:hAnsi="Times New Roman" w:cs="Times New Roman"/>
+        </w:rPr>
+      </w:pPr>
+      <w:r>
+        <w:rPr>
+          <w:rFonts w:ascii="Times New Roman" w:hAnsi="Times New Roman" w:cs="Times New Roman"/>
+        </w:rPr>
+        <w:tab/>
+        <w:t xml:space="preserve">This command used for </w:t>
+      </w:r>
+      <w:proofErr w:type="gramStart"/>
+      <w:r>
+        <w:rPr>
+          <w:rFonts w:ascii="Times New Roman" w:hAnsi="Times New Roman" w:cs="Times New Roman"/>
+        </w:rPr>
+        <w:t>run</w:t>
+      </w:r>
+      <w:proofErr w:type="gramEnd"/>
+      <w:r>
+        <w:rPr>
+          <w:rFonts w:ascii="Times New Roman" w:hAnsi="Times New Roman" w:cs="Times New Roman"/>
+        </w:rPr>
+        <w:t xml:space="preserve"> the typescript file using Typescript Compiler.</w:t>
+      </w:r>
+    </w:p>
+    <w:p>
+      <w:pPr>
+        <w:rPr>
+          <w:rFonts w:ascii="Times New Roman" w:hAnsi="Times New Roman" w:cs="Times New Roman"/>
+        </w:rPr>
+      </w:pPr>
+    </w:p>
+    <w:p>
+      <w:pPr>
+        <w:rPr>
+          <w:rFonts w:ascii="Times New Roman" w:hAnsi="Times New Roman" w:cs="Times New Roman"/>
+        </w:rPr>
+      </w:pPr>
+      <w:r>
+        <w:rPr>
+          <w:rFonts w:ascii="Times New Roman" w:hAnsi="Times New Roman" w:cs="Times New Roman"/>
+        </w:rPr>
+        <w:t xml:space="preserve">9. B) </w:t>
+      </w:r>
+      <w:proofErr w:type="spellStart"/>
+      <w:r>
+        <w:rPr>
+          <w:rFonts w:ascii="Times New Roman" w:hAnsi="Times New Roman" w:cs="Times New Roman"/>
+        </w:rPr>
+        <w:t>tsc</w:t>
+      </w:r>
+      <w:proofErr w:type="spellEnd"/>
+      <w:r>
+        <w:rPr>
+          <w:rFonts w:ascii="Times New Roman" w:hAnsi="Times New Roman" w:cs="Times New Roman"/>
+        </w:rPr>
+        <w:t xml:space="preserve"> filename -w</w:t>
+      </w:r>
+    </w:p>
+    <w:p>
+      <w:pPr>
+        <w:rPr>
+          <w:rFonts w:ascii="Times New Roman" w:hAnsi="Times New Roman" w:cs="Times New Roman"/>
+        </w:rPr>
+      </w:pPr>
+      <w:r>
+        <w:rPr>
+          <w:rFonts w:ascii="Times New Roman" w:hAnsi="Times New Roman" w:cs="Times New Roman"/>
+        </w:rPr>
+        <w:tab/>
+      </w:r>
+      <w:r>
+        <w:rPr>
+          <w:rFonts w:ascii="Times New Roman" w:hAnsi="Times New Roman" w:cs="Times New Roman"/>
+        </w:rPr>
+        <w:t xml:space="preserve">-w flag tells the TypeScript compiler to watch the specified file or the entire project if a </w:t>
+      </w:r>
+      <w:proofErr w:type="spellStart"/>
+      <w:proofErr w:type="gramStart"/>
+      <w:r>
+        <w:rPr>
+          <w:rFonts w:ascii="Times New Roman" w:hAnsi="Times New Roman" w:cs="Times New Roman"/>
+        </w:rPr>
+        <w:t>tsconfig.json</w:t>
+      </w:r>
+      <w:proofErr w:type="spellEnd"/>
+      <w:proofErr w:type="gramEnd"/>
+      <w:r>
+        <w:rPr>
+          <w:rFonts w:ascii="Times New Roman" w:hAnsi="Times New Roman" w:cs="Times New Roman"/>
+        </w:rPr>
+        <w:t xml:space="preserve"> is present for changes and automatically recompile when a change is detected.</w:t>
+      </w:r>
+    </w:p>
+    <w:p>
+      <w:pPr>
+        <w:rPr>
+          <w:rFonts w:ascii="Times New Roman" w:hAnsi="Times New Roman" w:cs="Times New Roman"/>
+        </w:rPr>
+      </w:pPr>
+      <w:r>
+        <w:rPr>
+          <w:rFonts w:ascii="Times New Roman" w:hAnsi="Times New Roman" w:cs="Times New Roman"/>
+        </w:rPr>
+        <w:t xml:space="preserve">10. </w:t>
+      </w:r>
+      <w:proofErr w:type="gramStart"/>
+      <w:r>
+        <w:rPr>
+          <w:rFonts w:ascii="Times New Roman" w:hAnsi="Times New Roman" w:cs="Times New Roman"/>
+        </w:rPr>
+        <w:t>super(</w:t>
+      </w:r>
+      <w:proofErr w:type="gramEnd"/>
+      <w:r>
+        <w:rPr>
+          <w:rFonts w:ascii="Times New Roman" w:hAnsi="Times New Roman" w:cs="Times New Roman"/>
+        </w:rPr>
+        <w:t>)</w:t>
+      </w:r>
+    </w:p>
+    <w:p>
+      <w:pPr>
+        <w:rPr>
+          <w:rFonts w:ascii="Times New Roman" w:hAnsi="Times New Roman" w:cs="Times New Roman"/>
+        </w:rPr>
+      </w:pPr>
+      <w:r>
+        <w:rPr>
+          <w:rFonts w:ascii="Times New Roman" w:hAnsi="Times New Roman" w:cs="Times New Roman"/>
+        </w:rPr>
+        <w:tab/>
+        <w:t xml:space="preserve">The </w:t>
+      </w:r>
+      <w:proofErr w:type="gramStart"/>
+      <w:r>
+        <w:rPr>
+          <w:rFonts w:ascii="Times New Roman" w:hAnsi="Times New Roman" w:cs="Times New Roman"/>
+        </w:rPr>
+        <w:t>super(</w:t>
+      </w:r>
+      <w:proofErr w:type="gramEnd"/>
+      <w:r>
+        <w:rPr>
+          <w:rFonts w:ascii="Times New Roman" w:hAnsi="Times New Roman" w:cs="Times New Roman"/>
+        </w:rPr>
+        <w:t>) keyword is used within the constructor of the child class to invoke the constructor of the immediate parent class.</w:t>
+      </w:r>
+      <w:bookmarkEnd w:id="0"/>
     </w:p>
     <w:sectPr>
       <w:pgSz w:w="11906" w:h="16838"/>
@@ -5497,6 +7433,7 @@
   <w:style w:type="character" w:default="1" w:styleId="DefaultParagraphFont">
     <w:name w:val="Default Paragraph Font"/>
     <w:uiPriority w:val="1"/>
+    <w:semiHidden/>
     <w:unhideWhenUsed/>
   </w:style>
   <w:style w:type="table" w:default="1" w:styleId="TableNormal">

</xml_diff>

<commit_message>
Add synopsis for morning session
</commit_message>
<xml_diff>
--- a/Playwright_JavaScript_TypeScript_Docs.docx
+++ b/Playwright_JavaScript_TypeScript_Docs.docx
@@ -314,17 +314,12 @@
         <w:t>Button with ID "my1" that calls a JavaScript function "</w:t>
       </w:r>
       <w:proofErr w:type="spellStart"/>
-      <w:proofErr w:type="gramStart"/>
       <w:r>
         <w:t>btnclick</w:t>
       </w:r>
       <w:proofErr w:type="spellEnd"/>
       <w:r>
-        <w:t>(</w:t>
-      </w:r>
-      <w:proofErr w:type="gramEnd"/>
-      <w:r>
-        <w:t>)" when clicked</w:t>
+        <w:t>()" when clicked</w:t>
       </w:r>
     </w:p>
     <w:p/>
@@ -374,30 +369,17 @@
         <w:t xml:space="preserve">function </w:t>
       </w:r>
       <w:proofErr w:type="spellStart"/>
-      <w:proofErr w:type="gramStart"/>
       <w:r>
         <w:t>btnclick</w:t>
       </w:r>
       <w:proofErr w:type="spellEnd"/>
       <w:r>
-        <w:t>(</w:t>
-      </w:r>
-      <w:proofErr w:type="gramEnd"/>
-      <w:r>
-        <w:t>){</w:t>
-      </w:r>
-    </w:p>
-    <w:p>
-      <w:r>
-        <w:t xml:space="preserve">    </w:t>
-      </w:r>
-      <w:proofErr w:type="gramStart"/>
-      <w:r>
-        <w:t>alert(</w:t>
-      </w:r>
-      <w:proofErr w:type="gramEnd"/>
-      <w:r>
-        <w:t>'Hi team click here')</w:t>
+        <w:t>(){</w:t>
+      </w:r>
+    </w:p>
+    <w:p>
+      <w:r>
+        <w:t xml:space="preserve">    alert('Hi team click here')</w:t>
       </w:r>
     </w:p>
     <w:p>
@@ -442,23 +424,13 @@
     </w:p>
     <w:p>
       <w:r>
-        <w:t>let a=</w:t>
-      </w:r>
-      <w:proofErr w:type="gramStart"/>
-      <w:r>
-        <w:t>10;</w:t>
-      </w:r>
-      <w:proofErr w:type="gramEnd"/>
-    </w:p>
-    <w:p>
-      <w:r>
-        <w:t>let b=</w:t>
-      </w:r>
-      <w:proofErr w:type="gramStart"/>
-      <w:r>
-        <w:t>5;</w:t>
-      </w:r>
-      <w:proofErr w:type="gramEnd"/>
+        <w:t>let a=10;</w:t>
+      </w:r>
+    </w:p>
+    <w:p>
+      <w:r>
+        <w:t>let b=5;</w:t>
+      </w:r>
     </w:p>
     <w:p>
       <w:proofErr w:type="spellStart"/>
@@ -467,13 +439,8 @@
       </w:r>
       <w:proofErr w:type="spellEnd"/>
       <w:r>
-        <w:t xml:space="preserve"> c =</w:t>
-      </w:r>
-      <w:proofErr w:type="gramStart"/>
-      <w:r>
-        <w:t>90;</w:t>
-      </w:r>
-      <w:proofErr w:type="gramEnd"/>
+        <w:t xml:space="preserve"> c =90;</w:t>
+      </w:r>
     </w:p>
     <w:p>
       <w:pPr>
@@ -566,125 +533,98 @@
           <w:iCs/>
         </w:rPr>
       </w:pPr>
-      <w:proofErr w:type="gramStart"/>
       <w:r>
         <w:rPr>
           <w:i/>
           <w:iCs/>
         </w:rPr>
-        <w:t>console.log(</w:t>
-      </w:r>
-      <w:proofErr w:type="gramEnd"/>
+        <w:t>console.log("sum of ",</w:t>
+      </w:r>
+      <w:proofErr w:type="spellStart"/>
       <w:r>
         <w:rPr>
           <w:i/>
           <w:iCs/>
         </w:rPr>
-        <w:t>"sum of ",</w:t>
-      </w:r>
-      <w:proofErr w:type="spellStart"/>
+        <w:t>a+b</w:t>
+      </w:r>
+      <w:proofErr w:type="spellEnd"/>
       <w:r>
         <w:rPr>
           <w:i/>
           <w:iCs/>
         </w:rPr>
-        <w:t>a+b</w:t>
-      </w:r>
-      <w:proofErr w:type="spellEnd"/>
-      <w:r>
+        <w:t>);</w:t>
+      </w:r>
+    </w:p>
+    <w:p>
+      <w:pPr>
         <w:rPr>
           <w:i/>
           <w:iCs/>
         </w:rPr>
-        <w:t>);</w:t>
-      </w:r>
-    </w:p>
-    <w:p>
-      <w:pPr>
+      </w:pPr>
+      <w:r>
         <w:rPr>
           <w:i/>
           <w:iCs/>
         </w:rPr>
-      </w:pPr>
-      <w:proofErr w:type="gramStart"/>
+        <w:t>console.log("Sum of "+a+" and "+b+" is "+(</w:t>
+      </w:r>
+      <w:proofErr w:type="spellStart"/>
       <w:r>
         <w:rPr>
           <w:i/>
           <w:iCs/>
         </w:rPr>
-        <w:t>console.log(</w:t>
-      </w:r>
-      <w:proofErr w:type="gramEnd"/>
+        <w:t>a+b</w:t>
+      </w:r>
+      <w:proofErr w:type="spellEnd"/>
       <w:r>
         <w:rPr>
           <w:i/>
           <w:iCs/>
         </w:rPr>
-        <w:t>"Sum of "+a+" and "+b+" is "+(</w:t>
-      </w:r>
-      <w:proofErr w:type="spellStart"/>
-      <w:r>
+        <w:t>));</w:t>
+      </w:r>
+    </w:p>
+    <w:p>
+      <w:pPr>
         <w:rPr>
           <w:i/>
           <w:iCs/>
         </w:rPr>
-        <w:t>a+b</w:t>
-      </w:r>
-      <w:proofErr w:type="spellEnd"/>
+      </w:pPr>
       <w:r>
         <w:rPr>
           <w:i/>
           <w:iCs/>
         </w:rPr>
-        <w:t>));</w:t>
-      </w:r>
-    </w:p>
-    <w:p>
-      <w:pPr>
+        <w:t>console.log(`Sum of ${a} and ${b} is ${</w:t>
+      </w:r>
+      <w:proofErr w:type="spellStart"/>
+      <w:r>
         <w:rPr>
           <w:i/>
           <w:iCs/>
         </w:rPr>
-      </w:pPr>
-      <w:proofErr w:type="gramStart"/>
+        <w:t>a+b</w:t>
+      </w:r>
+      <w:proofErr w:type="spellEnd"/>
       <w:r>
         <w:rPr>
           <w:i/>
           <w:iCs/>
         </w:rPr>
-        <w:t>console.log(</w:t>
-      </w:r>
-      <w:proofErr w:type="gramEnd"/>
+        <w:t>}`);</w:t>
+      </w:r>
+    </w:p>
+    <w:p>
       <w:r>
         <w:rPr>
           <w:i/>
           <w:iCs/>
         </w:rPr>
-        <w:t>`Sum of ${a} and ${b} is ${</w:t>
-      </w:r>
-      <w:proofErr w:type="spellStart"/>
-      <w:r>
-        <w:rPr>
-          <w:i/>
-          <w:iCs/>
-        </w:rPr>
-        <w:t>a+b</w:t>
-      </w:r>
-      <w:proofErr w:type="spellEnd"/>
-      <w:r>
-        <w:rPr>
-          <w:i/>
-          <w:iCs/>
-        </w:rPr>
-        <w:t>}`);</w:t>
-      </w:r>
-    </w:p>
-    <w:p>
-      <w:r>
-        <w:rPr>
-          <w:i/>
-          <w:iCs/>
-        </w:rPr>
         <w:t>*/</w:t>
       </w:r>
     </w:p>
@@ -695,16 +635,11 @@
         </w:tabs>
       </w:pPr>
       <w:r>
-        <w:t xml:space="preserve">These commented lines demonstrate three </w:t>
-      </w:r>
-      <w:proofErr w:type="gramStart"/>
-      <w:r>
-        <w:t xml:space="preserve">ways </w:t>
+        <w:t xml:space="preserve">These commented lines demonstrate three ways </w:t>
       </w:r>
       <w:r>
         <w:t>:</w:t>
       </w:r>
-      <w:proofErr w:type="gramEnd"/>
     </w:p>
     <w:p>
       <w:pPr>
@@ -765,13 +700,8 @@
       </w:r>
       <w:proofErr w:type="spellEnd"/>
       <w:r>
-        <w:t xml:space="preserve"> = </w:t>
-      </w:r>
-      <w:proofErr w:type="gramStart"/>
-      <w:r>
-        <w:t>true;</w:t>
-      </w:r>
-      <w:proofErr w:type="gramEnd"/>
+        <w:t xml:space="preserve"> = true;</w:t>
+      </w:r>
     </w:p>
     <w:p>
       <w:r>
@@ -819,15 +749,7 @@
       </w:r>
       <w:proofErr w:type="spellEnd"/>
       <w:r>
-        <w:t xml:space="preserve"> = ["hello",</w:t>
-      </w:r>
-      <w:proofErr w:type="gramStart"/>
-      <w:r>
-        <w:t>48,true</w:t>
-      </w:r>
-      <w:proofErr w:type="gramEnd"/>
-      <w:r>
-        <w:t>,3.0]</w:t>
+        <w:t xml:space="preserve"> = ["hello",48,true,3.0]</w:t>
       </w:r>
     </w:p>
     <w:p>
@@ -867,12 +789,10 @@
     </w:p>
     <w:p>
       <w:proofErr w:type="spellStart"/>
-      <w:proofErr w:type="gramStart"/>
       <w:r>
         <w:t>arr.push</w:t>
       </w:r>
       <w:proofErr w:type="spellEnd"/>
-      <w:proofErr w:type="gramEnd"/>
       <w:r>
         <w:t>("</w:t>
       </w:r>
@@ -910,12 +830,10 @@
     </w:p>
     <w:p>
       <w:proofErr w:type="spellStart"/>
-      <w:proofErr w:type="gramStart"/>
       <w:r>
         <w:t>arr.push</w:t>
       </w:r>
       <w:proofErr w:type="spellEnd"/>
-      <w:proofErr w:type="gramEnd"/>
       <w:r>
         <w:t xml:space="preserve">(50);      </w:t>
       </w:r>
@@ -929,17 +847,12 @@
     </w:p>
     <w:p>
       <w:proofErr w:type="spellStart"/>
-      <w:proofErr w:type="gramStart"/>
       <w:r>
         <w:t>arr.pop</w:t>
       </w:r>
       <w:proofErr w:type="spellEnd"/>
       <w:r>
-        <w:t>(</w:t>
-      </w:r>
-      <w:proofErr w:type="gramEnd"/>
-      <w:r>
-        <w:t xml:space="preserve">);         </w:t>
+        <w:t xml:space="preserve">();         </w:t>
       </w:r>
       <w:r>
         <w:rPr>
@@ -966,12 +879,10 @@
     </w:p>
     <w:p>
       <w:proofErr w:type="spellStart"/>
-      <w:proofErr w:type="gramStart"/>
       <w:r>
         <w:t>arr.filter</w:t>
       </w:r>
       <w:proofErr w:type="spellEnd"/>
-      <w:proofErr w:type="gramEnd"/>
       <w:r>
         <w:t xml:space="preserve">((e)=&gt; </w:t>
       </w:r>
@@ -986,31 +897,18 @@
     </w:p>
     <w:p>
       <w:r>
-        <w:t xml:space="preserve">    </w:t>
-      </w:r>
-      <w:proofErr w:type="gramStart"/>
-      <w:r>
-        <w:t>.map</w:t>
-      </w:r>
-      <w:proofErr w:type="gramEnd"/>
-      <w:r>
-        <w:t>((e)=&gt; e*10)</w:t>
-      </w:r>
-    </w:p>
-    <w:p>
-      <w:r>
-        <w:t xml:space="preserve">    </w:t>
-      </w:r>
-      <w:proofErr w:type="gramStart"/>
-      <w:r>
-        <w:t>.</w:t>
+        <w:t xml:space="preserve">    .map((e)=&gt; e*10)</w:t>
+      </w:r>
+    </w:p>
+    <w:p>
+      <w:r>
+        <w:t xml:space="preserve">    .</w:t>
       </w:r>
       <w:proofErr w:type="spellStart"/>
       <w:r>
         <w:t>forEach</w:t>
       </w:r>
       <w:proofErr w:type="spellEnd"/>
-      <w:proofErr w:type="gramEnd"/>
       <w:r>
         <w:t>((e) =&gt; console.log(e));</w:t>
       </w:r>
@@ -1086,12 +984,10 @@
         <w:t xml:space="preserve">    console.log(</w:t>
       </w:r>
       <w:proofErr w:type="spellStart"/>
-      <w:proofErr w:type="gramStart"/>
       <w:r>
         <w:t>a.split</w:t>
       </w:r>
       <w:proofErr w:type="spellEnd"/>
-      <w:proofErr w:type="gramEnd"/>
       <w:r>
         <w:t>('').reverse().join(''));</w:t>
       </w:r>
@@ -1104,41 +1000,29 @@
     <w:p/>
     <w:p>
       <w:r>
-        <w:t>reverse("today"</w:t>
-      </w:r>
-      <w:proofErr w:type="gramStart"/>
-      <w:r>
-        <w:t xml:space="preserve">);  </w:t>
+        <w:t xml:space="preserve">reverse("today");  </w:t>
       </w:r>
       <w:r>
         <w:rPr>
           <w:i/>
           <w:iCs/>
         </w:rPr>
-        <w:t>/</w:t>
-      </w:r>
-      <w:proofErr w:type="gramEnd"/>
+        <w:t>// Outputs: "</w:t>
+      </w:r>
+      <w:proofErr w:type="spellStart"/>
       <w:r>
         <w:rPr>
           <w:i/>
           <w:iCs/>
         </w:rPr>
-        <w:t>/ Outputs: "</w:t>
-      </w:r>
-      <w:proofErr w:type="spellStart"/>
+        <w:t>yadot</w:t>
+      </w:r>
+      <w:proofErr w:type="spellEnd"/>
       <w:r>
         <w:rPr>
           <w:i/>
           <w:iCs/>
         </w:rPr>
-        <w:t>yadot</w:t>
-      </w:r>
-      <w:proofErr w:type="spellEnd"/>
-      <w:r>
-        <w:rPr>
-          <w:i/>
-          <w:iCs/>
-        </w:rPr>
         <w:t>"</w:t>
       </w:r>
     </w:p>
@@ -1166,33 +1050,18 @@
     </w:p>
     <w:p>
       <w:r>
-        <w:t>function rec(a</w:t>
-      </w:r>
-      <w:proofErr w:type="gramStart"/>
-      <w:r>
-        <w:t>){</w:t>
-      </w:r>
-      <w:proofErr w:type="gramEnd"/>
-    </w:p>
-    <w:p>
-      <w:r>
-        <w:t xml:space="preserve">    if(a==</w:t>
-      </w:r>
-      <w:proofErr w:type="gramStart"/>
-      <w:r>
-        <w:t>10){</w:t>
-      </w:r>
-      <w:proofErr w:type="gramEnd"/>
-    </w:p>
-    <w:p>
-      <w:r>
-        <w:t xml:space="preserve">        </w:t>
-      </w:r>
-      <w:proofErr w:type="gramStart"/>
-      <w:r>
-        <w:t>return;</w:t>
-      </w:r>
-      <w:proofErr w:type="gramEnd"/>
+        <w:t>function rec(a){</w:t>
+      </w:r>
+    </w:p>
+    <w:p>
+      <w:r>
+        <w:t xml:space="preserve">    if(a==10){</w:t>
+      </w:r>
+    </w:p>
+    <w:p>
+      <w:r>
+        <w:t xml:space="preserve">        return;</w:t>
+      </w:r>
     </w:p>
     <w:p>
       <w:r>
@@ -1206,13 +1075,8 @@
     </w:p>
     <w:p>
       <w:r>
-        <w:t xml:space="preserve">    rec(a+1</w:t>
-      </w:r>
-      <w:proofErr w:type="gramStart"/>
-      <w:r>
-        <w:t>);</w:t>
-      </w:r>
-      <w:proofErr w:type="gramEnd"/>
+        <w:t xml:space="preserve">    rec(a+1);</w:t>
+      </w:r>
     </w:p>
     <w:p>
       <w:r>
@@ -1220,13 +1084,8 @@
       </w:r>
     </w:p>
     <w:p>
-      <w:proofErr w:type="gramStart"/>
-      <w:r>
-        <w:t>rec(</w:t>
-      </w:r>
-      <w:proofErr w:type="gramEnd"/>
-      <w:r>
-        <w:t>1);</w:t>
+      <w:r>
+        <w:t>rec(1);</w:t>
       </w:r>
     </w:p>
     <w:p/>
@@ -1274,23 +1133,7 @@
           <w:b/>
           <w:bCs/>
         </w:rPr>
-        <w:t xml:space="preserve">The </w:t>
-      </w:r>
-      <w:proofErr w:type="gramStart"/>
-      <w:r>
-        <w:rPr>
-          <w:b/>
-          <w:bCs/>
-        </w:rPr>
-        <w:t>store(</w:t>
-      </w:r>
-      <w:proofErr w:type="gramEnd"/>
-      <w:r>
-        <w:rPr>
-          <w:b/>
-          <w:bCs/>
-        </w:rPr>
-        <w:t>) Function</w:t>
+        <w:t>The store() Function</w:t>
       </w:r>
     </w:p>
     <w:p>
@@ -1403,15 +1246,7 @@
     </w:p>
     <w:p>
       <w:r>
-        <w:t xml:space="preserve">function </w:t>
-      </w:r>
-      <w:proofErr w:type="gramStart"/>
-      <w:r>
-        <w:t>store(</w:t>
-      </w:r>
-      <w:proofErr w:type="gramEnd"/>
-      <w:r>
-        <w:t>){</w:t>
+        <w:t>function store(){</w:t>
       </w:r>
     </w:p>
     <w:p>
@@ -1427,12 +1262,10 @@
         <w:t xml:space="preserve"> form = </w:t>
       </w:r>
       <w:proofErr w:type="spellStart"/>
-      <w:proofErr w:type="gramStart"/>
       <w:r>
         <w:t>document.getElementById</w:t>
       </w:r>
       <w:proofErr w:type="spellEnd"/>
-      <w:proofErr w:type="gramEnd"/>
       <w:r>
         <w:t>("</w:t>
       </w:r>
@@ -1450,12 +1283,10 @@
         <w:t xml:space="preserve">    </w:t>
       </w:r>
       <w:proofErr w:type="spellStart"/>
-      <w:proofErr w:type="gramStart"/>
       <w:r>
         <w:t>form.addEventListener</w:t>
       </w:r>
       <w:proofErr w:type="spellEnd"/>
-      <w:proofErr w:type="gramEnd"/>
       <w:r>
         <w:t>("submit", function(event) {</w:t>
       </w:r>
@@ -1465,12 +1296,10 @@
         <w:t xml:space="preserve">        </w:t>
       </w:r>
       <w:proofErr w:type="spellStart"/>
-      <w:proofErr w:type="gramStart"/>
       <w:r>
         <w:t>event.preventDefault</w:t>
       </w:r>
       <w:proofErr w:type="spellEnd"/>
-      <w:proofErr w:type="gramEnd"/>
       <w:r>
         <w:t xml:space="preserve">(); </w:t>
       </w:r>
@@ -1514,13 +1343,8 @@
         <w:t xml:space="preserve">          role: </w:t>
       </w:r>
       <w:proofErr w:type="spellStart"/>
-      <w:proofErr w:type="gramStart"/>
-      <w:r>
-        <w:t>form.role</w:t>
-      </w:r>
-      <w:proofErr w:type="gramEnd"/>
-      <w:r>
-        <w:t>.value</w:t>
+      <w:r>
+        <w:t>form.role.value</w:t>
       </w:r>
       <w:proofErr w:type="spellEnd"/>
       <w:r>
@@ -1576,26 +1400,16 @@
       </w:r>
       <w:proofErr w:type="spellEnd"/>
       <w:r>
-        <w:t>)</w:t>
-      </w:r>
-      <w:proofErr w:type="gramStart"/>
-      <w:r>
-        <w:t>);</w:t>
-      </w:r>
-      <w:proofErr w:type="gramEnd"/>
+        <w:t>));</w:t>
+      </w:r>
     </w:p>
     <w:p>
       <w:r>
         <w:t xml:space="preserve">        </w:t>
       </w:r>
       <w:proofErr w:type="spellStart"/>
-      <w:proofErr w:type="gramStart"/>
-      <w:r>
-        <w:t>window.location</w:t>
-      </w:r>
-      <w:proofErr w:type="gramEnd"/>
-      <w:r>
-        <w:t>.href</w:t>
+      <w:r>
+        <w:t>window.location.href</w:t>
       </w:r>
       <w:proofErr w:type="spellEnd"/>
       <w:r>
@@ -1624,23 +1438,7 @@
           <w:b/>
           <w:bCs/>
         </w:rPr>
-        <w:t xml:space="preserve">The </w:t>
-      </w:r>
-      <w:proofErr w:type="gramStart"/>
-      <w:r>
-        <w:rPr>
-          <w:b/>
-          <w:bCs/>
-        </w:rPr>
-        <w:t>display(</w:t>
-      </w:r>
-      <w:proofErr w:type="gramEnd"/>
-      <w:r>
-        <w:rPr>
-          <w:b/>
-          <w:bCs/>
-        </w:rPr>
-        <w:t>) Function</w:t>
+        <w:t>The display() Function</w:t>
       </w:r>
     </w:p>
     <w:p>
@@ -1736,15 +1534,7 @@
     <w:p>
       <w:r>
         <w:lastRenderedPageBreak/>
-        <w:t xml:space="preserve">function </w:t>
-      </w:r>
-      <w:proofErr w:type="gramStart"/>
-      <w:r>
-        <w:t>display(</w:t>
-      </w:r>
-      <w:proofErr w:type="gramEnd"/>
-      <w:r>
-        <w:t>){</w:t>
+        <w:t>function display(){</w:t>
       </w:r>
     </w:p>
     <w:p>
@@ -1760,12 +1550,10 @@
         <w:t xml:space="preserve"> output = </w:t>
       </w:r>
       <w:proofErr w:type="spellStart"/>
-      <w:proofErr w:type="gramStart"/>
       <w:r>
         <w:t>document.getElementById</w:t>
       </w:r>
       <w:proofErr w:type="spellEnd"/>
-      <w:proofErr w:type="gramEnd"/>
       <w:r>
         <w:t>("output");</w:t>
       </w:r>
@@ -1804,26 +1592,50 @@
       </w:r>
       <w:proofErr w:type="spellEnd"/>
       <w:r>
-        <w:t>"</w:t>
-      </w:r>
-      <w:proofErr w:type="gramStart"/>
+        <w:t>");</w:t>
+      </w:r>
+    </w:p>
+    <w:p>
+      <w:r>
+        <w:t xml:space="preserve">    if (</w:t>
+      </w:r>
+      <w:proofErr w:type="spellStart"/>
+      <w:r>
+        <w:t>storedData</w:t>
+      </w:r>
+      <w:proofErr w:type="spellEnd"/>
+      <w:r>
+        <w:t>) {</w:t>
+      </w:r>
+    </w:p>
+    <w:p>
+      <w:r>
+        <w:t xml:space="preserve">        </w:t>
+      </w:r>
+      <w:proofErr w:type="spellStart"/>
+      <w:r>
+        <w:t>const</w:t>
+      </w:r>
+      <w:proofErr w:type="spellEnd"/>
+      <w:r>
+        <w:t xml:space="preserve"> data = </w:t>
+      </w:r>
+      <w:proofErr w:type="spellStart"/>
+      <w:r>
+        <w:t>JSON.parse</w:t>
+      </w:r>
+      <w:proofErr w:type="spellEnd"/>
+      <w:r>
+        <w:t>(</w:t>
+      </w:r>
+      <w:proofErr w:type="spellStart"/>
+      <w:r>
+        <w:t>storedData</w:t>
+      </w:r>
+      <w:proofErr w:type="spellEnd"/>
       <w:r>
         <w:t>);</w:t>
       </w:r>
-      <w:proofErr w:type="gramEnd"/>
-    </w:p>
-    <w:p>
-      <w:r>
-        <w:t xml:space="preserve">    if (</w:t>
-      </w:r>
-      <w:proofErr w:type="spellStart"/>
-      <w:r>
-        <w:t>storedData</w:t>
-      </w:r>
-      <w:proofErr w:type="spellEnd"/>
-      <w:r>
-        <w:t>) {</w:t>
-      </w:r>
     </w:p>
     <w:p>
       <w:r>
@@ -1831,57 +1643,16 @@
       </w:r>
       <w:proofErr w:type="spellStart"/>
       <w:r>
-        <w:t>const</w:t>
-      </w:r>
-      <w:proofErr w:type="spellEnd"/>
-      <w:r>
-        <w:t xml:space="preserve"> data = </w:t>
-      </w:r>
-      <w:proofErr w:type="spellStart"/>
-      <w:r>
-        <w:t>JSON.parse</w:t>
-      </w:r>
-      <w:proofErr w:type="spellEnd"/>
-      <w:r>
-        <w:t>(</w:t>
-      </w:r>
-      <w:proofErr w:type="spellStart"/>
-      <w:r>
-        <w:t>storedData</w:t>
-      </w:r>
-      <w:proofErr w:type="spellEnd"/>
-      <w:proofErr w:type="gramStart"/>
-      <w:r>
-        <w:t>);</w:t>
-      </w:r>
-      <w:proofErr w:type="gramEnd"/>
-    </w:p>
-    <w:p>
-      <w:r>
-        <w:t xml:space="preserve">        </w:t>
-      </w:r>
-      <w:proofErr w:type="spellStart"/>
-      <w:proofErr w:type="gramStart"/>
-      <w:r>
         <w:t>output.innerHTML</w:t>
       </w:r>
       <w:proofErr w:type="spellEnd"/>
-      <w:proofErr w:type="gramEnd"/>
       <w:r>
         <w:t xml:space="preserve"> = `</w:t>
       </w:r>
     </w:p>
     <w:p>
       <w:r>
-        <w:t xml:space="preserve">             &lt;p&gt;&lt;strong&gt;Name:&lt;/strong&gt; ${</w:t>
-      </w:r>
-      <w:proofErr w:type="gramStart"/>
-      <w:r>
-        <w:t>data.name}&lt;</w:t>
-      </w:r>
-      <w:proofErr w:type="gramEnd"/>
-      <w:r>
-        <w:t>/p&gt;</w:t>
+        <w:t xml:space="preserve">             &lt;p&gt;&lt;strong&gt;Name:&lt;/strong&gt; ${data.name}&lt;/p&gt;</w:t>
       </w:r>
     </w:p>
     <w:p>
@@ -1889,12 +1660,10 @@
         <w:t xml:space="preserve">             &lt;p&gt;&lt;strong&gt;Role:&lt;/strong&gt; ${</w:t>
       </w:r>
       <w:proofErr w:type="spellStart"/>
-      <w:proofErr w:type="gramStart"/>
       <w:r>
         <w:t>data.role</w:t>
       </w:r>
       <w:proofErr w:type="spellEnd"/>
-      <w:proofErr w:type="gramEnd"/>
       <w:r>
         <w:t>}&lt;/p&gt;</w:t>
       </w:r>
@@ -1904,12 +1673,10 @@
         <w:t xml:space="preserve">             &lt;p&gt;&lt;strong&gt;Age:&lt;/strong&gt; ${</w:t>
       </w:r>
       <w:proofErr w:type="spellStart"/>
-      <w:proofErr w:type="gramStart"/>
       <w:r>
         <w:t>data.Age</w:t>
       </w:r>
       <w:proofErr w:type="spellEnd"/>
-      <w:proofErr w:type="gramEnd"/>
       <w:r>
         <w:t>}&lt;/p&gt;</w:t>
       </w:r>
@@ -1929,12 +1696,10 @@
         <w:t xml:space="preserve">      </w:t>
       </w:r>
       <w:proofErr w:type="spellStart"/>
-      <w:proofErr w:type="gramStart"/>
       <w:r>
         <w:t>output.textContent</w:t>
       </w:r>
       <w:proofErr w:type="spellEnd"/>
-      <w:proofErr w:type="gramEnd"/>
       <w:r>
         <w:t xml:space="preserve"> = "No data found.";</w:t>
       </w:r>
@@ -1988,13 +1753,8 @@
       </w:r>
     </w:p>
     <w:p>
-      <w:proofErr w:type="gramStart"/>
-      <w:r>
-        <w:t>&lt;!---</w:t>
-      </w:r>
-      <w:proofErr w:type="gramEnd"/>
-      <w:r>
-        <w:t>Button Clicked event--&gt;</w:t>
+      <w:r>
+        <w:t>&lt;!---Button Clicked event--&gt;</w:t>
       </w:r>
     </w:p>
     <w:p>
@@ -2007,12 +1767,10 @@
         <w:t>   onclick="</w:t>
       </w:r>
       <w:proofErr w:type="spellStart"/>
-      <w:proofErr w:type="gramStart"/>
       <w:r>
         <w:t>this.innerHTML</w:t>
       </w:r>
       <w:proofErr w:type="spellEnd"/>
-      <w:proofErr w:type="gramEnd"/>
       <w:r>
         <w:t xml:space="preserve"> = Date()"&gt;</w:t>
       </w:r>
@@ -2029,87 +1787,103 @@
           <w:bCs/>
           <w:u w:val="single"/>
         </w:rPr>
-        <w:t xml:space="preserve">Mouse entered and </w:t>
-      </w:r>
-      <w:proofErr w:type="gramStart"/>
+        <w:t>Mouse entered and leave event:</w:t>
+      </w:r>
+    </w:p>
+    <w:p>
+      <w:r>
+        <w:t>&lt;!--- Mouse enter / mouse leave event--&gt;</w:t>
+      </w:r>
+    </w:p>
+    <w:p>
+      <w:r>
+        <w:t>   &lt;button </w:t>
+      </w:r>
+    </w:p>
+    <w:p>
+      <w:r>
+        <w:t>   </w:t>
+      </w:r>
+      <w:proofErr w:type="spellStart"/>
+      <w:r>
+        <w:t>onmouseenter</w:t>
+      </w:r>
+      <w:proofErr w:type="spellEnd"/>
+      <w:r>
+        <w:t>="</w:t>
+      </w:r>
+      <w:proofErr w:type="spellStart"/>
+      <w:r>
+        <w:t>this.innerHTML</w:t>
+      </w:r>
+      <w:proofErr w:type="spellEnd"/>
+      <w:r>
+        <w:t>='Mouse Entered'"</w:t>
+      </w:r>
+    </w:p>
+    <w:p>
+      <w:r>
+        <w:lastRenderedPageBreak/>
+        <w:t>   </w:t>
+      </w:r>
+      <w:proofErr w:type="spellStart"/>
+      <w:r>
+        <w:t>onmouseleave</w:t>
+      </w:r>
+      <w:proofErr w:type="spellEnd"/>
+      <w:r>
+        <w:t>="</w:t>
+      </w:r>
+      <w:proofErr w:type="spellStart"/>
+      <w:r>
+        <w:t>this.innerHTML</w:t>
+      </w:r>
+      <w:proofErr w:type="spellEnd"/>
+      <w:r>
+        <w:t>='Mouse Leave'"&gt;Mouse&lt;/button&gt;</w:t>
+      </w:r>
+    </w:p>
+    <w:p>
+      <w:r>
+        <w:t> </w:t>
+      </w:r>
+    </w:p>
+    <w:p>
+      <w:r>
+        <w:t>This event provide hover the mouse on the button is display the text.</w:t>
+      </w:r>
+    </w:p>
+    <w:p>
       <w:r>
         <w:rPr>
           <w:b/>
           <w:bCs/>
           <w:u w:val="single"/>
         </w:rPr>
-        <w:t>leave</w:t>
-      </w:r>
-      <w:proofErr w:type="gramEnd"/>
-      <w:r>
-        <w:rPr>
-          <w:b/>
-          <w:bCs/>
-          <w:u w:val="single"/>
-        </w:rPr>
-        <w:t xml:space="preserve"> event:</w:t>
-      </w:r>
-    </w:p>
-    <w:p>
-      <w:proofErr w:type="gramStart"/>
-      <w:r>
-        <w:t>&lt;!---</w:t>
-      </w:r>
-      <w:proofErr w:type="gramEnd"/>
-      <w:r>
-        <w:t xml:space="preserve"> Mouse enter / mouse leave event--&gt;</w:t>
-      </w:r>
-    </w:p>
-    <w:p>
-      <w:r>
-        <w:t>   &lt;button </w:t>
-      </w:r>
-    </w:p>
-    <w:p>
-      <w:r>
-        <w:t>   </w:t>
-      </w:r>
-      <w:proofErr w:type="spellStart"/>
-      <w:r>
-        <w:t>onmouseenter</w:t>
-      </w:r>
-      <w:proofErr w:type="spellEnd"/>
-      <w:r>
-        <w:t>="</w:t>
-      </w:r>
-      <w:proofErr w:type="spellStart"/>
-      <w:proofErr w:type="gramStart"/>
-      <w:r>
-        <w:t>this.innerHTML</w:t>
-      </w:r>
-      <w:proofErr w:type="spellEnd"/>
-      <w:proofErr w:type="gramEnd"/>
-      <w:r>
-        <w:t>='Mouse Entered'"</w:t>
-      </w:r>
-    </w:p>
-    <w:p>
-      <w:r>
-        <w:lastRenderedPageBreak/>
-        <w:t>   </w:t>
-      </w:r>
-      <w:proofErr w:type="spellStart"/>
-      <w:r>
-        <w:t>onmouseleave</w:t>
-      </w:r>
-      <w:proofErr w:type="spellEnd"/>
-      <w:r>
-        <w:t>="</w:t>
-      </w:r>
-      <w:proofErr w:type="spellStart"/>
-      <w:proofErr w:type="gramStart"/>
-      <w:r>
-        <w:t>this.innerHTML</w:t>
-      </w:r>
-      <w:proofErr w:type="spellEnd"/>
-      <w:proofErr w:type="gramEnd"/>
-      <w:r>
-        <w:t>='Mouse Leave'"&gt;Mouse&lt;/button&gt;</w:t>
+        <w:t>Key Pressing:</w:t>
+      </w:r>
+    </w:p>
+    <w:p>
+      <w:r>
+        <w:t>This Event working based on enter the text into inside the text box it will show the alert.</w:t>
+      </w:r>
+    </w:p>
+    <w:p>
+      <w:r>
+        <w:t>&lt;!--- Key pressing Event--&gt;</w:t>
+      </w:r>
+    </w:p>
+    <w:p>
+      <w:r>
+        <w:t xml:space="preserve">   &lt;input type="text" </w:t>
+      </w:r>
+      <w:proofErr w:type="spellStart"/>
+      <w:r>
+        <w:t>onkeydown</w:t>
+      </w:r>
+      <w:proofErr w:type="spellEnd"/>
+      <w:r>
+        <w:t>="pressing()"/&gt;</w:t>
       </w:r>
     </w:p>
     <w:p>
@@ -2119,62 +1893,6 @@
     </w:p>
     <w:p>
       <w:r>
-        <w:t>This event provide hover the mouse on the button is display the text.</w:t>
-      </w:r>
-    </w:p>
-    <w:p>
-      <w:r>
-        <w:rPr>
-          <w:b/>
-          <w:bCs/>
-          <w:u w:val="single"/>
-        </w:rPr>
-        <w:t>Key Pressing:</w:t>
-      </w:r>
-    </w:p>
-    <w:p>
-      <w:r>
-        <w:t>This Event working based on enter the text into inside the text box it will show the alert.</w:t>
-      </w:r>
-    </w:p>
-    <w:p>
-      <w:proofErr w:type="gramStart"/>
-      <w:r>
-        <w:t>&lt;!---</w:t>
-      </w:r>
-      <w:proofErr w:type="gramEnd"/>
-      <w:r>
-        <w:t xml:space="preserve"> Key pressing Event--&gt;</w:t>
-      </w:r>
-    </w:p>
-    <w:p>
-      <w:r>
-        <w:t xml:space="preserve">   &lt;input type="text" </w:t>
-      </w:r>
-      <w:proofErr w:type="spellStart"/>
-      <w:r>
-        <w:t>onkeydown</w:t>
-      </w:r>
-      <w:proofErr w:type="spellEnd"/>
-      <w:r>
-        <w:t>="</w:t>
-      </w:r>
-      <w:proofErr w:type="gramStart"/>
-      <w:r>
-        <w:t>pressing(</w:t>
-      </w:r>
-      <w:proofErr w:type="gramEnd"/>
-      <w:r>
-        <w:t>)"/&gt;</w:t>
-      </w:r>
-    </w:p>
-    <w:p>
-      <w:r>
-        <w:t> </w:t>
-      </w:r>
-    </w:p>
-    <w:p>
-      <w:r>
         <w:t>JS </w:t>
       </w:r>
       <w:r>
@@ -2186,26 +1904,13 @@
     </w:p>
     <w:p>
       <w:r>
-        <w:t xml:space="preserve">function </w:t>
-      </w:r>
-      <w:proofErr w:type="gramStart"/>
-      <w:r>
-        <w:t>pressing(</w:t>
-      </w:r>
-      <w:proofErr w:type="gramEnd"/>
-      <w:r>
-        <w:t>){</w:t>
-      </w:r>
-    </w:p>
-    <w:p>
-      <w:r>
-        <w:t>   alert("clicked"</w:t>
-      </w:r>
-      <w:proofErr w:type="gramStart"/>
-      <w:r>
-        <w:t>);</w:t>
-      </w:r>
-      <w:proofErr w:type="gramEnd"/>
+        <w:t>function pressing(){</w:t>
+      </w:r>
+    </w:p>
+    <w:p>
+      <w:r>
+        <w:t>   alert("clicked");</w:t>
+      </w:r>
     </w:p>
     <w:p>
       <w:r>
@@ -2535,13 +2240,8 @@
         <w:t>url</w:t>
       </w:r>
       <w:proofErr w:type="spellEnd"/>
-      <w:proofErr w:type="gramStart"/>
-      <w:r>
-        <w:t>).then</w:t>
-      </w:r>
-      <w:proofErr w:type="gramEnd"/>
-      <w:r>
-        <w:t xml:space="preserve">(res =&gt; </w:t>
+      <w:r>
+        <w:t xml:space="preserve">).then(res =&gt; </w:t>
       </w:r>
       <w:proofErr w:type="spellStart"/>
       <w:r>
@@ -2557,12 +2257,10 @@
         <w:t>   </w:t>
       </w:r>
       <w:proofErr w:type="spellStart"/>
-      <w:proofErr w:type="gramStart"/>
       <w:r>
         <w:t>document.getElementById</w:t>
       </w:r>
       <w:proofErr w:type="spellEnd"/>
-      <w:proofErr w:type="gramEnd"/>
       <w:r>
         <w:t>("</w:t>
       </w:r>
@@ -2801,15 +2499,7 @@
         <w:ind w:firstLine="720"/>
       </w:pPr>
       <w:r>
-        <w:t xml:space="preserve">TypeScript is the superset of java script and typescript </w:t>
-      </w:r>
-      <w:proofErr w:type="gramStart"/>
-      <w:r>
-        <w:t>add  the</w:t>
-      </w:r>
-      <w:proofErr w:type="gramEnd"/>
-      <w:r>
-        <w:t xml:space="preserve"> syntax on top of JS.</w:t>
+        <w:t>TypeScript is the superset of java script and typescript add  the syntax on top of JS.</w:t>
       </w:r>
     </w:p>
     <w:p>
@@ -2840,26 +2530,16 @@
         <w:spacing w:line="240" w:lineRule="auto"/>
       </w:pPr>
       <w:r>
-        <w:t>    let name: string = "Ranjith</w:t>
-      </w:r>
-      <w:proofErr w:type="gramStart"/>
-      <w:r>
-        <w:t>";</w:t>
-      </w:r>
-      <w:proofErr w:type="gramEnd"/>
-    </w:p>
-    <w:p>
-      <w:pPr>
-        <w:spacing w:line="240" w:lineRule="auto"/>
-      </w:pPr>
-      <w:r>
-        <w:t>    console.log(name</w:t>
-      </w:r>
-      <w:proofErr w:type="gramStart"/>
-      <w:r>
-        <w:t>);</w:t>
-      </w:r>
-      <w:proofErr w:type="gramEnd"/>
+        <w:t>    let name: string = "Ranjith";</w:t>
+      </w:r>
+    </w:p>
+    <w:p>
+      <w:pPr>
+        <w:spacing w:line="240" w:lineRule="auto"/>
+      </w:pPr>
+      <w:r>
+        <w:t>    console.log(name);</w:t>
+      </w:r>
     </w:p>
     <w:p>
       <w:pPr>
@@ -2874,13 +2554,8 @@
         <w:spacing w:line="240" w:lineRule="auto"/>
       </w:pPr>
       <w:r>
-        <w:t>function dis2</w:t>
-      </w:r>
-      <w:proofErr w:type="gramStart"/>
-      <w:r>
-        <w:t>(){</w:t>
-      </w:r>
-      <w:proofErr w:type="gramEnd"/>
+        <w:t>function dis2(){</w:t>
+      </w:r>
     </w:p>
     <w:p>
       <w:pPr>
@@ -2898,12 +2573,10 @@
         <w:t xml:space="preserve"> </w:t>
       </w:r>
       <w:proofErr w:type="spellStart"/>
-      <w:proofErr w:type="gramStart"/>
       <w:r>
         <w:t>age:number</w:t>
       </w:r>
       <w:proofErr w:type="spellEnd"/>
-      <w:proofErr w:type="gramEnd"/>
       <w:r>
         <w:t xml:space="preserve"> = 10000;</w:t>
       </w:r>
@@ -2968,13 +2641,8 @@
         <w:ind w:firstLine="720"/>
       </w:pPr>
       <w:r>
-        <w:t xml:space="preserve">interface </w:t>
-      </w:r>
-      <w:proofErr w:type="gramStart"/>
-      <w:r>
-        <w:t>emp{</w:t>
-      </w:r>
-      <w:proofErr w:type="gramEnd"/>
+        <w:t>interface emp{</w:t>
+      </w:r>
     </w:p>
     <w:p>
       <w:pPr>
@@ -2989,41 +2657,23 @@
       </w:r>
       <w:proofErr w:type="spellEnd"/>
       <w:r>
-        <w:t xml:space="preserve">: </w:t>
-      </w:r>
-      <w:proofErr w:type="gramStart"/>
-      <w:r>
-        <w:t>number;</w:t>
-      </w:r>
-      <w:proofErr w:type="gramEnd"/>
+        <w:t>: number;</w:t>
+      </w:r>
     </w:p>
     <w:p>
       <w:pPr>
         <w:ind w:firstLine="720"/>
       </w:pPr>
       <w:r>
-        <w:t xml:space="preserve">    name: </w:t>
-      </w:r>
-      <w:proofErr w:type="gramStart"/>
-      <w:r>
-        <w:t>string;</w:t>
-      </w:r>
-      <w:proofErr w:type="gramEnd"/>
+        <w:t>    name: string;</w:t>
+      </w:r>
     </w:p>
     <w:p>
       <w:pPr>
         <w:ind w:firstLine="720"/>
       </w:pPr>
       <w:r>
-        <w:t>    role</w:t>
-      </w:r>
-      <w:proofErr w:type="gramStart"/>
-      <w:r>
-        <w:t>? :</w:t>
-      </w:r>
-      <w:proofErr w:type="gramEnd"/>
-      <w:r>
-        <w:t xml:space="preserve"> any;</w:t>
+        <w:t>    role? : any;</w:t>
       </w:r>
     </w:p>
     <w:p>
@@ -3049,15 +2699,7 @@
       </w:r>
       <w:proofErr w:type="spellEnd"/>
       <w:r>
-        <w:t xml:space="preserve"> user</w:t>
-      </w:r>
-      <w:proofErr w:type="gramStart"/>
-      <w:r>
-        <w:t>1:emp</w:t>
-      </w:r>
-      <w:proofErr w:type="gramEnd"/>
-      <w:r>
-        <w:t>={</w:t>
+        <w:t xml:space="preserve"> user1:emp={</w:t>
       </w:r>
     </w:p>
     <w:p>
@@ -3118,15 +2760,7 @@
       </w:r>
       <w:proofErr w:type="spellEnd"/>
       <w:r>
-        <w:t xml:space="preserve"> user</w:t>
-      </w:r>
-      <w:proofErr w:type="gramStart"/>
-      <w:r>
-        <w:t>2:emp</w:t>
-      </w:r>
-      <w:proofErr w:type="gramEnd"/>
-      <w:r>
-        <w:t>={</w:t>
+        <w:t xml:space="preserve"> user2:emp={</w:t>
       </w:r>
     </w:p>
     <w:p>
@@ -3166,26 +2800,16 @@
         <w:ind w:firstLine="720"/>
       </w:pPr>
       <w:r>
-        <w:t>console.log(user1</w:t>
-      </w:r>
-      <w:proofErr w:type="gramStart"/>
-      <w:r>
-        <w:t>);</w:t>
-      </w:r>
-      <w:proofErr w:type="gramEnd"/>
+        <w:t>console.log(user1);</w:t>
+      </w:r>
     </w:p>
     <w:p>
       <w:pPr>
         <w:ind w:firstLine="720"/>
       </w:pPr>
       <w:r>
-        <w:t>console.log(user2</w:t>
-      </w:r>
-      <w:proofErr w:type="gramStart"/>
-      <w:r>
-        <w:t>);</w:t>
-      </w:r>
-      <w:proofErr w:type="gramEnd"/>
+        <w:t>console.log(user2);</w:t>
+      </w:r>
     </w:p>
     <w:p>
       <w:pPr>
@@ -3207,15 +2831,7 @@
       </w:r>
       <w:r>
         <w:br/>
-        <w:t xml:space="preserve">you need to create a vendor object with types and then display all the values by sorting </w:t>
-      </w:r>
-      <w:proofErr w:type="gramStart"/>
-      <w:r>
-        <w:t>on the basis of</w:t>
-      </w:r>
-      <w:proofErr w:type="gramEnd"/>
-      <w:r>
-        <w:t xml:space="preserve"> their id</w:t>
+        <w:t>you need to create a vendor object with types and then display all the values by sorting on the basis of their id</w:t>
       </w:r>
     </w:p>
     <w:p/>
@@ -3251,13 +2867,8 @@
         <w:ind w:firstLine="720"/>
       </w:pPr>
       <w:r>
-        <w:t xml:space="preserve">interface </w:t>
-      </w:r>
-      <w:proofErr w:type="gramStart"/>
-      <w:r>
-        <w:t>emp{</w:t>
-      </w:r>
-      <w:proofErr w:type="gramEnd"/>
+        <w:t>interface emp{</w:t>
+      </w:r>
     </w:p>
     <w:p>
       <w:pPr>
@@ -3272,41 +2883,23 @@
       </w:r>
       <w:proofErr w:type="spellEnd"/>
       <w:r>
-        <w:t xml:space="preserve">: </w:t>
-      </w:r>
-      <w:proofErr w:type="gramStart"/>
-      <w:r>
-        <w:t>number;</w:t>
-      </w:r>
-      <w:proofErr w:type="gramEnd"/>
+        <w:t>: number;</w:t>
+      </w:r>
     </w:p>
     <w:p>
       <w:pPr>
         <w:ind w:firstLine="720"/>
       </w:pPr>
       <w:r>
-        <w:t xml:space="preserve">    name: </w:t>
-      </w:r>
-      <w:proofErr w:type="gramStart"/>
-      <w:r>
-        <w:t>string;</w:t>
-      </w:r>
-      <w:proofErr w:type="gramEnd"/>
+        <w:t>    name: string;</w:t>
+      </w:r>
     </w:p>
     <w:p>
       <w:pPr>
         <w:ind w:firstLine="720"/>
       </w:pPr>
       <w:r>
-        <w:t>    role</w:t>
-      </w:r>
-      <w:proofErr w:type="gramStart"/>
-      <w:r>
-        <w:t>? :</w:t>
-      </w:r>
-      <w:proofErr w:type="gramEnd"/>
-      <w:r>
-        <w:t xml:space="preserve"> any;</w:t>
+        <w:t>    role? : any;</w:t>
       </w:r>
     </w:p>
     <w:p>
@@ -3322,13 +2915,8 @@
         <w:spacing w:line="240" w:lineRule="auto"/>
       </w:pPr>
       <w:r>
-        <w:t xml:space="preserve">class compnay1 implements </w:t>
-      </w:r>
-      <w:proofErr w:type="gramStart"/>
-      <w:r>
-        <w:t>emp{</w:t>
-      </w:r>
-      <w:proofErr w:type="gramEnd"/>
+        <w:t>class compnay1 implements emp{</w:t>
+      </w:r>
     </w:p>
     <w:p>
       <w:pPr>
@@ -3343,26 +2931,16 @@
       </w:r>
       <w:proofErr w:type="spellEnd"/>
       <w:r>
-        <w:t xml:space="preserve">: </w:t>
-      </w:r>
-      <w:proofErr w:type="gramStart"/>
-      <w:r>
-        <w:t>number;</w:t>
-      </w:r>
-      <w:proofErr w:type="gramEnd"/>
-    </w:p>
-    <w:p>
-      <w:pPr>
-        <w:spacing w:line="240" w:lineRule="auto"/>
-      </w:pPr>
-      <w:r>
-        <w:t xml:space="preserve">    name: </w:t>
-      </w:r>
-      <w:proofErr w:type="gramStart"/>
-      <w:r>
-        <w:t>string;</w:t>
-      </w:r>
-      <w:proofErr w:type="gramEnd"/>
+        <w:t>: number;</w:t>
+      </w:r>
+    </w:p>
+    <w:p>
+      <w:pPr>
+        <w:spacing w:line="240" w:lineRule="auto"/>
+      </w:pPr>
+      <w:r>
+        <w:t xml:space="preserve">    name: string;</w:t>
+      </w:r>
     </w:p>
     <w:p>
       <w:pPr>
@@ -3370,15 +2948,159 @@
       </w:pPr>
       <w:r>
         <w:lastRenderedPageBreak/>
+        <w:t xml:space="preserve">    role?: any;</w:t>
+      </w:r>
+    </w:p>
+    <w:p>
+      <w:pPr>
+        <w:spacing w:line="240" w:lineRule="auto"/>
+      </w:pPr>
+      <w:r>
+        <w:t xml:space="preserve">    constructor(</w:t>
+      </w:r>
+      <w:proofErr w:type="spellStart"/>
+      <w:r>
+        <w:t>user_id:number</w:t>
+      </w:r>
+      <w:proofErr w:type="spellEnd"/>
+      <w:r>
+        <w:t xml:space="preserve">, </w:t>
+      </w:r>
+      <w:proofErr w:type="spellStart"/>
+      <w:r>
+        <w:t>name:string</w:t>
+      </w:r>
+      <w:proofErr w:type="spellEnd"/>
+      <w:r>
+        <w:t xml:space="preserve">, </w:t>
+      </w:r>
+      <w:proofErr w:type="spellStart"/>
+      <w:r>
+        <w:t>role:any</w:t>
+      </w:r>
+      <w:proofErr w:type="spellEnd"/>
+      <w:r>
+        <w:t>){</w:t>
+      </w:r>
+    </w:p>
+    <w:p>
+      <w:pPr>
+        <w:spacing w:line="240" w:lineRule="auto"/>
+      </w:pPr>
+      <w:r>
+        <w:t xml:space="preserve">        </w:t>
+      </w:r>
+      <w:proofErr w:type="spellStart"/>
+      <w:r>
+        <w:t>this.user_id</w:t>
+      </w:r>
+      <w:proofErr w:type="spellEnd"/>
+      <w:r>
+        <w:t>=</w:t>
+      </w:r>
+      <w:proofErr w:type="spellStart"/>
+      <w:r>
+        <w:t>user_id</w:t>
+      </w:r>
+      <w:proofErr w:type="spellEnd"/>
+      <w:r>
+        <w:t>;</w:t>
+      </w:r>
+    </w:p>
+    <w:p>
+      <w:pPr>
+        <w:spacing w:line="240" w:lineRule="auto"/>
+      </w:pPr>
+      <w:r>
+        <w:t xml:space="preserve">        this.name=name;</w:t>
+      </w:r>
+    </w:p>
+    <w:p>
+      <w:pPr>
+        <w:spacing w:line="240" w:lineRule="auto"/>
+      </w:pPr>
+      <w:r>
+        <w:t xml:space="preserve">        </w:t>
+      </w:r>
+      <w:proofErr w:type="spellStart"/>
+      <w:r>
+        <w:t>this.role</w:t>
+      </w:r>
+      <w:proofErr w:type="spellEnd"/>
+      <w:r>
+        <w:t>=</w:t>
+      </w:r>
+      <w:proofErr w:type="spellStart"/>
+      <w:r>
+        <w:t>this.role</w:t>
+      </w:r>
+      <w:proofErr w:type="spellEnd"/>
+      <w:r>
+        <w:t>;</w:t>
+      </w:r>
+    </w:p>
+    <w:p>
+      <w:pPr>
+        <w:spacing w:line="240" w:lineRule="auto"/>
+      </w:pPr>
+      <w:r>
+        <w:t xml:space="preserve">    }</w:t>
+      </w:r>
+    </w:p>
+    <w:p>
+      <w:pPr>
+        <w:spacing w:line="240" w:lineRule="auto"/>
+      </w:pPr>
+      <w:r>
+        <w:t>}</w:t>
+      </w:r>
+    </w:p>
+    <w:p>
+      <w:pPr>
+        <w:spacing w:line="240" w:lineRule="auto"/>
+      </w:pPr>
+      <w:r>
+        <w:t>function showcompany1(){</w:t>
+      </w:r>
+    </w:p>
+    <w:p>
+      <w:pPr>
+        <w:spacing w:line="240" w:lineRule="auto"/>
+      </w:pPr>
+      <w:r>
         <w:t xml:space="preserve">    </w:t>
       </w:r>
-      <w:proofErr w:type="gramStart"/>
-      <w:r>
-        <w:t>role?:</w:t>
-      </w:r>
-      <w:proofErr w:type="gramEnd"/>
-      <w:r>
-        <w:t xml:space="preserve"> any;</w:t>
+      <w:proofErr w:type="spellStart"/>
+      <w:r>
+        <w:t>const</w:t>
+      </w:r>
+      <w:proofErr w:type="spellEnd"/>
+      <w:r>
+        <w:t xml:space="preserve"> emp1:emp = new compnay1(1,"dhurv","trainer");</w:t>
+      </w:r>
+    </w:p>
+    <w:p>
+      <w:pPr>
+        <w:spacing w:line="240" w:lineRule="auto"/>
+      </w:pPr>
+      <w:r>
+        <w:t xml:space="preserve">    console.log(emp1);</w:t>
+      </w:r>
+    </w:p>
+    <w:p>
+      <w:pPr>
+        <w:spacing w:line="240" w:lineRule="auto"/>
+      </w:pPr>
+      <w:r>
+        <w:t>}</w:t>
+      </w:r>
+    </w:p>
+    <w:p>
+      <w:pPr>
+        <w:spacing w:line="240" w:lineRule="auto"/>
+      </w:pPr>
+      <w:r>
+        <w:t>function showcompany2(){</w:t>
       </w:r>
     </w:p>
     <w:p>
@@ -3388,110 +3110,21 @@
       <w:r>
         <w:t xml:space="preserve">    </w:t>
       </w:r>
-      <w:proofErr w:type="gramStart"/>
-      <w:r>
-        <w:t>constructor(</w:t>
-      </w:r>
-      <w:proofErr w:type="spellStart"/>
-      <w:proofErr w:type="gramEnd"/>
-      <w:r>
-        <w:t>user_id:number</w:t>
-      </w:r>
-      <w:proofErr w:type="spellEnd"/>
-      <w:r>
-        <w:t xml:space="preserve">, </w:t>
-      </w:r>
-      <w:proofErr w:type="spellStart"/>
-      <w:r>
-        <w:t>name:string</w:t>
-      </w:r>
-      <w:proofErr w:type="spellEnd"/>
-      <w:r>
-        <w:t xml:space="preserve">, </w:t>
-      </w:r>
-      <w:proofErr w:type="spellStart"/>
-      <w:r>
-        <w:t>role:any</w:t>
-      </w:r>
-      <w:proofErr w:type="spellEnd"/>
-      <w:r>
-        <w:t>){</w:t>
-      </w:r>
-    </w:p>
-    <w:p>
-      <w:pPr>
-        <w:spacing w:line="240" w:lineRule="auto"/>
-      </w:pPr>
-      <w:r>
-        <w:t xml:space="preserve">        </w:t>
-      </w:r>
-      <w:proofErr w:type="spellStart"/>
-      <w:r>
-        <w:t>this.user_id</w:t>
-      </w:r>
-      <w:proofErr w:type="spellEnd"/>
-      <w:r>
-        <w:t>=</w:t>
-      </w:r>
-      <w:proofErr w:type="spellStart"/>
-      <w:r>
-        <w:t>user_</w:t>
-      </w:r>
-      <w:proofErr w:type="gramStart"/>
-      <w:r>
-        <w:t>id</w:t>
-      </w:r>
-      <w:proofErr w:type="spellEnd"/>
-      <w:r>
-        <w:t>;</w:t>
-      </w:r>
-      <w:proofErr w:type="gramEnd"/>
-    </w:p>
-    <w:p>
-      <w:pPr>
-        <w:spacing w:line="240" w:lineRule="auto"/>
-      </w:pPr>
-      <w:r>
-        <w:t xml:space="preserve">        this.name=</w:t>
-      </w:r>
-      <w:proofErr w:type="gramStart"/>
-      <w:r>
-        <w:t>name;</w:t>
-      </w:r>
-      <w:proofErr w:type="gramEnd"/>
-    </w:p>
-    <w:p>
-      <w:pPr>
-        <w:spacing w:line="240" w:lineRule="auto"/>
-      </w:pPr>
-      <w:r>
-        <w:t xml:space="preserve">        </w:t>
-      </w:r>
-      <w:proofErr w:type="spellStart"/>
-      <w:proofErr w:type="gramStart"/>
-      <w:r>
-        <w:t>this.role</w:t>
-      </w:r>
-      <w:proofErr w:type="spellEnd"/>
-      <w:proofErr w:type="gramEnd"/>
-      <w:r>
-        <w:t>=</w:t>
-      </w:r>
-      <w:proofErr w:type="spellStart"/>
-      <w:r>
-        <w:t>this.role</w:t>
-      </w:r>
-      <w:proofErr w:type="spellEnd"/>
-      <w:r>
-        <w:t>;</w:t>
-      </w:r>
-    </w:p>
-    <w:p>
-      <w:pPr>
-        <w:spacing w:line="240" w:lineRule="auto"/>
-      </w:pPr>
-      <w:r>
-        <w:t xml:space="preserve">    }</w:t>
+      <w:proofErr w:type="spellStart"/>
+      <w:r>
+        <w:t>const</w:t>
+      </w:r>
+      <w:proofErr w:type="spellEnd"/>
+      <w:r>
+        <w:t xml:space="preserve"> emp2:emp = new compnay1(10,"karthik","employee");</w:t>
+      </w:r>
+    </w:p>
+    <w:p>
+      <w:pPr>
+        <w:spacing w:line="240" w:lineRule="auto"/>
+      </w:pPr>
+      <w:r>
+        <w:t xml:space="preserve">    console.log(emp2);</w:t>
       </w:r>
     </w:p>
     <w:p>
@@ -3507,220 +3140,88 @@
         <w:spacing w:line="240" w:lineRule="auto"/>
       </w:pPr>
       <w:r>
-        <w:t>function showcompany1</w:t>
-      </w:r>
-      <w:proofErr w:type="gramStart"/>
-      <w:r>
-        <w:t>(){</w:t>
-      </w:r>
-      <w:proofErr w:type="gramEnd"/>
-    </w:p>
-    <w:p>
-      <w:pPr>
-        <w:spacing w:line="240" w:lineRule="auto"/>
-      </w:pPr>
-      <w:r>
-        <w:t xml:space="preserve">    </w:t>
-      </w:r>
+        <w:t>showcompany1()</w:t>
+      </w:r>
+    </w:p>
+    <w:p>
+      <w:pPr>
+        <w:spacing w:line="240" w:lineRule="auto"/>
+      </w:pPr>
+      <w:r>
+        <w:t>showcompany2()</w:t>
+      </w:r>
+    </w:p>
+    <w:p>
+      <w:pPr>
+        <w:spacing w:line="240" w:lineRule="auto"/>
+      </w:pPr>
       <w:proofErr w:type="spellStart"/>
       <w:r>
         <w:t>const</w:t>
       </w:r>
       <w:proofErr w:type="spellEnd"/>
       <w:r>
-        <w:t xml:space="preserve"> emp</w:t>
-      </w:r>
-      <w:proofErr w:type="gramStart"/>
-      <w:r>
-        <w:t>1:emp</w:t>
-      </w:r>
-      <w:proofErr w:type="gramEnd"/>
-      <w:r>
-        <w:t xml:space="preserve"> = new compnay1(1,"dhurv","trainer");</w:t>
-      </w:r>
-    </w:p>
-    <w:p>
-      <w:pPr>
-        <w:spacing w:line="240" w:lineRule="auto"/>
-      </w:pPr>
-      <w:r>
-        <w:t xml:space="preserve">    console.log(emp1</w:t>
-      </w:r>
-      <w:proofErr w:type="gramStart"/>
-      <w:r>
-        <w:t>);</w:t>
-      </w:r>
-      <w:proofErr w:type="gramEnd"/>
-    </w:p>
-    <w:p>
-      <w:pPr>
-        <w:spacing w:line="240" w:lineRule="auto"/>
-      </w:pPr>
-      <w:r>
-        <w:t>}</w:t>
-      </w:r>
-    </w:p>
-    <w:p>
-      <w:pPr>
-        <w:spacing w:line="240" w:lineRule="auto"/>
-      </w:pPr>
-      <w:r>
-        <w:t>function showcompany2</w:t>
-      </w:r>
-      <w:proofErr w:type="gramStart"/>
-      <w:r>
-        <w:t>(){</w:t>
-      </w:r>
-      <w:proofErr w:type="gramEnd"/>
-    </w:p>
-    <w:p>
-      <w:pPr>
-        <w:spacing w:line="240" w:lineRule="auto"/>
-      </w:pPr>
-      <w:r>
-        <w:t xml:space="preserve">    </w:t>
-      </w:r>
+        <w:t xml:space="preserve"> database1:compnay1[] = [</w:t>
+      </w:r>
+    </w:p>
+    <w:p>
+      <w:pPr>
+        <w:spacing w:line="240" w:lineRule="auto"/>
+      </w:pPr>
+      <w:r>
+        <w:t xml:space="preserve">    new compnay1(2,"user1","dep1"),</w:t>
+      </w:r>
+    </w:p>
+    <w:p>
+      <w:pPr>
+        <w:spacing w:line="240" w:lineRule="auto"/>
+      </w:pPr>
+      <w:r>
+        <w:t xml:space="preserve">    new compnay1(2,"user1","dep1"),</w:t>
+      </w:r>
+    </w:p>
+    <w:p>
+      <w:pPr>
+        <w:spacing w:line="240" w:lineRule="auto"/>
+      </w:pPr>
+      <w:r>
+        <w:t xml:space="preserve">    new compnay1(2,"user1","dep1")</w:t>
+      </w:r>
+    </w:p>
+    <w:p>
+      <w:pPr>
+        <w:spacing w:line="240" w:lineRule="auto"/>
+      </w:pPr>
+      <w:r>
+        <w:t>]</w:t>
+      </w:r>
+    </w:p>
+    <w:p>
+      <w:pPr>
+        <w:spacing w:line="240" w:lineRule="auto"/>
+      </w:pPr>
       <w:proofErr w:type="spellStart"/>
       <w:r>
         <w:t>const</w:t>
       </w:r>
       <w:proofErr w:type="spellEnd"/>
       <w:r>
-        <w:t xml:space="preserve"> emp</w:t>
-      </w:r>
-      <w:proofErr w:type="gramStart"/>
-      <w:r>
-        <w:t>2:emp</w:t>
-      </w:r>
-      <w:proofErr w:type="gramEnd"/>
-      <w:r>
-        <w:t xml:space="preserve"> = new compnay1(10,"karthik","employee");</w:t>
-      </w:r>
-    </w:p>
-    <w:p>
-      <w:pPr>
-        <w:spacing w:line="240" w:lineRule="auto"/>
-      </w:pPr>
-      <w:r>
-        <w:t xml:space="preserve">    console.log(emp2</w:t>
-      </w:r>
-      <w:proofErr w:type="gramStart"/>
-      <w:r>
-        <w:t>);</w:t>
-      </w:r>
-      <w:proofErr w:type="gramEnd"/>
-    </w:p>
-    <w:p>
-      <w:pPr>
-        <w:spacing w:line="240" w:lineRule="auto"/>
-      </w:pPr>
-      <w:r>
-        <w:t>}</w:t>
-      </w:r>
-    </w:p>
-    <w:p>
-      <w:pPr>
-        <w:spacing w:line="240" w:lineRule="auto"/>
-      </w:pPr>
-      <w:r>
-        <w:t>showcompany1()</w:t>
-      </w:r>
-    </w:p>
-    <w:p>
-      <w:pPr>
-        <w:spacing w:line="240" w:lineRule="auto"/>
-      </w:pPr>
-      <w:r>
-        <w:t>showcompany2()</w:t>
-      </w:r>
-    </w:p>
-    <w:p>
-      <w:pPr>
-        <w:spacing w:line="240" w:lineRule="auto"/>
-      </w:pPr>
+        <w:t xml:space="preserve"> sort1 = database1.sort((e1,e2)=&gt;e1.user_id&gt;e2.user_id ? -1: 0)</w:t>
+      </w:r>
+    </w:p>
+    <w:p>
+      <w:pPr>
+        <w:spacing w:line="240" w:lineRule="auto"/>
+      </w:pPr>
+      <w:r>
+        <w:t>for (</w:t>
+      </w:r>
       <w:proofErr w:type="spellStart"/>
       <w:r>
         <w:t>const</w:t>
       </w:r>
       <w:proofErr w:type="spellEnd"/>
       <w:r>
-        <w:t xml:space="preserve"> database</w:t>
-      </w:r>
-      <w:proofErr w:type="gramStart"/>
-      <w:r>
-        <w:t>1:compnay</w:t>
-      </w:r>
-      <w:proofErr w:type="gramEnd"/>
-      <w:r>
-        <w:t>1[] = [</w:t>
-      </w:r>
-    </w:p>
-    <w:p>
-      <w:pPr>
-        <w:spacing w:line="240" w:lineRule="auto"/>
-      </w:pPr>
-      <w:r>
-        <w:t xml:space="preserve">    new compnay1(2,"user1","dep1"),</w:t>
-      </w:r>
-    </w:p>
-    <w:p>
-      <w:pPr>
-        <w:spacing w:line="240" w:lineRule="auto"/>
-      </w:pPr>
-      <w:r>
-        <w:t xml:space="preserve">    new compnay1(2,"user1","dep1"),</w:t>
-      </w:r>
-    </w:p>
-    <w:p>
-      <w:pPr>
-        <w:spacing w:line="240" w:lineRule="auto"/>
-      </w:pPr>
-      <w:r>
-        <w:t xml:space="preserve">    new compnay1(2,"user1","dep1")</w:t>
-      </w:r>
-    </w:p>
-    <w:p>
-      <w:pPr>
-        <w:spacing w:line="240" w:lineRule="auto"/>
-      </w:pPr>
-      <w:r>
-        <w:t>]</w:t>
-      </w:r>
-    </w:p>
-    <w:p>
-      <w:pPr>
-        <w:spacing w:line="240" w:lineRule="auto"/>
-      </w:pPr>
-      <w:proofErr w:type="spellStart"/>
-      <w:r>
-        <w:t>const</w:t>
-      </w:r>
-      <w:proofErr w:type="spellEnd"/>
-      <w:r>
-        <w:t xml:space="preserve"> sort1 = database1.sort((e</w:t>
-      </w:r>
-      <w:proofErr w:type="gramStart"/>
-      <w:r>
-        <w:t>1,e</w:t>
-      </w:r>
-      <w:proofErr w:type="gramEnd"/>
-      <w:r>
-        <w:t>2)=&gt;e1.user_id&gt;e2.user_id ? -1: 0)</w:t>
-      </w:r>
-    </w:p>
-    <w:p>
-      <w:pPr>
-        <w:spacing w:line="240" w:lineRule="auto"/>
-      </w:pPr>
-      <w:r>
-        <w:t>for (</w:t>
-      </w:r>
-      <w:proofErr w:type="spellStart"/>
-      <w:r>
-        <w:t>const</w:t>
-      </w:r>
-      <w:proofErr w:type="spellEnd"/>
-      <w:r>
         <w:t xml:space="preserve"> vendor of sort1) {</w:t>
       </w:r>
     </w:p>
@@ -3729,15 +3230,7 @@
         <w:spacing w:line="240" w:lineRule="auto"/>
       </w:pPr>
       <w:r>
-        <w:t xml:space="preserve">    </w:t>
-      </w:r>
-      <w:proofErr w:type="gramStart"/>
-      <w:r>
-        <w:t>console.log(</w:t>
-      </w:r>
-      <w:proofErr w:type="gramEnd"/>
-      <w:r>
-        <w:t>`ID: ${</w:t>
+        <w:t xml:space="preserve">    console.log(`ID: ${</w:t>
       </w:r>
       <w:proofErr w:type="spellStart"/>
       <w:r>
@@ -3877,17 +3370,12 @@
         <w:t xml:space="preserve">function </w:t>
       </w:r>
       <w:proofErr w:type="spellStart"/>
-      <w:proofErr w:type="gramStart"/>
       <w:r>
         <w:t>getFacts</w:t>
       </w:r>
       <w:proofErr w:type="spellEnd"/>
       <w:r>
-        <w:t>(</w:t>
-      </w:r>
-      <w:proofErr w:type="gramEnd"/>
-      <w:r>
-        <w:t>url: string): Promise&lt;Response&gt; {</w:t>
+        <w:t>(url: string): Promise&lt;Response&gt; {</w:t>
       </w:r>
     </w:p>
     <w:p>
@@ -3902,13 +3390,8 @@
         <w:t>url</w:t>
       </w:r>
       <w:proofErr w:type="spellEnd"/>
-      <w:proofErr w:type="gramStart"/>
-      <w:r>
-        <w:t>).then</w:t>
-      </w:r>
-      <w:proofErr w:type="gramEnd"/>
-      <w:r>
-        <w:t xml:space="preserve">(res =&gt; </w:t>
+      <w:r>
+        <w:t xml:space="preserve">).then(res =&gt; </w:t>
       </w:r>
       <w:proofErr w:type="spellStart"/>
       <w:r>
@@ -3923,13 +3406,8 @@
       <w:pPr>
         <w:spacing w:line="240" w:lineRule="auto"/>
       </w:pPr>
-      <w:proofErr w:type="gramStart"/>
-      <w:r>
-        <w:t>getFacts(</w:t>
-      </w:r>
-      <w:proofErr w:type="gramEnd"/>
-      <w:r>
-        <w:t>"https://cataas.com/cat?width=200;height=200;json=true").then(data =&gt; console.log(data));</w:t>
+      <w:r>
+        <w:t>getFacts("https://cataas.com/cat?width=200;height=200;json=true").then(data =&gt; console.log(data));</w:t>
       </w:r>
     </w:p>
     <w:p>
@@ -3980,21 +3458,7 @@
           <w:rFonts w:ascii="Times New Roman" w:hAnsi="Times New Roman" w:cs="Times New Roman"/>
         </w:rPr>
         <w:tab/>
-        <w:t xml:space="preserve">The typescript developed by Microsoft, </w:t>
-      </w:r>
-      <w:proofErr w:type="gramStart"/>
-      <w:r>
-        <w:rPr>
-          <w:rFonts w:ascii="Times New Roman" w:hAnsi="Times New Roman" w:cs="Times New Roman"/>
-        </w:rPr>
-        <w:t>It's</w:t>
-      </w:r>
-      <w:proofErr w:type="gramEnd"/>
-      <w:r>
-        <w:rPr>
-          <w:rFonts w:ascii="Times New Roman" w:hAnsi="Times New Roman" w:cs="Times New Roman"/>
-        </w:rPr>
-        <w:t xml:space="preserve"> open source high level programming language and TypeScript used to develop JavaScript applications for both client-side and server-side.</w:t>
+        <w:t>The typescript developed by Microsoft, It's open source high level programming language and TypeScript used to develop JavaScript applications for both client-side and server-side.</w:t>
       </w:r>
     </w:p>
     <w:p>
@@ -4021,21 +3485,7 @@
           <w:rFonts w:ascii="Times New Roman" w:hAnsi="Times New Roman" w:cs="Times New Roman"/>
         </w:rPr>
         <w:tab/>
-        <w:t xml:space="preserve">TypeScript can technically be used with other backend technologies that support </w:t>
-      </w:r>
-      <w:proofErr w:type="gramStart"/>
-      <w:r>
-        <w:rPr>
-          <w:rFonts w:ascii="Times New Roman" w:hAnsi="Times New Roman" w:cs="Times New Roman"/>
-        </w:rPr>
-        <w:t>JavaScript,</w:t>
-      </w:r>
-      <w:proofErr w:type="gramEnd"/>
-      <w:r>
-        <w:rPr>
-          <w:rFonts w:ascii="Times New Roman" w:hAnsi="Times New Roman" w:cs="Times New Roman"/>
-        </w:rPr>
-        <w:t xml:space="preserve"> TS is subset of Java script library.</w:t>
+        <w:t>TypeScript can technically be used with other backend technologies that support JavaScript, TS is subset of Java script library.</w:t>
       </w:r>
     </w:p>
     <w:p>
@@ -4130,16 +3580,8 @@
         <w:rPr>
           <w:rFonts w:ascii="Times New Roman" w:hAnsi="Times New Roman" w:cs="Times New Roman"/>
         </w:rPr>
-        <w:t>5. B) var x = "string</w:t>
-      </w:r>
-      <w:proofErr w:type="gramStart"/>
-      <w:r>
-        <w:rPr>
-          <w:rFonts w:ascii="Times New Roman" w:hAnsi="Times New Roman" w:cs="Times New Roman"/>
-        </w:rPr>
-        <w:t>";</w:t>
-      </w:r>
-      <w:proofErr w:type="gramEnd"/>
+        <w:t>5. B) var x = "string";</w:t>
+      </w:r>
     </w:p>
     <w:p>
       <w:pPr>
@@ -4165,21 +3607,7 @@
         <w:rPr>
           <w:rFonts w:ascii="Times New Roman" w:hAnsi="Times New Roman" w:cs="Times New Roman"/>
         </w:rPr>
-        <w:t xml:space="preserve">6. B) var </w:t>
-      </w:r>
-      <w:proofErr w:type="gramStart"/>
-      <w:r>
-        <w:rPr>
-          <w:rFonts w:ascii="Times New Roman" w:hAnsi="Times New Roman" w:cs="Times New Roman"/>
-        </w:rPr>
-        <w:t>x:number</w:t>
-      </w:r>
-      <w:proofErr w:type="gramEnd"/>
-      <w:r>
-        <w:rPr>
-          <w:rFonts w:ascii="Times New Roman" w:hAnsi="Times New Roman" w:cs="Times New Roman"/>
-        </w:rPr>
-        <w:t>= 999;</w:t>
+        <w:t>6. B) var x:number= 999;</w:t>
       </w:r>
     </w:p>
     <w:p>
@@ -4193,21 +3621,7 @@
           <w:rFonts w:ascii="Times New Roman" w:hAnsi="Times New Roman" w:cs="Times New Roman"/>
         </w:rPr>
         <w:tab/>
-        <w:t xml:space="preserve">This one is </w:t>
-      </w:r>
-      <w:proofErr w:type="gramStart"/>
-      <w:r>
-        <w:rPr>
-          <w:rFonts w:ascii="Times New Roman" w:hAnsi="Times New Roman" w:cs="Times New Roman"/>
-        </w:rPr>
-        <w:t>refer</w:t>
-      </w:r>
-      <w:proofErr w:type="gramEnd"/>
-      <w:r>
-        <w:rPr>
-          <w:rFonts w:ascii="Times New Roman" w:hAnsi="Times New Roman" w:cs="Times New Roman"/>
-        </w:rPr>
-        <w:t xml:space="preserve"> the type of x is number store the value 999 this syntax for TypeScript.</w:t>
+        <w:t>This one is refer the type of x is number store the value 999 this syntax for TypeScript.</w:t>
       </w:r>
     </w:p>
     <w:p>
@@ -4305,21 +3719,7 @@
           <w:rFonts w:ascii="Times New Roman" w:hAnsi="Times New Roman" w:cs="Times New Roman"/>
         </w:rPr>
         <w:tab/>
-        <w:t xml:space="preserve">This command used for </w:t>
-      </w:r>
-      <w:proofErr w:type="gramStart"/>
-      <w:r>
-        <w:rPr>
-          <w:rFonts w:ascii="Times New Roman" w:hAnsi="Times New Roman" w:cs="Times New Roman"/>
-        </w:rPr>
-        <w:t>run</w:t>
-      </w:r>
-      <w:proofErr w:type="gramEnd"/>
-      <w:r>
-        <w:rPr>
-          <w:rFonts w:ascii="Times New Roman" w:hAnsi="Times New Roman" w:cs="Times New Roman"/>
-        </w:rPr>
-        <w:t xml:space="preserve"> the typescript file using Typescript Compiler.</w:t>
+        <w:t>This command used for run the typescript file using Typescript Compiler.</w:t>
       </w:r>
     </w:p>
     <w:p>
@@ -4375,7 +3775,6 @@
         <w:t xml:space="preserve">-w flag tells the TypeScript compiler to watch the specified file or the entire project if a </w:t>
       </w:r>
       <w:proofErr w:type="spellStart"/>
-      <w:proofErr w:type="gramStart"/>
       <w:r>
         <w:rPr>
           <w:rFonts w:ascii="Times New Roman" w:hAnsi="Times New Roman" w:cs="Times New Roman"/>
@@ -4383,7 +3782,6 @@
         <w:t>tsconfig.json</w:t>
       </w:r>
       <w:proofErr w:type="spellEnd"/>
-      <w:proofErr w:type="gramEnd"/>
       <w:r>
         <w:rPr>
           <w:rFonts w:ascii="Times New Roman" w:hAnsi="Times New Roman" w:cs="Times New Roman"/>
@@ -4401,21 +3799,7 @@
         <w:rPr>
           <w:rFonts w:ascii="Times New Roman" w:hAnsi="Times New Roman" w:cs="Times New Roman"/>
         </w:rPr>
-        <w:t xml:space="preserve">10. </w:t>
-      </w:r>
-      <w:proofErr w:type="gramStart"/>
-      <w:r>
-        <w:rPr>
-          <w:rFonts w:ascii="Times New Roman" w:hAnsi="Times New Roman" w:cs="Times New Roman"/>
-        </w:rPr>
-        <w:t>super(</w:t>
-      </w:r>
-      <w:proofErr w:type="gramEnd"/>
-      <w:r>
-        <w:rPr>
-          <w:rFonts w:ascii="Times New Roman" w:hAnsi="Times New Roman" w:cs="Times New Roman"/>
-        </w:rPr>
-        <w:t>)</w:t>
+        <w:t>10. super()</w:t>
       </w:r>
     </w:p>
     <w:p>
@@ -4429,23 +3813,1938 @@
           <w:rFonts w:ascii="Times New Roman" w:hAnsi="Times New Roman" w:cs="Times New Roman"/>
         </w:rPr>
         <w:tab/>
-        <w:t xml:space="preserve">The </w:t>
-      </w:r>
-      <w:proofErr w:type="gramStart"/>
-      <w:r>
-        <w:rPr>
-          <w:rFonts w:ascii="Times New Roman" w:hAnsi="Times New Roman" w:cs="Times New Roman"/>
-        </w:rPr>
-        <w:t>super(</w:t>
-      </w:r>
-      <w:proofErr w:type="gramEnd"/>
-      <w:r>
-        <w:rPr>
-          <w:rFonts w:ascii="Times New Roman" w:hAnsi="Times New Roman" w:cs="Times New Roman"/>
-        </w:rPr>
-        <w:t>) keyword is used within the constructor of the child class to invoke the constructor of the immediate parent class.</w:t>
+        <w:t>The super() keyword is used within the constructor of the child class to invoke the constructor of the immediate parent class.</w:t>
       </w:r>
       <w:bookmarkEnd w:id="0"/>
+    </w:p>
+    <w:p>
+      <w:pPr>
+        <w:rPr>
+          <w:rFonts w:ascii="Times New Roman" w:hAnsi="Times New Roman" w:cs="Times New Roman"/>
+        </w:rPr>
+      </w:pPr>
+    </w:p>
+    <w:p>
+      <w:pPr>
+        <w:rPr>
+          <w:rFonts w:ascii="Times New Roman" w:hAnsi="Times New Roman" w:cs="Times New Roman"/>
+          <w:b/>
+          <w:bCs/>
+          <w:sz w:val="32"/>
+          <w:szCs w:val="32"/>
+        </w:rPr>
+      </w:pPr>
+      <w:r>
+        <w:rPr>
+          <w:rFonts w:ascii="Times New Roman" w:hAnsi="Times New Roman" w:cs="Times New Roman"/>
+          <w:b/>
+          <w:bCs/>
+          <w:sz w:val="32"/>
+          <w:szCs w:val="32"/>
+        </w:rPr>
+        <w:t>Day 5:</w:t>
+      </w:r>
+    </w:p>
+    <w:p>
+      <w:pPr>
+        <w:rPr>
+          <w:rFonts w:ascii="Times New Roman" w:hAnsi="Times New Roman" w:cs="Times New Roman"/>
+          <w:b/>
+          <w:bCs/>
+          <w:sz w:val="28"/>
+          <w:szCs w:val="28"/>
+        </w:rPr>
+      </w:pPr>
+      <w:r>
+        <w:rPr>
+          <w:rFonts w:ascii="Times New Roman" w:hAnsi="Times New Roman" w:cs="Times New Roman"/>
+          <w:b/>
+          <w:bCs/>
+          <w:sz w:val="28"/>
+          <w:szCs w:val="28"/>
+        </w:rPr>
+        <w:t>Key of:</w:t>
+      </w:r>
+    </w:p>
+    <w:p>
+      <w:pPr>
+        <w:rPr>
+          <w:rFonts w:ascii="Times New Roman" w:hAnsi="Times New Roman" w:cs="Times New Roman"/>
+          <w:sz w:val="28"/>
+          <w:szCs w:val="28"/>
+        </w:rPr>
+      </w:pPr>
+      <w:r>
+        <w:rPr>
+          <w:rFonts w:ascii="Times New Roman" w:hAnsi="Times New Roman" w:cs="Times New Roman"/>
+          <w:sz w:val="28"/>
+          <w:szCs w:val="28"/>
+        </w:rPr>
+        <w:tab/>
+      </w:r>
+      <w:proofErr w:type="spellStart"/>
+      <w:r>
+        <w:rPr>
+          <w:rFonts w:ascii="Times New Roman" w:hAnsi="Times New Roman" w:cs="Times New Roman"/>
+        </w:rPr>
+        <w:t>Keyof</w:t>
+      </w:r>
+      <w:proofErr w:type="spellEnd"/>
+      <w:r>
+        <w:rPr>
+          <w:rFonts w:ascii="Times New Roman" w:hAnsi="Times New Roman" w:cs="Times New Roman"/>
+        </w:rPr>
+        <w:t xml:space="preserve"> is used to store the different type of value in same variable and return the values</w:t>
+      </w:r>
+      <w:r>
+        <w:rPr>
+          <w:rFonts w:ascii="Times New Roman" w:hAnsi="Times New Roman" w:cs="Times New Roman"/>
+        </w:rPr>
+        <w:t>, get the data from type Point using generic function</w:t>
+      </w:r>
+      <w:r>
+        <w:rPr>
+          <w:rFonts w:ascii="Times New Roman" w:hAnsi="Times New Roman" w:cs="Times New Roman"/>
+          <w:sz w:val="28"/>
+          <w:szCs w:val="28"/>
+        </w:rPr>
+        <w:t>.</w:t>
+      </w:r>
+    </w:p>
+    <w:p>
+      <w:pPr>
+        <w:rPr>
+          <w:rFonts w:ascii="Times New Roman" w:hAnsi="Times New Roman" w:cs="Times New Roman"/>
+          <w:sz w:val="28"/>
+          <w:szCs w:val="28"/>
+        </w:rPr>
+      </w:pPr>
+    </w:p>
+    <w:p>
+      <w:pPr>
+        <w:rPr>
+          <w:rFonts w:ascii="Times New Roman" w:hAnsi="Times New Roman" w:cs="Times New Roman"/>
+        </w:rPr>
+      </w:pPr>
+      <w:r>
+        <w:rPr>
+          <w:rFonts w:ascii="Times New Roman" w:hAnsi="Times New Roman" w:cs="Times New Roman"/>
+        </w:rPr>
+        <w:t>type Point = { name: string; age: number };</w:t>
+      </w:r>
+    </w:p>
+    <w:p>
+      <w:pPr>
+        <w:rPr>
+          <w:rFonts w:ascii="Times New Roman" w:hAnsi="Times New Roman" w:cs="Times New Roman"/>
+        </w:rPr>
+      </w:pPr>
+      <w:r>
+        <w:rPr>
+          <w:rFonts w:ascii="Times New Roman" w:hAnsi="Times New Roman" w:cs="Times New Roman"/>
+        </w:rPr>
+        <w:t xml:space="preserve">type a = </w:t>
+      </w:r>
+      <w:proofErr w:type="spellStart"/>
+      <w:r>
+        <w:rPr>
+          <w:rFonts w:ascii="Times New Roman" w:hAnsi="Times New Roman" w:cs="Times New Roman"/>
+        </w:rPr>
+        <w:t>keyof</w:t>
+      </w:r>
+      <w:proofErr w:type="spellEnd"/>
+      <w:r>
+        <w:rPr>
+          <w:rFonts w:ascii="Times New Roman" w:hAnsi="Times New Roman" w:cs="Times New Roman"/>
+        </w:rPr>
+        <w:t xml:space="preserve"> Point; </w:t>
+      </w:r>
+    </w:p>
+    <w:p>
+      <w:pPr>
+        <w:rPr>
+          <w:rFonts w:ascii="Times New Roman" w:hAnsi="Times New Roman" w:cs="Times New Roman"/>
+        </w:rPr>
+      </w:pPr>
+      <w:r>
+        <w:rPr>
+          <w:rFonts w:ascii="Times New Roman" w:hAnsi="Times New Roman" w:cs="Times New Roman"/>
+        </w:rPr>
+        <w:t>let x:a;</w:t>
+      </w:r>
+    </w:p>
+    <w:p>
+      <w:pPr>
+        <w:rPr>
+          <w:rFonts w:ascii="Times New Roman" w:hAnsi="Times New Roman" w:cs="Times New Roman"/>
+        </w:rPr>
+      </w:pPr>
+      <w:r>
+        <w:rPr>
+          <w:rFonts w:ascii="Times New Roman" w:hAnsi="Times New Roman" w:cs="Times New Roman"/>
+        </w:rPr>
+        <w:t xml:space="preserve">x = "name"; </w:t>
+      </w:r>
+    </w:p>
+    <w:p>
+      <w:pPr>
+        <w:rPr>
+          <w:rFonts w:ascii="Times New Roman" w:hAnsi="Times New Roman" w:cs="Times New Roman"/>
+        </w:rPr>
+      </w:pPr>
+      <w:r>
+        <w:rPr>
+          <w:rFonts w:ascii="Times New Roman" w:hAnsi="Times New Roman" w:cs="Times New Roman"/>
+        </w:rPr>
+        <w:t xml:space="preserve">x = "age"; </w:t>
+      </w:r>
+    </w:p>
+    <w:p>
+      <w:pPr>
+        <w:rPr>
+          <w:rFonts w:ascii="Times New Roman" w:hAnsi="Times New Roman" w:cs="Times New Roman"/>
+        </w:rPr>
+      </w:pPr>
+    </w:p>
+    <w:p>
+      <w:pPr>
+        <w:rPr>
+          <w:rFonts w:ascii="Times New Roman" w:hAnsi="Times New Roman" w:cs="Times New Roman"/>
+        </w:rPr>
+      </w:pPr>
+      <w:r>
+        <w:rPr>
+          <w:rFonts w:ascii="Times New Roman" w:hAnsi="Times New Roman" w:cs="Times New Roman"/>
+        </w:rPr>
+        <w:t>interface Person{</w:t>
+      </w:r>
+    </w:p>
+    <w:p>
+      <w:pPr>
+        <w:rPr>
+          <w:rFonts w:ascii="Times New Roman" w:hAnsi="Times New Roman" w:cs="Times New Roman"/>
+        </w:rPr>
+      </w:pPr>
+      <w:r>
+        <w:rPr>
+          <w:rFonts w:ascii="Times New Roman" w:hAnsi="Times New Roman" w:cs="Times New Roman"/>
+        </w:rPr>
+        <w:t>    name: string;</w:t>
+      </w:r>
+    </w:p>
+    <w:p>
+      <w:pPr>
+        <w:rPr>
+          <w:rFonts w:ascii="Times New Roman" w:hAnsi="Times New Roman" w:cs="Times New Roman"/>
+        </w:rPr>
+      </w:pPr>
+      <w:r>
+        <w:rPr>
+          <w:rFonts w:ascii="Times New Roman" w:hAnsi="Times New Roman" w:cs="Times New Roman"/>
+        </w:rPr>
+        <w:t>    age: number;</w:t>
+      </w:r>
+    </w:p>
+    <w:p>
+      <w:pPr>
+        <w:rPr>
+          <w:rFonts w:ascii="Times New Roman" w:hAnsi="Times New Roman" w:cs="Times New Roman"/>
+        </w:rPr>
+      </w:pPr>
+      <w:r>
+        <w:rPr>
+          <w:rFonts w:ascii="Times New Roman" w:hAnsi="Times New Roman" w:cs="Times New Roman"/>
+        </w:rPr>
+        <w:t>    address: string;</w:t>
+      </w:r>
+    </w:p>
+    <w:p>
+      <w:pPr>
+        <w:rPr>
+          <w:rFonts w:ascii="Times New Roman" w:hAnsi="Times New Roman" w:cs="Times New Roman"/>
+        </w:rPr>
+      </w:pPr>
+      <w:r>
+        <w:rPr>
+          <w:rFonts w:ascii="Times New Roman" w:hAnsi="Times New Roman" w:cs="Times New Roman"/>
+        </w:rPr>
+        <w:t>    phone: string;</w:t>
+      </w:r>
+    </w:p>
+    <w:p>
+      <w:pPr>
+        <w:rPr>
+          <w:rFonts w:ascii="Times New Roman" w:hAnsi="Times New Roman" w:cs="Times New Roman"/>
+        </w:rPr>
+      </w:pPr>
+      <w:r>
+        <w:rPr>
+          <w:rFonts w:ascii="Times New Roman" w:hAnsi="Times New Roman" w:cs="Times New Roman"/>
+        </w:rPr>
+        <w:t>}</w:t>
+      </w:r>
+    </w:p>
+    <w:p>
+      <w:pPr>
+        <w:rPr>
+          <w:rFonts w:ascii="Times New Roman" w:hAnsi="Times New Roman" w:cs="Times New Roman"/>
+        </w:rPr>
+      </w:pPr>
+    </w:p>
+    <w:p>
+      <w:pPr>
+        <w:rPr>
+          <w:rFonts w:ascii="Times New Roman" w:hAnsi="Times New Roman" w:cs="Times New Roman"/>
+        </w:rPr>
+      </w:pPr>
+      <w:proofErr w:type="spellStart"/>
+      <w:r>
+        <w:rPr>
+          <w:rFonts w:ascii="Times New Roman" w:hAnsi="Times New Roman" w:cs="Times New Roman"/>
+        </w:rPr>
+        <w:t>const</w:t>
+      </w:r>
+      <w:proofErr w:type="spellEnd"/>
+      <w:r>
+        <w:rPr>
+          <w:rFonts w:ascii="Times New Roman" w:hAnsi="Times New Roman" w:cs="Times New Roman"/>
+        </w:rPr>
+        <w:t xml:space="preserve"> person: Person = {</w:t>
+      </w:r>
+    </w:p>
+    <w:p>
+      <w:pPr>
+        <w:rPr>
+          <w:rFonts w:ascii="Times New Roman" w:hAnsi="Times New Roman" w:cs="Times New Roman"/>
+        </w:rPr>
+      </w:pPr>
+      <w:r>
+        <w:rPr>
+          <w:rFonts w:ascii="Times New Roman" w:hAnsi="Times New Roman" w:cs="Times New Roman"/>
+        </w:rPr>
+        <w:t>    name: "John Doe",</w:t>
+      </w:r>
+    </w:p>
+    <w:p>
+      <w:pPr>
+        <w:rPr>
+          <w:rFonts w:ascii="Times New Roman" w:hAnsi="Times New Roman" w:cs="Times New Roman"/>
+        </w:rPr>
+      </w:pPr>
+      <w:r>
+        <w:rPr>
+          <w:rFonts w:ascii="Times New Roman" w:hAnsi="Times New Roman" w:cs="Times New Roman"/>
+        </w:rPr>
+        <w:t>    age: 30,</w:t>
+      </w:r>
+    </w:p>
+    <w:p>
+      <w:pPr>
+        <w:rPr>
+          <w:rFonts w:ascii="Times New Roman" w:hAnsi="Times New Roman" w:cs="Times New Roman"/>
+        </w:rPr>
+      </w:pPr>
+      <w:r>
+        <w:rPr>
+          <w:rFonts w:ascii="Times New Roman" w:hAnsi="Times New Roman" w:cs="Times New Roman"/>
+        </w:rPr>
+        <w:lastRenderedPageBreak/>
+        <w:t>    address: "123 Main St",</w:t>
+      </w:r>
+    </w:p>
+    <w:p>
+      <w:pPr>
+        <w:rPr>
+          <w:rFonts w:ascii="Times New Roman" w:hAnsi="Times New Roman" w:cs="Times New Roman"/>
+        </w:rPr>
+      </w:pPr>
+      <w:r>
+        <w:rPr>
+          <w:rFonts w:ascii="Times New Roman" w:hAnsi="Times New Roman" w:cs="Times New Roman"/>
+        </w:rPr>
+        <w:t>    phone: "123-456-7890"</w:t>
+      </w:r>
+    </w:p>
+    <w:p>
+      <w:pPr>
+        <w:rPr>
+          <w:rFonts w:ascii="Times New Roman" w:hAnsi="Times New Roman" w:cs="Times New Roman"/>
+        </w:rPr>
+      </w:pPr>
+      <w:r>
+        <w:rPr>
+          <w:rFonts w:ascii="Times New Roman" w:hAnsi="Times New Roman" w:cs="Times New Roman"/>
+        </w:rPr>
+        <w:t>};</w:t>
+      </w:r>
+    </w:p>
+    <w:p>
+      <w:pPr>
+        <w:rPr>
+          <w:rFonts w:ascii="Times New Roman" w:hAnsi="Times New Roman" w:cs="Times New Roman"/>
+        </w:rPr>
+      </w:pPr>
+    </w:p>
+    <w:p>
+      <w:pPr>
+        <w:rPr>
+          <w:rFonts w:ascii="Times New Roman" w:hAnsi="Times New Roman" w:cs="Times New Roman"/>
+        </w:rPr>
+      </w:pPr>
+      <w:r>
+        <w:rPr>
+          <w:rFonts w:ascii="Times New Roman" w:hAnsi="Times New Roman" w:cs="Times New Roman"/>
+        </w:rPr>
+        <w:t>interface Employee{</w:t>
+      </w:r>
+    </w:p>
+    <w:p>
+      <w:pPr>
+        <w:rPr>
+          <w:rFonts w:ascii="Times New Roman" w:hAnsi="Times New Roman" w:cs="Times New Roman"/>
+        </w:rPr>
+      </w:pPr>
+      <w:r>
+        <w:rPr>
+          <w:rFonts w:ascii="Times New Roman" w:hAnsi="Times New Roman" w:cs="Times New Roman"/>
+        </w:rPr>
+        <w:t>    name: string;</w:t>
+      </w:r>
+    </w:p>
+    <w:p>
+      <w:pPr>
+        <w:rPr>
+          <w:rFonts w:ascii="Times New Roman" w:hAnsi="Times New Roman" w:cs="Times New Roman"/>
+        </w:rPr>
+      </w:pPr>
+      <w:r>
+        <w:rPr>
+          <w:rFonts w:ascii="Times New Roman" w:hAnsi="Times New Roman" w:cs="Times New Roman"/>
+        </w:rPr>
+        <w:t>    department: string;</w:t>
+      </w:r>
+    </w:p>
+    <w:p>
+      <w:pPr>
+        <w:rPr>
+          <w:rFonts w:ascii="Times New Roman" w:hAnsi="Times New Roman" w:cs="Times New Roman"/>
+        </w:rPr>
+      </w:pPr>
+      <w:r>
+        <w:rPr>
+          <w:rFonts w:ascii="Times New Roman" w:hAnsi="Times New Roman" w:cs="Times New Roman"/>
+        </w:rPr>
+        <w:t>    salary: number;</w:t>
+      </w:r>
+    </w:p>
+    <w:p>
+      <w:pPr>
+        <w:rPr>
+          <w:rFonts w:ascii="Times New Roman" w:hAnsi="Times New Roman" w:cs="Times New Roman"/>
+        </w:rPr>
+      </w:pPr>
+      <w:r>
+        <w:rPr>
+          <w:rFonts w:ascii="Times New Roman" w:hAnsi="Times New Roman" w:cs="Times New Roman"/>
+        </w:rPr>
+        <w:t>}</w:t>
+      </w:r>
+    </w:p>
+    <w:p>
+      <w:pPr>
+        <w:rPr>
+          <w:rFonts w:ascii="Times New Roman" w:hAnsi="Times New Roman" w:cs="Times New Roman"/>
+        </w:rPr>
+      </w:pPr>
+    </w:p>
+    <w:p>
+      <w:pPr>
+        <w:rPr>
+          <w:rFonts w:ascii="Times New Roman" w:hAnsi="Times New Roman" w:cs="Times New Roman"/>
+        </w:rPr>
+      </w:pPr>
+      <w:proofErr w:type="spellStart"/>
+      <w:r>
+        <w:rPr>
+          <w:rFonts w:ascii="Times New Roman" w:hAnsi="Times New Roman" w:cs="Times New Roman"/>
+        </w:rPr>
+        <w:t>const</w:t>
+      </w:r>
+      <w:proofErr w:type="spellEnd"/>
+      <w:r>
+        <w:rPr>
+          <w:rFonts w:ascii="Times New Roman" w:hAnsi="Times New Roman" w:cs="Times New Roman"/>
+        </w:rPr>
+        <w:t xml:space="preserve"> </w:t>
+      </w:r>
+      <w:proofErr w:type="spellStart"/>
+      <w:r>
+        <w:rPr>
+          <w:rFonts w:ascii="Times New Roman" w:hAnsi="Times New Roman" w:cs="Times New Roman"/>
+        </w:rPr>
+        <w:t>newemp</w:t>
+      </w:r>
+      <w:proofErr w:type="spellEnd"/>
+      <w:r>
+        <w:rPr>
+          <w:rFonts w:ascii="Times New Roman" w:hAnsi="Times New Roman" w:cs="Times New Roman"/>
+        </w:rPr>
+        <w:t>: Employee = {</w:t>
+      </w:r>
+    </w:p>
+    <w:p>
+      <w:pPr>
+        <w:rPr>
+          <w:rFonts w:ascii="Times New Roman" w:hAnsi="Times New Roman" w:cs="Times New Roman"/>
+        </w:rPr>
+      </w:pPr>
+      <w:r>
+        <w:rPr>
+          <w:rFonts w:ascii="Times New Roman" w:hAnsi="Times New Roman" w:cs="Times New Roman"/>
+        </w:rPr>
+        <w:t>    name: "Jane Smith",</w:t>
+      </w:r>
+    </w:p>
+    <w:p>
+      <w:pPr>
+        <w:rPr>
+          <w:rFonts w:ascii="Times New Roman" w:hAnsi="Times New Roman" w:cs="Times New Roman"/>
+        </w:rPr>
+      </w:pPr>
+      <w:r>
+        <w:rPr>
+          <w:rFonts w:ascii="Times New Roman" w:hAnsi="Times New Roman" w:cs="Times New Roman"/>
+        </w:rPr>
+        <w:t>    department: "Engineering",</w:t>
+      </w:r>
+    </w:p>
+    <w:p>
+      <w:pPr>
+        <w:rPr>
+          <w:rFonts w:ascii="Times New Roman" w:hAnsi="Times New Roman" w:cs="Times New Roman"/>
+        </w:rPr>
+      </w:pPr>
+      <w:r>
+        <w:rPr>
+          <w:rFonts w:ascii="Times New Roman" w:hAnsi="Times New Roman" w:cs="Times New Roman"/>
+        </w:rPr>
+        <w:t>    salary: 80000</w:t>
+      </w:r>
+    </w:p>
+    <w:p>
+      <w:pPr>
+        <w:rPr>
+          <w:rFonts w:ascii="Times New Roman" w:hAnsi="Times New Roman" w:cs="Times New Roman"/>
+        </w:rPr>
+      </w:pPr>
+      <w:r>
+        <w:rPr>
+          <w:rFonts w:ascii="Times New Roman" w:hAnsi="Times New Roman" w:cs="Times New Roman"/>
+        </w:rPr>
+        <w:t>}</w:t>
+      </w:r>
+    </w:p>
+    <w:p>
+      <w:pPr>
+        <w:rPr>
+          <w:rFonts w:ascii="Times New Roman" w:hAnsi="Times New Roman" w:cs="Times New Roman"/>
+        </w:rPr>
+      </w:pPr>
+    </w:p>
+    <w:p>
+      <w:pPr>
+        <w:rPr>
+          <w:rFonts w:ascii="Times New Roman" w:hAnsi="Times New Roman" w:cs="Times New Roman"/>
+        </w:rPr>
+      </w:pPr>
+      <w:r>
+        <w:rPr>
+          <w:rFonts w:ascii="Times New Roman" w:hAnsi="Times New Roman" w:cs="Times New Roman"/>
+        </w:rPr>
+        <w:t>//generic function to get data from object</w:t>
+      </w:r>
+    </w:p>
+    <w:p>
+      <w:pPr>
+        <w:rPr>
+          <w:rFonts w:ascii="Times New Roman" w:hAnsi="Times New Roman" w:cs="Times New Roman"/>
+        </w:rPr>
+      </w:pPr>
+      <w:r>
+        <w:rPr>
+          <w:rFonts w:ascii="Times New Roman" w:hAnsi="Times New Roman" w:cs="Times New Roman"/>
+        </w:rPr>
+        <w:t xml:space="preserve">function </w:t>
+      </w:r>
+      <w:proofErr w:type="spellStart"/>
+      <w:r>
+        <w:rPr>
+          <w:rFonts w:ascii="Times New Roman" w:hAnsi="Times New Roman" w:cs="Times New Roman"/>
+        </w:rPr>
+        <w:t>getData</w:t>
+      </w:r>
+      <w:proofErr w:type="spellEnd"/>
+      <w:r>
+        <w:rPr>
+          <w:rFonts w:ascii="Times New Roman" w:hAnsi="Times New Roman" w:cs="Times New Roman"/>
+        </w:rPr>
+        <w:t xml:space="preserve">&lt;T,K extends </w:t>
+      </w:r>
+      <w:proofErr w:type="spellStart"/>
+      <w:r>
+        <w:rPr>
+          <w:rFonts w:ascii="Times New Roman" w:hAnsi="Times New Roman" w:cs="Times New Roman"/>
+        </w:rPr>
+        <w:t>keyof</w:t>
+      </w:r>
+      <w:proofErr w:type="spellEnd"/>
+      <w:r>
+        <w:rPr>
+          <w:rFonts w:ascii="Times New Roman" w:hAnsi="Times New Roman" w:cs="Times New Roman"/>
+        </w:rPr>
+        <w:t xml:space="preserve"> T&gt;(</w:t>
+      </w:r>
+      <w:proofErr w:type="spellStart"/>
+      <w:r>
+        <w:rPr>
+          <w:rFonts w:ascii="Times New Roman" w:hAnsi="Times New Roman" w:cs="Times New Roman"/>
+        </w:rPr>
+        <w:t>obj</w:t>
+      </w:r>
+      <w:proofErr w:type="spellEnd"/>
+      <w:r>
+        <w:rPr>
+          <w:rFonts w:ascii="Times New Roman" w:hAnsi="Times New Roman" w:cs="Times New Roman"/>
+        </w:rPr>
+        <w:t xml:space="preserve"> : T, key : K){</w:t>
+      </w:r>
+    </w:p>
+    <w:p>
+      <w:pPr>
+        <w:rPr>
+          <w:rFonts w:ascii="Times New Roman" w:hAnsi="Times New Roman" w:cs="Times New Roman"/>
+        </w:rPr>
+      </w:pPr>
+      <w:r>
+        <w:rPr>
+          <w:rFonts w:ascii="Times New Roman" w:hAnsi="Times New Roman" w:cs="Times New Roman"/>
+        </w:rPr>
+        <w:t xml:space="preserve">    return </w:t>
+      </w:r>
+      <w:proofErr w:type="spellStart"/>
+      <w:r>
+        <w:rPr>
+          <w:rFonts w:ascii="Times New Roman" w:hAnsi="Times New Roman" w:cs="Times New Roman"/>
+        </w:rPr>
+        <w:t>obj</w:t>
+      </w:r>
+      <w:proofErr w:type="spellEnd"/>
+      <w:r>
+        <w:rPr>
+          <w:rFonts w:ascii="Times New Roman" w:hAnsi="Times New Roman" w:cs="Times New Roman"/>
+        </w:rPr>
+        <w:t>[key];</w:t>
+      </w:r>
+    </w:p>
+    <w:p>
+      <w:pPr>
+        <w:rPr>
+          <w:rFonts w:ascii="Times New Roman" w:hAnsi="Times New Roman" w:cs="Times New Roman"/>
+        </w:rPr>
+      </w:pPr>
+      <w:r>
+        <w:rPr>
+          <w:rFonts w:ascii="Times New Roman" w:hAnsi="Times New Roman" w:cs="Times New Roman"/>
+        </w:rPr>
+        <w:t>}</w:t>
+      </w:r>
+    </w:p>
+    <w:p>
+      <w:pPr>
+        <w:rPr>
+          <w:rFonts w:ascii="Times New Roman" w:hAnsi="Times New Roman" w:cs="Times New Roman"/>
+        </w:rPr>
+      </w:pPr>
+    </w:p>
+    <w:p>
+      <w:pPr>
+        <w:rPr>
+          <w:rFonts w:ascii="Times New Roman" w:hAnsi="Times New Roman" w:cs="Times New Roman"/>
+        </w:rPr>
+      </w:pPr>
+      <w:r>
+        <w:rPr>
+          <w:rFonts w:ascii="Times New Roman" w:hAnsi="Times New Roman" w:cs="Times New Roman"/>
+        </w:rPr>
+        <w:t>console.log(</w:t>
+      </w:r>
+      <w:proofErr w:type="spellStart"/>
+      <w:r>
+        <w:rPr>
+          <w:rFonts w:ascii="Times New Roman" w:hAnsi="Times New Roman" w:cs="Times New Roman"/>
+        </w:rPr>
+        <w:t>getData</w:t>
+      </w:r>
+      <w:proofErr w:type="spellEnd"/>
+      <w:r>
+        <w:rPr>
+          <w:rFonts w:ascii="Times New Roman" w:hAnsi="Times New Roman" w:cs="Times New Roman"/>
+        </w:rPr>
+        <w:t xml:space="preserve">(person, "name")); </w:t>
+      </w:r>
+    </w:p>
+    <w:p>
+      <w:pPr>
+        <w:rPr>
+          <w:rFonts w:ascii="Times New Roman" w:hAnsi="Times New Roman" w:cs="Times New Roman"/>
+        </w:rPr>
+      </w:pPr>
+      <w:r>
+        <w:rPr>
+          <w:rFonts w:ascii="Times New Roman" w:hAnsi="Times New Roman" w:cs="Times New Roman"/>
+        </w:rPr>
+        <w:t>console.log(</w:t>
+      </w:r>
+      <w:proofErr w:type="spellStart"/>
+      <w:r>
+        <w:rPr>
+          <w:rFonts w:ascii="Times New Roman" w:hAnsi="Times New Roman" w:cs="Times New Roman"/>
+        </w:rPr>
+        <w:t>getData</w:t>
+      </w:r>
+      <w:proofErr w:type="spellEnd"/>
+      <w:r>
+        <w:rPr>
+          <w:rFonts w:ascii="Times New Roman" w:hAnsi="Times New Roman" w:cs="Times New Roman"/>
+        </w:rPr>
+        <w:t>(person, "age"));</w:t>
+      </w:r>
+    </w:p>
+    <w:p>
+      <w:pPr>
+        <w:rPr>
+          <w:rFonts w:ascii="Times New Roman" w:hAnsi="Times New Roman" w:cs="Times New Roman"/>
+        </w:rPr>
+      </w:pPr>
+      <w:r>
+        <w:rPr>
+          <w:rFonts w:ascii="Times New Roman" w:hAnsi="Times New Roman" w:cs="Times New Roman"/>
+        </w:rPr>
+        <w:t>console.log(</w:t>
+      </w:r>
+      <w:proofErr w:type="spellStart"/>
+      <w:r>
+        <w:rPr>
+          <w:rFonts w:ascii="Times New Roman" w:hAnsi="Times New Roman" w:cs="Times New Roman"/>
+        </w:rPr>
+        <w:t>getData</w:t>
+      </w:r>
+      <w:proofErr w:type="spellEnd"/>
+      <w:r>
+        <w:rPr>
+          <w:rFonts w:ascii="Times New Roman" w:hAnsi="Times New Roman" w:cs="Times New Roman"/>
+        </w:rPr>
+        <w:t>(person, "address"));</w:t>
+      </w:r>
+    </w:p>
+    <w:p>
+      <w:pPr>
+        <w:rPr>
+          <w:rFonts w:ascii="Times New Roman" w:hAnsi="Times New Roman" w:cs="Times New Roman"/>
+        </w:rPr>
+      </w:pPr>
+      <w:r>
+        <w:rPr>
+          <w:rFonts w:ascii="Times New Roman" w:hAnsi="Times New Roman" w:cs="Times New Roman"/>
+        </w:rPr>
+        <w:t>console.log(</w:t>
+      </w:r>
+      <w:proofErr w:type="spellStart"/>
+      <w:r>
+        <w:rPr>
+          <w:rFonts w:ascii="Times New Roman" w:hAnsi="Times New Roman" w:cs="Times New Roman"/>
+        </w:rPr>
+        <w:t>getData</w:t>
+      </w:r>
+      <w:proofErr w:type="spellEnd"/>
+      <w:r>
+        <w:rPr>
+          <w:rFonts w:ascii="Times New Roman" w:hAnsi="Times New Roman" w:cs="Times New Roman"/>
+        </w:rPr>
+        <w:t>(</w:t>
+      </w:r>
+      <w:proofErr w:type="spellStart"/>
+      <w:r>
+        <w:rPr>
+          <w:rFonts w:ascii="Times New Roman" w:hAnsi="Times New Roman" w:cs="Times New Roman"/>
+        </w:rPr>
+        <w:t>newemp</w:t>
+      </w:r>
+      <w:proofErr w:type="spellEnd"/>
+      <w:r>
+        <w:rPr>
+          <w:rFonts w:ascii="Times New Roman" w:hAnsi="Times New Roman" w:cs="Times New Roman"/>
+        </w:rPr>
+        <w:t>, "name"));</w:t>
+      </w:r>
+    </w:p>
+    <w:p>
+      <w:pPr>
+        <w:rPr>
+          <w:rFonts w:ascii="Times New Roman" w:hAnsi="Times New Roman" w:cs="Times New Roman"/>
+        </w:rPr>
+      </w:pPr>
+      <w:r>
+        <w:rPr>
+          <w:rFonts w:ascii="Times New Roman" w:hAnsi="Times New Roman" w:cs="Times New Roman"/>
+        </w:rPr>
+        <w:t>console.log(</w:t>
+      </w:r>
+      <w:proofErr w:type="spellStart"/>
+      <w:r>
+        <w:rPr>
+          <w:rFonts w:ascii="Times New Roman" w:hAnsi="Times New Roman" w:cs="Times New Roman"/>
+        </w:rPr>
+        <w:t>getData</w:t>
+      </w:r>
+      <w:proofErr w:type="spellEnd"/>
+      <w:r>
+        <w:rPr>
+          <w:rFonts w:ascii="Times New Roman" w:hAnsi="Times New Roman" w:cs="Times New Roman"/>
+        </w:rPr>
+        <w:t>(</w:t>
+      </w:r>
+      <w:proofErr w:type="spellStart"/>
+      <w:r>
+        <w:rPr>
+          <w:rFonts w:ascii="Times New Roman" w:hAnsi="Times New Roman" w:cs="Times New Roman"/>
+        </w:rPr>
+        <w:t>newemp</w:t>
+      </w:r>
+      <w:proofErr w:type="spellEnd"/>
+      <w:r>
+        <w:rPr>
+          <w:rFonts w:ascii="Times New Roman" w:hAnsi="Times New Roman" w:cs="Times New Roman"/>
+        </w:rPr>
+        <w:t>, "department"));</w:t>
+      </w:r>
+    </w:p>
+    <w:p>
+      <w:pPr>
+        <w:rPr>
+          <w:rFonts w:ascii="Times New Roman" w:hAnsi="Times New Roman" w:cs="Times New Roman"/>
+        </w:rPr>
+      </w:pPr>
+      <w:r>
+        <w:rPr>
+          <w:rFonts w:ascii="Times New Roman" w:hAnsi="Times New Roman" w:cs="Times New Roman"/>
+        </w:rPr>
+        <w:t>console.log(</w:t>
+      </w:r>
+      <w:proofErr w:type="spellStart"/>
+      <w:r>
+        <w:rPr>
+          <w:rFonts w:ascii="Times New Roman" w:hAnsi="Times New Roman" w:cs="Times New Roman"/>
+        </w:rPr>
+        <w:t>getData</w:t>
+      </w:r>
+      <w:proofErr w:type="spellEnd"/>
+      <w:r>
+        <w:rPr>
+          <w:rFonts w:ascii="Times New Roman" w:hAnsi="Times New Roman" w:cs="Times New Roman"/>
+        </w:rPr>
+        <w:t>(</w:t>
+      </w:r>
+      <w:proofErr w:type="spellStart"/>
+      <w:r>
+        <w:rPr>
+          <w:rFonts w:ascii="Times New Roman" w:hAnsi="Times New Roman" w:cs="Times New Roman"/>
+        </w:rPr>
+        <w:t>newemp</w:t>
+      </w:r>
+      <w:proofErr w:type="spellEnd"/>
+      <w:r>
+        <w:rPr>
+          <w:rFonts w:ascii="Times New Roman" w:hAnsi="Times New Roman" w:cs="Times New Roman"/>
+        </w:rPr>
+        <w:t>, "salary"));</w:t>
+      </w:r>
+    </w:p>
+    <w:p>
+      <w:pPr>
+        <w:rPr>
+          <w:rFonts w:ascii="Times New Roman" w:hAnsi="Times New Roman" w:cs="Times New Roman"/>
+        </w:rPr>
+      </w:pPr>
+    </w:p>
+    <w:p>
+      <w:pPr>
+        <w:rPr>
+          <w:rFonts w:ascii="Times New Roman" w:hAnsi="Times New Roman" w:cs="Times New Roman"/>
+          <w:b/>
+          <w:bCs/>
+        </w:rPr>
+      </w:pPr>
+    </w:p>
+    <w:p>
+      <w:pPr>
+        <w:rPr>
+          <w:rFonts w:ascii="Times New Roman" w:hAnsi="Times New Roman" w:cs="Times New Roman"/>
+          <w:b/>
+          <w:bCs/>
+        </w:rPr>
+      </w:pPr>
+      <w:r>
+        <w:rPr>
+          <w:rFonts w:ascii="Times New Roman" w:hAnsi="Times New Roman" w:cs="Times New Roman"/>
+          <w:b/>
+          <w:bCs/>
+        </w:rPr>
+        <w:lastRenderedPageBreak/>
+        <w:t>Reduce Function:</w:t>
+      </w:r>
+    </w:p>
+    <w:p>
+      <w:pPr>
+        <w:rPr>
+          <w:rFonts w:ascii="Times New Roman" w:hAnsi="Times New Roman" w:cs="Times New Roman"/>
+        </w:rPr>
+      </w:pPr>
+      <w:r>
+        <w:rPr>
+          <w:rFonts w:ascii="Times New Roman" w:hAnsi="Times New Roman" w:cs="Times New Roman"/>
+        </w:rPr>
+        <w:tab/>
+        <w:t xml:space="preserve">This one is used for </w:t>
+      </w:r>
+      <w:r>
+        <w:rPr>
+          <w:rFonts w:ascii="Times New Roman" w:hAnsi="Times New Roman" w:cs="Times New Roman"/>
+        </w:rPr>
+        <w:t>simplifying</w:t>
+      </w:r>
+      <w:r>
+        <w:rPr>
+          <w:rFonts w:ascii="Times New Roman" w:hAnsi="Times New Roman" w:cs="Times New Roman"/>
+        </w:rPr>
+        <w:t xml:space="preserve"> the code and easy to understand and reduce the code size.</w:t>
+      </w:r>
+    </w:p>
+    <w:p>
+      <w:pPr>
+        <w:spacing w:line="240" w:lineRule="auto"/>
+        <w:rPr>
+          <w:rFonts w:ascii="Times New Roman" w:hAnsi="Times New Roman" w:cs="Times New Roman"/>
+        </w:rPr>
+      </w:pPr>
+      <w:r>
+        <w:rPr>
+          <w:rFonts w:ascii="Times New Roman" w:hAnsi="Times New Roman" w:cs="Times New Roman"/>
+        </w:rPr>
+        <w:t>//Reduce Function</w:t>
+      </w:r>
+    </w:p>
+    <w:p>
+      <w:pPr>
+        <w:spacing w:line="240" w:lineRule="auto"/>
+        <w:rPr>
+          <w:rFonts w:ascii="Times New Roman" w:hAnsi="Times New Roman" w:cs="Times New Roman"/>
+        </w:rPr>
+      </w:pPr>
+      <w:r>
+        <w:rPr>
+          <w:rFonts w:ascii="Times New Roman" w:hAnsi="Times New Roman" w:cs="Times New Roman"/>
+        </w:rPr>
+        <w:t>function sum1(...numbers: number[]):number{</w:t>
+      </w:r>
+    </w:p>
+    <w:p>
+      <w:pPr>
+        <w:spacing w:line="240" w:lineRule="auto"/>
+        <w:rPr>
+          <w:rFonts w:ascii="Times New Roman" w:hAnsi="Times New Roman" w:cs="Times New Roman"/>
+        </w:rPr>
+      </w:pPr>
+      <w:r>
+        <w:rPr>
+          <w:rFonts w:ascii="Times New Roman" w:hAnsi="Times New Roman" w:cs="Times New Roman"/>
+        </w:rPr>
+        <w:t xml:space="preserve">    return </w:t>
+      </w:r>
+      <w:proofErr w:type="spellStart"/>
+      <w:r>
+        <w:rPr>
+          <w:rFonts w:ascii="Times New Roman" w:hAnsi="Times New Roman" w:cs="Times New Roman"/>
+        </w:rPr>
+        <w:t>numbers.reduce</w:t>
+      </w:r>
+      <w:proofErr w:type="spellEnd"/>
+      <w:r>
+        <w:rPr>
+          <w:rFonts w:ascii="Times New Roman" w:hAnsi="Times New Roman" w:cs="Times New Roman"/>
+        </w:rPr>
+        <w:t xml:space="preserve">((t, </w:t>
+      </w:r>
+      <w:proofErr w:type="spellStart"/>
+      <w:r>
+        <w:rPr>
+          <w:rFonts w:ascii="Times New Roman" w:hAnsi="Times New Roman" w:cs="Times New Roman"/>
+        </w:rPr>
+        <w:t>num</w:t>
+      </w:r>
+      <w:proofErr w:type="spellEnd"/>
+      <w:r>
+        <w:rPr>
+          <w:rFonts w:ascii="Times New Roman" w:hAnsi="Times New Roman" w:cs="Times New Roman"/>
+        </w:rPr>
+        <w:t>)=&gt;t+num,0);</w:t>
+      </w:r>
+    </w:p>
+    <w:p>
+      <w:pPr>
+        <w:spacing w:line="240" w:lineRule="auto"/>
+        <w:rPr>
+          <w:rFonts w:ascii="Times New Roman" w:hAnsi="Times New Roman" w:cs="Times New Roman"/>
+        </w:rPr>
+      </w:pPr>
+      <w:r>
+        <w:rPr>
+          <w:rFonts w:ascii="Times New Roman" w:hAnsi="Times New Roman" w:cs="Times New Roman"/>
+        </w:rPr>
+        <w:t>}</w:t>
+      </w:r>
+    </w:p>
+    <w:p>
+      <w:pPr>
+        <w:spacing w:line="240" w:lineRule="auto"/>
+        <w:rPr>
+          <w:rFonts w:ascii="Times New Roman" w:hAnsi="Times New Roman" w:cs="Times New Roman"/>
+        </w:rPr>
+      </w:pPr>
+      <w:r>
+        <w:rPr>
+          <w:rFonts w:ascii="Times New Roman" w:hAnsi="Times New Roman" w:cs="Times New Roman"/>
+        </w:rPr>
+        <w:t xml:space="preserve">function </w:t>
+      </w:r>
+      <w:proofErr w:type="spellStart"/>
+      <w:r>
+        <w:rPr>
+          <w:rFonts w:ascii="Times New Roman" w:hAnsi="Times New Roman" w:cs="Times New Roman"/>
+        </w:rPr>
+        <w:t>addstring</w:t>
+      </w:r>
+      <w:proofErr w:type="spellEnd"/>
+      <w:r>
+        <w:rPr>
+          <w:rFonts w:ascii="Times New Roman" w:hAnsi="Times New Roman" w:cs="Times New Roman"/>
+        </w:rPr>
+        <w:t>(...names: string[]):string{</w:t>
+      </w:r>
+    </w:p>
+    <w:p>
+      <w:pPr>
+        <w:spacing w:line="240" w:lineRule="auto"/>
+        <w:rPr>
+          <w:rFonts w:ascii="Times New Roman" w:hAnsi="Times New Roman" w:cs="Times New Roman"/>
+        </w:rPr>
+      </w:pPr>
+      <w:r>
+        <w:rPr>
+          <w:rFonts w:ascii="Times New Roman" w:hAnsi="Times New Roman" w:cs="Times New Roman"/>
+        </w:rPr>
+        <w:t xml:space="preserve">    return </w:t>
+      </w:r>
+      <w:proofErr w:type="spellStart"/>
+      <w:r>
+        <w:rPr>
+          <w:rFonts w:ascii="Times New Roman" w:hAnsi="Times New Roman" w:cs="Times New Roman"/>
+        </w:rPr>
+        <w:t>names.reduce</w:t>
+      </w:r>
+      <w:proofErr w:type="spellEnd"/>
+      <w:r>
+        <w:rPr>
+          <w:rFonts w:ascii="Times New Roman" w:hAnsi="Times New Roman" w:cs="Times New Roman"/>
+        </w:rPr>
+        <w:t>((t, name)=&gt;</w:t>
+      </w:r>
+      <w:proofErr w:type="spellStart"/>
+      <w:r>
+        <w:rPr>
+          <w:rFonts w:ascii="Times New Roman" w:hAnsi="Times New Roman" w:cs="Times New Roman"/>
+        </w:rPr>
+        <w:t>t+name</w:t>
+      </w:r>
+      <w:proofErr w:type="spellEnd"/>
+      <w:r>
+        <w:rPr>
+          <w:rFonts w:ascii="Times New Roman" w:hAnsi="Times New Roman" w:cs="Times New Roman"/>
+        </w:rPr>
+        <w:t>, "");</w:t>
+      </w:r>
+    </w:p>
+    <w:p>
+      <w:pPr>
+        <w:spacing w:line="240" w:lineRule="auto"/>
+        <w:rPr>
+          <w:rFonts w:ascii="Times New Roman" w:hAnsi="Times New Roman" w:cs="Times New Roman"/>
+        </w:rPr>
+      </w:pPr>
+      <w:r>
+        <w:rPr>
+          <w:rFonts w:ascii="Times New Roman" w:hAnsi="Times New Roman" w:cs="Times New Roman"/>
+        </w:rPr>
+        <w:t>}</w:t>
+      </w:r>
+    </w:p>
+    <w:p>
+      <w:pPr>
+        <w:spacing w:line="240" w:lineRule="auto"/>
+        <w:rPr>
+          <w:rFonts w:ascii="Times New Roman" w:hAnsi="Times New Roman" w:cs="Times New Roman"/>
+        </w:rPr>
+      </w:pPr>
+      <w:proofErr w:type="spellStart"/>
+      <w:r>
+        <w:rPr>
+          <w:rFonts w:ascii="Times New Roman" w:hAnsi="Times New Roman" w:cs="Times New Roman"/>
+        </w:rPr>
+        <w:t>const</w:t>
+      </w:r>
+      <w:proofErr w:type="spellEnd"/>
+      <w:r>
+        <w:rPr>
+          <w:rFonts w:ascii="Times New Roman" w:hAnsi="Times New Roman" w:cs="Times New Roman"/>
+        </w:rPr>
+        <w:t xml:space="preserve"> result = sum1(1,2,3,4,5);</w:t>
+      </w:r>
+    </w:p>
+    <w:p>
+      <w:pPr>
+        <w:spacing w:line="240" w:lineRule="auto"/>
+        <w:rPr>
+          <w:rFonts w:ascii="Times New Roman" w:hAnsi="Times New Roman" w:cs="Times New Roman"/>
+        </w:rPr>
+      </w:pPr>
+      <w:r>
+        <w:rPr>
+          <w:rFonts w:ascii="Times New Roman" w:hAnsi="Times New Roman" w:cs="Times New Roman"/>
+        </w:rPr>
+        <w:t>console.log(result);</w:t>
+      </w:r>
+    </w:p>
+    <w:p>
+      <w:pPr>
+        <w:spacing w:line="240" w:lineRule="auto"/>
+        <w:rPr>
+          <w:rFonts w:ascii="Times New Roman" w:hAnsi="Times New Roman" w:cs="Times New Roman"/>
+        </w:rPr>
+      </w:pPr>
+      <w:proofErr w:type="spellStart"/>
+      <w:r>
+        <w:rPr>
+          <w:rFonts w:ascii="Times New Roman" w:hAnsi="Times New Roman" w:cs="Times New Roman"/>
+        </w:rPr>
+        <w:t>const</w:t>
+      </w:r>
+      <w:proofErr w:type="spellEnd"/>
+      <w:r>
+        <w:rPr>
+          <w:rFonts w:ascii="Times New Roman" w:hAnsi="Times New Roman" w:cs="Times New Roman"/>
+        </w:rPr>
+        <w:t xml:space="preserve"> result1 = </w:t>
+      </w:r>
+      <w:proofErr w:type="spellStart"/>
+      <w:r>
+        <w:rPr>
+          <w:rFonts w:ascii="Times New Roman" w:hAnsi="Times New Roman" w:cs="Times New Roman"/>
+        </w:rPr>
+        <w:t>addstring</w:t>
+      </w:r>
+      <w:proofErr w:type="spellEnd"/>
+      <w:r>
+        <w:rPr>
+          <w:rFonts w:ascii="Times New Roman" w:hAnsi="Times New Roman" w:cs="Times New Roman"/>
+        </w:rPr>
+        <w:t>("John", "Doe", "Smith");</w:t>
+      </w:r>
+    </w:p>
+    <w:p>
+      <w:pPr>
+        <w:spacing w:line="240" w:lineRule="auto"/>
+        <w:rPr>
+          <w:rFonts w:ascii="Times New Roman" w:hAnsi="Times New Roman" w:cs="Times New Roman"/>
+        </w:rPr>
+      </w:pPr>
+      <w:r>
+        <w:rPr>
+          <w:rFonts w:ascii="Times New Roman" w:hAnsi="Times New Roman" w:cs="Times New Roman"/>
+        </w:rPr>
+        <w:t>console.log(result1);</w:t>
+      </w:r>
+    </w:p>
+    <w:p>
+      <w:pPr>
+        <w:spacing w:line="240" w:lineRule="auto"/>
+        <w:rPr>
+          <w:rFonts w:ascii="Times New Roman" w:hAnsi="Times New Roman" w:cs="Times New Roman"/>
+        </w:rPr>
+      </w:pPr>
+    </w:p>
+    <w:p>
+      <w:pPr>
+        <w:spacing w:line="240" w:lineRule="auto"/>
+        <w:rPr>
+          <w:rFonts w:ascii="Times New Roman" w:hAnsi="Times New Roman" w:cs="Times New Roman"/>
+          <w:b/>
+          <w:bCs/>
+        </w:rPr>
+      </w:pPr>
+      <w:r>
+        <w:rPr>
+          <w:rFonts w:ascii="Times New Roman" w:hAnsi="Times New Roman" w:cs="Times New Roman"/>
+          <w:b/>
+          <w:bCs/>
+        </w:rPr>
+        <w:t>Method overloading:</w:t>
+      </w:r>
+    </w:p>
+    <w:p>
+      <w:pPr>
+        <w:spacing w:line="240" w:lineRule="auto"/>
+        <w:rPr>
+          <w:rFonts w:ascii="Times New Roman" w:hAnsi="Times New Roman" w:cs="Times New Roman"/>
+        </w:rPr>
+      </w:pPr>
+      <w:r>
+        <w:rPr>
+          <w:rFonts w:ascii="Times New Roman" w:hAnsi="Times New Roman" w:cs="Times New Roman"/>
+        </w:rPr>
+        <w:tab/>
+        <w:t>In typescript overloaded method same as java and pass the different type of values into the same method, I want pass number or string same method can be used return the values.</w:t>
+      </w:r>
+    </w:p>
+    <w:p>
+      <w:pPr>
+        <w:spacing w:line="240" w:lineRule="auto"/>
+        <w:rPr>
+          <w:rFonts w:ascii="Times New Roman" w:hAnsi="Times New Roman" w:cs="Times New Roman"/>
+        </w:rPr>
+      </w:pPr>
+    </w:p>
+    <w:p>
+      <w:pPr>
+        <w:spacing w:line="240" w:lineRule="auto"/>
+        <w:rPr>
+          <w:rFonts w:ascii="Times New Roman" w:hAnsi="Times New Roman" w:cs="Times New Roman"/>
+        </w:rPr>
+      </w:pPr>
+      <w:r>
+        <w:rPr>
+          <w:rFonts w:ascii="Times New Roman" w:hAnsi="Times New Roman" w:cs="Times New Roman"/>
+        </w:rPr>
+        <w:t>interface employee{</w:t>
+      </w:r>
+    </w:p>
+    <w:p>
+      <w:pPr>
+        <w:spacing w:line="240" w:lineRule="auto"/>
+        <w:rPr>
+          <w:rFonts w:ascii="Times New Roman" w:hAnsi="Times New Roman" w:cs="Times New Roman"/>
+        </w:rPr>
+      </w:pPr>
+      <w:r>
+        <w:rPr>
+          <w:rFonts w:ascii="Times New Roman" w:hAnsi="Times New Roman" w:cs="Times New Roman"/>
+        </w:rPr>
+        <w:t>    details:{</w:t>
+      </w:r>
+    </w:p>
+    <w:p>
+      <w:pPr>
+        <w:spacing w:line="240" w:lineRule="auto"/>
+        <w:rPr>
+          <w:rFonts w:ascii="Times New Roman" w:hAnsi="Times New Roman" w:cs="Times New Roman"/>
+        </w:rPr>
+      </w:pPr>
+      <w:r>
+        <w:rPr>
+          <w:rFonts w:ascii="Times New Roman" w:hAnsi="Times New Roman" w:cs="Times New Roman"/>
+        </w:rPr>
+        <w:t>        (name : string):string;</w:t>
+      </w:r>
+    </w:p>
+    <w:p>
+      <w:pPr>
+        <w:spacing w:line="240" w:lineRule="auto"/>
+        <w:rPr>
+          <w:rFonts w:ascii="Times New Roman" w:hAnsi="Times New Roman" w:cs="Times New Roman"/>
+        </w:rPr>
+      </w:pPr>
+      <w:r>
+        <w:rPr>
+          <w:rFonts w:ascii="Times New Roman" w:hAnsi="Times New Roman" w:cs="Times New Roman"/>
+        </w:rPr>
+        <w:t>        (age : number) :string;</w:t>
+      </w:r>
+    </w:p>
+    <w:p>
+      <w:pPr>
+        <w:spacing w:line="240" w:lineRule="auto"/>
+        <w:rPr>
+          <w:rFonts w:ascii="Times New Roman" w:hAnsi="Times New Roman" w:cs="Times New Roman"/>
+        </w:rPr>
+      </w:pPr>
+      <w:r>
+        <w:rPr>
+          <w:rFonts w:ascii="Times New Roman" w:hAnsi="Times New Roman" w:cs="Times New Roman"/>
+        </w:rPr>
+        <w:t>    }</w:t>
+      </w:r>
+    </w:p>
+    <w:p>
+      <w:pPr>
+        <w:spacing w:line="240" w:lineRule="auto"/>
+        <w:rPr>
+          <w:rFonts w:ascii="Times New Roman" w:hAnsi="Times New Roman" w:cs="Times New Roman"/>
+        </w:rPr>
+      </w:pPr>
+      <w:r>
+        <w:rPr>
+          <w:rFonts w:ascii="Times New Roman" w:hAnsi="Times New Roman" w:cs="Times New Roman"/>
+        </w:rPr>
+        <w:t>}</w:t>
+      </w:r>
+    </w:p>
+    <w:p>
+      <w:pPr>
+        <w:spacing w:line="240" w:lineRule="auto"/>
+        <w:rPr>
+          <w:rFonts w:ascii="Times New Roman" w:hAnsi="Times New Roman" w:cs="Times New Roman"/>
+        </w:rPr>
+      </w:pPr>
+    </w:p>
+    <w:p>
+      <w:pPr>
+        <w:spacing w:line="240" w:lineRule="auto"/>
+        <w:rPr>
+          <w:rFonts w:ascii="Times New Roman" w:hAnsi="Times New Roman" w:cs="Times New Roman"/>
+        </w:rPr>
+      </w:pPr>
+      <w:proofErr w:type="spellStart"/>
+      <w:r>
+        <w:rPr>
+          <w:rFonts w:ascii="Times New Roman" w:hAnsi="Times New Roman" w:cs="Times New Roman"/>
+        </w:rPr>
+        <w:t>const</w:t>
+      </w:r>
+      <w:proofErr w:type="spellEnd"/>
+      <w:r>
+        <w:rPr>
+          <w:rFonts w:ascii="Times New Roman" w:hAnsi="Times New Roman" w:cs="Times New Roman"/>
+        </w:rPr>
+        <w:t xml:space="preserve"> emp: employee={</w:t>
+      </w:r>
+    </w:p>
+    <w:p>
+      <w:pPr>
+        <w:spacing w:line="240" w:lineRule="auto"/>
+        <w:rPr>
+          <w:rFonts w:ascii="Times New Roman" w:hAnsi="Times New Roman" w:cs="Times New Roman"/>
+        </w:rPr>
+      </w:pPr>
+      <w:r>
+        <w:rPr>
+          <w:rFonts w:ascii="Times New Roman" w:hAnsi="Times New Roman" w:cs="Times New Roman"/>
+        </w:rPr>
+        <w:t>    details: (name: string | number): string =&gt; {</w:t>
+      </w:r>
+    </w:p>
+    <w:p>
+      <w:pPr>
+        <w:spacing w:line="240" w:lineRule="auto"/>
+        <w:rPr>
+          <w:rFonts w:ascii="Times New Roman" w:hAnsi="Times New Roman" w:cs="Times New Roman"/>
+        </w:rPr>
+      </w:pPr>
+      <w:r>
+        <w:rPr>
+          <w:rFonts w:ascii="Times New Roman" w:hAnsi="Times New Roman" w:cs="Times New Roman"/>
+        </w:rPr>
+        <w:t>        if (</w:t>
+      </w:r>
+      <w:proofErr w:type="spellStart"/>
+      <w:r>
+        <w:rPr>
+          <w:rFonts w:ascii="Times New Roman" w:hAnsi="Times New Roman" w:cs="Times New Roman"/>
+        </w:rPr>
+        <w:t>typeof</w:t>
+      </w:r>
+      <w:proofErr w:type="spellEnd"/>
+      <w:r>
+        <w:rPr>
+          <w:rFonts w:ascii="Times New Roman" w:hAnsi="Times New Roman" w:cs="Times New Roman"/>
+        </w:rPr>
+        <w:t xml:space="preserve"> name === "string") {</w:t>
+      </w:r>
+    </w:p>
+    <w:p>
+      <w:pPr>
+        <w:spacing w:line="240" w:lineRule="auto"/>
+        <w:rPr>
+          <w:rFonts w:ascii="Times New Roman" w:hAnsi="Times New Roman" w:cs="Times New Roman"/>
+        </w:rPr>
+      </w:pPr>
+      <w:r>
+        <w:rPr>
+          <w:rFonts w:ascii="Times New Roman" w:hAnsi="Times New Roman" w:cs="Times New Roman"/>
+        </w:rPr>
+        <w:t>            return `Name is ${name}`;</w:t>
+      </w:r>
+    </w:p>
+    <w:p>
+      <w:pPr>
+        <w:spacing w:line="240" w:lineRule="auto"/>
+        <w:rPr>
+          <w:rFonts w:ascii="Times New Roman" w:hAnsi="Times New Roman" w:cs="Times New Roman"/>
+        </w:rPr>
+      </w:pPr>
+      <w:r>
+        <w:rPr>
+          <w:rFonts w:ascii="Times New Roman" w:hAnsi="Times New Roman" w:cs="Times New Roman"/>
+        </w:rPr>
+        <w:t>        } else {</w:t>
+      </w:r>
+    </w:p>
+    <w:p>
+      <w:pPr>
+        <w:spacing w:line="240" w:lineRule="auto"/>
+        <w:rPr>
+          <w:rFonts w:ascii="Times New Roman" w:hAnsi="Times New Roman" w:cs="Times New Roman"/>
+        </w:rPr>
+      </w:pPr>
+      <w:r>
+        <w:rPr>
+          <w:rFonts w:ascii="Times New Roman" w:hAnsi="Times New Roman" w:cs="Times New Roman"/>
+        </w:rPr>
+        <w:t>            return `Age is ${name}`;</w:t>
+      </w:r>
+    </w:p>
+    <w:p>
+      <w:pPr>
+        <w:spacing w:line="240" w:lineRule="auto"/>
+        <w:rPr>
+          <w:rFonts w:ascii="Times New Roman" w:hAnsi="Times New Roman" w:cs="Times New Roman"/>
+        </w:rPr>
+      </w:pPr>
+      <w:r>
+        <w:rPr>
+          <w:rFonts w:ascii="Times New Roman" w:hAnsi="Times New Roman" w:cs="Times New Roman"/>
+        </w:rPr>
+        <w:lastRenderedPageBreak/>
+        <w:t>        }</w:t>
+      </w:r>
+    </w:p>
+    <w:p>
+      <w:pPr>
+        <w:spacing w:line="240" w:lineRule="auto"/>
+        <w:rPr>
+          <w:rFonts w:ascii="Times New Roman" w:hAnsi="Times New Roman" w:cs="Times New Roman"/>
+        </w:rPr>
+      </w:pPr>
+      <w:r>
+        <w:rPr>
+          <w:rFonts w:ascii="Times New Roman" w:hAnsi="Times New Roman" w:cs="Times New Roman"/>
+        </w:rPr>
+        <w:t>    }</w:t>
+      </w:r>
+    </w:p>
+    <w:p>
+      <w:pPr>
+        <w:spacing w:line="240" w:lineRule="auto"/>
+        <w:rPr>
+          <w:rFonts w:ascii="Times New Roman" w:hAnsi="Times New Roman" w:cs="Times New Roman"/>
+        </w:rPr>
+      </w:pPr>
+      <w:r>
+        <w:rPr>
+          <w:rFonts w:ascii="Times New Roman" w:hAnsi="Times New Roman" w:cs="Times New Roman"/>
+        </w:rPr>
+        <w:t>}</w:t>
+      </w:r>
+    </w:p>
+    <w:p>
+      <w:pPr>
+        <w:spacing w:line="240" w:lineRule="auto"/>
+        <w:rPr>
+          <w:rFonts w:ascii="Times New Roman" w:hAnsi="Times New Roman" w:cs="Times New Roman"/>
+        </w:rPr>
+      </w:pPr>
+    </w:p>
+    <w:p>
+      <w:pPr>
+        <w:spacing w:line="240" w:lineRule="auto"/>
+        <w:rPr>
+          <w:rFonts w:ascii="Times New Roman" w:hAnsi="Times New Roman" w:cs="Times New Roman"/>
+        </w:rPr>
+      </w:pPr>
+      <w:r>
+        <w:rPr>
+          <w:rFonts w:ascii="Times New Roman" w:hAnsi="Times New Roman" w:cs="Times New Roman"/>
+        </w:rPr>
+        <w:t>console.log(</w:t>
+      </w:r>
+      <w:proofErr w:type="spellStart"/>
+      <w:r>
+        <w:rPr>
+          <w:rFonts w:ascii="Times New Roman" w:hAnsi="Times New Roman" w:cs="Times New Roman"/>
+        </w:rPr>
+        <w:t>emp.details</w:t>
+      </w:r>
+      <w:proofErr w:type="spellEnd"/>
+      <w:r>
+        <w:rPr>
+          <w:rFonts w:ascii="Times New Roman" w:hAnsi="Times New Roman" w:cs="Times New Roman"/>
+        </w:rPr>
+        <w:t>("John Doe"));</w:t>
+      </w:r>
+    </w:p>
+    <w:p>
+      <w:pPr>
+        <w:spacing w:line="240" w:lineRule="auto"/>
+        <w:rPr>
+          <w:rFonts w:ascii="Times New Roman" w:hAnsi="Times New Roman" w:cs="Times New Roman"/>
+        </w:rPr>
+      </w:pPr>
+      <w:r>
+        <w:rPr>
+          <w:rFonts w:ascii="Times New Roman" w:hAnsi="Times New Roman" w:cs="Times New Roman"/>
+        </w:rPr>
+        <w:t>console.log(</w:t>
+      </w:r>
+      <w:proofErr w:type="spellStart"/>
+      <w:r>
+        <w:rPr>
+          <w:rFonts w:ascii="Times New Roman" w:hAnsi="Times New Roman" w:cs="Times New Roman"/>
+        </w:rPr>
+        <w:t>emp.details</w:t>
+      </w:r>
+      <w:proofErr w:type="spellEnd"/>
+      <w:r>
+        <w:rPr>
+          <w:rFonts w:ascii="Times New Roman" w:hAnsi="Times New Roman" w:cs="Times New Roman"/>
+        </w:rPr>
+        <w:t xml:space="preserve">(30)); </w:t>
+      </w:r>
+    </w:p>
+    <w:p>
+      <w:pPr>
+        <w:spacing w:line="240" w:lineRule="auto"/>
+        <w:rPr>
+          <w:rFonts w:ascii="Times New Roman" w:hAnsi="Times New Roman" w:cs="Times New Roman"/>
+        </w:rPr>
+      </w:pPr>
+    </w:p>
+    <w:p>
+      <w:pPr>
+        <w:spacing w:line="240" w:lineRule="auto"/>
+        <w:rPr>
+          <w:rFonts w:ascii="Times New Roman" w:hAnsi="Times New Roman" w:cs="Times New Roman"/>
+        </w:rPr>
+      </w:pPr>
+      <w:r>
+        <w:rPr>
+          <w:rFonts w:ascii="Times New Roman" w:hAnsi="Times New Roman" w:cs="Times New Roman"/>
+        </w:rPr>
+        <w:t xml:space="preserve">interface </w:t>
+      </w:r>
+      <w:proofErr w:type="spellStart"/>
+      <w:r>
+        <w:rPr>
+          <w:rFonts w:ascii="Times New Roman" w:hAnsi="Times New Roman" w:cs="Times New Roman"/>
+        </w:rPr>
+        <w:t>EcomApp</w:t>
+      </w:r>
+      <w:proofErr w:type="spellEnd"/>
+      <w:r>
+        <w:rPr>
+          <w:rFonts w:ascii="Times New Roman" w:hAnsi="Times New Roman" w:cs="Times New Roman"/>
+        </w:rPr>
+        <w:t xml:space="preserve"> {</w:t>
+      </w:r>
+    </w:p>
+    <w:p>
+      <w:pPr>
+        <w:spacing w:line="240" w:lineRule="auto"/>
+        <w:rPr>
+          <w:rFonts w:ascii="Times New Roman" w:hAnsi="Times New Roman" w:cs="Times New Roman"/>
+        </w:rPr>
+      </w:pPr>
+      <w:r>
+        <w:rPr>
+          <w:rFonts w:ascii="Times New Roman" w:hAnsi="Times New Roman" w:cs="Times New Roman"/>
+        </w:rPr>
+        <w:t>    products: {</w:t>
+      </w:r>
+    </w:p>
+    <w:p>
+      <w:pPr>
+        <w:spacing w:line="240" w:lineRule="auto"/>
+        <w:rPr>
+          <w:rFonts w:ascii="Times New Roman" w:hAnsi="Times New Roman" w:cs="Times New Roman"/>
+        </w:rPr>
+      </w:pPr>
+      <w:r>
+        <w:rPr>
+          <w:rFonts w:ascii="Times New Roman" w:hAnsi="Times New Roman" w:cs="Times New Roman"/>
+        </w:rPr>
+        <w:t xml:space="preserve">        (id: number): string; </w:t>
+      </w:r>
+    </w:p>
+    <w:p>
+      <w:pPr>
+        <w:spacing w:line="240" w:lineRule="auto"/>
+        <w:rPr>
+          <w:rFonts w:ascii="Times New Roman" w:hAnsi="Times New Roman" w:cs="Times New Roman"/>
+        </w:rPr>
+      </w:pPr>
+      <w:r>
+        <w:rPr>
+          <w:rFonts w:ascii="Times New Roman" w:hAnsi="Times New Roman" w:cs="Times New Roman"/>
+        </w:rPr>
+        <w:t>        (name: string): string;</w:t>
+      </w:r>
+    </w:p>
+    <w:p>
+      <w:pPr>
+        <w:spacing w:line="240" w:lineRule="auto"/>
+        <w:rPr>
+          <w:rFonts w:ascii="Times New Roman" w:hAnsi="Times New Roman" w:cs="Times New Roman"/>
+        </w:rPr>
+      </w:pPr>
+      <w:r>
+        <w:rPr>
+          <w:rFonts w:ascii="Times New Roman" w:hAnsi="Times New Roman" w:cs="Times New Roman"/>
+        </w:rPr>
+        <w:t>    };</w:t>
+      </w:r>
+    </w:p>
+    <w:p>
+      <w:pPr>
+        <w:spacing w:line="240" w:lineRule="auto"/>
+        <w:rPr>
+          <w:rFonts w:ascii="Times New Roman" w:hAnsi="Times New Roman" w:cs="Times New Roman"/>
+        </w:rPr>
+      </w:pPr>
+      <w:r>
+        <w:rPr>
+          <w:rFonts w:ascii="Times New Roman" w:hAnsi="Times New Roman" w:cs="Times New Roman"/>
+        </w:rPr>
+        <w:t>}</w:t>
+      </w:r>
+    </w:p>
+    <w:p>
+      <w:pPr>
+        <w:spacing w:line="240" w:lineRule="auto"/>
+        <w:rPr>
+          <w:rFonts w:ascii="Times New Roman" w:hAnsi="Times New Roman" w:cs="Times New Roman"/>
+        </w:rPr>
+      </w:pPr>
+    </w:p>
+    <w:p>
+      <w:pPr>
+        <w:spacing w:line="240" w:lineRule="auto"/>
+        <w:rPr>
+          <w:rFonts w:ascii="Times New Roman" w:hAnsi="Times New Roman" w:cs="Times New Roman"/>
+        </w:rPr>
+      </w:pPr>
+      <w:proofErr w:type="spellStart"/>
+      <w:r>
+        <w:rPr>
+          <w:rFonts w:ascii="Times New Roman" w:hAnsi="Times New Roman" w:cs="Times New Roman"/>
+        </w:rPr>
+        <w:t>const</w:t>
+      </w:r>
+      <w:proofErr w:type="spellEnd"/>
+      <w:r>
+        <w:rPr>
+          <w:rFonts w:ascii="Times New Roman" w:hAnsi="Times New Roman" w:cs="Times New Roman"/>
+        </w:rPr>
+        <w:t xml:space="preserve"> product1: </w:t>
+      </w:r>
+      <w:proofErr w:type="spellStart"/>
+      <w:r>
+        <w:rPr>
+          <w:rFonts w:ascii="Times New Roman" w:hAnsi="Times New Roman" w:cs="Times New Roman"/>
+        </w:rPr>
+        <w:t>EcomApp</w:t>
+      </w:r>
+      <w:proofErr w:type="spellEnd"/>
+      <w:r>
+        <w:rPr>
+          <w:rFonts w:ascii="Times New Roman" w:hAnsi="Times New Roman" w:cs="Times New Roman"/>
+        </w:rPr>
+        <w:t xml:space="preserve"> = {</w:t>
+      </w:r>
+    </w:p>
+    <w:p>
+      <w:pPr>
+        <w:spacing w:line="240" w:lineRule="auto"/>
+        <w:rPr>
+          <w:rFonts w:ascii="Times New Roman" w:hAnsi="Times New Roman" w:cs="Times New Roman"/>
+        </w:rPr>
+      </w:pPr>
+      <w:r>
+        <w:rPr>
+          <w:rFonts w:ascii="Times New Roman" w:hAnsi="Times New Roman" w:cs="Times New Roman"/>
+        </w:rPr>
+        <w:t>    products: (</w:t>
+      </w:r>
+      <w:proofErr w:type="spellStart"/>
+      <w:r>
+        <w:rPr>
+          <w:rFonts w:ascii="Times New Roman" w:hAnsi="Times New Roman" w:cs="Times New Roman"/>
+        </w:rPr>
+        <w:t>idOrName</w:t>
+      </w:r>
+      <w:proofErr w:type="spellEnd"/>
+      <w:r>
+        <w:rPr>
+          <w:rFonts w:ascii="Times New Roman" w:hAnsi="Times New Roman" w:cs="Times New Roman"/>
+        </w:rPr>
+        <w:t xml:space="preserve">: number | string): string =&gt; { </w:t>
+      </w:r>
+    </w:p>
+    <w:p>
+      <w:pPr>
+        <w:spacing w:line="240" w:lineRule="auto"/>
+        <w:rPr>
+          <w:rFonts w:ascii="Times New Roman" w:hAnsi="Times New Roman" w:cs="Times New Roman"/>
+        </w:rPr>
+      </w:pPr>
+      <w:r>
+        <w:rPr>
+          <w:rFonts w:ascii="Times New Roman" w:hAnsi="Times New Roman" w:cs="Times New Roman"/>
+        </w:rPr>
+        <w:t>        if (</w:t>
+      </w:r>
+      <w:proofErr w:type="spellStart"/>
+      <w:r>
+        <w:rPr>
+          <w:rFonts w:ascii="Times New Roman" w:hAnsi="Times New Roman" w:cs="Times New Roman"/>
+        </w:rPr>
+        <w:t>typeof</w:t>
+      </w:r>
+      <w:proofErr w:type="spellEnd"/>
+      <w:r>
+        <w:rPr>
+          <w:rFonts w:ascii="Times New Roman" w:hAnsi="Times New Roman" w:cs="Times New Roman"/>
+        </w:rPr>
+        <w:t xml:space="preserve"> </w:t>
+      </w:r>
+      <w:proofErr w:type="spellStart"/>
+      <w:r>
+        <w:rPr>
+          <w:rFonts w:ascii="Times New Roman" w:hAnsi="Times New Roman" w:cs="Times New Roman"/>
+        </w:rPr>
+        <w:t>idOrName</w:t>
+      </w:r>
+      <w:proofErr w:type="spellEnd"/>
+      <w:r>
+        <w:rPr>
+          <w:rFonts w:ascii="Times New Roman" w:hAnsi="Times New Roman" w:cs="Times New Roman"/>
+        </w:rPr>
+        <w:t xml:space="preserve"> === "number") {</w:t>
+      </w:r>
+    </w:p>
+    <w:p>
+      <w:pPr>
+        <w:spacing w:line="240" w:lineRule="auto"/>
+        <w:rPr>
+          <w:rFonts w:ascii="Times New Roman" w:hAnsi="Times New Roman" w:cs="Times New Roman"/>
+        </w:rPr>
+      </w:pPr>
+      <w:r>
+        <w:rPr>
+          <w:rFonts w:ascii="Times New Roman" w:hAnsi="Times New Roman" w:cs="Times New Roman"/>
+        </w:rPr>
+        <w:t>            return `ID of product is ${</w:t>
+      </w:r>
+      <w:proofErr w:type="spellStart"/>
+      <w:r>
+        <w:rPr>
+          <w:rFonts w:ascii="Times New Roman" w:hAnsi="Times New Roman" w:cs="Times New Roman"/>
+        </w:rPr>
+        <w:t>idOrName</w:t>
+      </w:r>
+      <w:proofErr w:type="spellEnd"/>
+      <w:r>
+        <w:rPr>
+          <w:rFonts w:ascii="Times New Roman" w:hAnsi="Times New Roman" w:cs="Times New Roman"/>
+        </w:rPr>
+        <w:t>}`;</w:t>
+      </w:r>
+    </w:p>
+    <w:p>
+      <w:pPr>
+        <w:spacing w:line="240" w:lineRule="auto"/>
+        <w:rPr>
+          <w:rFonts w:ascii="Times New Roman" w:hAnsi="Times New Roman" w:cs="Times New Roman"/>
+        </w:rPr>
+      </w:pPr>
+      <w:r>
+        <w:rPr>
+          <w:rFonts w:ascii="Times New Roman" w:hAnsi="Times New Roman" w:cs="Times New Roman"/>
+        </w:rPr>
+        <w:t>        } else {</w:t>
+      </w:r>
+    </w:p>
+    <w:p>
+      <w:pPr>
+        <w:spacing w:line="240" w:lineRule="auto"/>
+        <w:rPr>
+          <w:rFonts w:ascii="Times New Roman" w:hAnsi="Times New Roman" w:cs="Times New Roman"/>
+        </w:rPr>
+      </w:pPr>
+      <w:r>
+        <w:rPr>
+          <w:rFonts w:ascii="Times New Roman" w:hAnsi="Times New Roman" w:cs="Times New Roman"/>
+        </w:rPr>
+        <w:t>            return `Product name is ${</w:t>
+      </w:r>
+      <w:proofErr w:type="spellStart"/>
+      <w:r>
+        <w:rPr>
+          <w:rFonts w:ascii="Times New Roman" w:hAnsi="Times New Roman" w:cs="Times New Roman"/>
+        </w:rPr>
+        <w:t>idOrName</w:t>
+      </w:r>
+      <w:proofErr w:type="spellEnd"/>
+      <w:r>
+        <w:rPr>
+          <w:rFonts w:ascii="Times New Roman" w:hAnsi="Times New Roman" w:cs="Times New Roman"/>
+        </w:rPr>
+        <w:t>}`;</w:t>
+      </w:r>
+    </w:p>
+    <w:p>
+      <w:pPr>
+        <w:spacing w:line="240" w:lineRule="auto"/>
+        <w:rPr>
+          <w:rFonts w:ascii="Times New Roman" w:hAnsi="Times New Roman" w:cs="Times New Roman"/>
+        </w:rPr>
+      </w:pPr>
+      <w:r>
+        <w:rPr>
+          <w:rFonts w:ascii="Times New Roman" w:hAnsi="Times New Roman" w:cs="Times New Roman"/>
+        </w:rPr>
+        <w:t>        }</w:t>
+      </w:r>
+    </w:p>
+    <w:p>
+      <w:pPr>
+        <w:spacing w:line="240" w:lineRule="auto"/>
+        <w:rPr>
+          <w:rFonts w:ascii="Times New Roman" w:hAnsi="Times New Roman" w:cs="Times New Roman"/>
+        </w:rPr>
+      </w:pPr>
+      <w:r>
+        <w:rPr>
+          <w:rFonts w:ascii="Times New Roman" w:hAnsi="Times New Roman" w:cs="Times New Roman"/>
+        </w:rPr>
+        <w:t>    }</w:t>
+      </w:r>
+    </w:p>
+    <w:p>
+      <w:pPr>
+        <w:spacing w:line="240" w:lineRule="auto"/>
+        <w:rPr>
+          <w:rFonts w:ascii="Times New Roman" w:hAnsi="Times New Roman" w:cs="Times New Roman"/>
+        </w:rPr>
+      </w:pPr>
+      <w:r>
+        <w:rPr>
+          <w:rFonts w:ascii="Times New Roman" w:hAnsi="Times New Roman" w:cs="Times New Roman"/>
+        </w:rPr>
+        <w:t>};</w:t>
+      </w:r>
+    </w:p>
+    <w:p>
+      <w:pPr>
+        <w:spacing w:line="240" w:lineRule="auto"/>
+        <w:rPr>
+          <w:rFonts w:ascii="Times New Roman" w:hAnsi="Times New Roman" w:cs="Times New Roman"/>
+        </w:rPr>
+      </w:pPr>
+    </w:p>
+    <w:p>
+      <w:pPr>
+        <w:spacing w:line="240" w:lineRule="auto"/>
+        <w:rPr>
+          <w:rFonts w:ascii="Times New Roman" w:hAnsi="Times New Roman" w:cs="Times New Roman"/>
+        </w:rPr>
+      </w:pPr>
+      <w:r>
+        <w:rPr>
+          <w:rFonts w:ascii="Times New Roman" w:hAnsi="Times New Roman" w:cs="Times New Roman"/>
+        </w:rPr>
+        <w:t xml:space="preserve">console.log(product1.products(101)); </w:t>
+      </w:r>
+    </w:p>
+    <w:p>
+      <w:pPr>
+        <w:spacing w:line="240" w:lineRule="auto"/>
+        <w:rPr>
+          <w:rFonts w:ascii="Times New Roman" w:hAnsi="Times New Roman" w:cs="Times New Roman"/>
+        </w:rPr>
+      </w:pPr>
+      <w:r>
+        <w:rPr>
+          <w:rFonts w:ascii="Times New Roman" w:hAnsi="Times New Roman" w:cs="Times New Roman"/>
+        </w:rPr>
+        <w:t xml:space="preserve">console.log(product1.products("Laptop")); </w:t>
+      </w:r>
+    </w:p>
+    <w:p>
+      <w:pPr>
+        <w:spacing w:line="240" w:lineRule="auto"/>
+        <w:rPr>
+          <w:rFonts w:ascii="Times New Roman" w:hAnsi="Times New Roman" w:cs="Times New Roman"/>
+        </w:rPr>
+      </w:pPr>
+    </w:p>
+    <w:p>
+      <w:pPr>
+        <w:rPr>
+          <w:rFonts w:ascii="Times New Roman" w:hAnsi="Times New Roman" w:cs="Times New Roman"/>
+        </w:rPr>
+      </w:pPr>
+    </w:p>
+    <w:p>
+      <w:pPr>
+        <w:rPr>
+          <w:rFonts w:ascii="Times New Roman" w:hAnsi="Times New Roman" w:cs="Times New Roman"/>
+        </w:rPr>
+      </w:pPr>
+    </w:p>
+    <w:p>
+      <w:pPr>
+        <w:rPr>
+          <w:rFonts w:ascii="Times New Roman" w:hAnsi="Times New Roman" w:cs="Times New Roman"/>
+          <w:sz w:val="28"/>
+          <w:szCs w:val="28"/>
+        </w:rPr>
+      </w:pPr>
+    </w:p>
+    <w:p>
+      <w:pPr>
+        <w:rPr>
+          <w:rFonts w:ascii="Times New Roman" w:hAnsi="Times New Roman" w:cs="Times New Roman"/>
+          <w:sz w:val="28"/>
+          <w:szCs w:val="28"/>
+        </w:rPr>
+      </w:pPr>
     </w:p>
     <w:sectPr>
       <w:pgSz w:w="11906" w:h="16838"/>
@@ -7433,7 +8732,6 @@
   <w:style w:type="character" w:default="1" w:styleId="DefaultParagraphFont">
     <w:name w:val="Default Paragraph Font"/>
     <w:uiPriority w:val="1"/>
-    <w:semiHidden/>
     <w:unhideWhenUsed/>
   </w:style>
   <w:style w:type="table" w:default="1" w:styleId="TableNormal">

</xml_diff>

<commit_message>
learn Modules - Afternoon session
</commit_message>
<xml_diff>
--- a/Playwright_JavaScript_TypeScript_Docs.docx
+++ b/Playwright_JavaScript_TypeScript_Docs.docx
@@ -314,12 +314,17 @@
         <w:t>Button with ID "my1" that calls a JavaScript function "</w:t>
       </w:r>
       <w:proofErr w:type="spellStart"/>
+      <w:proofErr w:type="gramStart"/>
       <w:r>
         <w:t>btnclick</w:t>
       </w:r>
       <w:proofErr w:type="spellEnd"/>
       <w:r>
-        <w:t>()" when clicked</w:t>
+        <w:t>(</w:t>
+      </w:r>
+      <w:proofErr w:type="gramEnd"/>
+      <w:r>
+        <w:t>)" when clicked</w:t>
       </w:r>
     </w:p>
     <w:p/>
@@ -369,17 +374,30 @@
         <w:t xml:space="preserve">function </w:t>
       </w:r>
       <w:proofErr w:type="spellStart"/>
+      <w:proofErr w:type="gramStart"/>
       <w:r>
         <w:t>btnclick</w:t>
       </w:r>
       <w:proofErr w:type="spellEnd"/>
       <w:r>
-        <w:t>(){</w:t>
-      </w:r>
-    </w:p>
-    <w:p>
-      <w:r>
-        <w:t xml:space="preserve">    alert('Hi team click here')</w:t>
+        <w:t>(</w:t>
+      </w:r>
+      <w:proofErr w:type="gramEnd"/>
+      <w:r>
+        <w:t>){</w:t>
+      </w:r>
+    </w:p>
+    <w:p>
+      <w:r>
+        <w:t xml:space="preserve">    </w:t>
+      </w:r>
+      <w:proofErr w:type="gramStart"/>
+      <w:r>
+        <w:t>alert(</w:t>
+      </w:r>
+      <w:proofErr w:type="gramEnd"/>
+      <w:r>
+        <w:t>'Hi team click here')</w:t>
       </w:r>
     </w:p>
     <w:p>
@@ -424,13 +442,23 @@
     </w:p>
     <w:p>
       <w:r>
-        <w:t>let a=10;</w:t>
-      </w:r>
-    </w:p>
-    <w:p>
-      <w:r>
-        <w:t>let b=5;</w:t>
-      </w:r>
+        <w:t>let a=</w:t>
+      </w:r>
+      <w:proofErr w:type="gramStart"/>
+      <w:r>
+        <w:t>10;</w:t>
+      </w:r>
+      <w:proofErr w:type="gramEnd"/>
+    </w:p>
+    <w:p>
+      <w:r>
+        <w:t>let b=</w:t>
+      </w:r>
+      <w:proofErr w:type="gramStart"/>
+      <w:r>
+        <w:t>5;</w:t>
+      </w:r>
+      <w:proofErr w:type="gramEnd"/>
     </w:p>
     <w:p>
       <w:proofErr w:type="spellStart"/>
@@ -439,8 +467,13 @@
       </w:r>
       <w:proofErr w:type="spellEnd"/>
       <w:r>
-        <w:t xml:space="preserve"> c =90;</w:t>
-      </w:r>
+        <w:t xml:space="preserve"> c =</w:t>
+      </w:r>
+      <w:proofErr w:type="gramStart"/>
+      <w:r>
+        <w:t>90;</w:t>
+      </w:r>
+      <w:proofErr w:type="gramEnd"/>
     </w:p>
     <w:p>
       <w:pPr>
@@ -533,98 +566,125 @@
           <w:iCs/>
         </w:rPr>
       </w:pPr>
+      <w:proofErr w:type="gramStart"/>
       <w:r>
         <w:rPr>
           <w:i/>
           <w:iCs/>
         </w:rPr>
-        <w:t>console.log("sum of ",</w:t>
-      </w:r>
-      <w:proofErr w:type="spellStart"/>
+        <w:t>console.log(</w:t>
+      </w:r>
+      <w:proofErr w:type="gramEnd"/>
       <w:r>
         <w:rPr>
           <w:i/>
           <w:iCs/>
         </w:rPr>
-        <w:t>a+b</w:t>
-      </w:r>
-      <w:proofErr w:type="spellEnd"/>
+        <w:t>"sum of ",</w:t>
+      </w:r>
+      <w:proofErr w:type="spellStart"/>
       <w:r>
         <w:rPr>
           <w:i/>
           <w:iCs/>
         </w:rPr>
-        <w:t>);</w:t>
-      </w:r>
-    </w:p>
-    <w:p>
-      <w:pPr>
+        <w:t>a+b</w:t>
+      </w:r>
+      <w:proofErr w:type="spellEnd"/>
+      <w:r>
         <w:rPr>
           <w:i/>
           <w:iCs/>
         </w:rPr>
-      </w:pPr>
-      <w:r>
+        <w:t>);</w:t>
+      </w:r>
+    </w:p>
+    <w:p>
+      <w:pPr>
         <w:rPr>
           <w:i/>
           <w:iCs/>
         </w:rPr>
-        <w:t>console.log("Sum of "+a+" and "+b+" is "+(</w:t>
-      </w:r>
-      <w:proofErr w:type="spellStart"/>
+      </w:pPr>
+      <w:proofErr w:type="gramStart"/>
       <w:r>
         <w:rPr>
           <w:i/>
           <w:iCs/>
         </w:rPr>
-        <w:t>a+b</w:t>
-      </w:r>
-      <w:proofErr w:type="spellEnd"/>
+        <w:t>console.log(</w:t>
+      </w:r>
+      <w:proofErr w:type="gramEnd"/>
       <w:r>
         <w:rPr>
           <w:i/>
           <w:iCs/>
         </w:rPr>
-        <w:t>));</w:t>
-      </w:r>
-    </w:p>
-    <w:p>
-      <w:pPr>
+        <w:t>"Sum of "+a+" and "+b+" is "+(</w:t>
+      </w:r>
+      <w:proofErr w:type="spellStart"/>
+      <w:r>
         <w:rPr>
           <w:i/>
           <w:iCs/>
         </w:rPr>
-      </w:pPr>
+        <w:t>a+b</w:t>
+      </w:r>
+      <w:proofErr w:type="spellEnd"/>
       <w:r>
         <w:rPr>
           <w:i/>
           <w:iCs/>
         </w:rPr>
-        <w:t>console.log(`Sum of ${a} and ${b} is ${</w:t>
-      </w:r>
-      <w:proofErr w:type="spellStart"/>
-      <w:r>
+        <w:t>));</w:t>
+      </w:r>
+    </w:p>
+    <w:p>
+      <w:pPr>
         <w:rPr>
           <w:i/>
           <w:iCs/>
         </w:rPr>
-        <w:t>a+b</w:t>
-      </w:r>
-      <w:proofErr w:type="spellEnd"/>
+      </w:pPr>
+      <w:proofErr w:type="gramStart"/>
       <w:r>
         <w:rPr>
           <w:i/>
           <w:iCs/>
         </w:rPr>
-        <w:t>}`);</w:t>
-      </w:r>
-    </w:p>
-    <w:p>
+        <w:t>console.log(</w:t>
+      </w:r>
+      <w:proofErr w:type="gramEnd"/>
       <w:r>
         <w:rPr>
           <w:i/>
           <w:iCs/>
         </w:rPr>
+        <w:t>`Sum of ${a} and ${b} is ${</w:t>
+      </w:r>
+      <w:proofErr w:type="spellStart"/>
+      <w:r>
+        <w:rPr>
+          <w:i/>
+          <w:iCs/>
+        </w:rPr>
+        <w:t>a+b</w:t>
+      </w:r>
+      <w:proofErr w:type="spellEnd"/>
+      <w:r>
+        <w:rPr>
+          <w:i/>
+          <w:iCs/>
+        </w:rPr>
+        <w:t>}`);</w:t>
+      </w:r>
+    </w:p>
+    <w:p>
+      <w:r>
+        <w:rPr>
+          <w:i/>
+          <w:iCs/>
+        </w:rPr>
         <w:t>*/</w:t>
       </w:r>
     </w:p>
@@ -635,11 +695,16 @@
         </w:tabs>
       </w:pPr>
       <w:r>
-        <w:t xml:space="preserve">These commented lines demonstrate three ways </w:t>
+        <w:t xml:space="preserve">These commented lines demonstrate three </w:t>
+      </w:r>
+      <w:proofErr w:type="gramStart"/>
+      <w:r>
+        <w:t xml:space="preserve">ways </w:t>
       </w:r>
       <w:r>
         <w:t>:</w:t>
       </w:r>
+      <w:proofErr w:type="gramEnd"/>
     </w:p>
     <w:p>
       <w:pPr>
@@ -700,8 +765,13 @@
       </w:r>
       <w:proofErr w:type="spellEnd"/>
       <w:r>
-        <w:t xml:space="preserve"> = true;</w:t>
-      </w:r>
+        <w:t xml:space="preserve"> = </w:t>
+      </w:r>
+      <w:proofErr w:type="gramStart"/>
+      <w:r>
+        <w:t>true;</w:t>
+      </w:r>
+      <w:proofErr w:type="gramEnd"/>
     </w:p>
     <w:p>
       <w:r>
@@ -749,7 +819,15 @@
       </w:r>
       <w:proofErr w:type="spellEnd"/>
       <w:r>
-        <w:t xml:space="preserve"> = ["hello",48,true,3.0]</w:t>
+        <w:t xml:space="preserve"> = ["hello",</w:t>
+      </w:r>
+      <w:proofErr w:type="gramStart"/>
+      <w:r>
+        <w:t>48,true</w:t>
+      </w:r>
+      <w:proofErr w:type="gramEnd"/>
+      <w:r>
+        <w:t>,3.0]</w:t>
       </w:r>
     </w:p>
     <w:p>
@@ -789,10 +867,12 @@
     </w:p>
     <w:p>
       <w:proofErr w:type="spellStart"/>
+      <w:proofErr w:type="gramStart"/>
       <w:r>
         <w:t>arr.push</w:t>
       </w:r>
       <w:proofErr w:type="spellEnd"/>
+      <w:proofErr w:type="gramEnd"/>
       <w:r>
         <w:t>("</w:t>
       </w:r>
@@ -830,10 +910,12 @@
     </w:p>
     <w:p>
       <w:proofErr w:type="spellStart"/>
+      <w:proofErr w:type="gramStart"/>
       <w:r>
         <w:t>arr.push</w:t>
       </w:r>
       <w:proofErr w:type="spellEnd"/>
+      <w:proofErr w:type="gramEnd"/>
       <w:r>
         <w:t xml:space="preserve">(50);      </w:t>
       </w:r>
@@ -847,12 +929,17 @@
     </w:p>
     <w:p>
       <w:proofErr w:type="spellStart"/>
+      <w:proofErr w:type="gramStart"/>
       <w:r>
         <w:t>arr.pop</w:t>
       </w:r>
       <w:proofErr w:type="spellEnd"/>
       <w:r>
-        <w:t xml:space="preserve">();         </w:t>
+        <w:t>(</w:t>
+      </w:r>
+      <w:proofErr w:type="gramEnd"/>
+      <w:r>
+        <w:t xml:space="preserve">);         </w:t>
       </w:r>
       <w:r>
         <w:rPr>
@@ -879,10 +966,12 @@
     </w:p>
     <w:p>
       <w:proofErr w:type="spellStart"/>
+      <w:proofErr w:type="gramStart"/>
       <w:r>
         <w:t>arr.filter</w:t>
       </w:r>
       <w:proofErr w:type="spellEnd"/>
+      <w:proofErr w:type="gramEnd"/>
       <w:r>
         <w:t xml:space="preserve">((e)=&gt; </w:t>
       </w:r>
@@ -897,18 +986,31 @@
     </w:p>
     <w:p>
       <w:r>
-        <w:t xml:space="preserve">    .map((e)=&gt; e*10)</w:t>
-      </w:r>
-    </w:p>
-    <w:p>
-      <w:r>
-        <w:t xml:space="preserve">    .</w:t>
+        <w:t xml:space="preserve">    </w:t>
+      </w:r>
+      <w:proofErr w:type="gramStart"/>
+      <w:r>
+        <w:t>.map</w:t>
+      </w:r>
+      <w:proofErr w:type="gramEnd"/>
+      <w:r>
+        <w:t>((e)=&gt; e*10)</w:t>
+      </w:r>
+    </w:p>
+    <w:p>
+      <w:r>
+        <w:t xml:space="preserve">    </w:t>
+      </w:r>
+      <w:proofErr w:type="gramStart"/>
+      <w:r>
+        <w:t>.</w:t>
       </w:r>
       <w:proofErr w:type="spellStart"/>
       <w:r>
         <w:t>forEach</w:t>
       </w:r>
       <w:proofErr w:type="spellEnd"/>
+      <w:proofErr w:type="gramEnd"/>
       <w:r>
         <w:t>((e) =&gt; console.log(e));</w:t>
       </w:r>
@@ -984,10 +1086,12 @@
         <w:t xml:space="preserve">    console.log(</w:t>
       </w:r>
       <w:proofErr w:type="spellStart"/>
+      <w:proofErr w:type="gramStart"/>
       <w:r>
         <w:t>a.split</w:t>
       </w:r>
       <w:proofErr w:type="spellEnd"/>
+      <w:proofErr w:type="gramEnd"/>
       <w:r>
         <w:t>('').reverse().join(''));</w:t>
       </w:r>
@@ -1000,29 +1104,41 @@
     <w:p/>
     <w:p>
       <w:r>
-        <w:t xml:space="preserve">reverse("today");  </w:t>
+        <w:t>reverse("today"</w:t>
+      </w:r>
+      <w:proofErr w:type="gramStart"/>
+      <w:r>
+        <w:t xml:space="preserve">);  </w:t>
       </w:r>
       <w:r>
         <w:rPr>
           <w:i/>
           <w:iCs/>
         </w:rPr>
-        <w:t>// Outputs: "</w:t>
-      </w:r>
-      <w:proofErr w:type="spellStart"/>
+        <w:t>/</w:t>
+      </w:r>
+      <w:proofErr w:type="gramEnd"/>
       <w:r>
         <w:rPr>
           <w:i/>
           <w:iCs/>
         </w:rPr>
-        <w:t>yadot</w:t>
-      </w:r>
-      <w:proofErr w:type="spellEnd"/>
+        <w:t>/ Outputs: "</w:t>
+      </w:r>
+      <w:proofErr w:type="spellStart"/>
       <w:r>
         <w:rPr>
           <w:i/>
           <w:iCs/>
         </w:rPr>
+        <w:t>yadot</w:t>
+      </w:r>
+      <w:proofErr w:type="spellEnd"/>
+      <w:r>
+        <w:rPr>
+          <w:i/>
+          <w:iCs/>
+        </w:rPr>
         <w:t>"</w:t>
       </w:r>
     </w:p>
@@ -1050,18 +1166,33 @@
     </w:p>
     <w:p>
       <w:r>
-        <w:t>function rec(a){</w:t>
-      </w:r>
-    </w:p>
-    <w:p>
-      <w:r>
-        <w:t xml:space="preserve">    if(a==10){</w:t>
-      </w:r>
-    </w:p>
-    <w:p>
-      <w:r>
-        <w:t xml:space="preserve">        return;</w:t>
-      </w:r>
+        <w:t>function rec(a</w:t>
+      </w:r>
+      <w:proofErr w:type="gramStart"/>
+      <w:r>
+        <w:t>){</w:t>
+      </w:r>
+      <w:proofErr w:type="gramEnd"/>
+    </w:p>
+    <w:p>
+      <w:r>
+        <w:t xml:space="preserve">    if(a==</w:t>
+      </w:r>
+      <w:proofErr w:type="gramStart"/>
+      <w:r>
+        <w:t>10){</w:t>
+      </w:r>
+      <w:proofErr w:type="gramEnd"/>
+    </w:p>
+    <w:p>
+      <w:r>
+        <w:t xml:space="preserve">        </w:t>
+      </w:r>
+      <w:proofErr w:type="gramStart"/>
+      <w:r>
+        <w:t>return;</w:t>
+      </w:r>
+      <w:proofErr w:type="gramEnd"/>
     </w:p>
     <w:p>
       <w:r>
@@ -1075,8 +1206,13 @@
     </w:p>
     <w:p>
       <w:r>
-        <w:t xml:space="preserve">    rec(a+1);</w:t>
-      </w:r>
+        <w:t xml:space="preserve">    rec(a+1</w:t>
+      </w:r>
+      <w:proofErr w:type="gramStart"/>
+      <w:r>
+        <w:t>);</w:t>
+      </w:r>
+      <w:proofErr w:type="gramEnd"/>
     </w:p>
     <w:p>
       <w:r>
@@ -1084,8 +1220,13 @@
       </w:r>
     </w:p>
     <w:p>
-      <w:r>
-        <w:t>rec(1);</w:t>
+      <w:proofErr w:type="gramStart"/>
+      <w:r>
+        <w:t>rec(</w:t>
+      </w:r>
+      <w:proofErr w:type="gramEnd"/>
+      <w:r>
+        <w:t>1);</w:t>
       </w:r>
     </w:p>
     <w:p/>
@@ -1133,7 +1274,23 @@
           <w:b/>
           <w:bCs/>
         </w:rPr>
-        <w:t>The store() Function</w:t>
+        <w:t xml:space="preserve">The </w:t>
+      </w:r>
+      <w:proofErr w:type="gramStart"/>
+      <w:r>
+        <w:rPr>
+          <w:b/>
+          <w:bCs/>
+        </w:rPr>
+        <w:t>store(</w:t>
+      </w:r>
+      <w:proofErr w:type="gramEnd"/>
+      <w:r>
+        <w:rPr>
+          <w:b/>
+          <w:bCs/>
+        </w:rPr>
+        <w:t>) Function</w:t>
       </w:r>
     </w:p>
     <w:p>
@@ -1246,7 +1403,15 @@
     </w:p>
     <w:p>
       <w:r>
-        <w:t>function store(){</w:t>
+        <w:t xml:space="preserve">function </w:t>
+      </w:r>
+      <w:proofErr w:type="gramStart"/>
+      <w:r>
+        <w:t>store(</w:t>
+      </w:r>
+      <w:proofErr w:type="gramEnd"/>
+      <w:r>
+        <w:t>){</w:t>
       </w:r>
     </w:p>
     <w:p>
@@ -1262,10 +1427,12 @@
         <w:t xml:space="preserve"> form = </w:t>
       </w:r>
       <w:proofErr w:type="spellStart"/>
+      <w:proofErr w:type="gramStart"/>
       <w:r>
         <w:t>document.getElementById</w:t>
       </w:r>
       <w:proofErr w:type="spellEnd"/>
+      <w:proofErr w:type="gramEnd"/>
       <w:r>
         <w:t>("</w:t>
       </w:r>
@@ -1283,10 +1450,12 @@
         <w:t xml:space="preserve">    </w:t>
       </w:r>
       <w:proofErr w:type="spellStart"/>
+      <w:proofErr w:type="gramStart"/>
       <w:r>
         <w:t>form.addEventListener</w:t>
       </w:r>
       <w:proofErr w:type="spellEnd"/>
+      <w:proofErr w:type="gramEnd"/>
       <w:r>
         <w:t>("submit", function(event) {</w:t>
       </w:r>
@@ -1296,10 +1465,12 @@
         <w:t xml:space="preserve">        </w:t>
       </w:r>
       <w:proofErr w:type="spellStart"/>
+      <w:proofErr w:type="gramStart"/>
       <w:r>
         <w:t>event.preventDefault</w:t>
       </w:r>
       <w:proofErr w:type="spellEnd"/>
+      <w:proofErr w:type="gramEnd"/>
       <w:r>
         <w:t xml:space="preserve">(); </w:t>
       </w:r>
@@ -1343,8 +1514,13 @@
         <w:t xml:space="preserve">          role: </w:t>
       </w:r>
       <w:proofErr w:type="spellStart"/>
-      <w:r>
-        <w:t>form.role.value</w:t>
+      <w:proofErr w:type="gramStart"/>
+      <w:r>
+        <w:t>form.role</w:t>
+      </w:r>
+      <w:proofErr w:type="gramEnd"/>
+      <w:r>
+        <w:t>.value</w:t>
       </w:r>
       <w:proofErr w:type="spellEnd"/>
       <w:r>
@@ -1400,16 +1576,26 @@
       </w:r>
       <w:proofErr w:type="spellEnd"/>
       <w:r>
-        <w:t>));</w:t>
-      </w:r>
+        <w:t>)</w:t>
+      </w:r>
+      <w:proofErr w:type="gramStart"/>
+      <w:r>
+        <w:t>);</w:t>
+      </w:r>
+      <w:proofErr w:type="gramEnd"/>
     </w:p>
     <w:p>
       <w:r>
         <w:t xml:space="preserve">        </w:t>
       </w:r>
       <w:proofErr w:type="spellStart"/>
-      <w:r>
-        <w:t>window.location.href</w:t>
+      <w:proofErr w:type="gramStart"/>
+      <w:r>
+        <w:t>window.location</w:t>
+      </w:r>
+      <w:proofErr w:type="gramEnd"/>
+      <w:r>
+        <w:t>.href</w:t>
       </w:r>
       <w:proofErr w:type="spellEnd"/>
       <w:r>
@@ -1438,7 +1624,23 @@
           <w:b/>
           <w:bCs/>
         </w:rPr>
-        <w:t>The display() Function</w:t>
+        <w:t xml:space="preserve">The </w:t>
+      </w:r>
+      <w:proofErr w:type="gramStart"/>
+      <w:r>
+        <w:rPr>
+          <w:b/>
+          <w:bCs/>
+        </w:rPr>
+        <w:t>display(</w:t>
+      </w:r>
+      <w:proofErr w:type="gramEnd"/>
+      <w:r>
+        <w:rPr>
+          <w:b/>
+          <w:bCs/>
+        </w:rPr>
+        <w:t>) Function</w:t>
       </w:r>
     </w:p>
     <w:p>
@@ -1534,7 +1736,15 @@
     <w:p>
       <w:r>
         <w:lastRenderedPageBreak/>
-        <w:t>function display(){</w:t>
+        <w:t xml:space="preserve">function </w:t>
+      </w:r>
+      <w:proofErr w:type="gramStart"/>
+      <w:r>
+        <w:t>display(</w:t>
+      </w:r>
+      <w:proofErr w:type="gramEnd"/>
+      <w:r>
+        <w:t>){</w:t>
       </w:r>
     </w:p>
     <w:p>
@@ -1550,10 +1760,12 @@
         <w:t xml:space="preserve"> output = </w:t>
       </w:r>
       <w:proofErr w:type="spellStart"/>
+      <w:proofErr w:type="gramStart"/>
       <w:r>
         <w:t>document.getElementById</w:t>
       </w:r>
       <w:proofErr w:type="spellEnd"/>
+      <w:proofErr w:type="gramEnd"/>
       <w:r>
         <w:t>("output");</w:t>
       </w:r>
@@ -1592,8 +1804,13 @@
       </w:r>
       <w:proofErr w:type="spellEnd"/>
       <w:r>
-        <w:t>");</w:t>
-      </w:r>
+        <w:t>"</w:t>
+      </w:r>
+      <w:proofErr w:type="gramStart"/>
+      <w:r>
+        <w:t>);</w:t>
+      </w:r>
+      <w:proofErr w:type="gramEnd"/>
     </w:p>
     <w:p>
       <w:r>
@@ -1633,26 +1850,38 @@
         <w:t>storedData</w:t>
       </w:r>
       <w:proofErr w:type="spellEnd"/>
+      <w:proofErr w:type="gramStart"/>
       <w:r>
         <w:t>);</w:t>
       </w:r>
+      <w:proofErr w:type="gramEnd"/>
     </w:p>
     <w:p>
       <w:r>
         <w:t xml:space="preserve">        </w:t>
       </w:r>
       <w:proofErr w:type="spellStart"/>
+      <w:proofErr w:type="gramStart"/>
       <w:r>
         <w:t>output.innerHTML</w:t>
       </w:r>
       <w:proofErr w:type="spellEnd"/>
+      <w:proofErr w:type="gramEnd"/>
       <w:r>
         <w:t xml:space="preserve"> = `</w:t>
       </w:r>
     </w:p>
     <w:p>
       <w:r>
-        <w:t xml:space="preserve">             &lt;p&gt;&lt;strong&gt;Name:&lt;/strong&gt; ${data.name}&lt;/p&gt;</w:t>
+        <w:t xml:space="preserve">             &lt;p&gt;&lt;strong&gt;Name:&lt;/strong&gt; ${</w:t>
+      </w:r>
+      <w:proofErr w:type="gramStart"/>
+      <w:r>
+        <w:t>data.name}&lt;</w:t>
+      </w:r>
+      <w:proofErr w:type="gramEnd"/>
+      <w:r>
+        <w:t>/p&gt;</w:t>
       </w:r>
     </w:p>
     <w:p>
@@ -1660,10 +1889,12 @@
         <w:t xml:space="preserve">             &lt;p&gt;&lt;strong&gt;Role:&lt;/strong&gt; ${</w:t>
       </w:r>
       <w:proofErr w:type="spellStart"/>
+      <w:proofErr w:type="gramStart"/>
       <w:r>
         <w:t>data.role</w:t>
       </w:r>
       <w:proofErr w:type="spellEnd"/>
+      <w:proofErr w:type="gramEnd"/>
       <w:r>
         <w:t>}&lt;/p&gt;</w:t>
       </w:r>
@@ -1673,10 +1904,12 @@
         <w:t xml:space="preserve">             &lt;p&gt;&lt;strong&gt;Age:&lt;/strong&gt; ${</w:t>
       </w:r>
       <w:proofErr w:type="spellStart"/>
+      <w:proofErr w:type="gramStart"/>
       <w:r>
         <w:t>data.Age</w:t>
       </w:r>
       <w:proofErr w:type="spellEnd"/>
+      <w:proofErr w:type="gramEnd"/>
       <w:r>
         <w:t>}&lt;/p&gt;</w:t>
       </w:r>
@@ -1696,10 +1929,12 @@
         <w:t xml:space="preserve">      </w:t>
       </w:r>
       <w:proofErr w:type="spellStart"/>
+      <w:proofErr w:type="gramStart"/>
       <w:r>
         <w:t>output.textContent</w:t>
       </w:r>
       <w:proofErr w:type="spellEnd"/>
+      <w:proofErr w:type="gramEnd"/>
       <w:r>
         <w:t xml:space="preserve"> = "No data found.";</w:t>
       </w:r>
@@ -1753,8 +1988,13 @@
       </w:r>
     </w:p>
     <w:p>
-      <w:r>
-        <w:t>&lt;!---Button Clicked event--&gt;</w:t>
+      <w:proofErr w:type="gramStart"/>
+      <w:r>
+        <w:t>&lt;!---</w:t>
+      </w:r>
+      <w:proofErr w:type="gramEnd"/>
+      <w:r>
+        <w:t>Button Clicked event--&gt;</w:t>
       </w:r>
     </w:p>
     <w:p>
@@ -1767,10 +2007,12 @@
         <w:t>   onclick="</w:t>
       </w:r>
       <w:proofErr w:type="spellStart"/>
+      <w:proofErr w:type="gramStart"/>
       <w:r>
         <w:t>this.innerHTML</w:t>
       </w:r>
       <w:proofErr w:type="spellEnd"/>
+      <w:proofErr w:type="gramEnd"/>
       <w:r>
         <w:t xml:space="preserve"> = Date()"&gt;</w:t>
       </w:r>
@@ -1787,79 +2029,106 @@
           <w:bCs/>
           <w:u w:val="single"/>
         </w:rPr>
-        <w:t>Mouse entered and leave event:</w:t>
-      </w:r>
-    </w:p>
-    <w:p>
-      <w:r>
-        <w:t>&lt;!--- Mouse enter / mouse leave event--&gt;</w:t>
-      </w:r>
-    </w:p>
-    <w:p>
-      <w:r>
-        <w:t>   &lt;button </w:t>
-      </w:r>
-    </w:p>
-    <w:p>
-      <w:r>
-        <w:t>   </w:t>
-      </w:r>
-      <w:proofErr w:type="spellStart"/>
-      <w:r>
-        <w:t>onmouseenter</w:t>
-      </w:r>
-      <w:proofErr w:type="spellEnd"/>
-      <w:r>
-        <w:t>="</w:t>
-      </w:r>
-      <w:proofErr w:type="spellStart"/>
-      <w:r>
-        <w:t>this.innerHTML</w:t>
-      </w:r>
-      <w:proofErr w:type="spellEnd"/>
-      <w:r>
-        <w:t>='Mouse Entered'"</w:t>
-      </w:r>
-    </w:p>
-    <w:p>
-      <w:r>
-        <w:lastRenderedPageBreak/>
-        <w:t>   </w:t>
-      </w:r>
-      <w:proofErr w:type="spellStart"/>
-      <w:r>
-        <w:t>onmouseleave</w:t>
-      </w:r>
-      <w:proofErr w:type="spellEnd"/>
-      <w:r>
-        <w:t>="</w:t>
-      </w:r>
-      <w:proofErr w:type="spellStart"/>
-      <w:r>
-        <w:t>this.innerHTML</w:t>
-      </w:r>
-      <w:proofErr w:type="spellEnd"/>
-      <w:r>
-        <w:t>='Mouse Leave'"&gt;Mouse&lt;/button&gt;</w:t>
-      </w:r>
-    </w:p>
-    <w:p>
-      <w:r>
-        <w:t> </w:t>
-      </w:r>
-    </w:p>
-    <w:p>
-      <w:r>
-        <w:t>This event provide hover the mouse on the button is display the text.</w:t>
-      </w:r>
-    </w:p>
-    <w:p>
+        <w:t xml:space="preserve">Mouse entered and </w:t>
+      </w:r>
+      <w:proofErr w:type="gramStart"/>
       <w:r>
         <w:rPr>
           <w:b/>
           <w:bCs/>
           <w:u w:val="single"/>
         </w:rPr>
+        <w:t>leave</w:t>
+      </w:r>
+      <w:proofErr w:type="gramEnd"/>
+      <w:r>
+        <w:rPr>
+          <w:b/>
+          <w:bCs/>
+          <w:u w:val="single"/>
+        </w:rPr>
+        <w:t xml:space="preserve"> event:</w:t>
+      </w:r>
+    </w:p>
+    <w:p>
+      <w:proofErr w:type="gramStart"/>
+      <w:r>
+        <w:t>&lt;!---</w:t>
+      </w:r>
+      <w:proofErr w:type="gramEnd"/>
+      <w:r>
+        <w:t xml:space="preserve"> Mouse enter / mouse leave event--&gt;</w:t>
+      </w:r>
+    </w:p>
+    <w:p>
+      <w:r>
+        <w:t>   &lt;button </w:t>
+      </w:r>
+    </w:p>
+    <w:p>
+      <w:r>
+        <w:t>   </w:t>
+      </w:r>
+      <w:proofErr w:type="spellStart"/>
+      <w:r>
+        <w:t>onmouseenter</w:t>
+      </w:r>
+      <w:proofErr w:type="spellEnd"/>
+      <w:r>
+        <w:t>="</w:t>
+      </w:r>
+      <w:proofErr w:type="spellStart"/>
+      <w:proofErr w:type="gramStart"/>
+      <w:r>
+        <w:t>this.innerHTML</w:t>
+      </w:r>
+      <w:proofErr w:type="spellEnd"/>
+      <w:proofErr w:type="gramEnd"/>
+      <w:r>
+        <w:t>='Mouse Entered'"</w:t>
+      </w:r>
+    </w:p>
+    <w:p>
+      <w:r>
+        <w:lastRenderedPageBreak/>
+        <w:t>   </w:t>
+      </w:r>
+      <w:proofErr w:type="spellStart"/>
+      <w:r>
+        <w:t>onmouseleave</w:t>
+      </w:r>
+      <w:proofErr w:type="spellEnd"/>
+      <w:r>
+        <w:t>="</w:t>
+      </w:r>
+      <w:proofErr w:type="spellStart"/>
+      <w:proofErr w:type="gramStart"/>
+      <w:r>
+        <w:t>this.innerHTML</w:t>
+      </w:r>
+      <w:proofErr w:type="spellEnd"/>
+      <w:proofErr w:type="gramEnd"/>
+      <w:r>
+        <w:t>='Mouse Leave'"&gt;Mouse&lt;/button&gt;</w:t>
+      </w:r>
+    </w:p>
+    <w:p>
+      <w:r>
+        <w:t> </w:t>
+      </w:r>
+    </w:p>
+    <w:p>
+      <w:r>
+        <w:t>This event provide hover the mouse on the button is display the text.</w:t>
+      </w:r>
+    </w:p>
+    <w:p>
+      <w:r>
+        <w:rPr>
+          <w:b/>
+          <w:bCs/>
+          <w:u w:val="single"/>
+        </w:rPr>
         <w:t>Key Pressing:</w:t>
       </w:r>
     </w:p>
@@ -1869,8 +2138,13 @@
       </w:r>
     </w:p>
     <w:p>
-      <w:r>
-        <w:t>&lt;!--- Key pressing Event--&gt;</w:t>
+      <w:proofErr w:type="gramStart"/>
+      <w:r>
+        <w:t>&lt;!---</w:t>
+      </w:r>
+      <w:proofErr w:type="gramEnd"/>
+      <w:r>
+        <w:t xml:space="preserve"> Key pressing Event--&gt;</w:t>
       </w:r>
     </w:p>
     <w:p>
@@ -1883,7 +2157,15 @@
       </w:r>
       <w:proofErr w:type="spellEnd"/>
       <w:r>
-        <w:t>="pressing()"/&gt;</w:t>
+        <w:t>="</w:t>
+      </w:r>
+      <w:proofErr w:type="gramStart"/>
+      <w:r>
+        <w:t>pressing(</w:t>
+      </w:r>
+      <w:proofErr w:type="gramEnd"/>
+      <w:r>
+        <w:t>)"/&gt;</w:t>
       </w:r>
     </w:p>
     <w:p>
@@ -1904,13 +2186,26 @@
     </w:p>
     <w:p>
       <w:r>
-        <w:t>function pressing(){</w:t>
-      </w:r>
-    </w:p>
-    <w:p>
-      <w:r>
-        <w:t>   alert("clicked");</w:t>
-      </w:r>
+        <w:t xml:space="preserve">function </w:t>
+      </w:r>
+      <w:proofErr w:type="gramStart"/>
+      <w:r>
+        <w:t>pressing(</w:t>
+      </w:r>
+      <w:proofErr w:type="gramEnd"/>
+      <w:r>
+        <w:t>){</w:t>
+      </w:r>
+    </w:p>
+    <w:p>
+      <w:r>
+        <w:t>   alert("clicked"</w:t>
+      </w:r>
+      <w:proofErr w:type="gramStart"/>
+      <w:r>
+        <w:t>);</w:t>
+      </w:r>
+      <w:proofErr w:type="gramEnd"/>
     </w:p>
     <w:p>
       <w:r>
@@ -2240,8 +2535,13 @@
         <w:t>url</w:t>
       </w:r>
       <w:proofErr w:type="spellEnd"/>
-      <w:r>
-        <w:t xml:space="preserve">).then(res =&gt; </w:t>
+      <w:proofErr w:type="gramStart"/>
+      <w:r>
+        <w:t>).then</w:t>
+      </w:r>
+      <w:proofErr w:type="gramEnd"/>
+      <w:r>
+        <w:t xml:space="preserve">(res =&gt; </w:t>
       </w:r>
       <w:proofErr w:type="spellStart"/>
       <w:r>
@@ -2257,10 +2557,12 @@
         <w:t>   </w:t>
       </w:r>
       <w:proofErr w:type="spellStart"/>
+      <w:proofErr w:type="gramStart"/>
       <w:r>
         <w:t>document.getElementById</w:t>
       </w:r>
       <w:proofErr w:type="spellEnd"/>
+      <w:proofErr w:type="gramEnd"/>
       <w:r>
         <w:t>("</w:t>
       </w:r>
@@ -2499,7 +2801,15 @@
         <w:ind w:firstLine="720"/>
       </w:pPr>
       <w:r>
-        <w:t>TypeScript is the superset of java script and typescript add  the syntax on top of JS.</w:t>
+        <w:t xml:space="preserve">TypeScript is the superset of java script and typescript </w:t>
+      </w:r>
+      <w:proofErr w:type="gramStart"/>
+      <w:r>
+        <w:t>add  the</w:t>
+      </w:r>
+      <w:proofErr w:type="gramEnd"/>
+      <w:r>
+        <w:t xml:space="preserve"> syntax on top of JS.</w:t>
       </w:r>
     </w:p>
     <w:p>
@@ -2530,16 +2840,26 @@
         <w:spacing w:line="240" w:lineRule="auto"/>
       </w:pPr>
       <w:r>
-        <w:t>    let name: string = "Ranjith";</w:t>
-      </w:r>
+        <w:t>    let name: string = "Ranjith</w:t>
+      </w:r>
+      <w:proofErr w:type="gramStart"/>
+      <w:r>
+        <w:t>";</w:t>
+      </w:r>
+      <w:proofErr w:type="gramEnd"/>
     </w:p>
     <w:p>
       <w:pPr>
         <w:spacing w:line="240" w:lineRule="auto"/>
       </w:pPr>
       <w:r>
-        <w:t>    console.log(name);</w:t>
-      </w:r>
+        <w:t>    console.log(name</w:t>
+      </w:r>
+      <w:proofErr w:type="gramStart"/>
+      <w:r>
+        <w:t>);</w:t>
+      </w:r>
+      <w:proofErr w:type="gramEnd"/>
     </w:p>
     <w:p>
       <w:pPr>
@@ -2554,8 +2874,13 @@
         <w:spacing w:line="240" w:lineRule="auto"/>
       </w:pPr>
       <w:r>
-        <w:t>function dis2(){</w:t>
-      </w:r>
+        <w:t>function dis2</w:t>
+      </w:r>
+      <w:proofErr w:type="gramStart"/>
+      <w:r>
+        <w:t>(){</w:t>
+      </w:r>
+      <w:proofErr w:type="gramEnd"/>
     </w:p>
     <w:p>
       <w:pPr>
@@ -2573,10 +2898,12 @@
         <w:t xml:space="preserve"> </w:t>
       </w:r>
       <w:proofErr w:type="spellStart"/>
+      <w:proofErr w:type="gramStart"/>
       <w:r>
         <w:t>age:number</w:t>
       </w:r>
       <w:proofErr w:type="spellEnd"/>
+      <w:proofErr w:type="gramEnd"/>
       <w:r>
         <w:t xml:space="preserve"> = 10000;</w:t>
       </w:r>
@@ -2641,8 +2968,13 @@
         <w:ind w:firstLine="720"/>
       </w:pPr>
       <w:r>
-        <w:t>interface emp{</w:t>
-      </w:r>
+        <w:t xml:space="preserve">interface </w:t>
+      </w:r>
+      <w:proofErr w:type="gramStart"/>
+      <w:r>
+        <w:t>emp{</w:t>
+      </w:r>
+      <w:proofErr w:type="gramEnd"/>
     </w:p>
     <w:p>
       <w:pPr>
@@ -2657,23 +2989,41 @@
       </w:r>
       <w:proofErr w:type="spellEnd"/>
       <w:r>
-        <w:t>: number;</w:t>
-      </w:r>
+        <w:t xml:space="preserve">: </w:t>
+      </w:r>
+      <w:proofErr w:type="gramStart"/>
+      <w:r>
+        <w:t>number;</w:t>
+      </w:r>
+      <w:proofErr w:type="gramEnd"/>
     </w:p>
     <w:p>
       <w:pPr>
         <w:ind w:firstLine="720"/>
       </w:pPr>
       <w:r>
-        <w:t>    name: string;</w:t>
-      </w:r>
+        <w:t xml:space="preserve">    name: </w:t>
+      </w:r>
+      <w:proofErr w:type="gramStart"/>
+      <w:r>
+        <w:t>string;</w:t>
+      </w:r>
+      <w:proofErr w:type="gramEnd"/>
     </w:p>
     <w:p>
       <w:pPr>
         <w:ind w:firstLine="720"/>
       </w:pPr>
       <w:r>
-        <w:t>    role? : any;</w:t>
+        <w:t>    role</w:t>
+      </w:r>
+      <w:proofErr w:type="gramStart"/>
+      <w:r>
+        <w:t>? :</w:t>
+      </w:r>
+      <w:proofErr w:type="gramEnd"/>
+      <w:r>
+        <w:t xml:space="preserve"> any;</w:t>
       </w:r>
     </w:p>
     <w:p>
@@ -2699,7 +3049,15 @@
       </w:r>
       <w:proofErr w:type="spellEnd"/>
       <w:r>
-        <w:t xml:space="preserve"> user1:emp={</w:t>
+        <w:t xml:space="preserve"> user</w:t>
+      </w:r>
+      <w:proofErr w:type="gramStart"/>
+      <w:r>
+        <w:t>1:emp</w:t>
+      </w:r>
+      <w:proofErr w:type="gramEnd"/>
+      <w:r>
+        <w:t>={</w:t>
       </w:r>
     </w:p>
     <w:p>
@@ -2760,7 +3118,15 @@
       </w:r>
       <w:proofErr w:type="spellEnd"/>
       <w:r>
-        <w:t xml:space="preserve"> user2:emp={</w:t>
+        <w:t xml:space="preserve"> user</w:t>
+      </w:r>
+      <w:proofErr w:type="gramStart"/>
+      <w:r>
+        <w:t>2:emp</w:t>
+      </w:r>
+      <w:proofErr w:type="gramEnd"/>
+      <w:r>
+        <w:t>={</w:t>
       </w:r>
     </w:p>
     <w:p>
@@ -2800,16 +3166,26 @@
         <w:ind w:firstLine="720"/>
       </w:pPr>
       <w:r>
-        <w:t>console.log(user1);</w:t>
-      </w:r>
+        <w:t>console.log(user1</w:t>
+      </w:r>
+      <w:proofErr w:type="gramStart"/>
+      <w:r>
+        <w:t>);</w:t>
+      </w:r>
+      <w:proofErr w:type="gramEnd"/>
     </w:p>
     <w:p>
       <w:pPr>
         <w:ind w:firstLine="720"/>
       </w:pPr>
       <w:r>
-        <w:t>console.log(user2);</w:t>
-      </w:r>
+        <w:t>console.log(user2</w:t>
+      </w:r>
+      <w:proofErr w:type="gramStart"/>
+      <w:r>
+        <w:t>);</w:t>
+      </w:r>
+      <w:proofErr w:type="gramEnd"/>
     </w:p>
     <w:p>
       <w:pPr>
@@ -2831,7 +3207,15 @@
       </w:r>
       <w:r>
         <w:br/>
-        <w:t>you need to create a vendor object with types and then display all the values by sorting on the basis of their id</w:t>
+        <w:t xml:space="preserve">you need to create a vendor object with types and then display all the values by sorting </w:t>
+      </w:r>
+      <w:proofErr w:type="gramStart"/>
+      <w:r>
+        <w:t>on the basis of</w:t>
+      </w:r>
+      <w:proofErr w:type="gramEnd"/>
+      <w:r>
+        <w:t xml:space="preserve"> their id</w:t>
       </w:r>
     </w:p>
     <w:p/>
@@ -2867,8 +3251,13 @@
         <w:ind w:firstLine="720"/>
       </w:pPr>
       <w:r>
-        <w:t>interface emp{</w:t>
-      </w:r>
+        <w:t xml:space="preserve">interface </w:t>
+      </w:r>
+      <w:proofErr w:type="gramStart"/>
+      <w:r>
+        <w:t>emp{</w:t>
+      </w:r>
+      <w:proofErr w:type="gramEnd"/>
     </w:p>
     <w:p>
       <w:pPr>
@@ -2883,23 +3272,41 @@
       </w:r>
       <w:proofErr w:type="spellEnd"/>
       <w:r>
-        <w:t>: number;</w:t>
-      </w:r>
+        <w:t xml:space="preserve">: </w:t>
+      </w:r>
+      <w:proofErr w:type="gramStart"/>
+      <w:r>
+        <w:t>number;</w:t>
+      </w:r>
+      <w:proofErr w:type="gramEnd"/>
     </w:p>
     <w:p>
       <w:pPr>
         <w:ind w:firstLine="720"/>
       </w:pPr>
       <w:r>
-        <w:t>    name: string;</w:t>
-      </w:r>
+        <w:t xml:space="preserve">    name: </w:t>
+      </w:r>
+      <w:proofErr w:type="gramStart"/>
+      <w:r>
+        <w:t>string;</w:t>
+      </w:r>
+      <w:proofErr w:type="gramEnd"/>
     </w:p>
     <w:p>
       <w:pPr>
         <w:ind w:firstLine="720"/>
       </w:pPr>
       <w:r>
-        <w:t>    role? : any;</w:t>
+        <w:t>    role</w:t>
+      </w:r>
+      <w:proofErr w:type="gramStart"/>
+      <w:r>
+        <w:t>? :</w:t>
+      </w:r>
+      <w:proofErr w:type="gramEnd"/>
+      <w:r>
+        <w:t xml:space="preserve"> any;</w:t>
       </w:r>
     </w:p>
     <w:p>
@@ -2915,8 +3322,13 @@
         <w:spacing w:line="240" w:lineRule="auto"/>
       </w:pPr>
       <w:r>
-        <w:t>class compnay1 implements emp{</w:t>
-      </w:r>
+        <w:t xml:space="preserve">class compnay1 implements </w:t>
+      </w:r>
+      <w:proofErr w:type="gramStart"/>
+      <w:r>
+        <w:t>emp{</w:t>
+      </w:r>
+      <w:proofErr w:type="gramEnd"/>
     </w:p>
     <w:p>
       <w:pPr>
@@ -2931,16 +3343,26 @@
       </w:r>
       <w:proofErr w:type="spellEnd"/>
       <w:r>
-        <w:t>: number;</w:t>
-      </w:r>
+        <w:t xml:space="preserve">: </w:t>
+      </w:r>
+      <w:proofErr w:type="gramStart"/>
+      <w:r>
+        <w:t>number;</w:t>
+      </w:r>
+      <w:proofErr w:type="gramEnd"/>
     </w:p>
     <w:p>
       <w:pPr>
         <w:spacing w:line="240" w:lineRule="auto"/>
       </w:pPr>
       <w:r>
-        <w:t xml:space="preserve">    name: string;</w:t>
-      </w:r>
+        <w:t xml:space="preserve">    name: </w:t>
+      </w:r>
+      <w:proofErr w:type="gramStart"/>
+      <w:r>
+        <w:t>string;</w:t>
+      </w:r>
+      <w:proofErr w:type="gramEnd"/>
     </w:p>
     <w:p>
       <w:pPr>
@@ -2948,7 +3370,15 @@
       </w:pPr>
       <w:r>
         <w:lastRenderedPageBreak/>
-        <w:t xml:space="preserve">    role?: any;</w:t>
+        <w:t xml:space="preserve">    </w:t>
+      </w:r>
+      <w:proofErr w:type="gramStart"/>
+      <w:r>
+        <w:t>role?:</w:t>
+      </w:r>
+      <w:proofErr w:type="gramEnd"/>
+      <w:r>
+        <w:t xml:space="preserve"> any;</w:t>
       </w:r>
     </w:p>
     <w:p>
@@ -2956,9 +3386,14 @@
         <w:spacing w:line="240" w:lineRule="auto"/>
       </w:pPr>
       <w:r>
-        <w:t xml:space="preserve">    constructor(</w:t>
-      </w:r>
-      <w:proofErr w:type="spellStart"/>
+        <w:t xml:space="preserve">    </w:t>
+      </w:r>
+      <w:proofErr w:type="gramStart"/>
+      <w:r>
+        <w:t>constructor(</w:t>
+      </w:r>
+      <w:proofErr w:type="spellStart"/>
+      <w:proofErr w:type="gramEnd"/>
       <w:r>
         <w:t>user_id:number</w:t>
       </w:r>
@@ -3000,20 +3435,30 @@
       </w:r>
       <w:proofErr w:type="spellStart"/>
       <w:r>
-        <w:t>user_id</w:t>
+        <w:t>user_</w:t>
+      </w:r>
+      <w:proofErr w:type="gramStart"/>
+      <w:r>
+        <w:t>id</w:t>
       </w:r>
       <w:proofErr w:type="spellEnd"/>
       <w:r>
         <w:t>;</w:t>
       </w:r>
+      <w:proofErr w:type="gramEnd"/>
     </w:p>
     <w:p>
       <w:pPr>
         <w:spacing w:line="240" w:lineRule="auto"/>
       </w:pPr>
       <w:r>
-        <w:t xml:space="preserve">        this.name=name;</w:t>
-      </w:r>
+        <w:t xml:space="preserve">        this.name=</w:t>
+      </w:r>
+      <w:proofErr w:type="gramStart"/>
+      <w:r>
+        <w:t>name;</w:t>
+      </w:r>
+      <w:proofErr w:type="gramEnd"/>
     </w:p>
     <w:p>
       <w:pPr>
@@ -3023,10 +3468,12 @@
         <w:t xml:space="preserve">        </w:t>
       </w:r>
       <w:proofErr w:type="spellStart"/>
+      <w:proofErr w:type="gramStart"/>
       <w:r>
         <w:t>this.role</w:t>
       </w:r>
       <w:proofErr w:type="spellEnd"/>
+      <w:proofErr w:type="gramEnd"/>
       <w:r>
         <w:t>=</w:t>
       </w:r>
@@ -3060,8 +3507,13 @@
         <w:spacing w:line="240" w:lineRule="auto"/>
       </w:pPr>
       <w:r>
-        <w:t>function showcompany1(){</w:t>
-      </w:r>
+        <w:t>function showcompany1</w:t>
+      </w:r>
+      <w:proofErr w:type="gramStart"/>
+      <w:r>
+        <w:t>(){</w:t>
+      </w:r>
+      <w:proofErr w:type="gramEnd"/>
     </w:p>
     <w:p>
       <w:pPr>
@@ -3076,7 +3528,15 @@
       </w:r>
       <w:proofErr w:type="spellEnd"/>
       <w:r>
-        <w:t xml:space="preserve"> emp1:emp = new compnay1(1,"dhurv","trainer");</w:t>
+        <w:t xml:space="preserve"> emp</w:t>
+      </w:r>
+      <w:proofErr w:type="gramStart"/>
+      <w:r>
+        <w:t>1:emp</w:t>
+      </w:r>
+      <w:proofErr w:type="gramEnd"/>
+      <w:r>
+        <w:t xml:space="preserve"> = new compnay1(1,"dhurv","trainer");</w:t>
       </w:r>
     </w:p>
     <w:p>
@@ -3084,8 +3544,13 @@
         <w:spacing w:line="240" w:lineRule="auto"/>
       </w:pPr>
       <w:r>
-        <w:t xml:space="preserve">    console.log(emp1);</w:t>
-      </w:r>
+        <w:t xml:space="preserve">    console.log(emp1</w:t>
+      </w:r>
+      <w:proofErr w:type="gramStart"/>
+      <w:r>
+        <w:t>);</w:t>
+      </w:r>
+      <w:proofErr w:type="gramEnd"/>
     </w:p>
     <w:p>
       <w:pPr>
@@ -3100,8 +3565,13 @@
         <w:spacing w:line="240" w:lineRule="auto"/>
       </w:pPr>
       <w:r>
-        <w:t>function showcompany2(){</w:t>
-      </w:r>
+        <w:t>function showcompany2</w:t>
+      </w:r>
+      <w:proofErr w:type="gramStart"/>
+      <w:r>
+        <w:t>(){</w:t>
+      </w:r>
+      <w:proofErr w:type="gramEnd"/>
     </w:p>
     <w:p>
       <w:pPr>
@@ -3116,7 +3586,15 @@
       </w:r>
       <w:proofErr w:type="spellEnd"/>
       <w:r>
-        <w:t xml:space="preserve"> emp2:emp = new compnay1(10,"karthik","employee");</w:t>
+        <w:t xml:space="preserve"> emp</w:t>
+      </w:r>
+      <w:proofErr w:type="gramStart"/>
+      <w:r>
+        <w:t>2:emp</w:t>
+      </w:r>
+      <w:proofErr w:type="gramEnd"/>
+      <w:r>
+        <w:t xml:space="preserve"> = new compnay1(10,"karthik","employee");</w:t>
       </w:r>
     </w:p>
     <w:p>
@@ -3124,8 +3602,13 @@
         <w:spacing w:line="240" w:lineRule="auto"/>
       </w:pPr>
       <w:r>
-        <w:t xml:space="preserve">    console.log(emp2);</w:t>
-      </w:r>
+        <w:t xml:space="preserve">    console.log(emp2</w:t>
+      </w:r>
+      <w:proofErr w:type="gramStart"/>
+      <w:r>
+        <w:t>);</w:t>
+      </w:r>
+      <w:proofErr w:type="gramEnd"/>
     </w:p>
     <w:p>
       <w:pPr>
@@ -3161,7 +3644,15 @@
       </w:r>
       <w:proofErr w:type="spellEnd"/>
       <w:r>
-        <w:t xml:space="preserve"> database1:compnay1[] = [</w:t>
+        <w:t xml:space="preserve"> database</w:t>
+      </w:r>
+      <w:proofErr w:type="gramStart"/>
+      <w:r>
+        <w:t>1:compnay</w:t>
+      </w:r>
+      <w:proofErr w:type="gramEnd"/>
+      <w:r>
+        <w:t>1[] = [</w:t>
       </w:r>
     </w:p>
     <w:p>
@@ -3206,7 +3697,15 @@
       </w:r>
       <w:proofErr w:type="spellEnd"/>
       <w:r>
-        <w:t xml:space="preserve"> sort1 = database1.sort((e1,e2)=&gt;e1.user_id&gt;e2.user_id ? -1: 0)</w:t>
+        <w:t xml:space="preserve"> sort1 = database1.sort((e</w:t>
+      </w:r>
+      <w:proofErr w:type="gramStart"/>
+      <w:r>
+        <w:t>1,e</w:t>
+      </w:r>
+      <w:proofErr w:type="gramEnd"/>
+      <w:r>
+        <w:t>2)=&gt;e1.user_id&gt;e2.user_id ? -1: 0)</w:t>
       </w:r>
     </w:p>
     <w:p>
@@ -3230,7 +3729,15 @@
         <w:spacing w:line="240" w:lineRule="auto"/>
       </w:pPr>
       <w:r>
-        <w:t xml:space="preserve">    console.log(`ID: ${</w:t>
+        <w:t xml:space="preserve">    </w:t>
+      </w:r>
+      <w:proofErr w:type="gramStart"/>
+      <w:r>
+        <w:t>console.log(</w:t>
+      </w:r>
+      <w:proofErr w:type="gramEnd"/>
+      <w:r>
+        <w:t>`ID: ${</w:t>
       </w:r>
       <w:proofErr w:type="spellStart"/>
       <w:r>
@@ -3370,12 +3877,17 @@
         <w:t xml:space="preserve">function </w:t>
       </w:r>
       <w:proofErr w:type="spellStart"/>
+      <w:proofErr w:type="gramStart"/>
       <w:r>
         <w:t>getFacts</w:t>
       </w:r>
       <w:proofErr w:type="spellEnd"/>
       <w:r>
-        <w:t>(url: string): Promise&lt;Response&gt; {</w:t>
+        <w:t>(</w:t>
+      </w:r>
+      <w:proofErr w:type="gramEnd"/>
+      <w:r>
+        <w:t>url: string): Promise&lt;Response&gt; {</w:t>
       </w:r>
     </w:p>
     <w:p>
@@ -3390,8 +3902,13 @@
         <w:t>url</w:t>
       </w:r>
       <w:proofErr w:type="spellEnd"/>
-      <w:r>
-        <w:t xml:space="preserve">).then(res =&gt; </w:t>
+      <w:proofErr w:type="gramStart"/>
+      <w:r>
+        <w:t>).then</w:t>
+      </w:r>
+      <w:proofErr w:type="gramEnd"/>
+      <w:r>
+        <w:t xml:space="preserve">(res =&gt; </w:t>
       </w:r>
       <w:proofErr w:type="spellStart"/>
       <w:r>
@@ -3406,8 +3923,13 @@
       <w:pPr>
         <w:spacing w:line="240" w:lineRule="auto"/>
       </w:pPr>
-      <w:r>
-        <w:t>getFacts("https://cataas.com/cat?width=200;height=200;json=true").then(data =&gt; console.log(data));</w:t>
+      <w:proofErr w:type="gramStart"/>
+      <w:r>
+        <w:t>getFacts(</w:t>
+      </w:r>
+      <w:proofErr w:type="gramEnd"/>
+      <w:r>
+        <w:t>"https://cataas.com/cat?width=200;height=200;json=true").then(data =&gt; console.log(data));</w:t>
       </w:r>
     </w:p>
     <w:p>
@@ -3458,7 +3980,21 @@
           <w:rFonts w:ascii="Times New Roman" w:hAnsi="Times New Roman" w:cs="Times New Roman"/>
         </w:rPr>
         <w:tab/>
-        <w:t>The typescript developed by Microsoft, It's open source high level programming language and TypeScript used to develop JavaScript applications for both client-side and server-side.</w:t>
+        <w:t xml:space="preserve">The typescript developed by Microsoft, </w:t>
+      </w:r>
+      <w:proofErr w:type="gramStart"/>
+      <w:r>
+        <w:rPr>
+          <w:rFonts w:ascii="Times New Roman" w:hAnsi="Times New Roman" w:cs="Times New Roman"/>
+        </w:rPr>
+        <w:t>It's</w:t>
+      </w:r>
+      <w:proofErr w:type="gramEnd"/>
+      <w:r>
+        <w:rPr>
+          <w:rFonts w:ascii="Times New Roman" w:hAnsi="Times New Roman" w:cs="Times New Roman"/>
+        </w:rPr>
+        <w:t xml:space="preserve"> open source high level programming language and TypeScript used to develop JavaScript applications for both client-side and server-side.</w:t>
       </w:r>
     </w:p>
     <w:p>
@@ -3485,7 +4021,21 @@
           <w:rFonts w:ascii="Times New Roman" w:hAnsi="Times New Roman" w:cs="Times New Roman"/>
         </w:rPr>
         <w:tab/>
-        <w:t>TypeScript can technically be used with other backend technologies that support JavaScript, TS is subset of Java script library.</w:t>
+        <w:t xml:space="preserve">TypeScript can technically be used with other backend technologies that support </w:t>
+      </w:r>
+      <w:proofErr w:type="gramStart"/>
+      <w:r>
+        <w:rPr>
+          <w:rFonts w:ascii="Times New Roman" w:hAnsi="Times New Roman" w:cs="Times New Roman"/>
+        </w:rPr>
+        <w:t>JavaScript,</w:t>
+      </w:r>
+      <w:proofErr w:type="gramEnd"/>
+      <w:r>
+        <w:rPr>
+          <w:rFonts w:ascii="Times New Roman" w:hAnsi="Times New Roman" w:cs="Times New Roman"/>
+        </w:rPr>
+        <w:t xml:space="preserve"> TS is subset of Java script library.</w:t>
       </w:r>
     </w:p>
     <w:p>
@@ -3580,8 +4130,16 @@
         <w:rPr>
           <w:rFonts w:ascii="Times New Roman" w:hAnsi="Times New Roman" w:cs="Times New Roman"/>
         </w:rPr>
-        <w:t>5. B) var x = "string";</w:t>
-      </w:r>
+        <w:t>5. B) var x = "string</w:t>
+      </w:r>
+      <w:proofErr w:type="gramStart"/>
+      <w:r>
+        <w:rPr>
+          <w:rFonts w:ascii="Times New Roman" w:hAnsi="Times New Roman" w:cs="Times New Roman"/>
+        </w:rPr>
+        <w:t>";</w:t>
+      </w:r>
+      <w:proofErr w:type="gramEnd"/>
     </w:p>
     <w:p>
       <w:pPr>
@@ -3607,7 +4165,21 @@
         <w:rPr>
           <w:rFonts w:ascii="Times New Roman" w:hAnsi="Times New Roman" w:cs="Times New Roman"/>
         </w:rPr>
-        <w:t>6. B) var x:number= 999;</w:t>
+        <w:t xml:space="preserve">6. B) var </w:t>
+      </w:r>
+      <w:proofErr w:type="gramStart"/>
+      <w:r>
+        <w:rPr>
+          <w:rFonts w:ascii="Times New Roman" w:hAnsi="Times New Roman" w:cs="Times New Roman"/>
+        </w:rPr>
+        <w:t>x:number</w:t>
+      </w:r>
+      <w:proofErr w:type="gramEnd"/>
+      <w:r>
+        <w:rPr>
+          <w:rFonts w:ascii="Times New Roman" w:hAnsi="Times New Roman" w:cs="Times New Roman"/>
+        </w:rPr>
+        <w:t>= 999;</w:t>
       </w:r>
     </w:p>
     <w:p>
@@ -3621,7 +4193,21 @@
           <w:rFonts w:ascii="Times New Roman" w:hAnsi="Times New Roman" w:cs="Times New Roman"/>
         </w:rPr>
         <w:tab/>
-        <w:t>This one is refer the type of x is number store the value 999 this syntax for TypeScript.</w:t>
+        <w:t xml:space="preserve">This one is </w:t>
+      </w:r>
+      <w:proofErr w:type="gramStart"/>
+      <w:r>
+        <w:rPr>
+          <w:rFonts w:ascii="Times New Roman" w:hAnsi="Times New Roman" w:cs="Times New Roman"/>
+        </w:rPr>
+        <w:t>refer</w:t>
+      </w:r>
+      <w:proofErr w:type="gramEnd"/>
+      <w:r>
+        <w:rPr>
+          <w:rFonts w:ascii="Times New Roman" w:hAnsi="Times New Roman" w:cs="Times New Roman"/>
+        </w:rPr>
+        <w:t xml:space="preserve"> the type of x is number store the value 999 this syntax for TypeScript.</w:t>
       </w:r>
     </w:p>
     <w:p>
@@ -3719,7 +4305,21 @@
           <w:rFonts w:ascii="Times New Roman" w:hAnsi="Times New Roman" w:cs="Times New Roman"/>
         </w:rPr>
         <w:tab/>
-        <w:t>This command used for run the typescript file using Typescript Compiler.</w:t>
+        <w:t xml:space="preserve">This command used for </w:t>
+      </w:r>
+      <w:proofErr w:type="gramStart"/>
+      <w:r>
+        <w:rPr>
+          <w:rFonts w:ascii="Times New Roman" w:hAnsi="Times New Roman" w:cs="Times New Roman"/>
+        </w:rPr>
+        <w:t>run</w:t>
+      </w:r>
+      <w:proofErr w:type="gramEnd"/>
+      <w:r>
+        <w:rPr>
+          <w:rFonts w:ascii="Times New Roman" w:hAnsi="Times New Roman" w:cs="Times New Roman"/>
+        </w:rPr>
+        <w:t xml:space="preserve"> the typescript file using Typescript Compiler.</w:t>
       </w:r>
     </w:p>
     <w:p>
@@ -3775,6 +4375,7 @@
         <w:t xml:space="preserve">-w flag tells the TypeScript compiler to watch the specified file or the entire project if a </w:t>
       </w:r>
       <w:proofErr w:type="spellStart"/>
+      <w:proofErr w:type="gramStart"/>
       <w:r>
         <w:rPr>
           <w:rFonts w:ascii="Times New Roman" w:hAnsi="Times New Roman" w:cs="Times New Roman"/>
@@ -3782,6 +4383,7 @@
         <w:t>tsconfig.json</w:t>
       </w:r>
       <w:proofErr w:type="spellEnd"/>
+      <w:proofErr w:type="gramEnd"/>
       <w:r>
         <w:rPr>
           <w:rFonts w:ascii="Times New Roman" w:hAnsi="Times New Roman" w:cs="Times New Roman"/>
@@ -3799,7 +4401,21 @@
         <w:rPr>
           <w:rFonts w:ascii="Times New Roman" w:hAnsi="Times New Roman" w:cs="Times New Roman"/>
         </w:rPr>
-        <w:t>10. super()</w:t>
+        <w:t xml:space="preserve">10. </w:t>
+      </w:r>
+      <w:proofErr w:type="gramStart"/>
+      <w:r>
+        <w:rPr>
+          <w:rFonts w:ascii="Times New Roman" w:hAnsi="Times New Roman" w:cs="Times New Roman"/>
+        </w:rPr>
+        <w:t>super(</w:t>
+      </w:r>
+      <w:proofErr w:type="gramEnd"/>
+      <w:r>
+        <w:rPr>
+          <w:rFonts w:ascii="Times New Roman" w:hAnsi="Times New Roman" w:cs="Times New Roman"/>
+        </w:rPr>
+        <w:t>)</w:t>
       </w:r>
     </w:p>
     <w:p>
@@ -3813,7 +4429,21 @@
           <w:rFonts w:ascii="Times New Roman" w:hAnsi="Times New Roman" w:cs="Times New Roman"/>
         </w:rPr>
         <w:tab/>
-        <w:t>The super() keyword is used within the constructor of the child class to invoke the constructor of the immediate parent class.</w:t>
+        <w:t xml:space="preserve">The </w:t>
+      </w:r>
+      <w:proofErr w:type="gramStart"/>
+      <w:r>
+        <w:rPr>
+          <w:rFonts w:ascii="Times New Roman" w:hAnsi="Times New Roman" w:cs="Times New Roman"/>
+        </w:rPr>
+        <w:t>super(</w:t>
+      </w:r>
+      <w:proofErr w:type="gramEnd"/>
+      <w:r>
+        <w:rPr>
+          <w:rFonts w:ascii="Times New Roman" w:hAnsi="Times New Roman" w:cs="Times New Roman"/>
+        </w:rPr>
+        <w:t>) keyword is used within the constructor of the child class to invoke the constructor of the immediate parent class.</w:t>
       </w:r>
       <w:bookmarkEnd w:id="0"/>
     </w:p>
@@ -3930,7 +4560,21 @@
         <w:rPr>
           <w:rFonts w:ascii="Times New Roman" w:hAnsi="Times New Roman" w:cs="Times New Roman"/>
         </w:rPr>
-        <w:t>type Point = { name: string; age: number };</w:t>
+        <w:t xml:space="preserve">type Point = </w:t>
+      </w:r>
+      <w:proofErr w:type="gramStart"/>
+      <w:r>
+        <w:rPr>
+          <w:rFonts w:ascii="Times New Roman" w:hAnsi="Times New Roman" w:cs="Times New Roman"/>
+        </w:rPr>
+        <w:t>{ name</w:t>
+      </w:r>
+      <w:proofErr w:type="gramEnd"/>
+      <w:r>
+        <w:rPr>
+          <w:rFonts w:ascii="Times New Roman" w:hAnsi="Times New Roman" w:cs="Times New Roman"/>
+        </w:rPr>
+        <w:t>: string; age: number };</w:t>
       </w:r>
     </w:p>
     <w:p>
@@ -3957,119 +4601,215 @@
         <w:rPr>
           <w:rFonts w:ascii="Times New Roman" w:hAnsi="Times New Roman" w:cs="Times New Roman"/>
         </w:rPr>
-        <w:t xml:space="preserve"> Point; </w:t>
-      </w:r>
-    </w:p>
-    <w:p>
-      <w:pPr>
-        <w:rPr>
-          <w:rFonts w:ascii="Times New Roman" w:hAnsi="Times New Roman" w:cs="Times New Roman"/>
-        </w:rPr>
-      </w:pPr>
-      <w:r>
-        <w:rPr>
-          <w:rFonts w:ascii="Times New Roman" w:hAnsi="Times New Roman" w:cs="Times New Roman"/>
-        </w:rPr>
-        <w:t>let x:a;</w:t>
-      </w:r>
-    </w:p>
-    <w:p>
-      <w:pPr>
-        <w:rPr>
-          <w:rFonts w:ascii="Times New Roman" w:hAnsi="Times New Roman" w:cs="Times New Roman"/>
-        </w:rPr>
-      </w:pPr>
-      <w:r>
-        <w:rPr>
-          <w:rFonts w:ascii="Times New Roman" w:hAnsi="Times New Roman" w:cs="Times New Roman"/>
-        </w:rPr>
-        <w:t xml:space="preserve">x = "name"; </w:t>
-      </w:r>
-    </w:p>
-    <w:p>
-      <w:pPr>
-        <w:rPr>
-          <w:rFonts w:ascii="Times New Roman" w:hAnsi="Times New Roman" w:cs="Times New Roman"/>
-        </w:rPr>
-      </w:pPr>
-      <w:r>
-        <w:rPr>
-          <w:rFonts w:ascii="Times New Roman" w:hAnsi="Times New Roman" w:cs="Times New Roman"/>
-        </w:rPr>
-        <w:t xml:space="preserve">x = "age"; </w:t>
-      </w:r>
-    </w:p>
-    <w:p>
-      <w:pPr>
-        <w:rPr>
-          <w:rFonts w:ascii="Times New Roman" w:hAnsi="Times New Roman" w:cs="Times New Roman"/>
-        </w:rPr>
-      </w:pPr>
-    </w:p>
-    <w:p>
-      <w:pPr>
-        <w:rPr>
-          <w:rFonts w:ascii="Times New Roman" w:hAnsi="Times New Roman" w:cs="Times New Roman"/>
-        </w:rPr>
-      </w:pPr>
-      <w:r>
-        <w:rPr>
-          <w:rFonts w:ascii="Times New Roman" w:hAnsi="Times New Roman" w:cs="Times New Roman"/>
-        </w:rPr>
-        <w:t>interface Person{</w:t>
-      </w:r>
-    </w:p>
-    <w:p>
-      <w:pPr>
-        <w:rPr>
-          <w:rFonts w:ascii="Times New Roman" w:hAnsi="Times New Roman" w:cs="Times New Roman"/>
-        </w:rPr>
-      </w:pPr>
-      <w:r>
-        <w:rPr>
-          <w:rFonts w:ascii="Times New Roman" w:hAnsi="Times New Roman" w:cs="Times New Roman"/>
-        </w:rPr>
-        <w:t>    name: string;</w:t>
-      </w:r>
-    </w:p>
-    <w:p>
-      <w:pPr>
-        <w:rPr>
-          <w:rFonts w:ascii="Times New Roman" w:hAnsi="Times New Roman" w:cs="Times New Roman"/>
-        </w:rPr>
-      </w:pPr>
-      <w:r>
-        <w:rPr>
-          <w:rFonts w:ascii="Times New Roman" w:hAnsi="Times New Roman" w:cs="Times New Roman"/>
-        </w:rPr>
-        <w:t>    age: number;</w:t>
-      </w:r>
-    </w:p>
-    <w:p>
-      <w:pPr>
-        <w:rPr>
-          <w:rFonts w:ascii="Times New Roman" w:hAnsi="Times New Roman" w:cs="Times New Roman"/>
-        </w:rPr>
-      </w:pPr>
-      <w:r>
-        <w:rPr>
-          <w:rFonts w:ascii="Times New Roman" w:hAnsi="Times New Roman" w:cs="Times New Roman"/>
-        </w:rPr>
-        <w:t>    address: string;</w:t>
-      </w:r>
-    </w:p>
-    <w:p>
-      <w:pPr>
-        <w:rPr>
-          <w:rFonts w:ascii="Times New Roman" w:hAnsi="Times New Roman" w:cs="Times New Roman"/>
-        </w:rPr>
-      </w:pPr>
-      <w:r>
-        <w:rPr>
-          <w:rFonts w:ascii="Times New Roman" w:hAnsi="Times New Roman" w:cs="Times New Roman"/>
-        </w:rPr>
-        <w:t>    phone: string;</w:t>
-      </w:r>
+        <w:t xml:space="preserve"> </w:t>
+      </w:r>
+      <w:proofErr w:type="gramStart"/>
+      <w:r>
+        <w:rPr>
+          <w:rFonts w:ascii="Times New Roman" w:hAnsi="Times New Roman" w:cs="Times New Roman"/>
+        </w:rPr>
+        <w:t>Point;</w:t>
+      </w:r>
+      <w:proofErr w:type="gramEnd"/>
+      <w:r>
+        <w:rPr>
+          <w:rFonts w:ascii="Times New Roman" w:hAnsi="Times New Roman" w:cs="Times New Roman"/>
+        </w:rPr>
+        <w:t xml:space="preserve"> </w:t>
+      </w:r>
+    </w:p>
+    <w:p>
+      <w:pPr>
+        <w:rPr>
+          <w:rFonts w:ascii="Times New Roman" w:hAnsi="Times New Roman" w:cs="Times New Roman"/>
+        </w:rPr>
+      </w:pPr>
+      <w:r>
+        <w:rPr>
+          <w:rFonts w:ascii="Times New Roman" w:hAnsi="Times New Roman" w:cs="Times New Roman"/>
+        </w:rPr>
+        <w:t xml:space="preserve">let </w:t>
+      </w:r>
+      <w:proofErr w:type="gramStart"/>
+      <w:r>
+        <w:rPr>
+          <w:rFonts w:ascii="Times New Roman" w:hAnsi="Times New Roman" w:cs="Times New Roman"/>
+        </w:rPr>
+        <w:t>x:a</w:t>
+      </w:r>
+      <w:proofErr w:type="gramEnd"/>
+      <w:r>
+        <w:rPr>
+          <w:rFonts w:ascii="Times New Roman" w:hAnsi="Times New Roman" w:cs="Times New Roman"/>
+        </w:rPr>
+        <w:t>;</w:t>
+      </w:r>
+    </w:p>
+    <w:p>
+      <w:pPr>
+        <w:rPr>
+          <w:rFonts w:ascii="Times New Roman" w:hAnsi="Times New Roman" w:cs="Times New Roman"/>
+        </w:rPr>
+      </w:pPr>
+      <w:r>
+        <w:rPr>
+          <w:rFonts w:ascii="Times New Roman" w:hAnsi="Times New Roman" w:cs="Times New Roman"/>
+        </w:rPr>
+        <w:t>x = "name</w:t>
+      </w:r>
+      <w:proofErr w:type="gramStart"/>
+      <w:r>
+        <w:rPr>
+          <w:rFonts w:ascii="Times New Roman" w:hAnsi="Times New Roman" w:cs="Times New Roman"/>
+        </w:rPr>
+        <w:t>";</w:t>
+      </w:r>
+      <w:proofErr w:type="gramEnd"/>
+      <w:r>
+        <w:rPr>
+          <w:rFonts w:ascii="Times New Roman" w:hAnsi="Times New Roman" w:cs="Times New Roman"/>
+        </w:rPr>
+        <w:t xml:space="preserve"> </w:t>
+      </w:r>
+    </w:p>
+    <w:p>
+      <w:pPr>
+        <w:rPr>
+          <w:rFonts w:ascii="Times New Roman" w:hAnsi="Times New Roman" w:cs="Times New Roman"/>
+        </w:rPr>
+      </w:pPr>
+      <w:r>
+        <w:rPr>
+          <w:rFonts w:ascii="Times New Roman" w:hAnsi="Times New Roman" w:cs="Times New Roman"/>
+        </w:rPr>
+        <w:t>x = "age</w:t>
+      </w:r>
+      <w:proofErr w:type="gramStart"/>
+      <w:r>
+        <w:rPr>
+          <w:rFonts w:ascii="Times New Roman" w:hAnsi="Times New Roman" w:cs="Times New Roman"/>
+        </w:rPr>
+        <w:t>";</w:t>
+      </w:r>
+      <w:proofErr w:type="gramEnd"/>
+      <w:r>
+        <w:rPr>
+          <w:rFonts w:ascii="Times New Roman" w:hAnsi="Times New Roman" w:cs="Times New Roman"/>
+        </w:rPr>
+        <w:t xml:space="preserve"> </w:t>
+      </w:r>
+    </w:p>
+    <w:p>
+      <w:pPr>
+        <w:rPr>
+          <w:rFonts w:ascii="Times New Roman" w:hAnsi="Times New Roman" w:cs="Times New Roman"/>
+        </w:rPr>
+      </w:pPr>
+    </w:p>
+    <w:p>
+      <w:pPr>
+        <w:rPr>
+          <w:rFonts w:ascii="Times New Roman" w:hAnsi="Times New Roman" w:cs="Times New Roman"/>
+        </w:rPr>
+      </w:pPr>
+      <w:r>
+        <w:rPr>
+          <w:rFonts w:ascii="Times New Roman" w:hAnsi="Times New Roman" w:cs="Times New Roman"/>
+        </w:rPr>
+        <w:t xml:space="preserve">interface </w:t>
+      </w:r>
+      <w:proofErr w:type="gramStart"/>
+      <w:r>
+        <w:rPr>
+          <w:rFonts w:ascii="Times New Roman" w:hAnsi="Times New Roman" w:cs="Times New Roman"/>
+        </w:rPr>
+        <w:t>Person{</w:t>
+      </w:r>
+      <w:proofErr w:type="gramEnd"/>
+    </w:p>
+    <w:p>
+      <w:pPr>
+        <w:rPr>
+          <w:rFonts w:ascii="Times New Roman" w:hAnsi="Times New Roman" w:cs="Times New Roman"/>
+        </w:rPr>
+      </w:pPr>
+      <w:r>
+        <w:rPr>
+          <w:rFonts w:ascii="Times New Roman" w:hAnsi="Times New Roman" w:cs="Times New Roman"/>
+        </w:rPr>
+        <w:t xml:space="preserve">    name: </w:t>
+      </w:r>
+      <w:proofErr w:type="gramStart"/>
+      <w:r>
+        <w:rPr>
+          <w:rFonts w:ascii="Times New Roman" w:hAnsi="Times New Roman" w:cs="Times New Roman"/>
+        </w:rPr>
+        <w:t>string;</w:t>
+      </w:r>
+      <w:proofErr w:type="gramEnd"/>
+    </w:p>
+    <w:p>
+      <w:pPr>
+        <w:rPr>
+          <w:rFonts w:ascii="Times New Roman" w:hAnsi="Times New Roman" w:cs="Times New Roman"/>
+        </w:rPr>
+      </w:pPr>
+      <w:r>
+        <w:rPr>
+          <w:rFonts w:ascii="Times New Roman" w:hAnsi="Times New Roman" w:cs="Times New Roman"/>
+        </w:rPr>
+        <w:t xml:space="preserve">    age: </w:t>
+      </w:r>
+      <w:proofErr w:type="gramStart"/>
+      <w:r>
+        <w:rPr>
+          <w:rFonts w:ascii="Times New Roman" w:hAnsi="Times New Roman" w:cs="Times New Roman"/>
+        </w:rPr>
+        <w:t>number;</w:t>
+      </w:r>
+      <w:proofErr w:type="gramEnd"/>
+    </w:p>
+    <w:p>
+      <w:pPr>
+        <w:rPr>
+          <w:rFonts w:ascii="Times New Roman" w:hAnsi="Times New Roman" w:cs="Times New Roman"/>
+        </w:rPr>
+      </w:pPr>
+      <w:r>
+        <w:rPr>
+          <w:rFonts w:ascii="Times New Roman" w:hAnsi="Times New Roman" w:cs="Times New Roman"/>
+        </w:rPr>
+        <w:t xml:space="preserve">    address: </w:t>
+      </w:r>
+      <w:proofErr w:type="gramStart"/>
+      <w:r>
+        <w:rPr>
+          <w:rFonts w:ascii="Times New Roman" w:hAnsi="Times New Roman" w:cs="Times New Roman"/>
+        </w:rPr>
+        <w:t>string;</w:t>
+      </w:r>
+      <w:proofErr w:type="gramEnd"/>
+    </w:p>
+    <w:p>
+      <w:pPr>
+        <w:rPr>
+          <w:rFonts w:ascii="Times New Roman" w:hAnsi="Times New Roman" w:cs="Times New Roman"/>
+        </w:rPr>
+      </w:pPr>
+      <w:r>
+        <w:rPr>
+          <w:rFonts w:ascii="Times New Roman" w:hAnsi="Times New Roman" w:cs="Times New Roman"/>
+        </w:rPr>
+        <w:t xml:space="preserve">    phone: </w:t>
+      </w:r>
+      <w:proofErr w:type="gramStart"/>
+      <w:r>
+        <w:rPr>
+          <w:rFonts w:ascii="Times New Roman" w:hAnsi="Times New Roman" w:cs="Times New Roman"/>
+        </w:rPr>
+        <w:t>string;</w:t>
+      </w:r>
+      <w:proofErr w:type="gramEnd"/>
     </w:p>
     <w:p>
       <w:pPr>
@@ -4195,47 +4935,79 @@
         <w:rPr>
           <w:rFonts w:ascii="Times New Roman" w:hAnsi="Times New Roman" w:cs="Times New Roman"/>
         </w:rPr>
-        <w:t>interface Employee{</w:t>
-      </w:r>
-    </w:p>
-    <w:p>
-      <w:pPr>
-        <w:rPr>
-          <w:rFonts w:ascii="Times New Roman" w:hAnsi="Times New Roman" w:cs="Times New Roman"/>
-        </w:rPr>
-      </w:pPr>
-      <w:r>
-        <w:rPr>
-          <w:rFonts w:ascii="Times New Roman" w:hAnsi="Times New Roman" w:cs="Times New Roman"/>
-        </w:rPr>
-        <w:t>    name: string;</w:t>
-      </w:r>
-    </w:p>
-    <w:p>
-      <w:pPr>
-        <w:rPr>
-          <w:rFonts w:ascii="Times New Roman" w:hAnsi="Times New Roman" w:cs="Times New Roman"/>
-        </w:rPr>
-      </w:pPr>
-      <w:r>
-        <w:rPr>
-          <w:rFonts w:ascii="Times New Roman" w:hAnsi="Times New Roman" w:cs="Times New Roman"/>
-        </w:rPr>
-        <w:t>    department: string;</w:t>
-      </w:r>
-    </w:p>
-    <w:p>
-      <w:pPr>
-        <w:rPr>
-          <w:rFonts w:ascii="Times New Roman" w:hAnsi="Times New Roman" w:cs="Times New Roman"/>
-        </w:rPr>
-      </w:pPr>
-      <w:r>
-        <w:rPr>
-          <w:rFonts w:ascii="Times New Roman" w:hAnsi="Times New Roman" w:cs="Times New Roman"/>
-        </w:rPr>
-        <w:t>    salary: number;</w:t>
-      </w:r>
+        <w:t xml:space="preserve">interface </w:t>
+      </w:r>
+      <w:proofErr w:type="gramStart"/>
+      <w:r>
+        <w:rPr>
+          <w:rFonts w:ascii="Times New Roman" w:hAnsi="Times New Roman" w:cs="Times New Roman"/>
+        </w:rPr>
+        <w:t>Employee{</w:t>
+      </w:r>
+      <w:proofErr w:type="gramEnd"/>
+    </w:p>
+    <w:p>
+      <w:pPr>
+        <w:rPr>
+          <w:rFonts w:ascii="Times New Roman" w:hAnsi="Times New Roman" w:cs="Times New Roman"/>
+        </w:rPr>
+      </w:pPr>
+      <w:r>
+        <w:rPr>
+          <w:rFonts w:ascii="Times New Roman" w:hAnsi="Times New Roman" w:cs="Times New Roman"/>
+        </w:rPr>
+        <w:t xml:space="preserve">    name: </w:t>
+      </w:r>
+      <w:proofErr w:type="gramStart"/>
+      <w:r>
+        <w:rPr>
+          <w:rFonts w:ascii="Times New Roman" w:hAnsi="Times New Roman" w:cs="Times New Roman"/>
+        </w:rPr>
+        <w:t>string;</w:t>
+      </w:r>
+      <w:proofErr w:type="gramEnd"/>
+    </w:p>
+    <w:p>
+      <w:pPr>
+        <w:rPr>
+          <w:rFonts w:ascii="Times New Roman" w:hAnsi="Times New Roman" w:cs="Times New Roman"/>
+        </w:rPr>
+      </w:pPr>
+      <w:r>
+        <w:rPr>
+          <w:rFonts w:ascii="Times New Roman" w:hAnsi="Times New Roman" w:cs="Times New Roman"/>
+        </w:rPr>
+        <w:t xml:space="preserve">    department: </w:t>
+      </w:r>
+      <w:proofErr w:type="gramStart"/>
+      <w:r>
+        <w:rPr>
+          <w:rFonts w:ascii="Times New Roman" w:hAnsi="Times New Roman" w:cs="Times New Roman"/>
+        </w:rPr>
+        <w:t>string;</w:t>
+      </w:r>
+      <w:proofErr w:type="gramEnd"/>
+    </w:p>
+    <w:p>
+      <w:pPr>
+        <w:rPr>
+          <w:rFonts w:ascii="Times New Roman" w:hAnsi="Times New Roman" w:cs="Times New Roman"/>
+        </w:rPr>
+      </w:pPr>
+      <w:r>
+        <w:rPr>
+          <w:rFonts w:ascii="Times New Roman" w:hAnsi="Times New Roman" w:cs="Times New Roman"/>
+        </w:rPr>
+        <w:t xml:space="preserve">    salary: </w:t>
+      </w:r>
+      <w:proofErr w:type="gramStart"/>
+      <w:r>
+        <w:rPr>
+          <w:rFonts w:ascii="Times New Roman" w:hAnsi="Times New Roman" w:cs="Times New Roman"/>
+        </w:rPr>
+        <w:t>number;</w:t>
+      </w:r>
+      <w:proofErr w:type="gramEnd"/>
     </w:p>
     <w:p>
       <w:pPr>
@@ -4388,7 +5160,21 @@
         <w:rPr>
           <w:rFonts w:ascii="Times New Roman" w:hAnsi="Times New Roman" w:cs="Times New Roman"/>
         </w:rPr>
-        <w:t xml:space="preserve">&lt;T,K extends </w:t>
+        <w:t>&lt;</w:t>
+      </w:r>
+      <w:proofErr w:type="gramStart"/>
+      <w:r>
+        <w:rPr>
+          <w:rFonts w:ascii="Times New Roman" w:hAnsi="Times New Roman" w:cs="Times New Roman"/>
+        </w:rPr>
+        <w:t>T,K</w:t>
+      </w:r>
+      <w:proofErr w:type="gramEnd"/>
+      <w:r>
+        <w:rPr>
+          <w:rFonts w:ascii="Times New Roman" w:hAnsi="Times New Roman" w:cs="Times New Roman"/>
+        </w:rPr>
+        <w:t xml:space="preserve"> extends </w:t>
       </w:r>
       <w:proofErr w:type="spellStart"/>
       <w:r>
@@ -4443,8 +5229,16 @@
         <w:rPr>
           <w:rFonts w:ascii="Times New Roman" w:hAnsi="Times New Roman" w:cs="Times New Roman"/>
         </w:rPr>
-        <w:t>[key];</w:t>
-      </w:r>
+        <w:t>[key</w:t>
+      </w:r>
+      <w:proofErr w:type="gramStart"/>
+      <w:r>
+        <w:rPr>
+          <w:rFonts w:ascii="Times New Roman" w:hAnsi="Times New Roman" w:cs="Times New Roman"/>
+        </w:rPr>
+        <w:t>];</w:t>
+      </w:r>
+      <w:proofErr w:type="gramEnd"/>
     </w:p>
     <w:p>
       <w:pPr>
@@ -4472,6 +5266,7 @@
           <w:rFonts w:ascii="Times New Roman" w:hAnsi="Times New Roman" w:cs="Times New Roman"/>
         </w:rPr>
       </w:pPr>
+      <w:proofErr w:type="gramStart"/>
       <w:r>
         <w:rPr>
           <w:rFonts w:ascii="Times New Roman" w:hAnsi="Times New Roman" w:cs="Times New Roman"/>
@@ -4479,6 +5274,7 @@
         <w:t>console.log(</w:t>
       </w:r>
       <w:proofErr w:type="spellStart"/>
+      <w:proofErr w:type="gramEnd"/>
       <w:r>
         <w:rPr>
           <w:rFonts w:ascii="Times New Roman" w:hAnsi="Times New Roman" w:cs="Times New Roman"/>
@@ -4499,6 +5295,7 @@
           <w:rFonts w:ascii="Times New Roman" w:hAnsi="Times New Roman" w:cs="Times New Roman"/>
         </w:rPr>
       </w:pPr>
+      <w:proofErr w:type="gramStart"/>
       <w:r>
         <w:rPr>
           <w:rFonts w:ascii="Times New Roman" w:hAnsi="Times New Roman" w:cs="Times New Roman"/>
@@ -4506,6 +5303,7 @@
         <w:t>console.log(</w:t>
       </w:r>
       <w:proofErr w:type="spellStart"/>
+      <w:proofErr w:type="gramEnd"/>
       <w:r>
         <w:rPr>
           <w:rFonts w:ascii="Times New Roman" w:hAnsi="Times New Roman" w:cs="Times New Roman"/>
@@ -4526,6 +5324,7 @@
           <w:rFonts w:ascii="Times New Roman" w:hAnsi="Times New Roman" w:cs="Times New Roman"/>
         </w:rPr>
       </w:pPr>
+      <w:proofErr w:type="gramStart"/>
       <w:r>
         <w:rPr>
           <w:rFonts w:ascii="Times New Roman" w:hAnsi="Times New Roman" w:cs="Times New Roman"/>
@@ -4533,6 +5332,7 @@
         <w:t>console.log(</w:t>
       </w:r>
       <w:proofErr w:type="spellStart"/>
+      <w:proofErr w:type="gramEnd"/>
       <w:r>
         <w:rPr>
           <w:rFonts w:ascii="Times New Roman" w:hAnsi="Times New Roman" w:cs="Times New Roman"/>
@@ -4553,6 +5353,7 @@
           <w:rFonts w:ascii="Times New Roman" w:hAnsi="Times New Roman" w:cs="Times New Roman"/>
         </w:rPr>
       </w:pPr>
+      <w:proofErr w:type="gramStart"/>
       <w:r>
         <w:rPr>
           <w:rFonts w:ascii="Times New Roman" w:hAnsi="Times New Roman" w:cs="Times New Roman"/>
@@ -4560,6 +5361,7 @@
         <w:t>console.log(</w:t>
       </w:r>
       <w:proofErr w:type="spellStart"/>
+      <w:proofErr w:type="gramEnd"/>
       <w:r>
         <w:rPr>
           <w:rFonts w:ascii="Times New Roman" w:hAnsi="Times New Roman" w:cs="Times New Roman"/>
@@ -4594,6 +5396,7 @@
           <w:rFonts w:ascii="Times New Roman" w:hAnsi="Times New Roman" w:cs="Times New Roman"/>
         </w:rPr>
       </w:pPr>
+      <w:proofErr w:type="gramStart"/>
       <w:r>
         <w:rPr>
           <w:rFonts w:ascii="Times New Roman" w:hAnsi="Times New Roman" w:cs="Times New Roman"/>
@@ -4601,6 +5404,7 @@
         <w:t>console.log(</w:t>
       </w:r>
       <w:proofErr w:type="spellStart"/>
+      <w:proofErr w:type="gramEnd"/>
       <w:r>
         <w:rPr>
           <w:rFonts w:ascii="Times New Roman" w:hAnsi="Times New Roman" w:cs="Times New Roman"/>
@@ -4635,6 +5439,7 @@
           <w:rFonts w:ascii="Times New Roman" w:hAnsi="Times New Roman" w:cs="Times New Roman"/>
         </w:rPr>
       </w:pPr>
+      <w:proofErr w:type="gramStart"/>
       <w:r>
         <w:rPr>
           <w:rFonts w:ascii="Times New Roman" w:hAnsi="Times New Roman" w:cs="Times New Roman"/>
@@ -4642,6 +5447,7 @@
         <w:t>console.log(</w:t>
       </w:r>
       <w:proofErr w:type="spellStart"/>
+      <w:proofErr w:type="gramEnd"/>
       <w:r>
         <w:rPr>
           <w:rFonts w:ascii="Times New Roman" w:hAnsi="Times New Roman" w:cs="Times New Roman"/>
@@ -4755,7 +5561,21 @@
         <w:rPr>
           <w:rFonts w:ascii="Times New Roman" w:hAnsi="Times New Roman" w:cs="Times New Roman"/>
         </w:rPr>
-        <w:t>function sum1(...numbers: number[]):number{</w:t>
+        <w:t xml:space="preserve">function sum1(...numbers: </w:t>
+      </w:r>
+      <w:proofErr w:type="gramStart"/>
+      <w:r>
+        <w:rPr>
+          <w:rFonts w:ascii="Times New Roman" w:hAnsi="Times New Roman" w:cs="Times New Roman"/>
+        </w:rPr>
+        <w:t>number[</w:t>
+      </w:r>
+      <w:proofErr w:type="gramEnd"/>
+      <w:r>
+        <w:rPr>
+          <w:rFonts w:ascii="Times New Roman" w:hAnsi="Times New Roman" w:cs="Times New Roman"/>
+        </w:rPr>
+        <w:t>]):number{</w:t>
       </w:r>
     </w:p>
     <w:p>
@@ -4772,6 +5592,7 @@
         <w:t xml:space="preserve">    return </w:t>
       </w:r>
       <w:proofErr w:type="spellStart"/>
+      <w:proofErr w:type="gramStart"/>
       <w:r>
         <w:rPr>
           <w:rFonts w:ascii="Times New Roman" w:hAnsi="Times New Roman" w:cs="Times New Roman"/>
@@ -4779,6 +5600,7 @@
         <w:t>numbers.reduce</w:t>
       </w:r>
       <w:proofErr w:type="spellEnd"/>
+      <w:proofErr w:type="gramEnd"/>
       <w:r>
         <w:rPr>
           <w:rFonts w:ascii="Times New Roman" w:hAnsi="Times New Roman" w:cs="Times New Roman"/>
@@ -4828,6 +5650,7 @@
         <w:t xml:space="preserve">function </w:t>
       </w:r>
       <w:proofErr w:type="spellStart"/>
+      <w:proofErr w:type="gramStart"/>
       <w:r>
         <w:rPr>
           <w:rFonts w:ascii="Times New Roman" w:hAnsi="Times New Roman" w:cs="Times New Roman"/>
@@ -4839,7 +5662,14 @@
         <w:rPr>
           <w:rFonts w:ascii="Times New Roman" w:hAnsi="Times New Roman" w:cs="Times New Roman"/>
         </w:rPr>
-        <w:t>(...names: string[]):string{</w:t>
+        <w:t>(</w:t>
+      </w:r>
+      <w:proofErr w:type="gramEnd"/>
+      <w:r>
+        <w:rPr>
+          <w:rFonts w:ascii="Times New Roman" w:hAnsi="Times New Roman" w:cs="Times New Roman"/>
+        </w:rPr>
+        <w:t>...names: string[]):string{</w:t>
       </w:r>
     </w:p>
     <w:p>
@@ -4856,6 +5686,7 @@
         <w:t xml:space="preserve">    return </w:t>
       </w:r>
       <w:proofErr w:type="spellStart"/>
+      <w:proofErr w:type="gramStart"/>
       <w:r>
         <w:rPr>
           <w:rFonts w:ascii="Times New Roman" w:hAnsi="Times New Roman" w:cs="Times New Roman"/>
@@ -4863,6 +5694,7 @@
         <w:t>names.reduce</w:t>
       </w:r>
       <w:proofErr w:type="spellEnd"/>
+      <w:proofErr w:type="gramEnd"/>
       <w:r>
         <w:rPr>
           <w:rFonts w:ascii="Times New Roman" w:hAnsi="Times New Roman" w:cs="Times New Roman"/>
@@ -4917,8 +5749,16 @@
         <w:rPr>
           <w:rFonts w:ascii="Times New Roman" w:hAnsi="Times New Roman" w:cs="Times New Roman"/>
         </w:rPr>
-        <w:t xml:space="preserve"> result = sum1(1,2,3,4,5);</w:t>
-      </w:r>
+        <w:t xml:space="preserve"> result = sum1(1,2,3,4,5</w:t>
+      </w:r>
+      <w:proofErr w:type="gramStart"/>
+      <w:r>
+        <w:rPr>
+          <w:rFonts w:ascii="Times New Roman" w:hAnsi="Times New Roman" w:cs="Times New Roman"/>
+        </w:rPr>
+        <w:t>);</w:t>
+      </w:r>
+      <w:proofErr w:type="gramEnd"/>
     </w:p>
     <w:p>
       <w:pPr>
@@ -4931,8 +5771,16 @@
         <w:rPr>
           <w:rFonts w:ascii="Times New Roman" w:hAnsi="Times New Roman" w:cs="Times New Roman"/>
         </w:rPr>
-        <w:t>console.log(result);</w:t>
-      </w:r>
+        <w:t>console.log(result</w:t>
+      </w:r>
+      <w:proofErr w:type="gramStart"/>
+      <w:r>
+        <w:rPr>
+          <w:rFonts w:ascii="Times New Roman" w:hAnsi="Times New Roman" w:cs="Times New Roman"/>
+        </w:rPr>
+        <w:t>);</w:t>
+      </w:r>
+      <w:proofErr w:type="gramEnd"/>
     </w:p>
     <w:p>
       <w:pPr>
@@ -4956,6 +5804,7 @@
         <w:t xml:space="preserve"> result1 = </w:t>
       </w:r>
       <w:proofErr w:type="spellStart"/>
+      <w:proofErr w:type="gramStart"/>
       <w:r>
         <w:rPr>
           <w:rFonts w:ascii="Times New Roman" w:hAnsi="Times New Roman" w:cs="Times New Roman"/>
@@ -4967,7 +5816,14 @@
         <w:rPr>
           <w:rFonts w:ascii="Times New Roman" w:hAnsi="Times New Roman" w:cs="Times New Roman"/>
         </w:rPr>
-        <w:t>("John", "Doe", "Smith");</w:t>
+        <w:t>(</w:t>
+      </w:r>
+      <w:proofErr w:type="gramEnd"/>
+      <w:r>
+        <w:rPr>
+          <w:rFonts w:ascii="Times New Roman" w:hAnsi="Times New Roman" w:cs="Times New Roman"/>
+        </w:rPr>
+        <w:t>"John", "Doe", "Smith");</w:t>
       </w:r>
     </w:p>
     <w:p>
@@ -4981,8 +5837,16 @@
         <w:rPr>
           <w:rFonts w:ascii="Times New Roman" w:hAnsi="Times New Roman" w:cs="Times New Roman"/>
         </w:rPr>
-        <w:t>console.log(result1);</w:t>
-      </w:r>
+        <w:t>console.log(result1</w:t>
+      </w:r>
+      <w:proofErr w:type="gramStart"/>
+      <w:r>
+        <w:rPr>
+          <w:rFonts w:ascii="Times New Roman" w:hAnsi="Times New Roman" w:cs="Times New Roman"/>
+        </w:rPr>
+        <w:t>);</w:t>
+      </w:r>
+      <w:proofErr w:type="gramEnd"/>
     </w:p>
     <w:p>
       <w:pPr>
@@ -5044,8 +5908,16 @@
         <w:rPr>
           <w:rFonts w:ascii="Times New Roman" w:hAnsi="Times New Roman" w:cs="Times New Roman"/>
         </w:rPr>
-        <w:t>interface employee{</w:t>
-      </w:r>
+        <w:t xml:space="preserve">interface </w:t>
+      </w:r>
+      <w:proofErr w:type="gramStart"/>
+      <w:r>
+        <w:rPr>
+          <w:rFonts w:ascii="Times New Roman" w:hAnsi="Times New Roman" w:cs="Times New Roman"/>
+        </w:rPr>
+        <w:t>employee{</w:t>
+      </w:r>
+      <w:proofErr w:type="gramEnd"/>
     </w:p>
     <w:p>
       <w:pPr>
@@ -5058,8 +5930,16 @@
         <w:rPr>
           <w:rFonts w:ascii="Times New Roman" w:hAnsi="Times New Roman" w:cs="Times New Roman"/>
         </w:rPr>
-        <w:t>    details:{</w:t>
-      </w:r>
+        <w:t xml:space="preserve">    </w:t>
+      </w:r>
+      <w:proofErr w:type="gramStart"/>
+      <w:r>
+        <w:rPr>
+          <w:rFonts w:ascii="Times New Roman" w:hAnsi="Times New Roman" w:cs="Times New Roman"/>
+        </w:rPr>
+        <w:t>details:{</w:t>
+      </w:r>
+      <w:proofErr w:type="gramEnd"/>
     </w:p>
     <w:p>
       <w:pPr>
@@ -5072,7 +5952,21 @@
         <w:rPr>
           <w:rFonts w:ascii="Times New Roman" w:hAnsi="Times New Roman" w:cs="Times New Roman"/>
         </w:rPr>
-        <w:t>        (name : string):string;</w:t>
+        <w:t>        (</w:t>
+      </w:r>
+      <w:proofErr w:type="gramStart"/>
+      <w:r>
+        <w:rPr>
+          <w:rFonts w:ascii="Times New Roman" w:hAnsi="Times New Roman" w:cs="Times New Roman"/>
+        </w:rPr>
+        <w:t>name :</w:t>
+      </w:r>
+      <w:proofErr w:type="gramEnd"/>
+      <w:r>
+        <w:rPr>
+          <w:rFonts w:ascii="Times New Roman" w:hAnsi="Times New Roman" w:cs="Times New Roman"/>
+        </w:rPr>
+        <w:t xml:space="preserve"> string):string;</w:t>
       </w:r>
     </w:p>
     <w:p>
@@ -5086,7 +5980,21 @@
         <w:rPr>
           <w:rFonts w:ascii="Times New Roman" w:hAnsi="Times New Roman" w:cs="Times New Roman"/>
         </w:rPr>
-        <w:t>        (age : number) :string;</w:t>
+        <w:t>        (</w:t>
+      </w:r>
+      <w:proofErr w:type="gramStart"/>
+      <w:r>
+        <w:rPr>
+          <w:rFonts w:ascii="Times New Roman" w:hAnsi="Times New Roman" w:cs="Times New Roman"/>
+        </w:rPr>
+        <w:t>age :</w:t>
+      </w:r>
+      <w:proofErr w:type="gramEnd"/>
+      <w:r>
+        <w:rPr>
+          <w:rFonts w:ascii="Times New Roman" w:hAnsi="Times New Roman" w:cs="Times New Roman"/>
+        </w:rPr>
+        <w:t xml:space="preserve"> number) :string;</w:t>
       </w:r>
     </w:p>
     <w:p>
@@ -5144,8 +6052,16 @@
         <w:rPr>
           <w:rFonts w:ascii="Times New Roman" w:hAnsi="Times New Roman" w:cs="Times New Roman"/>
         </w:rPr>
-        <w:t xml:space="preserve"> emp: employee={</w:t>
-      </w:r>
+        <w:t xml:space="preserve"> emp: employee</w:t>
+      </w:r>
+      <w:proofErr w:type="gramStart"/>
+      <w:r>
+        <w:rPr>
+          <w:rFonts w:ascii="Times New Roman" w:hAnsi="Times New Roman" w:cs="Times New Roman"/>
+        </w:rPr>
+        <w:t>={</w:t>
+      </w:r>
+      <w:proofErr w:type="gramEnd"/>
     </w:p>
     <w:p>
       <w:pPr>
@@ -5200,8 +6116,16 @@
         <w:rPr>
           <w:rFonts w:ascii="Times New Roman" w:hAnsi="Times New Roman" w:cs="Times New Roman"/>
         </w:rPr>
-        <w:t>            return `Name is ${name}`;</w:t>
-      </w:r>
+        <w:t>            return `Name is ${name}</w:t>
+      </w:r>
+      <w:proofErr w:type="gramStart"/>
+      <w:r>
+        <w:rPr>
+          <w:rFonts w:ascii="Times New Roman" w:hAnsi="Times New Roman" w:cs="Times New Roman"/>
+        </w:rPr>
+        <w:t>`;</w:t>
+      </w:r>
+      <w:proofErr w:type="gramEnd"/>
     </w:p>
     <w:p>
       <w:pPr>
@@ -5228,8 +6152,16 @@
         <w:rPr>
           <w:rFonts w:ascii="Times New Roman" w:hAnsi="Times New Roman" w:cs="Times New Roman"/>
         </w:rPr>
-        <w:t>            return `Age is ${name}`;</w:t>
-      </w:r>
+        <w:t>            return `Age is ${name}</w:t>
+      </w:r>
+      <w:proofErr w:type="gramStart"/>
+      <w:r>
+        <w:rPr>
+          <w:rFonts w:ascii="Times New Roman" w:hAnsi="Times New Roman" w:cs="Times New Roman"/>
+        </w:rPr>
+        <w:t>`;</w:t>
+      </w:r>
+      <w:proofErr w:type="gramEnd"/>
     </w:p>
     <w:p>
       <w:pPr>
@@ -5289,6 +6221,7 @@
           <w:rFonts w:ascii="Times New Roman" w:hAnsi="Times New Roman" w:cs="Times New Roman"/>
         </w:rPr>
       </w:pPr>
+      <w:proofErr w:type="gramStart"/>
       <w:r>
         <w:rPr>
           <w:rFonts w:ascii="Times New Roman" w:hAnsi="Times New Roman" w:cs="Times New Roman"/>
@@ -5296,6 +6229,7 @@
         <w:t>console.log(</w:t>
       </w:r>
       <w:proofErr w:type="spellStart"/>
+      <w:proofErr w:type="gramEnd"/>
       <w:r>
         <w:rPr>
           <w:rFonts w:ascii="Times New Roman" w:hAnsi="Times New Roman" w:cs="Times New Roman"/>
@@ -5324,6 +6258,7 @@
         <w:t>console.log(</w:t>
       </w:r>
       <w:proofErr w:type="spellStart"/>
+      <w:proofErr w:type="gramStart"/>
       <w:r>
         <w:rPr>
           <w:rFonts w:ascii="Times New Roman" w:hAnsi="Times New Roman" w:cs="Times New Roman"/>
@@ -5331,6 +6266,7 @@
         <w:t>emp.details</w:t>
       </w:r>
       <w:proofErr w:type="spellEnd"/>
+      <w:proofErr w:type="gramEnd"/>
       <w:r>
         <w:rPr>
           <w:rFonts w:ascii="Times New Roman" w:hAnsi="Times New Roman" w:cs="Times New Roman"/>
@@ -5399,7 +6335,21 @@
         <w:rPr>
           <w:rFonts w:ascii="Times New Roman" w:hAnsi="Times New Roman" w:cs="Times New Roman"/>
         </w:rPr>
-        <w:t xml:space="preserve">        (id: number): string; </w:t>
+        <w:t xml:space="preserve">        (id: number): </w:t>
+      </w:r>
+      <w:proofErr w:type="gramStart"/>
+      <w:r>
+        <w:rPr>
+          <w:rFonts w:ascii="Times New Roman" w:hAnsi="Times New Roman" w:cs="Times New Roman"/>
+        </w:rPr>
+        <w:t>string;</w:t>
+      </w:r>
+      <w:proofErr w:type="gramEnd"/>
+      <w:r>
+        <w:rPr>
+          <w:rFonts w:ascii="Times New Roman" w:hAnsi="Times New Roman" w:cs="Times New Roman"/>
+        </w:rPr>
+        <w:t xml:space="preserve"> </w:t>
       </w:r>
     </w:p>
     <w:p>
@@ -5413,8 +6363,16 @@
         <w:rPr>
           <w:rFonts w:ascii="Times New Roman" w:hAnsi="Times New Roman" w:cs="Times New Roman"/>
         </w:rPr>
-        <w:t>        (name: string): string;</w:t>
-      </w:r>
+        <w:t xml:space="preserve">        (name: string): </w:t>
+      </w:r>
+      <w:proofErr w:type="gramStart"/>
+      <w:r>
+        <w:rPr>
+          <w:rFonts w:ascii="Times New Roman" w:hAnsi="Times New Roman" w:cs="Times New Roman"/>
+        </w:rPr>
+        <w:t>string;</w:t>
+      </w:r>
+      <w:proofErr w:type="gramEnd"/>
     </w:p>
     <w:p>
       <w:pPr>
@@ -5583,8 +6541,16 @@
         <w:rPr>
           <w:rFonts w:ascii="Times New Roman" w:hAnsi="Times New Roman" w:cs="Times New Roman"/>
         </w:rPr>
-        <w:t>}`;</w:t>
-      </w:r>
+        <w:t>}</w:t>
+      </w:r>
+      <w:proofErr w:type="gramStart"/>
+      <w:r>
+        <w:rPr>
+          <w:rFonts w:ascii="Times New Roman" w:hAnsi="Times New Roman" w:cs="Times New Roman"/>
+        </w:rPr>
+        <w:t>`;</w:t>
+      </w:r>
+      <w:proofErr w:type="gramEnd"/>
     </w:p>
     <w:p>
       <w:pPr>
@@ -5625,8 +6591,16 @@
         <w:rPr>
           <w:rFonts w:ascii="Times New Roman" w:hAnsi="Times New Roman" w:cs="Times New Roman"/>
         </w:rPr>
-        <w:t>}`;</w:t>
-      </w:r>
+        <w:t>}</w:t>
+      </w:r>
+      <w:proofErr w:type="gramStart"/>
+      <w:r>
+        <w:rPr>
+          <w:rFonts w:ascii="Times New Roman" w:hAnsi="Times New Roman" w:cs="Times New Roman"/>
+        </w:rPr>
+        <w:t>`;</w:t>
+      </w:r>
+      <w:proofErr w:type="gramEnd"/>
     </w:p>
     <w:p>
       <w:pPr>
@@ -5685,11 +6659,19 @@
           <w:rFonts w:ascii="Times New Roman" w:hAnsi="Times New Roman" w:cs="Times New Roman"/>
         </w:rPr>
       </w:pPr>
-      <w:r>
-        <w:rPr>
-          <w:rFonts w:ascii="Times New Roman" w:hAnsi="Times New Roman" w:cs="Times New Roman"/>
-        </w:rPr>
-        <w:t xml:space="preserve">console.log(product1.products(101)); </w:t>
+      <w:proofErr w:type="gramStart"/>
+      <w:r>
+        <w:rPr>
+          <w:rFonts w:ascii="Times New Roman" w:hAnsi="Times New Roman" w:cs="Times New Roman"/>
+        </w:rPr>
+        <w:t>console.log(</w:t>
+      </w:r>
+      <w:proofErr w:type="gramEnd"/>
+      <w:r>
+        <w:rPr>
+          <w:rFonts w:ascii="Times New Roman" w:hAnsi="Times New Roman" w:cs="Times New Roman"/>
+        </w:rPr>
+        <w:t xml:space="preserve">product1.products(101)); </w:t>
       </w:r>
     </w:p>
     <w:p>
@@ -5699,11 +6681,19 @@
           <w:rFonts w:ascii="Times New Roman" w:hAnsi="Times New Roman" w:cs="Times New Roman"/>
         </w:rPr>
       </w:pPr>
-      <w:r>
-        <w:rPr>
-          <w:rFonts w:ascii="Times New Roman" w:hAnsi="Times New Roman" w:cs="Times New Roman"/>
-        </w:rPr>
-        <w:t xml:space="preserve">console.log(product1.products("Laptop")); </w:t>
+      <w:proofErr w:type="gramStart"/>
+      <w:r>
+        <w:rPr>
+          <w:rFonts w:ascii="Times New Roman" w:hAnsi="Times New Roman" w:cs="Times New Roman"/>
+        </w:rPr>
+        <w:t>console.log(</w:t>
+      </w:r>
+      <w:proofErr w:type="gramEnd"/>
+      <w:r>
+        <w:rPr>
+          <w:rFonts w:ascii="Times New Roman" w:hAnsi="Times New Roman" w:cs="Times New Roman"/>
+        </w:rPr>
+        <w:t xml:space="preserve">product1.products("Laptop")); </w:t>
       </w:r>
     </w:p>
     <w:p>
@@ -5718,20 +6708,8 @@
       <w:pPr>
         <w:rPr>
           <w:rFonts w:ascii="Times New Roman" w:hAnsi="Times New Roman" w:cs="Times New Roman"/>
-        </w:rPr>
-      </w:pPr>
-    </w:p>
-    <w:p>
-      <w:pPr>
-        <w:rPr>
-          <w:rFonts w:ascii="Times New Roman" w:hAnsi="Times New Roman" w:cs="Times New Roman"/>
-        </w:rPr>
-      </w:pPr>
-    </w:p>
-    <w:p>
-      <w:pPr>
-        <w:rPr>
-          <w:rFonts w:ascii="Times New Roman" w:hAnsi="Times New Roman" w:cs="Times New Roman"/>
+          <w:b/>
+          <w:bCs/>
           <w:sz w:val="28"/>
           <w:szCs w:val="28"/>
         </w:rPr>
@@ -5741,10 +6719,390 @@
       <w:pPr>
         <w:rPr>
           <w:rFonts w:ascii="Times New Roman" w:hAnsi="Times New Roman" w:cs="Times New Roman"/>
+          <w:b/>
+          <w:bCs/>
           <w:sz w:val="28"/>
           <w:szCs w:val="28"/>
         </w:rPr>
       </w:pPr>
+    </w:p>
+    <w:p>
+      <w:pPr>
+        <w:rPr>
+          <w:rFonts w:ascii="Times New Roman" w:hAnsi="Times New Roman" w:cs="Times New Roman"/>
+          <w:b/>
+          <w:bCs/>
+          <w:sz w:val="28"/>
+          <w:szCs w:val="28"/>
+        </w:rPr>
+      </w:pPr>
+    </w:p>
+    <w:p>
+      <w:pPr>
+        <w:rPr>
+          <w:rFonts w:ascii="Times New Roman" w:hAnsi="Times New Roman" w:cs="Times New Roman"/>
+          <w:b/>
+          <w:bCs/>
+          <w:sz w:val="28"/>
+          <w:szCs w:val="28"/>
+        </w:rPr>
+      </w:pPr>
+    </w:p>
+    <w:p>
+      <w:pPr>
+        <w:rPr>
+          <w:rFonts w:ascii="Times New Roman" w:hAnsi="Times New Roman" w:cs="Times New Roman"/>
+          <w:b/>
+          <w:bCs/>
+          <w:sz w:val="28"/>
+          <w:szCs w:val="28"/>
+        </w:rPr>
+      </w:pPr>
+      <w:r>
+        <w:rPr>
+          <w:rFonts w:ascii="Times New Roman" w:hAnsi="Times New Roman" w:cs="Times New Roman"/>
+          <w:b/>
+          <w:bCs/>
+          <w:sz w:val="28"/>
+          <w:szCs w:val="28"/>
+        </w:rPr>
+        <w:lastRenderedPageBreak/>
+        <w:t>Modules import &amp; export Classes, Functions:</w:t>
+      </w:r>
+    </w:p>
+    <w:p>
+      <w:pPr>
+        <w:rPr>
+          <w:rFonts w:ascii="Times New Roman" w:hAnsi="Times New Roman" w:cs="Times New Roman"/>
+          <w:sz w:val="28"/>
+          <w:szCs w:val="28"/>
+        </w:rPr>
+      </w:pPr>
+      <w:r>
+        <w:rPr>
+          <w:rFonts w:ascii="Times New Roman" w:hAnsi="Times New Roman" w:cs="Times New Roman"/>
+          <w:sz w:val="28"/>
+          <w:szCs w:val="28"/>
+        </w:rPr>
+        <w:tab/>
+        <w:t xml:space="preserve">Access the method and class level variables one class to another class using </w:t>
+      </w:r>
+      <w:r>
+        <w:rPr>
+          <w:rFonts w:ascii="Times New Roman" w:hAnsi="Times New Roman" w:cs="Times New Roman"/>
+          <w:sz w:val="28"/>
+          <w:szCs w:val="28"/>
+        </w:rPr>
+        <w:t xml:space="preserve">import/export </w:t>
+      </w:r>
+      <w:r>
+        <w:rPr>
+          <w:rFonts w:ascii="Times New Roman" w:hAnsi="Times New Roman" w:cs="Times New Roman"/>
+          <w:sz w:val="28"/>
+          <w:szCs w:val="28"/>
+        </w:rPr>
+        <w:t>keyword.</w:t>
+      </w:r>
+    </w:p>
+    <w:p>
+      <w:pPr>
+        <w:rPr>
+          <w:rFonts w:ascii="Times New Roman" w:hAnsi="Times New Roman" w:cs="Times New Roman"/>
+          <w:b/>
+          <w:bCs/>
+          <w:sz w:val="28"/>
+          <w:szCs w:val="28"/>
+        </w:rPr>
+      </w:pPr>
+      <w:r>
+        <w:rPr>
+          <w:rFonts w:ascii="Times New Roman" w:hAnsi="Times New Roman" w:cs="Times New Roman"/>
+          <w:b/>
+          <w:bCs/>
+          <w:sz w:val="28"/>
+          <w:szCs w:val="28"/>
+        </w:rPr>
+        <w:t>Class1</w:t>
+      </w:r>
+      <w:r>
+        <w:rPr>
+          <w:rFonts w:ascii="Times New Roman" w:hAnsi="Times New Roman" w:cs="Times New Roman"/>
+          <w:b/>
+          <w:bCs/>
+          <w:sz w:val="28"/>
+          <w:szCs w:val="28"/>
+        </w:rPr>
+        <w:t xml:space="preserve"> File</w:t>
+      </w:r>
+      <w:r>
+        <w:rPr>
+          <w:rFonts w:ascii="Times New Roman" w:hAnsi="Times New Roman" w:cs="Times New Roman"/>
+          <w:b/>
+          <w:bCs/>
+          <w:sz w:val="28"/>
+          <w:szCs w:val="28"/>
+        </w:rPr>
+        <w:t>:</w:t>
+      </w:r>
+    </w:p>
+    <w:p>
+      <w:pPr>
+        <w:rPr>
+          <w:rFonts w:ascii="Times New Roman" w:hAnsi="Times New Roman" w:cs="Times New Roman"/>
+        </w:rPr>
+      </w:pPr>
+      <w:r>
+        <w:rPr>
+          <w:rFonts w:ascii="Times New Roman" w:hAnsi="Times New Roman" w:cs="Times New Roman"/>
+          <w:sz w:val="28"/>
+          <w:szCs w:val="28"/>
+        </w:rPr>
+        <w:tab/>
+      </w:r>
+      <w:r>
+        <w:rPr>
+          <w:rFonts w:ascii="Times New Roman" w:hAnsi="Times New Roman" w:cs="Times New Roman"/>
+        </w:rPr>
+        <w:t xml:space="preserve">In this Class1 </w:t>
+      </w:r>
+      <w:proofErr w:type="spellStart"/>
+      <w:proofErr w:type="gramStart"/>
+      <w:r>
+        <w:rPr>
+          <w:rFonts w:ascii="Times New Roman" w:hAnsi="Times New Roman" w:cs="Times New Roman"/>
+        </w:rPr>
+        <w:t>getname</w:t>
+      </w:r>
+      <w:proofErr w:type="spellEnd"/>
+      <w:r>
+        <w:rPr>
+          <w:rFonts w:ascii="Times New Roman" w:hAnsi="Times New Roman" w:cs="Times New Roman"/>
+        </w:rPr>
+        <w:t>(</w:t>
+      </w:r>
+      <w:proofErr w:type="gramEnd"/>
+      <w:r>
+        <w:rPr>
+          <w:rFonts w:ascii="Times New Roman" w:hAnsi="Times New Roman" w:cs="Times New Roman"/>
+        </w:rPr>
+        <w:t xml:space="preserve">) and </w:t>
+      </w:r>
+      <w:proofErr w:type="spellStart"/>
+      <w:r>
+        <w:rPr>
+          <w:rFonts w:ascii="Times New Roman" w:hAnsi="Times New Roman" w:cs="Times New Roman"/>
+        </w:rPr>
+        <w:t>getHomeDetails</w:t>
+      </w:r>
+      <w:proofErr w:type="spellEnd"/>
+      <w:r>
+        <w:rPr>
+          <w:rFonts w:ascii="Times New Roman" w:hAnsi="Times New Roman" w:cs="Times New Roman"/>
+        </w:rPr>
+        <w:t xml:space="preserve"> () two functions used in another class Class2 using import export keyword to access the method from another class.</w:t>
+      </w:r>
+    </w:p>
+    <w:p>
+      <w:pPr>
+        <w:jc w:val="center"/>
+        <w:rPr>
+          <w:rFonts w:ascii="Times New Roman" w:hAnsi="Times New Roman" w:cs="Times New Roman"/>
+          <w:sz w:val="28"/>
+          <w:szCs w:val="28"/>
+        </w:rPr>
+      </w:pPr>
+      <w:r>
+        <w:rPr>
+          <w:rFonts w:ascii="Times New Roman" w:hAnsi="Times New Roman" w:cs="Times New Roman"/>
+          <w:sz w:val="28"/>
+          <w:szCs w:val="28"/>
+        </w:rPr>
+        <w:drawing>
+          <wp:inline distT="0" distB="0" distL="0" distR="0" wp14:anchorId="7A7546E5" wp14:editId="76F3A9EF">
+            <wp:extent cx="3841750" cy="2577199"/>
+            <wp:effectExtent l="0" t="0" r="6350" b="0"/>
+            <wp:docPr id="1498153947" name="Picture 1"/>
+            <wp:cNvGraphicFramePr>
+              <a:graphicFrameLocks xmlns:a="http://schemas.openxmlformats.org/drawingml/2006/main" noChangeAspect="1"/>
+            </wp:cNvGraphicFramePr>
+            <a:graphic xmlns:a="http://schemas.openxmlformats.org/drawingml/2006/main">
+              <a:graphicData uri="http://schemas.openxmlformats.org/drawingml/2006/picture">
+                <pic:pic xmlns:pic="http://schemas.openxmlformats.org/drawingml/2006/picture">
+                  <pic:nvPicPr>
+                    <pic:cNvPr id="1498153947" name=""/>
+                    <pic:cNvPicPr/>
+                  </pic:nvPicPr>
+                  <pic:blipFill>
+                    <a:blip r:embed="rId11"/>
+                    <a:stretch>
+                      <a:fillRect/>
+                    </a:stretch>
+                  </pic:blipFill>
+                  <pic:spPr>
+                    <a:xfrm>
+                      <a:off x="0" y="0"/>
+                      <a:ext cx="3846943" cy="2580682"/>
+                    </a:xfrm>
+                    <a:prstGeom prst="rect">
+                      <a:avLst/>
+                    </a:prstGeom>
+                  </pic:spPr>
+                </pic:pic>
+              </a:graphicData>
+            </a:graphic>
+          </wp:inline>
+        </w:drawing>
+      </w:r>
+    </w:p>
+    <w:p>
+      <w:pPr>
+        <w:rPr>
+          <w:rFonts w:ascii="Times New Roman" w:hAnsi="Times New Roman" w:cs="Times New Roman"/>
+          <w:b/>
+          <w:bCs/>
+          <w:sz w:val="28"/>
+          <w:szCs w:val="28"/>
+        </w:rPr>
+      </w:pPr>
+      <w:r>
+        <w:rPr>
+          <w:rFonts w:ascii="Times New Roman" w:hAnsi="Times New Roman" w:cs="Times New Roman"/>
+          <w:b/>
+          <w:bCs/>
+          <w:sz w:val="28"/>
+          <w:szCs w:val="28"/>
+        </w:rPr>
+        <w:t>Class 2</w:t>
+      </w:r>
+      <w:r>
+        <w:rPr>
+          <w:rFonts w:ascii="Times New Roman" w:hAnsi="Times New Roman" w:cs="Times New Roman"/>
+          <w:b/>
+          <w:bCs/>
+          <w:sz w:val="28"/>
+          <w:szCs w:val="28"/>
+        </w:rPr>
+        <w:t xml:space="preserve"> File</w:t>
+      </w:r>
+      <w:r>
+        <w:rPr>
+          <w:rFonts w:ascii="Times New Roman" w:hAnsi="Times New Roman" w:cs="Times New Roman"/>
+          <w:b/>
+          <w:bCs/>
+          <w:sz w:val="28"/>
+          <w:szCs w:val="28"/>
+        </w:rPr>
+        <w:t>:</w:t>
+      </w:r>
+    </w:p>
+    <w:p>
+      <w:pPr>
+        <w:rPr>
+          <w:rFonts w:ascii="Times New Roman" w:hAnsi="Times New Roman" w:cs="Times New Roman"/>
+        </w:rPr>
+      </w:pPr>
+      <w:r>
+        <w:rPr>
+          <w:rFonts w:ascii="Times New Roman" w:hAnsi="Times New Roman" w:cs="Times New Roman"/>
+          <w:sz w:val="28"/>
+          <w:szCs w:val="28"/>
+        </w:rPr>
+        <w:tab/>
+      </w:r>
+      <w:r>
+        <w:rPr>
+          <w:rFonts w:ascii="Times New Roman" w:hAnsi="Times New Roman" w:cs="Times New Roman"/>
+        </w:rPr>
+        <w:t xml:space="preserve">The Class2 import statement access the method from Class1 and use inside the Class2 we can create the </w:t>
+      </w:r>
+      <w:proofErr w:type="spellStart"/>
+      <w:r>
+        <w:rPr>
+          <w:rFonts w:ascii="Times New Roman" w:hAnsi="Times New Roman" w:cs="Times New Roman"/>
+        </w:rPr>
+        <w:t>obj</w:t>
+      </w:r>
+      <w:proofErr w:type="spellEnd"/>
+      <w:r>
+        <w:rPr>
+          <w:rFonts w:ascii="Times New Roman" w:hAnsi="Times New Roman" w:cs="Times New Roman"/>
+        </w:rPr>
+        <w:t xml:space="preserve"> for that class and to access the </w:t>
+      </w:r>
+      <w:proofErr w:type="spellStart"/>
+      <w:proofErr w:type="gramStart"/>
+      <w:r>
+        <w:rPr>
+          <w:rFonts w:ascii="Times New Roman" w:hAnsi="Times New Roman" w:cs="Times New Roman"/>
+        </w:rPr>
+        <w:t>getName</w:t>
+      </w:r>
+      <w:proofErr w:type="spellEnd"/>
+      <w:r>
+        <w:rPr>
+          <w:rFonts w:ascii="Times New Roman" w:hAnsi="Times New Roman" w:cs="Times New Roman"/>
+        </w:rPr>
+        <w:t>(</w:t>
+      </w:r>
+      <w:proofErr w:type="gramEnd"/>
+      <w:r>
+        <w:rPr>
+          <w:rFonts w:ascii="Times New Roman" w:hAnsi="Times New Roman" w:cs="Times New Roman"/>
+        </w:rPr>
+        <w:t>) function.</w:t>
+      </w:r>
+    </w:p>
+    <w:p>
+      <w:pPr>
+        <w:jc w:val="center"/>
+        <w:rPr>
+          <w:rFonts w:ascii="Times New Roman" w:hAnsi="Times New Roman" w:cs="Times New Roman"/>
+          <w:sz w:val="28"/>
+          <w:szCs w:val="28"/>
+        </w:rPr>
+      </w:pPr>
+      <w:r>
+        <w:rPr>
+          <w:rFonts w:ascii="Times New Roman" w:hAnsi="Times New Roman" w:cs="Times New Roman"/>
+          <w:sz w:val="28"/>
+          <w:szCs w:val="28"/>
+        </w:rPr>
+        <w:drawing>
+          <wp:inline distT="0" distB="0" distL="0" distR="0" wp14:anchorId="48D8F4CD" wp14:editId="092BB05D">
+            <wp:extent cx="3689350" cy="1973430"/>
+            <wp:effectExtent l="0" t="0" r="6350" b="8255"/>
+            <wp:docPr id="2031679494" name="Picture 1"/>
+            <wp:cNvGraphicFramePr>
+              <a:graphicFrameLocks xmlns:a="http://schemas.openxmlformats.org/drawingml/2006/main" noChangeAspect="1"/>
+            </wp:cNvGraphicFramePr>
+            <a:graphic xmlns:a="http://schemas.openxmlformats.org/drawingml/2006/main">
+              <a:graphicData uri="http://schemas.openxmlformats.org/drawingml/2006/picture">
+                <pic:pic xmlns:pic="http://schemas.openxmlformats.org/drawingml/2006/picture">
+                  <pic:nvPicPr>
+                    <pic:cNvPr id="2031679494" name=""/>
+                    <pic:cNvPicPr/>
+                  </pic:nvPicPr>
+                  <pic:blipFill>
+                    <a:blip r:embed="rId12"/>
+                    <a:stretch>
+                      <a:fillRect/>
+                    </a:stretch>
+                  </pic:blipFill>
+                  <pic:spPr>
+                    <a:xfrm>
+                      <a:off x="0" y="0"/>
+                      <a:ext cx="3694704" cy="1976294"/>
+                    </a:xfrm>
+                    <a:prstGeom prst="rect">
+                      <a:avLst/>
+                    </a:prstGeom>
+                  </pic:spPr>
+                </pic:pic>
+              </a:graphicData>
+            </a:graphic>
+          </wp:inline>
+        </w:drawing>
+      </w:r>
     </w:p>
     <w:sectPr>
       <w:pgSz w:w="11906" w:h="16838"/>
@@ -8732,6 +10090,7 @@
   <w:style w:type="character" w:default="1" w:styleId="DefaultParagraphFont">
     <w:name w:val="Default Paragraph Font"/>
     <w:uiPriority w:val="1"/>
+    <w:semiHidden/>
     <w:unhideWhenUsed/>
   </w:style>
   <w:style w:type="table" w:default="1" w:styleId="TableNormal">

</xml_diff>

<commit_message>
playwright test creation and synopsis 23/04
</commit_message>
<xml_diff>
--- a/Playwright_JavaScript_TypeScript_Docs.docx
+++ b/Playwright_JavaScript_TypeScript_Docs.docx
@@ -6926,6 +6926,7 @@
       <w:r>
         <w:rPr>
           <w:rFonts w:ascii="Times New Roman" w:hAnsi="Times New Roman" w:cs="Times New Roman"/>
+          <w:noProof/>
           <w:sz w:val="28"/>
           <w:szCs w:val="28"/>
         </w:rPr>
@@ -7085,6 +7086,7 @@
           <w:rFonts w:ascii="Times New Roman" w:hAnsi="Times New Roman" w:cs="Times New Roman"/>
           <w:b/>
           <w:bCs/>
+          <w:noProof/>
           <w:sz w:val="32"/>
           <w:szCs w:val="32"/>
         </w:rPr>
@@ -7272,6 +7274,7 @@
       <w:r>
         <w:rPr>
           <w:rFonts w:ascii="Times New Roman" w:hAnsi="Times New Roman" w:cs="Times New Roman"/>
+          <w:noProof/>
           <w:sz w:val="28"/>
           <w:szCs w:val="28"/>
         </w:rPr>
@@ -7323,6 +7326,789 @@
         </w:rPr>
       </w:pPr>
     </w:p>
+    <w:p>
+      <w:pPr>
+        <w:rPr>
+          <w:rFonts w:ascii="Times New Roman" w:hAnsi="Times New Roman" w:cs="Times New Roman"/>
+          <w:b/>
+          <w:bCs/>
+          <w:sz w:val="32"/>
+          <w:szCs w:val="32"/>
+        </w:rPr>
+      </w:pPr>
+    </w:p>
+    <w:p>
+      <w:pPr>
+        <w:rPr>
+          <w:rFonts w:ascii="Times New Roman" w:hAnsi="Times New Roman" w:cs="Times New Roman"/>
+          <w:b/>
+          <w:bCs/>
+          <w:sz w:val="32"/>
+          <w:szCs w:val="32"/>
+        </w:rPr>
+      </w:pPr>
+      <w:r>
+        <w:rPr>
+          <w:rFonts w:ascii="Times New Roman" w:hAnsi="Times New Roman" w:cs="Times New Roman"/>
+          <w:b/>
+          <w:bCs/>
+          <w:sz w:val="32"/>
+          <w:szCs w:val="32"/>
+        </w:rPr>
+        <w:t>Day 6:</w:t>
+      </w:r>
+    </w:p>
+    <w:p>
+      <w:pPr>
+        <w:rPr>
+          <w:rFonts w:ascii="Times New Roman" w:hAnsi="Times New Roman" w:cs="Times New Roman"/>
+          <w:b/>
+          <w:bCs/>
+          <w:sz w:val="32"/>
+          <w:szCs w:val="32"/>
+          <w:u w:val="single"/>
+        </w:rPr>
+      </w:pPr>
+      <w:r>
+        <w:rPr>
+          <w:rFonts w:ascii="Times New Roman" w:hAnsi="Times New Roman" w:cs="Times New Roman"/>
+          <w:b/>
+          <w:bCs/>
+          <w:sz w:val="32"/>
+          <w:szCs w:val="32"/>
+          <w:u w:val="single"/>
+        </w:rPr>
+        <w:t>Playwright:</w:t>
+      </w:r>
+    </w:p>
+    <w:p>
+      <w:pPr>
+        <w:rPr>
+          <w:rFonts w:ascii="Times New Roman" w:hAnsi="Times New Roman" w:cs="Times New Roman"/>
+          <w:b/>
+          <w:bCs/>
+        </w:rPr>
+      </w:pPr>
+      <w:r>
+        <w:rPr>
+          <w:rFonts w:ascii="Times New Roman" w:hAnsi="Times New Roman" w:cs="Times New Roman"/>
+          <w:b/>
+          <w:bCs/>
+        </w:rPr>
+        <w:t>Features:</w:t>
+      </w:r>
+    </w:p>
+    <w:p>
+      <w:pPr>
+        <w:pStyle w:val="ListParagraph"/>
+        <w:numPr>
+          <w:ilvl w:val="0"/>
+          <w:numId w:val="20"/>
+        </w:numPr>
+        <w:rPr>
+          <w:rFonts w:ascii="Times New Roman" w:hAnsi="Times New Roman" w:cs="Times New Roman"/>
+        </w:rPr>
+      </w:pPr>
+      <w:r>
+        <w:rPr>
+          <w:rFonts w:ascii="Times New Roman" w:hAnsi="Times New Roman" w:cs="Times New Roman"/>
+        </w:rPr>
+        <w:t xml:space="preserve">Auto wait </w:t>
+      </w:r>
+    </w:p>
+    <w:p>
+      <w:pPr>
+        <w:pStyle w:val="ListParagraph"/>
+        <w:numPr>
+          <w:ilvl w:val="0"/>
+          <w:numId w:val="20"/>
+        </w:numPr>
+        <w:rPr>
+          <w:rFonts w:ascii="Times New Roman" w:hAnsi="Times New Roman" w:cs="Times New Roman"/>
+        </w:rPr>
+      </w:pPr>
+      <w:r>
+        <w:rPr>
+          <w:rFonts w:ascii="Times New Roman" w:hAnsi="Times New Roman" w:cs="Times New Roman"/>
+        </w:rPr>
+        <w:t xml:space="preserve">Cross browser Compatibility – Chrome, Firefox, Edge, </w:t>
+      </w:r>
+      <w:proofErr w:type="spellStart"/>
+      <w:r>
+        <w:rPr>
+          <w:rFonts w:ascii="Times New Roman" w:hAnsi="Times New Roman" w:cs="Times New Roman"/>
+        </w:rPr>
+        <w:t>Webkit</w:t>
+      </w:r>
+      <w:proofErr w:type="spellEnd"/>
+      <w:r>
+        <w:rPr>
+          <w:rFonts w:ascii="Times New Roman" w:hAnsi="Times New Roman" w:cs="Times New Roman"/>
+        </w:rPr>
+        <w:t>.</w:t>
+      </w:r>
+    </w:p>
+    <w:p>
+      <w:pPr>
+        <w:pStyle w:val="ListParagraph"/>
+        <w:numPr>
+          <w:ilvl w:val="0"/>
+          <w:numId w:val="20"/>
+        </w:numPr>
+        <w:rPr>
+          <w:rFonts w:ascii="Times New Roman" w:hAnsi="Times New Roman" w:cs="Times New Roman"/>
+        </w:rPr>
+      </w:pPr>
+      <w:r>
+        <w:rPr>
+          <w:rFonts w:ascii="Times New Roman" w:hAnsi="Times New Roman" w:cs="Times New Roman"/>
+        </w:rPr>
+        <w:t xml:space="preserve">Multi-platform – Mac OS, Windows, Linux </w:t>
+      </w:r>
+    </w:p>
+    <w:p>
+      <w:pPr>
+        <w:pStyle w:val="ListParagraph"/>
+        <w:numPr>
+          <w:ilvl w:val="0"/>
+          <w:numId w:val="20"/>
+        </w:numPr>
+        <w:rPr>
+          <w:rFonts w:ascii="Times New Roman" w:hAnsi="Times New Roman" w:cs="Times New Roman"/>
+        </w:rPr>
+      </w:pPr>
+      <w:r>
+        <w:rPr>
+          <w:rFonts w:ascii="Times New Roman" w:hAnsi="Times New Roman" w:cs="Times New Roman"/>
+        </w:rPr>
+        <w:t>Multilingual Flexibility – Supports Java, Python, Java Script, C#, .NET</w:t>
+      </w:r>
+    </w:p>
+    <w:p>
+      <w:pPr>
+        <w:rPr>
+          <w:rFonts w:ascii="Times New Roman" w:hAnsi="Times New Roman" w:cs="Times New Roman"/>
+          <w:b/>
+          <w:bCs/>
+        </w:rPr>
+      </w:pPr>
+      <w:r>
+        <w:rPr>
+          <w:rFonts w:ascii="Times New Roman" w:hAnsi="Times New Roman" w:cs="Times New Roman"/>
+          <w:b/>
+          <w:bCs/>
+        </w:rPr>
+        <w:t>Advance Feature:</w:t>
+      </w:r>
+    </w:p>
+    <w:p>
+      <w:pPr>
+        <w:pStyle w:val="ListParagraph"/>
+        <w:numPr>
+          <w:ilvl w:val="0"/>
+          <w:numId w:val="19"/>
+        </w:numPr>
+        <w:rPr>
+          <w:rFonts w:ascii="Times New Roman" w:hAnsi="Times New Roman" w:cs="Times New Roman"/>
+        </w:rPr>
+      </w:pPr>
+      <w:r>
+        <w:rPr>
+          <w:rFonts w:ascii="Times New Roman" w:hAnsi="Times New Roman" w:cs="Times New Roman"/>
+        </w:rPr>
+        <w:t xml:space="preserve">Tracing and </w:t>
+      </w:r>
+      <w:proofErr w:type="gramStart"/>
+      <w:r>
+        <w:rPr>
+          <w:rFonts w:ascii="Times New Roman" w:hAnsi="Times New Roman" w:cs="Times New Roman"/>
+        </w:rPr>
+        <w:t>Debugging</w:t>
+      </w:r>
+      <w:proofErr w:type="gramEnd"/>
+      <w:r>
+        <w:rPr>
+          <w:rFonts w:ascii="Times New Roman" w:hAnsi="Times New Roman" w:cs="Times New Roman"/>
+        </w:rPr>
+        <w:t xml:space="preserve"> – take screenshot, video recording</w:t>
+      </w:r>
+    </w:p>
+    <w:p>
+      <w:pPr>
+        <w:pStyle w:val="ListParagraph"/>
+        <w:numPr>
+          <w:ilvl w:val="0"/>
+          <w:numId w:val="19"/>
+        </w:numPr>
+        <w:rPr>
+          <w:rFonts w:ascii="Times New Roman" w:hAnsi="Times New Roman" w:cs="Times New Roman"/>
+        </w:rPr>
+      </w:pPr>
+      <w:r>
+        <w:rPr>
+          <w:rFonts w:ascii="Times New Roman" w:hAnsi="Times New Roman" w:cs="Times New Roman"/>
+        </w:rPr>
+        <w:t>Network Interception</w:t>
+      </w:r>
+    </w:p>
+    <w:p>
+      <w:pPr>
+        <w:pStyle w:val="ListParagraph"/>
+        <w:numPr>
+          <w:ilvl w:val="0"/>
+          <w:numId w:val="19"/>
+        </w:numPr>
+        <w:rPr>
+          <w:rFonts w:ascii="Times New Roman" w:hAnsi="Times New Roman" w:cs="Times New Roman"/>
+        </w:rPr>
+      </w:pPr>
+      <w:r>
+        <w:rPr>
+          <w:rFonts w:ascii="Times New Roman" w:hAnsi="Times New Roman" w:cs="Times New Roman"/>
+        </w:rPr>
+        <w:t xml:space="preserve">Browser Context Management </w:t>
+      </w:r>
+    </w:p>
+    <w:p>
+      <w:pPr>
+        <w:pStyle w:val="ListParagraph"/>
+        <w:numPr>
+          <w:ilvl w:val="0"/>
+          <w:numId w:val="19"/>
+        </w:numPr>
+        <w:rPr>
+          <w:rFonts w:ascii="Times New Roman" w:hAnsi="Times New Roman" w:cs="Times New Roman"/>
+        </w:rPr>
+      </w:pPr>
+      <w:proofErr w:type="spellStart"/>
+      <w:r>
+        <w:rPr>
+          <w:rFonts w:ascii="Times New Roman" w:hAnsi="Times New Roman" w:cs="Times New Roman"/>
+        </w:rPr>
+        <w:t>Codegen</w:t>
+      </w:r>
+      <w:proofErr w:type="spellEnd"/>
+      <w:r>
+        <w:rPr>
+          <w:rFonts w:ascii="Times New Roman" w:hAnsi="Times New Roman" w:cs="Times New Roman"/>
+        </w:rPr>
+        <w:t xml:space="preserve"> Tool </w:t>
+      </w:r>
+    </w:p>
+    <w:p>
+      <w:pPr>
+        <w:pStyle w:val="ListParagraph"/>
+        <w:numPr>
+          <w:ilvl w:val="0"/>
+          <w:numId w:val="19"/>
+        </w:numPr>
+        <w:rPr>
+          <w:rFonts w:ascii="Times New Roman" w:hAnsi="Times New Roman" w:cs="Times New Roman"/>
+        </w:rPr>
+      </w:pPr>
+      <w:r>
+        <w:rPr>
+          <w:rFonts w:ascii="Times New Roman" w:hAnsi="Times New Roman" w:cs="Times New Roman"/>
+        </w:rPr>
+        <w:t>Java Script – Asynchronous this one does not execute the order wise.</w:t>
+      </w:r>
+    </w:p>
+    <w:p>
+      <w:pPr>
+        <w:pStyle w:val="ListParagraph"/>
+        <w:numPr>
+          <w:ilvl w:val="0"/>
+          <w:numId w:val="19"/>
+        </w:numPr>
+        <w:rPr>
+          <w:rFonts w:ascii="Times New Roman" w:hAnsi="Times New Roman" w:cs="Times New Roman"/>
+          <w:b/>
+          <w:bCs/>
+        </w:rPr>
+      </w:pPr>
+      <w:r>
+        <w:rPr>
+          <w:rFonts w:ascii="Times New Roman" w:hAnsi="Times New Roman" w:cs="Times New Roman"/>
+          <w:b/>
+          <w:bCs/>
+        </w:rPr>
+        <w:t xml:space="preserve">await – used to wait each action </w:t>
+      </w:r>
+    </w:p>
+    <w:p>
+      <w:pPr>
+        <w:rPr>
+          <w:rFonts w:ascii="Times New Roman" w:hAnsi="Times New Roman" w:cs="Times New Roman"/>
+          <w:b/>
+          <w:bCs/>
+        </w:rPr>
+      </w:pPr>
+      <w:r>
+        <w:rPr>
+          <w:rFonts w:ascii="Times New Roman" w:hAnsi="Times New Roman" w:cs="Times New Roman"/>
+          <w:b/>
+          <w:bCs/>
+        </w:rPr>
+        <w:t>Installation of Playwright:</w:t>
+      </w:r>
+    </w:p>
+    <w:p>
+      <w:pPr>
+        <w:pStyle w:val="ListParagraph"/>
+        <w:numPr>
+          <w:ilvl w:val="0"/>
+          <w:numId w:val="18"/>
+        </w:numPr>
+        <w:rPr>
+          <w:rFonts w:ascii="Times New Roman" w:hAnsi="Times New Roman" w:cs="Times New Roman"/>
+        </w:rPr>
+      </w:pPr>
+      <w:proofErr w:type="spellStart"/>
+      <w:r>
+        <w:rPr>
+          <w:rFonts w:ascii="Times New Roman" w:hAnsi="Times New Roman" w:cs="Times New Roman"/>
+        </w:rPr>
+        <w:t>npm</w:t>
+      </w:r>
+      <w:proofErr w:type="spellEnd"/>
+      <w:r>
+        <w:rPr>
+          <w:rFonts w:ascii="Times New Roman" w:hAnsi="Times New Roman" w:cs="Times New Roman"/>
+        </w:rPr>
+        <w:t xml:space="preserve"> install </w:t>
+      </w:r>
+      <w:proofErr w:type="spellStart"/>
+      <w:r>
+        <w:rPr>
+          <w:rFonts w:ascii="Times New Roman" w:hAnsi="Times New Roman" w:cs="Times New Roman"/>
+        </w:rPr>
+        <w:t>playwright@latest</w:t>
+      </w:r>
+      <w:proofErr w:type="spellEnd"/>
+    </w:p>
+    <w:p>
+      <w:pPr>
+        <w:rPr>
+          <w:rFonts w:ascii="Times New Roman" w:hAnsi="Times New Roman" w:cs="Times New Roman"/>
+          <w:b/>
+          <w:bCs/>
+        </w:rPr>
+      </w:pPr>
+    </w:p>
+    <w:p>
+      <w:pPr>
+        <w:rPr>
+          <w:rFonts w:ascii="Times New Roman" w:hAnsi="Times New Roman" w:cs="Times New Roman"/>
+          <w:b/>
+          <w:bCs/>
+          <w:sz w:val="28"/>
+          <w:szCs w:val="28"/>
+        </w:rPr>
+      </w:pPr>
+      <w:r>
+        <w:rPr>
+          <w:rFonts w:ascii="Times New Roman" w:hAnsi="Times New Roman" w:cs="Times New Roman"/>
+          <w:b/>
+          <w:bCs/>
+          <w:sz w:val="28"/>
+          <w:szCs w:val="28"/>
+        </w:rPr>
+        <w:lastRenderedPageBreak/>
+        <w:t>Run the test:</w:t>
+      </w:r>
+    </w:p>
+    <w:p>
+      <w:pPr>
+        <w:pStyle w:val="ListParagraph"/>
+        <w:numPr>
+          <w:ilvl w:val="0"/>
+          <w:numId w:val="18"/>
+        </w:numPr>
+        <w:rPr>
+          <w:rFonts w:ascii="Times New Roman" w:hAnsi="Times New Roman" w:cs="Times New Roman"/>
+        </w:rPr>
+      </w:pPr>
+      <w:proofErr w:type="spellStart"/>
+      <w:r>
+        <w:rPr>
+          <w:rFonts w:ascii="Times New Roman" w:hAnsi="Times New Roman" w:cs="Times New Roman"/>
+        </w:rPr>
+        <w:t>npx</w:t>
+      </w:r>
+      <w:proofErr w:type="spellEnd"/>
+      <w:r>
+        <w:rPr>
+          <w:rFonts w:ascii="Times New Roman" w:hAnsi="Times New Roman" w:cs="Times New Roman"/>
+        </w:rPr>
+        <w:t xml:space="preserve"> playwright test </w:t>
+      </w:r>
+    </w:p>
+    <w:p>
+      <w:pPr>
+        <w:rPr>
+          <w:rFonts w:ascii="Times New Roman" w:hAnsi="Times New Roman" w:cs="Times New Roman"/>
+          <w:b/>
+          <w:bCs/>
+          <w:sz w:val="28"/>
+          <w:szCs w:val="28"/>
+        </w:rPr>
+      </w:pPr>
+      <w:r>
+        <w:rPr>
+          <w:rFonts w:ascii="Times New Roman" w:hAnsi="Times New Roman" w:cs="Times New Roman"/>
+          <w:b/>
+          <w:bCs/>
+          <w:sz w:val="28"/>
+          <w:szCs w:val="28"/>
+        </w:rPr>
+        <w:t>Run the test headed mode:</w:t>
+      </w:r>
+    </w:p>
+    <w:p>
+      <w:pPr>
+        <w:pStyle w:val="ListParagraph"/>
+        <w:numPr>
+          <w:ilvl w:val="0"/>
+          <w:numId w:val="18"/>
+        </w:numPr>
+        <w:rPr>
+          <w:rFonts w:ascii="Times New Roman" w:hAnsi="Times New Roman" w:cs="Times New Roman"/>
+        </w:rPr>
+      </w:pPr>
+      <w:proofErr w:type="spellStart"/>
+      <w:r>
+        <w:rPr>
+          <w:rFonts w:ascii="Times New Roman" w:hAnsi="Times New Roman" w:cs="Times New Roman"/>
+        </w:rPr>
+        <w:t>npx</w:t>
+      </w:r>
+      <w:proofErr w:type="spellEnd"/>
+      <w:r>
+        <w:rPr>
+          <w:rFonts w:ascii="Times New Roman" w:hAnsi="Times New Roman" w:cs="Times New Roman"/>
+        </w:rPr>
+        <w:t xml:space="preserve"> playwright test </w:t>
+      </w:r>
+      <w:r>
+        <w:rPr>
+          <w:rFonts w:ascii="Times New Roman" w:hAnsi="Times New Roman" w:cs="Times New Roman"/>
+        </w:rPr>
+        <w:t>–headed</w:t>
+      </w:r>
+    </w:p>
+    <w:p>
+      <w:pPr>
+        <w:rPr>
+          <w:rFonts w:ascii="Times New Roman" w:hAnsi="Times New Roman" w:cs="Times New Roman"/>
+          <w:b/>
+          <w:bCs/>
+          <w:sz w:val="28"/>
+          <w:szCs w:val="28"/>
+        </w:rPr>
+      </w:pPr>
+      <w:r>
+        <w:rPr>
+          <w:rFonts w:ascii="Times New Roman" w:hAnsi="Times New Roman" w:cs="Times New Roman"/>
+          <w:b/>
+          <w:bCs/>
+          <w:sz w:val="28"/>
+          <w:szCs w:val="28"/>
+        </w:rPr>
+        <w:t>Run the test UI mode:</w:t>
+      </w:r>
+    </w:p>
+    <w:p>
+      <w:pPr>
+        <w:pStyle w:val="ListParagraph"/>
+        <w:numPr>
+          <w:ilvl w:val="0"/>
+          <w:numId w:val="18"/>
+        </w:numPr>
+        <w:rPr>
+          <w:rFonts w:ascii="Times New Roman" w:hAnsi="Times New Roman" w:cs="Times New Roman"/>
+        </w:rPr>
+      </w:pPr>
+      <w:proofErr w:type="spellStart"/>
+      <w:r>
+        <w:rPr>
+          <w:rFonts w:ascii="Times New Roman" w:hAnsi="Times New Roman" w:cs="Times New Roman"/>
+        </w:rPr>
+        <w:t>npx</w:t>
+      </w:r>
+      <w:proofErr w:type="spellEnd"/>
+      <w:r>
+        <w:rPr>
+          <w:rFonts w:ascii="Times New Roman" w:hAnsi="Times New Roman" w:cs="Times New Roman"/>
+        </w:rPr>
+        <w:t xml:space="preserve"> playwright test </w:t>
+      </w:r>
+      <w:r>
+        <w:rPr>
+          <w:rFonts w:ascii="Times New Roman" w:hAnsi="Times New Roman" w:cs="Times New Roman"/>
+        </w:rPr>
+        <w:t>–</w:t>
+      </w:r>
+      <w:proofErr w:type="spellStart"/>
+      <w:r>
+        <w:rPr>
+          <w:rFonts w:ascii="Times New Roman" w:hAnsi="Times New Roman" w:cs="Times New Roman"/>
+        </w:rPr>
+        <w:t>ui</w:t>
+      </w:r>
+      <w:proofErr w:type="spellEnd"/>
+    </w:p>
+    <w:p>
+      <w:pPr>
+        <w:rPr>
+          <w:rFonts w:ascii="Times New Roman" w:hAnsi="Times New Roman" w:cs="Times New Roman"/>
+          <w:b/>
+          <w:bCs/>
+          <w:sz w:val="28"/>
+          <w:szCs w:val="28"/>
+        </w:rPr>
+      </w:pPr>
+      <w:r>
+        <w:rPr>
+          <w:rFonts w:ascii="Times New Roman" w:hAnsi="Times New Roman" w:cs="Times New Roman"/>
+          <w:b/>
+          <w:bCs/>
+          <w:sz w:val="28"/>
+          <w:szCs w:val="28"/>
+        </w:rPr>
+        <w:t>Get the report in html page:</w:t>
+      </w:r>
+    </w:p>
+    <w:p>
+      <w:pPr>
+        <w:pStyle w:val="ListParagraph"/>
+        <w:numPr>
+          <w:ilvl w:val="0"/>
+          <w:numId w:val="18"/>
+        </w:numPr>
+        <w:rPr>
+          <w:rFonts w:ascii="Times New Roman" w:hAnsi="Times New Roman" w:cs="Times New Roman"/>
+        </w:rPr>
+      </w:pPr>
+      <w:proofErr w:type="spellStart"/>
+      <w:r>
+        <w:rPr>
+          <w:rFonts w:ascii="Times New Roman" w:hAnsi="Times New Roman" w:cs="Times New Roman"/>
+        </w:rPr>
+        <w:t>npx</w:t>
+      </w:r>
+      <w:proofErr w:type="spellEnd"/>
+      <w:r>
+        <w:rPr>
+          <w:rFonts w:ascii="Times New Roman" w:hAnsi="Times New Roman" w:cs="Times New Roman"/>
+        </w:rPr>
+        <w:t xml:space="preserve"> playwright show-report </w:t>
+      </w:r>
+    </w:p>
+    <w:p>
+      <w:pPr>
+        <w:pStyle w:val="ListParagraph"/>
+        <w:numPr>
+          <w:ilvl w:val="0"/>
+          <w:numId w:val="18"/>
+        </w:numPr>
+        <w:rPr>
+          <w:rFonts w:ascii="Times New Roman" w:hAnsi="Times New Roman" w:cs="Times New Roman"/>
+          <w:b/>
+          <w:bCs/>
+        </w:rPr>
+      </w:pPr>
+      <w:r>
+        <w:rPr>
+          <w:rFonts w:ascii="Times New Roman" w:hAnsi="Times New Roman" w:cs="Times New Roman"/>
+          <w:b/>
+          <w:bCs/>
+        </w:rPr>
+        <w:t xml:space="preserve">Test report generate in 9323 </w:t>
+      </w:r>
+      <w:proofErr w:type="gramStart"/>
+      <w:r>
+        <w:rPr>
+          <w:rFonts w:ascii="Times New Roman" w:hAnsi="Times New Roman" w:cs="Times New Roman"/>
+          <w:b/>
+          <w:bCs/>
+        </w:rPr>
+        <w:t>port</w:t>
+      </w:r>
+      <w:proofErr w:type="gramEnd"/>
+      <w:r>
+        <w:rPr>
+          <w:rFonts w:ascii="Times New Roman" w:hAnsi="Times New Roman" w:cs="Times New Roman"/>
+          <w:b/>
+          <w:bCs/>
+        </w:rPr>
+        <w:t xml:space="preserve"> </w:t>
+      </w:r>
+    </w:p>
+    <w:p>
+      <w:pPr>
+        <w:rPr>
+          <w:rFonts w:ascii="Times New Roman" w:hAnsi="Times New Roman" w:cs="Times New Roman"/>
+          <w:b/>
+          <w:bCs/>
+          <w:sz w:val="28"/>
+          <w:szCs w:val="28"/>
+        </w:rPr>
+      </w:pPr>
+      <w:r>
+        <w:rPr>
+          <w:rFonts w:ascii="Times New Roman" w:hAnsi="Times New Roman" w:cs="Times New Roman"/>
+          <w:b/>
+          <w:bCs/>
+          <w:sz w:val="28"/>
+          <w:szCs w:val="28"/>
+        </w:rPr>
+        <w:t>Import the playwright and expect in .</w:t>
+      </w:r>
+      <w:proofErr w:type="spellStart"/>
+      <w:r>
+        <w:rPr>
+          <w:rFonts w:ascii="Times New Roman" w:hAnsi="Times New Roman" w:cs="Times New Roman"/>
+          <w:b/>
+          <w:bCs/>
+          <w:sz w:val="28"/>
+          <w:szCs w:val="28"/>
+        </w:rPr>
+        <w:t>ts</w:t>
+      </w:r>
+      <w:proofErr w:type="spellEnd"/>
+      <w:r>
+        <w:rPr>
+          <w:rFonts w:ascii="Times New Roman" w:hAnsi="Times New Roman" w:cs="Times New Roman"/>
+          <w:b/>
+          <w:bCs/>
+          <w:sz w:val="28"/>
+          <w:szCs w:val="28"/>
+        </w:rPr>
+        <w:t xml:space="preserve"> file</w:t>
+      </w:r>
+    </w:p>
+    <w:p>
+      <w:pPr>
+        <w:rPr>
+          <w:rFonts w:ascii="Times New Roman" w:hAnsi="Times New Roman" w:cs="Times New Roman"/>
+        </w:rPr>
+      </w:pPr>
+      <w:r>
+        <w:rPr>
+          <w:rFonts w:ascii="Times New Roman" w:hAnsi="Times New Roman" w:cs="Times New Roman"/>
+          <w:b/>
+          <w:bCs/>
+        </w:rPr>
+        <w:tab/>
+      </w:r>
+      <w:r>
+        <w:rPr>
+          <w:rFonts w:ascii="Times New Roman" w:hAnsi="Times New Roman" w:cs="Times New Roman"/>
+        </w:rPr>
+        <w:t>import {test, expect} from "@playwright/test</w:t>
+      </w:r>
+      <w:proofErr w:type="gramStart"/>
+      <w:r>
+        <w:rPr>
+          <w:rFonts w:ascii="Times New Roman" w:hAnsi="Times New Roman" w:cs="Times New Roman"/>
+        </w:rPr>
+        <w:t>";</w:t>
+      </w:r>
+      <w:proofErr w:type="gramEnd"/>
+    </w:p>
+    <w:p>
+      <w:pPr>
+        <w:rPr>
+          <w:rFonts w:ascii="Times New Roman" w:hAnsi="Times New Roman" w:cs="Times New Roman"/>
+          <w:b/>
+          <w:bCs/>
+          <w:sz w:val="28"/>
+          <w:szCs w:val="28"/>
+        </w:rPr>
+      </w:pPr>
+      <w:r>
+        <w:rPr>
+          <w:rFonts w:ascii="Times New Roman" w:hAnsi="Times New Roman" w:cs="Times New Roman"/>
+          <w:b/>
+          <w:bCs/>
+          <w:sz w:val="28"/>
+          <w:szCs w:val="28"/>
+        </w:rPr>
+        <w:t>Assertion in Playwright:</w:t>
+      </w:r>
+    </w:p>
+    <w:p>
+      <w:pPr>
+        <w:rPr>
+          <w:rFonts w:ascii="Times New Roman" w:hAnsi="Times New Roman" w:cs="Times New Roman"/>
+        </w:rPr>
+      </w:pPr>
+      <w:r>
+        <w:rPr>
+          <w:rFonts w:ascii="Times New Roman" w:hAnsi="Times New Roman" w:cs="Times New Roman"/>
+        </w:rPr>
+        <w:tab/>
+      </w:r>
+      <w:r>
+        <w:rPr>
+          <w:rFonts w:ascii="Times New Roman" w:hAnsi="Times New Roman" w:cs="Times New Roman"/>
+        </w:rPr>
+        <w:t>e</w:t>
+      </w:r>
+      <w:r>
+        <w:rPr>
+          <w:rFonts w:ascii="Times New Roman" w:hAnsi="Times New Roman" w:cs="Times New Roman"/>
+        </w:rPr>
+        <w:t>xpect (locator</w:t>
+      </w:r>
+      <w:proofErr w:type="gramStart"/>
+      <w:r>
+        <w:rPr>
+          <w:rFonts w:ascii="Times New Roman" w:hAnsi="Times New Roman" w:cs="Times New Roman"/>
+        </w:rPr>
+        <w:t>).</w:t>
+      </w:r>
+      <w:proofErr w:type="spellStart"/>
+      <w:r>
+        <w:rPr>
+          <w:rFonts w:ascii="Times New Roman" w:hAnsi="Times New Roman" w:cs="Times New Roman"/>
+        </w:rPr>
+        <w:t>tobeVisible</w:t>
+      </w:r>
+      <w:proofErr w:type="spellEnd"/>
+      <w:proofErr w:type="gramEnd"/>
+      <w:r>
+        <w:rPr>
+          <w:rFonts w:ascii="Times New Roman" w:hAnsi="Times New Roman" w:cs="Times New Roman"/>
+        </w:rPr>
+        <w:t>();</w:t>
+      </w:r>
+    </w:p>
+    <w:p>
+      <w:pPr>
+        <w:rPr>
+          <w:rFonts w:ascii="Times New Roman" w:hAnsi="Times New Roman" w:cs="Times New Roman"/>
+        </w:rPr>
+      </w:pPr>
+    </w:p>
+    <w:p>
+      <w:pPr>
+        <w:rPr>
+          <w:rFonts w:ascii="Times New Roman" w:hAnsi="Times New Roman" w:cs="Times New Roman"/>
+        </w:rPr>
+      </w:pPr>
+    </w:p>
+    <w:p>
+      <w:pPr>
+        <w:rPr>
+          <w:rFonts w:ascii="Times New Roman" w:hAnsi="Times New Roman" w:cs="Times New Roman"/>
+          <w:b/>
+          <w:bCs/>
+          <w:sz w:val="32"/>
+          <w:szCs w:val="32"/>
+        </w:rPr>
+      </w:pPr>
+    </w:p>
     <w:sectPr>
       <w:pgSz w:w="11906" w:h="16838"/>
       <w:pgMar w:top="1440" w:right="1440" w:bottom="1440" w:left="1440" w:header="708" w:footer="708" w:gutter="0"/>
@@ -8896,7 +9682,7 @@
   <w:abstractNum w:abstractNumId="12" w15:restartNumberingAfterBreak="0">
     <w:nsid w:val="540F0DB1"/>
     <w:multiLevelType w:val="hybridMultilevel"/>
-    <w:tmpl w:val="9B50E4F8"/>
+    <w:tmpl w:val="C09EFDF4"/>
     <w:lvl w:ilvl="0" w:tplc="4009000B">
       <w:start w:val="1"/>
       <w:numFmt w:val="bullet"/>
@@ -9269,6 +10055,95 @@
     </w:lvl>
   </w:abstractNum>
   <w:abstractNum w:abstractNumId="15" w15:restartNumberingAfterBreak="0">
+    <w:nsid w:val="64EE3F55"/>
+    <w:multiLevelType w:val="hybridMultilevel"/>
+    <w:tmpl w:val="32A0756C"/>
+    <w:lvl w:ilvl="0" w:tplc="4009000D">
+      <w:start w:val="1"/>
+      <w:numFmt w:val="bullet"/>
+      <w:lvlText w:val=""/>
+      <w:lvlJc w:val="left"/>
+      <w:pPr>
+        <w:ind w:left="720" w:hanging="360"/>
+      </w:pPr>
+      <w:rPr>
+        <w:rFonts w:ascii="Wingdings" w:hAnsi="Wingdings" w:hint="default"/>
+      </w:rPr>
+    </w:lvl>
+    <w:lvl w:ilvl="1" w:tplc="FFFFFFFF" w:tentative="1">
+      <w:start w:val="1"/>
+      <w:numFmt w:val="lowerLetter"/>
+      <w:lvlText w:val="%2."/>
+      <w:lvlJc w:val="left"/>
+      <w:pPr>
+        <w:ind w:left="1440" w:hanging="360"/>
+      </w:pPr>
+    </w:lvl>
+    <w:lvl w:ilvl="2" w:tplc="FFFFFFFF" w:tentative="1">
+      <w:start w:val="1"/>
+      <w:numFmt w:val="lowerRoman"/>
+      <w:lvlText w:val="%3."/>
+      <w:lvlJc w:val="right"/>
+      <w:pPr>
+        <w:ind w:left="2160" w:hanging="180"/>
+      </w:pPr>
+    </w:lvl>
+    <w:lvl w:ilvl="3" w:tplc="FFFFFFFF" w:tentative="1">
+      <w:start w:val="1"/>
+      <w:numFmt w:val="decimal"/>
+      <w:lvlText w:val="%4."/>
+      <w:lvlJc w:val="left"/>
+      <w:pPr>
+        <w:ind w:left="2880" w:hanging="360"/>
+      </w:pPr>
+    </w:lvl>
+    <w:lvl w:ilvl="4" w:tplc="FFFFFFFF" w:tentative="1">
+      <w:start w:val="1"/>
+      <w:numFmt w:val="lowerLetter"/>
+      <w:lvlText w:val="%5."/>
+      <w:lvlJc w:val="left"/>
+      <w:pPr>
+        <w:ind w:left="3600" w:hanging="360"/>
+      </w:pPr>
+    </w:lvl>
+    <w:lvl w:ilvl="5" w:tplc="FFFFFFFF" w:tentative="1">
+      <w:start w:val="1"/>
+      <w:numFmt w:val="lowerRoman"/>
+      <w:lvlText w:val="%6."/>
+      <w:lvlJc w:val="right"/>
+      <w:pPr>
+        <w:ind w:left="4320" w:hanging="180"/>
+      </w:pPr>
+    </w:lvl>
+    <w:lvl w:ilvl="6" w:tplc="FFFFFFFF" w:tentative="1">
+      <w:start w:val="1"/>
+      <w:numFmt w:val="decimal"/>
+      <w:lvlText w:val="%7."/>
+      <w:lvlJc w:val="left"/>
+      <w:pPr>
+        <w:ind w:left="5040" w:hanging="360"/>
+      </w:pPr>
+    </w:lvl>
+    <w:lvl w:ilvl="7" w:tplc="FFFFFFFF" w:tentative="1">
+      <w:start w:val="1"/>
+      <w:numFmt w:val="lowerLetter"/>
+      <w:lvlText w:val="%8."/>
+      <w:lvlJc w:val="left"/>
+      <w:pPr>
+        <w:ind w:left="5760" w:hanging="360"/>
+      </w:pPr>
+    </w:lvl>
+    <w:lvl w:ilvl="8" w:tplc="FFFFFFFF" w:tentative="1">
+      <w:start w:val="1"/>
+      <w:numFmt w:val="lowerRoman"/>
+      <w:lvlText w:val="%9."/>
+      <w:lvlJc w:val="right"/>
+      <w:pPr>
+        <w:ind w:left="6480" w:hanging="180"/>
+      </w:pPr>
+    </w:lvl>
+  </w:abstractNum>
+  <w:abstractNum w:abstractNumId="16" w15:restartNumberingAfterBreak="0">
     <w:nsid w:val="71132926"/>
     <w:multiLevelType w:val="multilevel"/>
     <w:tmpl w:val="9FDE838A"/>
@@ -9384,7 +10259,120 @@
       </w:pPr>
     </w:lvl>
   </w:abstractNum>
-  <w:abstractNum w:abstractNumId="16" w15:restartNumberingAfterBreak="0">
+  <w:abstractNum w:abstractNumId="17" w15:restartNumberingAfterBreak="0">
+    <w:nsid w:val="796732D0"/>
+    <w:multiLevelType w:val="hybridMultilevel"/>
+    <w:tmpl w:val="F28EB0B4"/>
+    <w:lvl w:ilvl="0" w:tplc="4009000D">
+      <w:start w:val="1"/>
+      <w:numFmt w:val="bullet"/>
+      <w:lvlText w:val=""/>
+      <w:lvlJc w:val="left"/>
+      <w:pPr>
+        <w:ind w:left="720" w:hanging="360"/>
+      </w:pPr>
+      <w:rPr>
+        <w:rFonts w:ascii="Wingdings" w:hAnsi="Wingdings" w:hint="default"/>
+      </w:rPr>
+    </w:lvl>
+    <w:lvl w:ilvl="1" w:tplc="40090003" w:tentative="1">
+      <w:start w:val="1"/>
+      <w:numFmt w:val="bullet"/>
+      <w:lvlText w:val="o"/>
+      <w:lvlJc w:val="left"/>
+      <w:pPr>
+        <w:ind w:left="1440" w:hanging="360"/>
+      </w:pPr>
+      <w:rPr>
+        <w:rFonts w:ascii="Courier New" w:hAnsi="Courier New" w:cs="Courier New" w:hint="default"/>
+      </w:rPr>
+    </w:lvl>
+    <w:lvl w:ilvl="2" w:tplc="40090005" w:tentative="1">
+      <w:start w:val="1"/>
+      <w:numFmt w:val="bullet"/>
+      <w:lvlText w:val=""/>
+      <w:lvlJc w:val="left"/>
+      <w:pPr>
+        <w:ind w:left="2160" w:hanging="360"/>
+      </w:pPr>
+      <w:rPr>
+        <w:rFonts w:ascii="Wingdings" w:hAnsi="Wingdings" w:hint="default"/>
+      </w:rPr>
+    </w:lvl>
+    <w:lvl w:ilvl="3" w:tplc="40090001" w:tentative="1">
+      <w:start w:val="1"/>
+      <w:numFmt w:val="bullet"/>
+      <w:lvlText w:val=""/>
+      <w:lvlJc w:val="left"/>
+      <w:pPr>
+        <w:ind w:left="2880" w:hanging="360"/>
+      </w:pPr>
+      <w:rPr>
+        <w:rFonts w:ascii="Symbol" w:hAnsi="Symbol" w:hint="default"/>
+      </w:rPr>
+    </w:lvl>
+    <w:lvl w:ilvl="4" w:tplc="40090003" w:tentative="1">
+      <w:start w:val="1"/>
+      <w:numFmt w:val="bullet"/>
+      <w:lvlText w:val="o"/>
+      <w:lvlJc w:val="left"/>
+      <w:pPr>
+        <w:ind w:left="3600" w:hanging="360"/>
+      </w:pPr>
+      <w:rPr>
+        <w:rFonts w:ascii="Courier New" w:hAnsi="Courier New" w:cs="Courier New" w:hint="default"/>
+      </w:rPr>
+    </w:lvl>
+    <w:lvl w:ilvl="5" w:tplc="40090005" w:tentative="1">
+      <w:start w:val="1"/>
+      <w:numFmt w:val="bullet"/>
+      <w:lvlText w:val=""/>
+      <w:lvlJc w:val="left"/>
+      <w:pPr>
+        <w:ind w:left="4320" w:hanging="360"/>
+      </w:pPr>
+      <w:rPr>
+        <w:rFonts w:ascii="Wingdings" w:hAnsi="Wingdings" w:hint="default"/>
+      </w:rPr>
+    </w:lvl>
+    <w:lvl w:ilvl="6" w:tplc="40090001" w:tentative="1">
+      <w:start w:val="1"/>
+      <w:numFmt w:val="bullet"/>
+      <w:lvlText w:val=""/>
+      <w:lvlJc w:val="left"/>
+      <w:pPr>
+        <w:ind w:left="5040" w:hanging="360"/>
+      </w:pPr>
+      <w:rPr>
+        <w:rFonts w:ascii="Symbol" w:hAnsi="Symbol" w:hint="default"/>
+      </w:rPr>
+    </w:lvl>
+    <w:lvl w:ilvl="7" w:tplc="40090003" w:tentative="1">
+      <w:start w:val="1"/>
+      <w:numFmt w:val="bullet"/>
+      <w:lvlText w:val="o"/>
+      <w:lvlJc w:val="left"/>
+      <w:pPr>
+        <w:ind w:left="5760" w:hanging="360"/>
+      </w:pPr>
+      <w:rPr>
+        <w:rFonts w:ascii="Courier New" w:hAnsi="Courier New" w:cs="Courier New" w:hint="default"/>
+      </w:rPr>
+    </w:lvl>
+    <w:lvl w:ilvl="8" w:tplc="40090005" w:tentative="1">
+      <w:start w:val="1"/>
+      <w:numFmt w:val="bullet"/>
+      <w:lvlText w:val=""/>
+      <w:lvlJc w:val="left"/>
+      <w:pPr>
+        <w:ind w:left="6480" w:hanging="360"/>
+      </w:pPr>
+      <w:rPr>
+        <w:rFonts w:ascii="Wingdings" w:hAnsi="Wingdings" w:hint="default"/>
+      </w:rPr>
+    </w:lvl>
+  </w:abstractNum>
+  <w:abstractNum w:abstractNumId="18" w15:restartNumberingAfterBreak="0">
     <w:nsid w:val="7C552F81"/>
     <w:multiLevelType w:val="multilevel"/>
     <w:tmpl w:val="9FDE838A"/>
@@ -9500,7 +10488,7 @@
       </w:pPr>
     </w:lvl>
   </w:abstractNum>
-  <w:abstractNum w:abstractNumId="17" w15:restartNumberingAfterBreak="0">
+  <w:abstractNum w:abstractNumId="19" w15:restartNumberingAfterBreak="0">
     <w:nsid w:val="7D4F183B"/>
     <w:multiLevelType w:val="multilevel"/>
     <w:tmpl w:val="9698F3DA"/>
@@ -9653,10 +10641,10 @@
     <w:abstractNumId w:val="3"/>
   </w:num>
   <w:num w:numId="2" w16cid:durableId="1329554009">
-    <w:abstractNumId w:val="17"/>
+    <w:abstractNumId w:val="19"/>
   </w:num>
   <w:num w:numId="3" w16cid:durableId="2086880036">
-    <w:abstractNumId w:val="16"/>
+    <w:abstractNumId w:val="18"/>
   </w:num>
   <w:num w:numId="4" w16cid:durableId="1289429941">
     <w:abstractNumId w:val="5"/>
@@ -9686,7 +10674,7 @@
     <w:abstractNumId w:val="11"/>
   </w:num>
   <w:num w:numId="13" w16cid:durableId="1709380781">
-    <w:abstractNumId w:val="15"/>
+    <w:abstractNumId w:val="16"/>
   </w:num>
   <w:num w:numId="14" w16cid:durableId="1538616024">
     <w:abstractNumId w:val="6"/>
@@ -9702,6 +10690,12 @@
   </w:num>
   <w:num w:numId="18" w16cid:durableId="1470318585">
     <w:abstractNumId w:val="12"/>
+  </w:num>
+  <w:num w:numId="19" w16cid:durableId="2055544212">
+    <w:abstractNumId w:val="17"/>
+  </w:num>
+  <w:num w:numId="20" w16cid:durableId="1796823573">
+    <w:abstractNumId w:val="15"/>
   </w:num>
 </w:numbering>
 </file>
@@ -10106,7 +11100,7 @@
   <w:style w:type="paragraph" w:default="1" w:styleId="Normal">
     <w:name w:val="Normal"/>
     <w:qFormat/>
-    <w:rsid w:val="00815B57"/>
+    <w:rsid w:val="004038D5"/>
   </w:style>
   <w:style w:type="paragraph" w:styleId="Heading1">
     <w:name w:val="heading 1"/>
@@ -10310,7 +11304,6 @@
   <w:style w:type="character" w:default="1" w:styleId="DefaultParagraphFont">
     <w:name w:val="Default Paragraph Font"/>
     <w:uiPriority w:val="1"/>
-    <w:semiHidden/>
     <w:unhideWhenUsed/>
   </w:style>
   <w:style w:type="table" w:default="1" w:styleId="TableNormal">

</xml_diff>

<commit_message>
TestCase Automation Completed 23/04
</commit_message>
<xml_diff>
--- a/Playwright_JavaScript_TypeScript_Docs.docx
+++ b/Playwright_JavaScript_TypeScript_Docs.docx
@@ -7347,7 +7347,9 @@
           <w:szCs w:val="32"/>
         </w:rPr>
       </w:pPr>
-      <w:r>
+    </w:p>
+    <w:p>
+      <w:pPr>
         <w:rPr>
           <w:rFonts w:ascii="Times New Roman" w:hAnsi="Times New Roman" w:cs="Times New Roman"/>
           <w:b/>
@@ -7355,6 +7357,137 @@
           <w:sz w:val="32"/>
           <w:szCs w:val="32"/>
         </w:rPr>
+      </w:pPr>
+    </w:p>
+    <w:p>
+      <w:pPr>
+        <w:rPr>
+          <w:rFonts w:ascii="Times New Roman" w:hAnsi="Times New Roman" w:cs="Times New Roman"/>
+          <w:b/>
+          <w:bCs/>
+          <w:sz w:val="32"/>
+          <w:szCs w:val="32"/>
+        </w:rPr>
+      </w:pPr>
+    </w:p>
+    <w:p>
+      <w:pPr>
+        <w:rPr>
+          <w:rFonts w:ascii="Times New Roman" w:hAnsi="Times New Roman" w:cs="Times New Roman"/>
+          <w:b/>
+          <w:bCs/>
+          <w:sz w:val="32"/>
+          <w:szCs w:val="32"/>
+        </w:rPr>
+      </w:pPr>
+    </w:p>
+    <w:p>
+      <w:pPr>
+        <w:rPr>
+          <w:rFonts w:ascii="Times New Roman" w:hAnsi="Times New Roman" w:cs="Times New Roman"/>
+          <w:b/>
+          <w:bCs/>
+          <w:sz w:val="32"/>
+          <w:szCs w:val="32"/>
+        </w:rPr>
+      </w:pPr>
+    </w:p>
+    <w:p>
+      <w:pPr>
+        <w:rPr>
+          <w:rFonts w:ascii="Times New Roman" w:hAnsi="Times New Roman" w:cs="Times New Roman"/>
+          <w:b/>
+          <w:bCs/>
+          <w:sz w:val="32"/>
+          <w:szCs w:val="32"/>
+        </w:rPr>
+      </w:pPr>
+    </w:p>
+    <w:p>
+      <w:pPr>
+        <w:rPr>
+          <w:rFonts w:ascii="Times New Roman" w:hAnsi="Times New Roman" w:cs="Times New Roman"/>
+          <w:b/>
+          <w:bCs/>
+          <w:sz w:val="32"/>
+          <w:szCs w:val="32"/>
+        </w:rPr>
+      </w:pPr>
+    </w:p>
+    <w:p>
+      <w:pPr>
+        <w:rPr>
+          <w:rFonts w:ascii="Times New Roman" w:hAnsi="Times New Roman" w:cs="Times New Roman"/>
+          <w:b/>
+          <w:bCs/>
+          <w:sz w:val="32"/>
+          <w:szCs w:val="32"/>
+        </w:rPr>
+      </w:pPr>
+    </w:p>
+    <w:p>
+      <w:pPr>
+        <w:rPr>
+          <w:rFonts w:ascii="Times New Roman" w:hAnsi="Times New Roman" w:cs="Times New Roman"/>
+          <w:b/>
+          <w:bCs/>
+          <w:sz w:val="32"/>
+          <w:szCs w:val="32"/>
+        </w:rPr>
+      </w:pPr>
+    </w:p>
+    <w:p>
+      <w:pPr>
+        <w:rPr>
+          <w:rFonts w:ascii="Times New Roman" w:hAnsi="Times New Roman" w:cs="Times New Roman"/>
+          <w:b/>
+          <w:bCs/>
+          <w:sz w:val="32"/>
+          <w:szCs w:val="32"/>
+        </w:rPr>
+      </w:pPr>
+    </w:p>
+    <w:p>
+      <w:pPr>
+        <w:rPr>
+          <w:rFonts w:ascii="Times New Roman" w:hAnsi="Times New Roman" w:cs="Times New Roman"/>
+          <w:b/>
+          <w:bCs/>
+          <w:sz w:val="32"/>
+          <w:szCs w:val="32"/>
+        </w:rPr>
+      </w:pPr>
+    </w:p>
+    <w:p>
+      <w:pPr>
+        <w:rPr>
+          <w:rFonts w:ascii="Times New Roman" w:hAnsi="Times New Roman" w:cs="Times New Roman"/>
+          <w:b/>
+          <w:bCs/>
+          <w:sz w:val="32"/>
+          <w:szCs w:val="32"/>
+        </w:rPr>
+      </w:pPr>
+    </w:p>
+    <w:p>
+      <w:pPr>
+        <w:rPr>
+          <w:rFonts w:ascii="Times New Roman" w:hAnsi="Times New Roman" w:cs="Times New Roman"/>
+          <w:b/>
+          <w:bCs/>
+          <w:sz w:val="32"/>
+          <w:szCs w:val="32"/>
+        </w:rPr>
+      </w:pPr>
+      <w:r>
+        <w:rPr>
+          <w:rFonts w:ascii="Times New Roman" w:hAnsi="Times New Roman" w:cs="Times New Roman"/>
+          <w:b/>
+          <w:bCs/>
+          <w:sz w:val="32"/>
+          <w:szCs w:val="32"/>
+        </w:rPr>
+        <w:lastRenderedPageBreak/>
         <w:t>Day 6:</w:t>
       </w:r>
     </w:p>
@@ -7378,7 +7511,29 @@
           <w:szCs w:val="32"/>
           <w:u w:val="single"/>
         </w:rPr>
-        <w:t>Playwright:</w:t>
+        <w:t>Playwright</w:t>
+      </w:r>
+      <w:r>
+        <w:rPr>
+          <w:rFonts w:ascii="Times New Roman" w:hAnsi="Times New Roman" w:cs="Times New Roman"/>
+          <w:b/>
+          <w:bCs/>
+          <w:sz w:val="32"/>
+          <w:szCs w:val="32"/>
+          <w:u w:val="single"/>
+        </w:rPr>
+        <w:t xml:space="preserve"> with TypeScript</w:t>
+      </w:r>
+      <w:r>
+        <w:rPr>
+          <w:rFonts w:ascii="Times New Roman" w:hAnsi="Times New Roman" w:cs="Times New Roman"/>
+          <w:b/>
+          <w:bCs/>
+          <w:sz w:val="32"/>
+          <w:szCs w:val="32"/>
+          <w:u w:val="single"/>
+        </w:rPr>
+        <w:t>:</w:t>
       </w:r>
     </w:p>
     <w:p>
@@ -7713,7 +7868,6 @@
           <w:sz w:val="28"/>
           <w:szCs w:val="28"/>
         </w:rPr>
-        <w:lastRenderedPageBreak/>
         <w:t>Run the test:</w:t>
       </w:r>
     </w:p>
@@ -8020,6 +8174,18 @@
       <w:pPr>
         <w:rPr>
           <w:rFonts w:ascii="Times New Roman" w:hAnsi="Times New Roman" w:cs="Times New Roman"/>
+        </w:rPr>
+      </w:pPr>
+    </w:p>
+    <w:p>
+      <w:pPr>
+        <w:pStyle w:val="ListParagraph"/>
+        <w:numPr>
+          <w:ilvl w:val="0"/>
+          <w:numId w:val="22"/>
+        </w:numPr>
+        <w:rPr>
+          <w:rFonts w:ascii="Times New Roman" w:hAnsi="Times New Roman" w:cs="Times New Roman"/>
           <w:b/>
           <w:bCs/>
           <w:sz w:val="28"/>
@@ -8034,8 +8200,485 @@
           <w:sz w:val="28"/>
           <w:szCs w:val="28"/>
         </w:rPr>
+        <w:t>Navigate to the website</w:t>
+      </w:r>
+    </w:p>
+    <w:p>
+      <w:pPr>
+        <w:ind w:left="720"/>
+        <w:jc w:val="center"/>
+        <w:rPr>
+          <w:rFonts w:ascii="Times New Roman" w:hAnsi="Times New Roman" w:cs="Times New Roman"/>
+          <w:b/>
+          <w:bCs/>
+        </w:rPr>
+      </w:pPr>
+      <w:r>
+        <w:rPr>
+          <w:rFonts w:ascii="Times New Roman" w:hAnsi="Times New Roman" w:cs="Times New Roman"/>
+          <w:b/>
+          <w:bCs/>
+        </w:rPr>
+        <w:lastRenderedPageBreak/>
+        <w:drawing>
+          <wp:inline distT="0" distB="0" distL="0" distR="0" wp14:anchorId="7A90650F" wp14:editId="5E8E57DE">
+            <wp:extent cx="3784600" cy="725382"/>
+            <wp:effectExtent l="0" t="0" r="6350" b="0"/>
+            <wp:docPr id="130545269" name="Picture 1"/>
+            <wp:cNvGraphicFramePr>
+              <a:graphicFrameLocks xmlns:a="http://schemas.openxmlformats.org/drawingml/2006/main" noChangeAspect="1"/>
+            </wp:cNvGraphicFramePr>
+            <a:graphic xmlns:a="http://schemas.openxmlformats.org/drawingml/2006/main">
+              <a:graphicData uri="http://schemas.openxmlformats.org/drawingml/2006/picture">
+                <pic:pic xmlns:pic="http://schemas.openxmlformats.org/drawingml/2006/picture">
+                  <pic:nvPicPr>
+                    <pic:cNvPr id="130545269" name=""/>
+                    <pic:cNvPicPr/>
+                  </pic:nvPicPr>
+                  <pic:blipFill>
+                    <a:blip r:embed="rId15"/>
+                    <a:stretch>
+                      <a:fillRect/>
+                    </a:stretch>
+                  </pic:blipFill>
+                  <pic:spPr>
+                    <a:xfrm>
+                      <a:off x="0" y="0"/>
+                      <a:ext cx="3809917" cy="730234"/>
+                    </a:xfrm>
+                    <a:prstGeom prst="rect">
+                      <a:avLst/>
+                    </a:prstGeom>
+                  </pic:spPr>
+                </pic:pic>
+              </a:graphicData>
+            </a:graphic>
+          </wp:inline>
+        </w:drawing>
+      </w:r>
+    </w:p>
+    <w:p>
+      <w:pPr>
+        <w:pStyle w:val="ListParagraph"/>
+        <w:numPr>
+          <w:ilvl w:val="0"/>
+          <w:numId w:val="22"/>
+        </w:numPr>
+        <w:rPr>
+          <w:rFonts w:ascii="Times New Roman" w:hAnsi="Times New Roman" w:cs="Times New Roman"/>
+          <w:b/>
+          <w:bCs/>
+        </w:rPr>
+      </w:pPr>
+      <w:r>
+        <w:rPr>
+          <w:rFonts w:ascii="Times New Roman" w:hAnsi="Times New Roman" w:cs="Times New Roman"/>
+          <w:b/>
+          <w:bCs/>
+          <w:sz w:val="28"/>
+          <w:szCs w:val="28"/>
+        </w:rPr>
         <w:t>Assertion in Playwright:</w:t>
       </w:r>
+      <w:r>
+        <w:rPr>
+          <w:rFonts w:ascii="Times New Roman" w:hAnsi="Times New Roman" w:cs="Times New Roman"/>
+          <w:b/>
+          <w:bCs/>
+        </w:rPr>
+        <w:t xml:space="preserve"> </w:t>
+      </w:r>
+    </w:p>
+    <w:p>
+      <w:pPr>
+        <w:ind w:left="720" w:firstLine="720"/>
+        <w:rPr>
+          <w:rFonts w:ascii="Times New Roman" w:hAnsi="Times New Roman" w:cs="Times New Roman"/>
+        </w:rPr>
+      </w:pPr>
+      <w:r>
+        <w:rPr>
+          <w:rFonts w:ascii="Times New Roman" w:hAnsi="Times New Roman" w:cs="Times New Roman"/>
+        </w:rPr>
+        <w:drawing>
+          <wp:inline distT="0" distB="0" distL="0" distR="0" wp14:anchorId="519A6BDA" wp14:editId="2EC612E0">
+            <wp:extent cx="5136957" cy="364813"/>
+            <wp:effectExtent l="0" t="0" r="0" b="0"/>
+            <wp:docPr id="1942036841" name="Picture 1"/>
+            <wp:cNvGraphicFramePr>
+              <a:graphicFrameLocks xmlns:a="http://schemas.openxmlformats.org/drawingml/2006/main" noChangeAspect="1"/>
+            </wp:cNvGraphicFramePr>
+            <a:graphic xmlns:a="http://schemas.openxmlformats.org/drawingml/2006/main">
+              <a:graphicData uri="http://schemas.openxmlformats.org/drawingml/2006/picture">
+                <pic:pic xmlns:pic="http://schemas.openxmlformats.org/drawingml/2006/picture">
+                  <pic:nvPicPr>
+                    <pic:cNvPr id="1942036841" name=""/>
+                    <pic:cNvPicPr/>
+                  </pic:nvPicPr>
+                  <pic:blipFill>
+                    <a:blip r:embed="rId16"/>
+                    <a:stretch>
+                      <a:fillRect/>
+                    </a:stretch>
+                  </pic:blipFill>
+                  <pic:spPr>
+                    <a:xfrm>
+                      <a:off x="0" y="0"/>
+                      <a:ext cx="5261910" cy="373687"/>
+                    </a:xfrm>
+                    <a:prstGeom prst="rect">
+                      <a:avLst/>
+                    </a:prstGeom>
+                  </pic:spPr>
+                </pic:pic>
+              </a:graphicData>
+            </a:graphic>
+          </wp:inline>
+        </w:drawing>
+      </w:r>
+    </w:p>
+    <w:p>
+      <w:pPr>
+        <w:pStyle w:val="ListParagraph"/>
+        <w:numPr>
+          <w:ilvl w:val="0"/>
+          <w:numId w:val="22"/>
+        </w:numPr>
+        <w:rPr>
+          <w:rFonts w:ascii="Times New Roman" w:hAnsi="Times New Roman" w:cs="Times New Roman"/>
+          <w:b/>
+          <w:bCs/>
+        </w:rPr>
+      </w:pPr>
+      <w:r>
+        <w:rPr>
+          <w:rFonts w:ascii="Times New Roman" w:hAnsi="Times New Roman" w:cs="Times New Roman"/>
+          <w:b/>
+          <w:bCs/>
+        </w:rPr>
+        <w:t>Different type of assertion:</w:t>
+      </w:r>
+    </w:p>
+    <w:p>
+      <w:pPr>
+        <w:ind w:left="1440"/>
+        <w:rPr>
+          <w:rFonts w:ascii="Times New Roman" w:hAnsi="Times New Roman" w:cs="Times New Roman"/>
+        </w:rPr>
+      </w:pPr>
+      <w:r>
+        <w:rPr>
+          <w:rFonts w:ascii="Times New Roman" w:hAnsi="Times New Roman" w:cs="Times New Roman"/>
+        </w:rPr>
+        <w:t>await expect(locator</w:t>
+      </w:r>
+      <w:proofErr w:type="gramStart"/>
+      <w:r>
+        <w:rPr>
+          <w:rFonts w:ascii="Times New Roman" w:hAnsi="Times New Roman" w:cs="Times New Roman"/>
+        </w:rPr>
+        <w:t>).</w:t>
+      </w:r>
+      <w:proofErr w:type="spellStart"/>
+      <w:r>
+        <w:rPr>
+          <w:rFonts w:ascii="Times New Roman" w:hAnsi="Times New Roman" w:cs="Times New Roman"/>
+        </w:rPr>
+        <w:t>toBeChecked</w:t>
+      </w:r>
+      <w:proofErr w:type="spellEnd"/>
+      <w:proofErr w:type="gramEnd"/>
+      <w:r>
+        <w:rPr>
+          <w:rFonts w:ascii="Times New Roman" w:hAnsi="Times New Roman" w:cs="Times New Roman"/>
+        </w:rPr>
+        <w:t>();</w:t>
+      </w:r>
+    </w:p>
+    <w:p>
+      <w:pPr>
+        <w:ind w:left="1440"/>
+        <w:rPr>
+          <w:rFonts w:ascii="Times New Roman" w:hAnsi="Times New Roman" w:cs="Times New Roman"/>
+        </w:rPr>
+      </w:pPr>
+      <w:r>
+        <w:rPr>
+          <w:rFonts w:ascii="Times New Roman" w:hAnsi="Times New Roman" w:cs="Times New Roman"/>
+        </w:rPr>
+        <w:t>await expect(locator</w:t>
+      </w:r>
+      <w:proofErr w:type="gramStart"/>
+      <w:r>
+        <w:rPr>
+          <w:rFonts w:ascii="Times New Roman" w:hAnsi="Times New Roman" w:cs="Times New Roman"/>
+        </w:rPr>
+        <w:t>).</w:t>
+      </w:r>
+      <w:proofErr w:type="spellStart"/>
+      <w:r>
+        <w:rPr>
+          <w:rFonts w:ascii="Times New Roman" w:hAnsi="Times New Roman" w:cs="Times New Roman"/>
+        </w:rPr>
+        <w:t>not</w:t>
+      </w:r>
+      <w:proofErr w:type="gramEnd"/>
+      <w:r>
+        <w:rPr>
+          <w:rFonts w:ascii="Times New Roman" w:hAnsi="Times New Roman" w:cs="Times New Roman"/>
+        </w:rPr>
+        <w:t>.toBeChecked</w:t>
+      </w:r>
+      <w:proofErr w:type="spellEnd"/>
+      <w:r>
+        <w:rPr>
+          <w:rFonts w:ascii="Times New Roman" w:hAnsi="Times New Roman" w:cs="Times New Roman"/>
+        </w:rPr>
+        <w:t>();</w:t>
+      </w:r>
+    </w:p>
+    <w:p>
+      <w:pPr>
+        <w:ind w:left="1440"/>
+        <w:rPr>
+          <w:rFonts w:ascii="Times New Roman" w:hAnsi="Times New Roman" w:cs="Times New Roman"/>
+        </w:rPr>
+      </w:pPr>
+      <w:r>
+        <w:rPr>
+          <w:rFonts w:ascii="Times New Roman" w:hAnsi="Times New Roman" w:cs="Times New Roman"/>
+        </w:rPr>
+        <w:t>await expect(locator</w:t>
+      </w:r>
+      <w:proofErr w:type="gramStart"/>
+      <w:r>
+        <w:rPr>
+          <w:rFonts w:ascii="Times New Roman" w:hAnsi="Times New Roman" w:cs="Times New Roman"/>
+        </w:rPr>
+        <w:t>).</w:t>
+      </w:r>
+      <w:proofErr w:type="spellStart"/>
+      <w:r>
+        <w:rPr>
+          <w:rFonts w:ascii="Times New Roman" w:hAnsi="Times New Roman" w:cs="Times New Roman"/>
+        </w:rPr>
+        <w:t>toBeDisabled</w:t>
+      </w:r>
+      <w:proofErr w:type="spellEnd"/>
+      <w:proofErr w:type="gramEnd"/>
+      <w:r>
+        <w:rPr>
+          <w:rFonts w:ascii="Times New Roman" w:hAnsi="Times New Roman" w:cs="Times New Roman"/>
+        </w:rPr>
+        <w:t>();</w:t>
+      </w:r>
+    </w:p>
+    <w:p>
+      <w:pPr>
+        <w:ind w:left="1440"/>
+        <w:rPr>
+          <w:rFonts w:ascii="Times New Roman" w:hAnsi="Times New Roman" w:cs="Times New Roman"/>
+        </w:rPr>
+      </w:pPr>
+      <w:r>
+        <w:rPr>
+          <w:rFonts w:ascii="Times New Roman" w:hAnsi="Times New Roman" w:cs="Times New Roman"/>
+        </w:rPr>
+        <w:t>await expect(locator</w:t>
+      </w:r>
+      <w:proofErr w:type="gramStart"/>
+      <w:r>
+        <w:rPr>
+          <w:rFonts w:ascii="Times New Roman" w:hAnsi="Times New Roman" w:cs="Times New Roman"/>
+        </w:rPr>
+        <w:t>).</w:t>
+      </w:r>
+      <w:proofErr w:type="spellStart"/>
+      <w:r>
+        <w:rPr>
+          <w:rFonts w:ascii="Times New Roman" w:hAnsi="Times New Roman" w:cs="Times New Roman"/>
+        </w:rPr>
+        <w:t>toBeEnabled</w:t>
+      </w:r>
+      <w:proofErr w:type="spellEnd"/>
+      <w:proofErr w:type="gramEnd"/>
+      <w:r>
+        <w:rPr>
+          <w:rFonts w:ascii="Times New Roman" w:hAnsi="Times New Roman" w:cs="Times New Roman"/>
+        </w:rPr>
+        <w:t>();</w:t>
+      </w:r>
+    </w:p>
+    <w:p>
+      <w:pPr>
+        <w:ind w:left="1440"/>
+        <w:rPr>
+          <w:rFonts w:ascii="Times New Roman" w:hAnsi="Times New Roman" w:cs="Times New Roman"/>
+        </w:rPr>
+      </w:pPr>
+      <w:r>
+        <w:rPr>
+          <w:rFonts w:ascii="Times New Roman" w:hAnsi="Times New Roman" w:cs="Times New Roman"/>
+        </w:rPr>
+        <w:t>await expect(locator</w:t>
+      </w:r>
+      <w:proofErr w:type="gramStart"/>
+      <w:r>
+        <w:rPr>
+          <w:rFonts w:ascii="Times New Roman" w:hAnsi="Times New Roman" w:cs="Times New Roman"/>
+        </w:rPr>
+        <w:t>).</w:t>
+      </w:r>
+      <w:proofErr w:type="spellStart"/>
+      <w:r>
+        <w:rPr>
+          <w:rFonts w:ascii="Times New Roman" w:hAnsi="Times New Roman" w:cs="Times New Roman"/>
+        </w:rPr>
+        <w:t>toBeEditable</w:t>
+      </w:r>
+      <w:proofErr w:type="spellEnd"/>
+      <w:proofErr w:type="gramEnd"/>
+      <w:r>
+        <w:rPr>
+          <w:rFonts w:ascii="Times New Roman" w:hAnsi="Times New Roman" w:cs="Times New Roman"/>
+        </w:rPr>
+        <w:t>();</w:t>
+      </w:r>
+    </w:p>
+    <w:p>
+      <w:pPr>
+        <w:ind w:left="1440"/>
+        <w:rPr>
+          <w:rFonts w:ascii="Times New Roman" w:hAnsi="Times New Roman" w:cs="Times New Roman"/>
+        </w:rPr>
+      </w:pPr>
+      <w:r>
+        <w:rPr>
+          <w:rFonts w:ascii="Times New Roman" w:hAnsi="Times New Roman" w:cs="Times New Roman"/>
+        </w:rPr>
+        <w:t>await expect(locator</w:t>
+      </w:r>
+      <w:proofErr w:type="gramStart"/>
+      <w:r>
+        <w:rPr>
+          <w:rFonts w:ascii="Times New Roman" w:hAnsi="Times New Roman" w:cs="Times New Roman"/>
+        </w:rPr>
+        <w:t>).</w:t>
+      </w:r>
+      <w:proofErr w:type="spellStart"/>
+      <w:r>
+        <w:rPr>
+          <w:rFonts w:ascii="Times New Roman" w:hAnsi="Times New Roman" w:cs="Times New Roman"/>
+        </w:rPr>
+        <w:t>toBeEmpty</w:t>
+      </w:r>
+      <w:proofErr w:type="spellEnd"/>
+      <w:proofErr w:type="gramEnd"/>
+      <w:r>
+        <w:rPr>
+          <w:rFonts w:ascii="Times New Roman" w:hAnsi="Times New Roman" w:cs="Times New Roman"/>
+        </w:rPr>
+        <w:t xml:space="preserve">(); </w:t>
+      </w:r>
+    </w:p>
+    <w:p>
+      <w:pPr>
+        <w:rPr>
+          <w:rFonts w:ascii="Times New Roman" w:hAnsi="Times New Roman" w:cs="Times New Roman"/>
+          <w:b/>
+          <w:bCs/>
+        </w:rPr>
+      </w:pPr>
+    </w:p>
+    <w:p>
+      <w:pPr>
+        <w:rPr>
+          <w:rFonts w:ascii="Times New Roman" w:hAnsi="Times New Roman" w:cs="Times New Roman"/>
+          <w:b/>
+          <w:bCs/>
+        </w:rPr>
+      </w:pPr>
+    </w:p>
+    <w:p>
+      <w:pPr>
+        <w:rPr>
+          <w:rFonts w:ascii="Times New Roman" w:hAnsi="Times New Roman" w:cs="Times New Roman"/>
+          <w:b/>
+          <w:bCs/>
+        </w:rPr>
+      </w:pPr>
+    </w:p>
+    <w:p>
+      <w:pPr>
+        <w:rPr>
+          <w:rFonts w:ascii="Times New Roman" w:hAnsi="Times New Roman" w:cs="Times New Roman"/>
+          <w:b/>
+          <w:bCs/>
+          <w:sz w:val="28"/>
+          <w:szCs w:val="28"/>
+        </w:rPr>
+      </w:pPr>
+      <w:r>
+        <w:rPr>
+          <w:rFonts w:ascii="Times New Roman" w:hAnsi="Times New Roman" w:cs="Times New Roman"/>
+          <w:b/>
+          <w:bCs/>
+          <w:sz w:val="28"/>
+          <w:szCs w:val="28"/>
+        </w:rPr>
+        <w:t>Example TEST 1:</w:t>
+      </w:r>
+    </w:p>
+    <w:p>
+      <w:pPr>
+        <w:rPr>
+          <w:rFonts w:ascii="Times New Roman" w:hAnsi="Times New Roman" w:cs="Times New Roman"/>
+          <w:b/>
+          <w:bCs/>
+        </w:rPr>
+      </w:pPr>
+      <w:r>
+        <w:rPr>
+          <w:rFonts w:ascii="Times New Roman" w:hAnsi="Times New Roman" w:cs="Times New Roman"/>
+          <w:b/>
+          <w:bCs/>
+        </w:rPr>
+        <w:drawing>
+          <wp:inline distT="0" distB="0" distL="0" distR="0" wp14:anchorId="071B6EA6" wp14:editId="5713DACB">
+            <wp:extent cx="5731510" cy="2578100"/>
+            <wp:effectExtent l="0" t="0" r="2540" b="0"/>
+            <wp:docPr id="991530398" name="Picture 1"/>
+            <wp:cNvGraphicFramePr>
+              <a:graphicFrameLocks xmlns:a="http://schemas.openxmlformats.org/drawingml/2006/main" noChangeAspect="1"/>
+            </wp:cNvGraphicFramePr>
+            <a:graphic xmlns:a="http://schemas.openxmlformats.org/drawingml/2006/main">
+              <a:graphicData uri="http://schemas.openxmlformats.org/drawingml/2006/picture">
+                <pic:pic xmlns:pic="http://schemas.openxmlformats.org/drawingml/2006/picture">
+                  <pic:nvPicPr>
+                    <pic:cNvPr id="991530398" name=""/>
+                    <pic:cNvPicPr/>
+                  </pic:nvPicPr>
+                  <pic:blipFill>
+                    <a:blip r:embed="rId17"/>
+                    <a:stretch>
+                      <a:fillRect/>
+                    </a:stretch>
+                  </pic:blipFill>
+                  <pic:spPr>
+                    <a:xfrm>
+                      <a:off x="0" y="0"/>
+                      <a:ext cx="5731510" cy="2578100"/>
+                    </a:xfrm>
+                    <a:prstGeom prst="rect">
+                      <a:avLst/>
+                    </a:prstGeom>
+                  </pic:spPr>
+                </pic:pic>
+              </a:graphicData>
+            </a:graphic>
+          </wp:inline>
+        </w:drawing>
+      </w:r>
     </w:p>
     <w:p>
       <w:pPr>
@@ -8053,61 +8696,148 @@
         <w:rPr>
           <w:rFonts w:ascii="Times New Roman" w:hAnsi="Times New Roman" w:cs="Times New Roman"/>
         </w:rPr>
-        <w:t>e</w:t>
-      </w:r>
-      <w:r>
-        <w:rPr>
-          <w:rFonts w:ascii="Times New Roman" w:hAnsi="Times New Roman" w:cs="Times New Roman"/>
-        </w:rPr>
-        <w:t>xpect (locator</w:t>
-      </w:r>
-      <w:proofErr w:type="gramStart"/>
-      <w:r>
-        <w:rPr>
-          <w:rFonts w:ascii="Times New Roman" w:hAnsi="Times New Roman" w:cs="Times New Roman"/>
-        </w:rPr>
-        <w:t>).</w:t>
-      </w:r>
-      <w:proofErr w:type="spellStart"/>
-      <w:r>
-        <w:rPr>
-          <w:rFonts w:ascii="Times New Roman" w:hAnsi="Times New Roman" w:cs="Times New Roman"/>
-        </w:rPr>
-        <w:t>tobeVisible</w:t>
-      </w:r>
-      <w:proofErr w:type="spellEnd"/>
-      <w:proofErr w:type="gramEnd"/>
-      <w:r>
-        <w:rPr>
-          <w:rFonts w:ascii="Times New Roman" w:hAnsi="Times New Roman" w:cs="Times New Roman"/>
-        </w:rPr>
-        <w:t>();</w:t>
-      </w:r>
-    </w:p>
-    <w:p>
-      <w:pPr>
-        <w:rPr>
-          <w:rFonts w:ascii="Times New Roman" w:hAnsi="Times New Roman" w:cs="Times New Roman"/>
-        </w:rPr>
-      </w:pPr>
-    </w:p>
-    <w:p>
-      <w:pPr>
-        <w:rPr>
-          <w:rFonts w:ascii="Times New Roman" w:hAnsi="Times New Roman" w:cs="Times New Roman"/>
-        </w:rPr>
-      </w:pPr>
-    </w:p>
-    <w:p>
-      <w:pPr>
-        <w:rPr>
-          <w:rFonts w:ascii="Times New Roman" w:hAnsi="Times New Roman" w:cs="Times New Roman"/>
-          <w:b/>
-          <w:bCs/>
-          <w:sz w:val="32"/>
-          <w:szCs w:val="32"/>
-        </w:rPr>
-      </w:pPr>
+        <w:t xml:space="preserve">This test checks if the search bar on the TypeScript website works correctly. It opens the website and finds the search bar. Then it types "What is a </w:t>
+      </w:r>
+      <w:proofErr w:type="spellStart"/>
+      <w:proofErr w:type="gramStart"/>
+      <w:r>
+        <w:rPr>
+          <w:rFonts w:ascii="Times New Roman" w:hAnsi="Times New Roman" w:cs="Times New Roman"/>
+        </w:rPr>
+        <w:t>tsconfig.json</w:t>
+      </w:r>
+      <w:proofErr w:type="spellEnd"/>
+      <w:proofErr w:type="gramEnd"/>
+      <w:r>
+        <w:rPr>
+          <w:rFonts w:ascii="Times New Roman" w:hAnsi="Times New Roman" w:cs="Times New Roman"/>
+        </w:rPr>
+        <w:t>" into the search bar. After waiting a bit, it presses Enter to search. It then checks if a heading with that text appears on the page. This means the search worked as expected.</w:t>
+      </w:r>
+    </w:p>
+    <w:p>
+      <w:pPr>
+        <w:rPr>
+          <w:rFonts w:ascii="Times New Roman" w:hAnsi="Times New Roman" w:cs="Times New Roman"/>
+        </w:rPr>
+      </w:pPr>
+    </w:p>
+    <w:p>
+      <w:pPr>
+        <w:rPr>
+          <w:rFonts w:ascii="Times New Roman" w:hAnsi="Times New Roman" w:cs="Times New Roman"/>
+          <w:b/>
+          <w:bCs/>
+          <w:sz w:val="28"/>
+          <w:szCs w:val="28"/>
+        </w:rPr>
+      </w:pPr>
+      <w:r>
+        <w:rPr>
+          <w:rFonts w:ascii="Times New Roman" w:hAnsi="Times New Roman" w:cs="Times New Roman"/>
+          <w:b/>
+          <w:bCs/>
+          <w:sz w:val="28"/>
+          <w:szCs w:val="28"/>
+        </w:rPr>
+        <w:t>Example TEST 2:</w:t>
+      </w:r>
+    </w:p>
+    <w:p>
+      <w:pPr>
+        <w:jc w:val="center"/>
+        <w:rPr>
+          <w:rFonts w:ascii="Times New Roman" w:hAnsi="Times New Roman" w:cs="Times New Roman"/>
+          <w:b/>
+          <w:bCs/>
+          <w:sz w:val="28"/>
+          <w:szCs w:val="28"/>
+        </w:rPr>
+      </w:pPr>
+      <w:r>
+        <w:rPr>
+          <w:rFonts w:ascii="Times New Roman" w:hAnsi="Times New Roman" w:cs="Times New Roman"/>
+          <w:b/>
+          <w:bCs/>
+          <w:sz w:val="28"/>
+          <w:szCs w:val="28"/>
+        </w:rPr>
+        <w:drawing>
+          <wp:inline distT="0" distB="0" distL="0" distR="0" wp14:anchorId="7A6C3C0D" wp14:editId="757E9D83">
+            <wp:extent cx="4902200" cy="3674206"/>
+            <wp:effectExtent l="0" t="0" r="0" b="2540"/>
+            <wp:docPr id="959576232" name="Picture 1"/>
+            <wp:cNvGraphicFramePr>
+              <a:graphicFrameLocks xmlns:a="http://schemas.openxmlformats.org/drawingml/2006/main" noChangeAspect="1"/>
+            </wp:cNvGraphicFramePr>
+            <a:graphic xmlns:a="http://schemas.openxmlformats.org/drawingml/2006/main">
+              <a:graphicData uri="http://schemas.openxmlformats.org/drawingml/2006/picture">
+                <pic:pic xmlns:pic="http://schemas.openxmlformats.org/drawingml/2006/picture">
+                  <pic:nvPicPr>
+                    <pic:cNvPr id="959576232" name=""/>
+                    <pic:cNvPicPr/>
+                  </pic:nvPicPr>
+                  <pic:blipFill>
+                    <a:blip r:embed="rId18"/>
+                    <a:stretch>
+                      <a:fillRect/>
+                    </a:stretch>
+                  </pic:blipFill>
+                  <pic:spPr>
+                    <a:xfrm>
+                      <a:off x="0" y="0"/>
+                      <a:ext cx="4906731" cy="3677602"/>
+                    </a:xfrm>
+                    <a:prstGeom prst="rect">
+                      <a:avLst/>
+                    </a:prstGeom>
+                  </pic:spPr>
+                </pic:pic>
+              </a:graphicData>
+            </a:graphic>
+          </wp:inline>
+        </w:drawing>
+      </w:r>
+    </w:p>
+    <w:p>
+      <w:pPr>
+        <w:rPr>
+          <w:rFonts w:ascii="Times New Roman" w:hAnsi="Times New Roman" w:cs="Times New Roman"/>
+        </w:rPr>
+      </w:pPr>
+    </w:p>
+    <w:p>
+      <w:pPr>
+        <w:rPr>
+          <w:rFonts w:ascii="Times New Roman" w:hAnsi="Times New Roman" w:cs="Times New Roman"/>
+        </w:rPr>
+      </w:pPr>
+      <w:r>
+        <w:rPr>
+          <w:rFonts w:ascii="Times New Roman" w:hAnsi="Times New Roman" w:cs="Times New Roman"/>
+        </w:rPr>
+        <w:tab/>
+      </w:r>
+      <w:r>
+        <w:rPr>
+          <w:rFonts w:ascii="Times New Roman" w:hAnsi="Times New Roman" w:cs="Times New Roman"/>
+        </w:rPr>
+        <w:t xml:space="preserve">This test script automates the process of placing an order on the </w:t>
+      </w:r>
+      <w:proofErr w:type="spellStart"/>
+      <w:r>
+        <w:rPr>
+          <w:rFonts w:ascii="Times New Roman" w:hAnsi="Times New Roman" w:cs="Times New Roman"/>
+        </w:rPr>
+        <w:t>SauceDemo</w:t>
+      </w:r>
+      <w:proofErr w:type="spellEnd"/>
+      <w:r>
+        <w:rPr>
+          <w:rFonts w:ascii="Times New Roman" w:hAnsi="Times New Roman" w:cs="Times New Roman"/>
+        </w:rPr>
+        <w:t xml:space="preserve"> website. It starts by opening the website and logging in with a standard user account. Once logged in, the presence of the site logo confirms a successful login. The script then adds a backpack item to the cart and navigates to the shopping cart page. After clicking the checkout button, it fills in the required user information including first name, last name, and postal code. It proceeds by clicking the continue button and then the finish button to complete the order. Finally, it verifies the success of the order by checking for the confirmation message Thank you for your order.</w:t>
+      </w:r>
     </w:p>
     <w:sectPr>
       <w:pgSz w:w="11906" w:h="16838"/>
@@ -8289,6 +9019,119 @@
     </w:lvl>
   </w:abstractNum>
   <w:abstractNum w:abstractNumId="1" w15:restartNumberingAfterBreak="0">
+    <w:nsid w:val="0DC31576"/>
+    <w:multiLevelType w:val="hybridMultilevel"/>
+    <w:tmpl w:val="297E41B4"/>
+    <w:lvl w:ilvl="0" w:tplc="40090003">
+      <w:start w:val="1"/>
+      <w:numFmt w:val="bullet"/>
+      <w:lvlText w:val="o"/>
+      <w:lvlJc w:val="left"/>
+      <w:pPr>
+        <w:ind w:left="720" w:hanging="360"/>
+      </w:pPr>
+      <w:rPr>
+        <w:rFonts w:ascii="Courier New" w:hAnsi="Courier New" w:cs="Courier New" w:hint="default"/>
+      </w:rPr>
+    </w:lvl>
+    <w:lvl w:ilvl="1" w:tplc="40090003" w:tentative="1">
+      <w:start w:val="1"/>
+      <w:numFmt w:val="bullet"/>
+      <w:lvlText w:val="o"/>
+      <w:lvlJc w:val="left"/>
+      <w:pPr>
+        <w:ind w:left="1440" w:hanging="360"/>
+      </w:pPr>
+      <w:rPr>
+        <w:rFonts w:ascii="Courier New" w:hAnsi="Courier New" w:cs="Courier New" w:hint="default"/>
+      </w:rPr>
+    </w:lvl>
+    <w:lvl w:ilvl="2" w:tplc="40090005" w:tentative="1">
+      <w:start w:val="1"/>
+      <w:numFmt w:val="bullet"/>
+      <w:lvlText w:val=""/>
+      <w:lvlJc w:val="left"/>
+      <w:pPr>
+        <w:ind w:left="2160" w:hanging="360"/>
+      </w:pPr>
+      <w:rPr>
+        <w:rFonts w:ascii="Wingdings" w:hAnsi="Wingdings" w:hint="default"/>
+      </w:rPr>
+    </w:lvl>
+    <w:lvl w:ilvl="3" w:tplc="40090001" w:tentative="1">
+      <w:start w:val="1"/>
+      <w:numFmt w:val="bullet"/>
+      <w:lvlText w:val=""/>
+      <w:lvlJc w:val="left"/>
+      <w:pPr>
+        <w:ind w:left="2880" w:hanging="360"/>
+      </w:pPr>
+      <w:rPr>
+        <w:rFonts w:ascii="Symbol" w:hAnsi="Symbol" w:hint="default"/>
+      </w:rPr>
+    </w:lvl>
+    <w:lvl w:ilvl="4" w:tplc="40090003" w:tentative="1">
+      <w:start w:val="1"/>
+      <w:numFmt w:val="bullet"/>
+      <w:lvlText w:val="o"/>
+      <w:lvlJc w:val="left"/>
+      <w:pPr>
+        <w:ind w:left="3600" w:hanging="360"/>
+      </w:pPr>
+      <w:rPr>
+        <w:rFonts w:ascii="Courier New" w:hAnsi="Courier New" w:cs="Courier New" w:hint="default"/>
+      </w:rPr>
+    </w:lvl>
+    <w:lvl w:ilvl="5" w:tplc="40090005" w:tentative="1">
+      <w:start w:val="1"/>
+      <w:numFmt w:val="bullet"/>
+      <w:lvlText w:val=""/>
+      <w:lvlJc w:val="left"/>
+      <w:pPr>
+        <w:ind w:left="4320" w:hanging="360"/>
+      </w:pPr>
+      <w:rPr>
+        <w:rFonts w:ascii="Wingdings" w:hAnsi="Wingdings" w:hint="default"/>
+      </w:rPr>
+    </w:lvl>
+    <w:lvl w:ilvl="6" w:tplc="40090001" w:tentative="1">
+      <w:start w:val="1"/>
+      <w:numFmt w:val="bullet"/>
+      <w:lvlText w:val=""/>
+      <w:lvlJc w:val="left"/>
+      <w:pPr>
+        <w:ind w:left="5040" w:hanging="360"/>
+      </w:pPr>
+      <w:rPr>
+        <w:rFonts w:ascii="Symbol" w:hAnsi="Symbol" w:hint="default"/>
+      </w:rPr>
+    </w:lvl>
+    <w:lvl w:ilvl="7" w:tplc="40090003" w:tentative="1">
+      <w:start w:val="1"/>
+      <w:numFmt w:val="bullet"/>
+      <w:lvlText w:val="o"/>
+      <w:lvlJc w:val="left"/>
+      <w:pPr>
+        <w:ind w:left="5760" w:hanging="360"/>
+      </w:pPr>
+      <w:rPr>
+        <w:rFonts w:ascii="Courier New" w:hAnsi="Courier New" w:cs="Courier New" w:hint="default"/>
+      </w:rPr>
+    </w:lvl>
+    <w:lvl w:ilvl="8" w:tplc="40090005" w:tentative="1">
+      <w:start w:val="1"/>
+      <w:numFmt w:val="bullet"/>
+      <w:lvlText w:val=""/>
+      <w:lvlJc w:val="left"/>
+      <w:pPr>
+        <w:ind w:left="6480" w:hanging="360"/>
+      </w:pPr>
+      <w:rPr>
+        <w:rFonts w:ascii="Wingdings" w:hAnsi="Wingdings" w:hint="default"/>
+      </w:rPr>
+    </w:lvl>
+  </w:abstractNum>
+  <w:abstractNum w:abstractNumId="2" w15:restartNumberingAfterBreak="0">
     <w:nsid w:val="0F612A6E"/>
     <w:multiLevelType w:val="multilevel"/>
     <w:tmpl w:val="E786BE80"/>
@@ -8437,7 +9280,7 @@
       </w:rPr>
     </w:lvl>
   </w:abstractNum>
-  <w:abstractNum w:abstractNumId="2" w15:restartNumberingAfterBreak="0">
+  <w:abstractNum w:abstractNumId="3" w15:restartNumberingAfterBreak="0">
     <w:nsid w:val="139E47BD"/>
     <w:multiLevelType w:val="multilevel"/>
     <w:tmpl w:val="CFD007C8"/>
@@ -8586,7 +9429,7 @@
       </w:rPr>
     </w:lvl>
   </w:abstractNum>
-  <w:abstractNum w:abstractNumId="3" w15:restartNumberingAfterBreak="0">
+  <w:abstractNum w:abstractNumId="4" w15:restartNumberingAfterBreak="0">
     <w:nsid w:val="145B2A25"/>
     <w:multiLevelType w:val="hybridMultilevel"/>
     <w:tmpl w:val="78E20B36"/>
@@ -8698,7 +9541,7 @@
       </w:rPr>
     </w:lvl>
   </w:abstractNum>
-  <w:abstractNum w:abstractNumId="4" w15:restartNumberingAfterBreak="0">
+  <w:abstractNum w:abstractNumId="5" w15:restartNumberingAfterBreak="0">
     <w:nsid w:val="15D552F9"/>
     <w:multiLevelType w:val="multilevel"/>
     <w:tmpl w:val="D520E3AE"/>
@@ -8847,7 +9690,7 @@
       </w:rPr>
     </w:lvl>
   </w:abstractNum>
-  <w:abstractNum w:abstractNumId="5" w15:restartNumberingAfterBreak="0">
+  <w:abstractNum w:abstractNumId="6" w15:restartNumberingAfterBreak="0">
     <w:nsid w:val="278B4494"/>
     <w:multiLevelType w:val="multilevel"/>
     <w:tmpl w:val="56AA2C08"/>
@@ -8960,7 +9803,120 @@
       </w:pPr>
     </w:lvl>
   </w:abstractNum>
-  <w:abstractNum w:abstractNumId="6" w15:restartNumberingAfterBreak="0">
+  <w:abstractNum w:abstractNumId="7" w15:restartNumberingAfterBreak="0">
+    <w:nsid w:val="34143009"/>
+    <w:multiLevelType w:val="hybridMultilevel"/>
+    <w:tmpl w:val="26086B3A"/>
+    <w:lvl w:ilvl="0" w:tplc="40090003">
+      <w:start w:val="1"/>
+      <w:numFmt w:val="bullet"/>
+      <w:lvlText w:val="o"/>
+      <w:lvlJc w:val="left"/>
+      <w:pPr>
+        <w:ind w:left="720" w:hanging="360"/>
+      </w:pPr>
+      <w:rPr>
+        <w:rFonts w:ascii="Courier New" w:hAnsi="Courier New" w:cs="Courier New" w:hint="default"/>
+      </w:rPr>
+    </w:lvl>
+    <w:lvl w:ilvl="1" w:tplc="40090003" w:tentative="1">
+      <w:start w:val="1"/>
+      <w:numFmt w:val="bullet"/>
+      <w:lvlText w:val="o"/>
+      <w:lvlJc w:val="left"/>
+      <w:pPr>
+        <w:ind w:left="1440" w:hanging="360"/>
+      </w:pPr>
+      <w:rPr>
+        <w:rFonts w:ascii="Courier New" w:hAnsi="Courier New" w:cs="Courier New" w:hint="default"/>
+      </w:rPr>
+    </w:lvl>
+    <w:lvl w:ilvl="2" w:tplc="40090005" w:tentative="1">
+      <w:start w:val="1"/>
+      <w:numFmt w:val="bullet"/>
+      <w:lvlText w:val=""/>
+      <w:lvlJc w:val="left"/>
+      <w:pPr>
+        <w:ind w:left="2160" w:hanging="360"/>
+      </w:pPr>
+      <w:rPr>
+        <w:rFonts w:ascii="Wingdings" w:hAnsi="Wingdings" w:hint="default"/>
+      </w:rPr>
+    </w:lvl>
+    <w:lvl w:ilvl="3" w:tplc="40090001" w:tentative="1">
+      <w:start w:val="1"/>
+      <w:numFmt w:val="bullet"/>
+      <w:lvlText w:val=""/>
+      <w:lvlJc w:val="left"/>
+      <w:pPr>
+        <w:ind w:left="2880" w:hanging="360"/>
+      </w:pPr>
+      <w:rPr>
+        <w:rFonts w:ascii="Symbol" w:hAnsi="Symbol" w:hint="default"/>
+      </w:rPr>
+    </w:lvl>
+    <w:lvl w:ilvl="4" w:tplc="40090003" w:tentative="1">
+      <w:start w:val="1"/>
+      <w:numFmt w:val="bullet"/>
+      <w:lvlText w:val="o"/>
+      <w:lvlJc w:val="left"/>
+      <w:pPr>
+        <w:ind w:left="3600" w:hanging="360"/>
+      </w:pPr>
+      <w:rPr>
+        <w:rFonts w:ascii="Courier New" w:hAnsi="Courier New" w:cs="Courier New" w:hint="default"/>
+      </w:rPr>
+    </w:lvl>
+    <w:lvl w:ilvl="5" w:tplc="40090005" w:tentative="1">
+      <w:start w:val="1"/>
+      <w:numFmt w:val="bullet"/>
+      <w:lvlText w:val=""/>
+      <w:lvlJc w:val="left"/>
+      <w:pPr>
+        <w:ind w:left="4320" w:hanging="360"/>
+      </w:pPr>
+      <w:rPr>
+        <w:rFonts w:ascii="Wingdings" w:hAnsi="Wingdings" w:hint="default"/>
+      </w:rPr>
+    </w:lvl>
+    <w:lvl w:ilvl="6" w:tplc="40090001" w:tentative="1">
+      <w:start w:val="1"/>
+      <w:numFmt w:val="bullet"/>
+      <w:lvlText w:val=""/>
+      <w:lvlJc w:val="left"/>
+      <w:pPr>
+        <w:ind w:left="5040" w:hanging="360"/>
+      </w:pPr>
+      <w:rPr>
+        <w:rFonts w:ascii="Symbol" w:hAnsi="Symbol" w:hint="default"/>
+      </w:rPr>
+    </w:lvl>
+    <w:lvl w:ilvl="7" w:tplc="40090003" w:tentative="1">
+      <w:start w:val="1"/>
+      <w:numFmt w:val="bullet"/>
+      <w:lvlText w:val="o"/>
+      <w:lvlJc w:val="left"/>
+      <w:pPr>
+        <w:ind w:left="5760" w:hanging="360"/>
+      </w:pPr>
+      <w:rPr>
+        <w:rFonts w:ascii="Courier New" w:hAnsi="Courier New" w:cs="Courier New" w:hint="default"/>
+      </w:rPr>
+    </w:lvl>
+    <w:lvl w:ilvl="8" w:tplc="40090005" w:tentative="1">
+      <w:start w:val="1"/>
+      <w:numFmt w:val="bullet"/>
+      <w:lvlText w:val=""/>
+      <w:lvlJc w:val="left"/>
+      <w:pPr>
+        <w:ind w:left="6480" w:hanging="360"/>
+      </w:pPr>
+      <w:rPr>
+        <w:rFonts w:ascii="Wingdings" w:hAnsi="Wingdings" w:hint="default"/>
+      </w:rPr>
+    </w:lvl>
+  </w:abstractNum>
+  <w:abstractNum w:abstractNumId="8" w15:restartNumberingAfterBreak="0">
     <w:nsid w:val="361B66C0"/>
     <w:multiLevelType w:val="multilevel"/>
     <w:tmpl w:val="9FDE838A"/>
@@ -9076,7 +10032,7 @@
       </w:pPr>
     </w:lvl>
   </w:abstractNum>
-  <w:abstractNum w:abstractNumId="7" w15:restartNumberingAfterBreak="0">
+  <w:abstractNum w:abstractNumId="9" w15:restartNumberingAfterBreak="0">
     <w:nsid w:val="3B3B046E"/>
     <w:multiLevelType w:val="hybridMultilevel"/>
     <w:tmpl w:val="5E348E46"/>
@@ -9188,7 +10144,209 @@
       </w:rPr>
     </w:lvl>
   </w:abstractNum>
-  <w:abstractNum w:abstractNumId="8" w15:restartNumberingAfterBreak="0">
+  <w:abstractNum w:abstractNumId="10" w15:restartNumberingAfterBreak="0">
+    <w:nsid w:val="3F402CD2"/>
+    <w:multiLevelType w:val="hybridMultilevel"/>
+    <w:tmpl w:val="15723AEE"/>
+    <w:lvl w:ilvl="0" w:tplc="4009000F">
+      <w:start w:val="1"/>
+      <w:numFmt w:val="decimal"/>
+      <w:lvlText w:val="%1."/>
+      <w:lvlJc w:val="left"/>
+      <w:pPr>
+        <w:ind w:left="720" w:hanging="360"/>
+      </w:pPr>
+      <w:rPr>
+        <w:rFonts w:hint="default"/>
+      </w:rPr>
+    </w:lvl>
+    <w:lvl w:ilvl="1" w:tplc="40090019">
+      <w:start w:val="1"/>
+      <w:numFmt w:val="lowerLetter"/>
+      <w:lvlText w:val="%2."/>
+      <w:lvlJc w:val="left"/>
+      <w:pPr>
+        <w:ind w:left="1440" w:hanging="360"/>
+      </w:pPr>
+    </w:lvl>
+    <w:lvl w:ilvl="2" w:tplc="4009001B" w:tentative="1">
+      <w:start w:val="1"/>
+      <w:numFmt w:val="lowerRoman"/>
+      <w:lvlText w:val="%3."/>
+      <w:lvlJc w:val="right"/>
+      <w:pPr>
+        <w:ind w:left="2160" w:hanging="180"/>
+      </w:pPr>
+    </w:lvl>
+    <w:lvl w:ilvl="3" w:tplc="4009000F" w:tentative="1">
+      <w:start w:val="1"/>
+      <w:numFmt w:val="decimal"/>
+      <w:lvlText w:val="%4."/>
+      <w:lvlJc w:val="left"/>
+      <w:pPr>
+        <w:ind w:left="2880" w:hanging="360"/>
+      </w:pPr>
+    </w:lvl>
+    <w:lvl w:ilvl="4" w:tplc="40090019" w:tentative="1">
+      <w:start w:val="1"/>
+      <w:numFmt w:val="lowerLetter"/>
+      <w:lvlText w:val="%5."/>
+      <w:lvlJc w:val="left"/>
+      <w:pPr>
+        <w:ind w:left="3600" w:hanging="360"/>
+      </w:pPr>
+    </w:lvl>
+    <w:lvl w:ilvl="5" w:tplc="4009001B" w:tentative="1">
+      <w:start w:val="1"/>
+      <w:numFmt w:val="lowerRoman"/>
+      <w:lvlText w:val="%6."/>
+      <w:lvlJc w:val="right"/>
+      <w:pPr>
+        <w:ind w:left="4320" w:hanging="180"/>
+      </w:pPr>
+    </w:lvl>
+    <w:lvl w:ilvl="6" w:tplc="4009000F" w:tentative="1">
+      <w:start w:val="1"/>
+      <w:numFmt w:val="decimal"/>
+      <w:lvlText w:val="%7."/>
+      <w:lvlJc w:val="left"/>
+      <w:pPr>
+        <w:ind w:left="5040" w:hanging="360"/>
+      </w:pPr>
+    </w:lvl>
+    <w:lvl w:ilvl="7" w:tplc="40090019" w:tentative="1">
+      <w:start w:val="1"/>
+      <w:numFmt w:val="lowerLetter"/>
+      <w:lvlText w:val="%8."/>
+      <w:lvlJc w:val="left"/>
+      <w:pPr>
+        <w:ind w:left="5760" w:hanging="360"/>
+      </w:pPr>
+    </w:lvl>
+    <w:lvl w:ilvl="8" w:tplc="4009001B" w:tentative="1">
+      <w:start w:val="1"/>
+      <w:numFmt w:val="lowerRoman"/>
+      <w:lvlText w:val="%9."/>
+      <w:lvlJc w:val="right"/>
+      <w:pPr>
+        <w:ind w:left="6480" w:hanging="180"/>
+      </w:pPr>
+    </w:lvl>
+  </w:abstractNum>
+  <w:abstractNum w:abstractNumId="11" w15:restartNumberingAfterBreak="0">
+    <w:nsid w:val="4420448E"/>
+    <w:multiLevelType w:val="hybridMultilevel"/>
+    <w:tmpl w:val="6BAE8376"/>
+    <w:lvl w:ilvl="0" w:tplc="40090003">
+      <w:start w:val="1"/>
+      <w:numFmt w:val="bullet"/>
+      <w:lvlText w:val="o"/>
+      <w:lvlJc w:val="left"/>
+      <w:pPr>
+        <w:ind w:left="720" w:hanging="360"/>
+      </w:pPr>
+      <w:rPr>
+        <w:rFonts w:ascii="Courier New" w:hAnsi="Courier New" w:cs="Courier New" w:hint="default"/>
+      </w:rPr>
+    </w:lvl>
+    <w:lvl w:ilvl="1" w:tplc="40090003" w:tentative="1">
+      <w:start w:val="1"/>
+      <w:numFmt w:val="bullet"/>
+      <w:lvlText w:val="o"/>
+      <w:lvlJc w:val="left"/>
+      <w:pPr>
+        <w:ind w:left="1440" w:hanging="360"/>
+      </w:pPr>
+      <w:rPr>
+        <w:rFonts w:ascii="Courier New" w:hAnsi="Courier New" w:cs="Courier New" w:hint="default"/>
+      </w:rPr>
+    </w:lvl>
+    <w:lvl w:ilvl="2" w:tplc="40090005" w:tentative="1">
+      <w:start w:val="1"/>
+      <w:numFmt w:val="bullet"/>
+      <w:lvlText w:val=""/>
+      <w:lvlJc w:val="left"/>
+      <w:pPr>
+        <w:ind w:left="2160" w:hanging="360"/>
+      </w:pPr>
+      <w:rPr>
+        <w:rFonts w:ascii="Wingdings" w:hAnsi="Wingdings" w:hint="default"/>
+      </w:rPr>
+    </w:lvl>
+    <w:lvl w:ilvl="3" w:tplc="40090001" w:tentative="1">
+      <w:start w:val="1"/>
+      <w:numFmt w:val="bullet"/>
+      <w:lvlText w:val=""/>
+      <w:lvlJc w:val="left"/>
+      <w:pPr>
+        <w:ind w:left="2880" w:hanging="360"/>
+      </w:pPr>
+      <w:rPr>
+        <w:rFonts w:ascii="Symbol" w:hAnsi="Symbol" w:hint="default"/>
+      </w:rPr>
+    </w:lvl>
+    <w:lvl w:ilvl="4" w:tplc="40090003" w:tentative="1">
+      <w:start w:val="1"/>
+      <w:numFmt w:val="bullet"/>
+      <w:lvlText w:val="o"/>
+      <w:lvlJc w:val="left"/>
+      <w:pPr>
+        <w:ind w:left="3600" w:hanging="360"/>
+      </w:pPr>
+      <w:rPr>
+        <w:rFonts w:ascii="Courier New" w:hAnsi="Courier New" w:cs="Courier New" w:hint="default"/>
+      </w:rPr>
+    </w:lvl>
+    <w:lvl w:ilvl="5" w:tplc="40090005" w:tentative="1">
+      <w:start w:val="1"/>
+      <w:numFmt w:val="bullet"/>
+      <w:lvlText w:val=""/>
+      <w:lvlJc w:val="left"/>
+      <w:pPr>
+        <w:ind w:left="4320" w:hanging="360"/>
+      </w:pPr>
+      <w:rPr>
+        <w:rFonts w:ascii="Wingdings" w:hAnsi="Wingdings" w:hint="default"/>
+      </w:rPr>
+    </w:lvl>
+    <w:lvl w:ilvl="6" w:tplc="40090001" w:tentative="1">
+      <w:start w:val="1"/>
+      <w:numFmt w:val="bullet"/>
+      <w:lvlText w:val=""/>
+      <w:lvlJc w:val="left"/>
+      <w:pPr>
+        <w:ind w:left="5040" w:hanging="360"/>
+      </w:pPr>
+      <w:rPr>
+        <w:rFonts w:ascii="Symbol" w:hAnsi="Symbol" w:hint="default"/>
+      </w:rPr>
+    </w:lvl>
+    <w:lvl w:ilvl="7" w:tplc="40090003" w:tentative="1">
+      <w:start w:val="1"/>
+      <w:numFmt w:val="bullet"/>
+      <w:lvlText w:val="o"/>
+      <w:lvlJc w:val="left"/>
+      <w:pPr>
+        <w:ind w:left="5760" w:hanging="360"/>
+      </w:pPr>
+      <w:rPr>
+        <w:rFonts w:ascii="Courier New" w:hAnsi="Courier New" w:cs="Courier New" w:hint="default"/>
+      </w:rPr>
+    </w:lvl>
+    <w:lvl w:ilvl="8" w:tplc="40090005" w:tentative="1">
+      <w:start w:val="1"/>
+      <w:numFmt w:val="bullet"/>
+      <w:lvlText w:val=""/>
+      <w:lvlJc w:val="left"/>
+      <w:pPr>
+        <w:ind w:left="6480" w:hanging="360"/>
+      </w:pPr>
+      <w:rPr>
+        <w:rFonts w:ascii="Wingdings" w:hAnsi="Wingdings" w:hint="default"/>
+      </w:rPr>
+    </w:lvl>
+  </w:abstractNum>
+  <w:abstractNum w:abstractNumId="12" w15:restartNumberingAfterBreak="0">
     <w:nsid w:val="4DB8481F"/>
     <w:multiLevelType w:val="multilevel"/>
     <w:tmpl w:val="110E8D3C"/>
@@ -9301,7 +10459,7 @@
       </w:pPr>
     </w:lvl>
   </w:abstractNum>
-  <w:abstractNum w:abstractNumId="9" w15:restartNumberingAfterBreak="0">
+  <w:abstractNum w:abstractNumId="13" w15:restartNumberingAfterBreak="0">
     <w:nsid w:val="4DBE2846"/>
     <w:multiLevelType w:val="multilevel"/>
     <w:tmpl w:val="5CDCB728"/>
@@ -9414,7 +10572,7 @@
       </w:pPr>
     </w:lvl>
   </w:abstractNum>
-  <w:abstractNum w:abstractNumId="10" w15:restartNumberingAfterBreak="0">
+  <w:abstractNum w:abstractNumId="14" w15:restartNumberingAfterBreak="0">
     <w:nsid w:val="50A62768"/>
     <w:multiLevelType w:val="multilevel"/>
     <w:tmpl w:val="FCFE2CF8"/>
@@ -9563,7 +10721,7 @@
       </w:rPr>
     </w:lvl>
   </w:abstractNum>
-  <w:abstractNum w:abstractNumId="11" w15:restartNumberingAfterBreak="0">
+  <w:abstractNum w:abstractNumId="15" w15:restartNumberingAfterBreak="0">
     <w:nsid w:val="53E65D31"/>
     <w:multiLevelType w:val="multilevel"/>
     <w:tmpl w:val="9FDE838A"/>
@@ -9679,7 +10837,7 @@
       </w:pPr>
     </w:lvl>
   </w:abstractNum>
-  <w:abstractNum w:abstractNumId="12" w15:restartNumberingAfterBreak="0">
+  <w:abstractNum w:abstractNumId="16" w15:restartNumberingAfterBreak="0">
     <w:nsid w:val="540F0DB1"/>
     <w:multiLevelType w:val="hybridMultilevel"/>
     <w:tmpl w:val="C09EFDF4"/>
@@ -9792,7 +10950,7 @@
       </w:rPr>
     </w:lvl>
   </w:abstractNum>
-  <w:abstractNum w:abstractNumId="13" w15:restartNumberingAfterBreak="0">
+  <w:abstractNum w:abstractNumId="17" w15:restartNumberingAfterBreak="0">
     <w:nsid w:val="55BC5659"/>
     <w:multiLevelType w:val="hybridMultilevel"/>
     <w:tmpl w:val="A93A8516"/>
@@ -9905,7 +11063,7 @@
       </w:rPr>
     </w:lvl>
   </w:abstractNum>
-  <w:abstractNum w:abstractNumId="14" w15:restartNumberingAfterBreak="0">
+  <w:abstractNum w:abstractNumId="18" w15:restartNumberingAfterBreak="0">
     <w:nsid w:val="63AA3624"/>
     <w:multiLevelType w:val="multilevel"/>
     <w:tmpl w:val="8746FCFA"/>
@@ -10054,7 +11212,7 @@
       </w:rPr>
     </w:lvl>
   </w:abstractNum>
-  <w:abstractNum w:abstractNumId="15" w15:restartNumberingAfterBreak="0">
+  <w:abstractNum w:abstractNumId="19" w15:restartNumberingAfterBreak="0">
     <w:nsid w:val="64EE3F55"/>
     <w:multiLevelType w:val="hybridMultilevel"/>
     <w:tmpl w:val="32A0756C"/>
@@ -10143,7 +11301,7 @@
       </w:pPr>
     </w:lvl>
   </w:abstractNum>
-  <w:abstractNum w:abstractNumId="16" w15:restartNumberingAfterBreak="0">
+  <w:abstractNum w:abstractNumId="20" w15:restartNumberingAfterBreak="0">
     <w:nsid w:val="71132926"/>
     <w:multiLevelType w:val="multilevel"/>
     <w:tmpl w:val="9FDE838A"/>
@@ -10259,7 +11417,7 @@
       </w:pPr>
     </w:lvl>
   </w:abstractNum>
-  <w:abstractNum w:abstractNumId="17" w15:restartNumberingAfterBreak="0">
+  <w:abstractNum w:abstractNumId="21" w15:restartNumberingAfterBreak="0">
     <w:nsid w:val="796732D0"/>
     <w:multiLevelType w:val="hybridMultilevel"/>
     <w:tmpl w:val="F28EB0B4"/>
@@ -10372,7 +11530,7 @@
       </w:rPr>
     </w:lvl>
   </w:abstractNum>
-  <w:abstractNum w:abstractNumId="18" w15:restartNumberingAfterBreak="0">
+  <w:abstractNum w:abstractNumId="22" w15:restartNumberingAfterBreak="0">
     <w:nsid w:val="7C552F81"/>
     <w:multiLevelType w:val="multilevel"/>
     <w:tmpl w:val="9FDE838A"/>
@@ -10488,7 +11646,7 @@
       </w:pPr>
     </w:lvl>
   </w:abstractNum>
-  <w:abstractNum w:abstractNumId="19" w15:restartNumberingAfterBreak="0">
+  <w:abstractNum w:abstractNumId="23" w15:restartNumberingAfterBreak="0">
     <w:nsid w:val="7D4F183B"/>
     <w:multiLevelType w:val="multilevel"/>
     <w:tmpl w:val="9698F3DA"/>
@@ -10638,64 +11796,76 @@
     </w:lvl>
   </w:abstractNum>
   <w:num w:numId="1" w16cid:durableId="272447649">
-    <w:abstractNumId w:val="3"/>
+    <w:abstractNumId w:val="4"/>
   </w:num>
   <w:num w:numId="2" w16cid:durableId="1329554009">
-    <w:abstractNumId w:val="19"/>
+    <w:abstractNumId w:val="23"/>
   </w:num>
   <w:num w:numId="3" w16cid:durableId="2086880036">
-    <w:abstractNumId w:val="18"/>
+    <w:abstractNumId w:val="22"/>
   </w:num>
   <w:num w:numId="4" w16cid:durableId="1289429941">
-    <w:abstractNumId w:val="5"/>
+    <w:abstractNumId w:val="6"/>
   </w:num>
   <w:num w:numId="5" w16cid:durableId="325329578">
-    <w:abstractNumId w:val="9"/>
+    <w:abstractNumId w:val="13"/>
   </w:num>
   <w:num w:numId="6" w16cid:durableId="1844005295">
-    <w:abstractNumId w:val="8"/>
+    <w:abstractNumId w:val="12"/>
   </w:num>
   <w:num w:numId="7" w16cid:durableId="2076396037">
     <w:abstractNumId w:val="0"/>
   </w:num>
   <w:num w:numId="8" w16cid:durableId="913318450">
+    <w:abstractNumId w:val="14"/>
+  </w:num>
+  <w:num w:numId="9" w16cid:durableId="426925489">
+    <w:abstractNumId w:val="5"/>
+  </w:num>
+  <w:num w:numId="10" w16cid:durableId="1830289474">
+    <w:abstractNumId w:val="3"/>
+  </w:num>
+  <w:num w:numId="11" w16cid:durableId="1030760264">
+    <w:abstractNumId w:val="9"/>
+  </w:num>
+  <w:num w:numId="12" w16cid:durableId="657344489">
+    <w:abstractNumId w:val="15"/>
+  </w:num>
+  <w:num w:numId="13" w16cid:durableId="1709380781">
+    <w:abstractNumId w:val="20"/>
+  </w:num>
+  <w:num w:numId="14" w16cid:durableId="1538616024">
+    <w:abstractNumId w:val="8"/>
+  </w:num>
+  <w:num w:numId="15" w16cid:durableId="1330862289">
+    <w:abstractNumId w:val="18"/>
+  </w:num>
+  <w:num w:numId="16" w16cid:durableId="1728450810">
+    <w:abstractNumId w:val="2"/>
+  </w:num>
+  <w:num w:numId="17" w16cid:durableId="1972973929">
+    <w:abstractNumId w:val="17"/>
+  </w:num>
+  <w:num w:numId="18" w16cid:durableId="1470318585">
+    <w:abstractNumId w:val="16"/>
+  </w:num>
+  <w:num w:numId="19" w16cid:durableId="2055544212">
+    <w:abstractNumId w:val="21"/>
+  </w:num>
+  <w:num w:numId="20" w16cid:durableId="1796823573">
+    <w:abstractNumId w:val="19"/>
+  </w:num>
+  <w:num w:numId="21" w16cid:durableId="1836412025">
+    <w:abstractNumId w:val="7"/>
+  </w:num>
+  <w:num w:numId="22" w16cid:durableId="1624313620">
     <w:abstractNumId w:val="10"/>
   </w:num>
-  <w:num w:numId="9" w16cid:durableId="426925489">
-    <w:abstractNumId w:val="4"/>
-  </w:num>
-  <w:num w:numId="10" w16cid:durableId="1830289474">
-    <w:abstractNumId w:val="2"/>
-  </w:num>
-  <w:num w:numId="11" w16cid:durableId="1030760264">
-    <w:abstractNumId w:val="7"/>
-  </w:num>
-  <w:num w:numId="12" w16cid:durableId="657344489">
+  <w:num w:numId="23" w16cid:durableId="1730223203">
     <w:abstractNumId w:val="11"/>
   </w:num>
-  <w:num w:numId="13" w16cid:durableId="1709380781">
-    <w:abstractNumId w:val="16"/>
-  </w:num>
-  <w:num w:numId="14" w16cid:durableId="1538616024">
-    <w:abstractNumId w:val="6"/>
-  </w:num>
-  <w:num w:numId="15" w16cid:durableId="1330862289">
-    <w:abstractNumId w:val="14"/>
-  </w:num>
-  <w:num w:numId="16" w16cid:durableId="1728450810">
+  <w:num w:numId="24" w16cid:durableId="1586456479">
     <w:abstractNumId w:val="1"/>
-  </w:num>
-  <w:num w:numId="17" w16cid:durableId="1972973929">
-    <w:abstractNumId w:val="13"/>
-  </w:num>
-  <w:num w:numId="18" w16cid:durableId="1470318585">
-    <w:abstractNumId w:val="12"/>
-  </w:num>
-  <w:num w:numId="19" w16cid:durableId="2055544212">
-    <w:abstractNumId w:val="17"/>
-  </w:num>
-  <w:num w:numId="20" w16cid:durableId="1796823573">
-    <w:abstractNumId w:val="15"/>
   </w:num>
 </w:numbering>
 </file>

</xml_diff>

<commit_message>
playwright config file use & alerts
</commit_message>
<xml_diff>
--- a/Playwright_JavaScript_TypeScript_Docs.docx
+++ b/Playwright_JavaScript_TypeScript_Docs.docx
@@ -2114,50 +2114,74 @@
     </w:p>
     <w:p>
       <w:r>
+        <w:t>This event provide hover the mouse on the button is display the text.</w:t>
+      </w:r>
+    </w:p>
+    <w:p>
+      <w:r>
+        <w:rPr>
+          <w:b/>
+          <w:bCs/>
+          <w:u w:val="single"/>
+        </w:rPr>
+        <w:t>Key Pressing:</w:t>
+      </w:r>
+    </w:p>
+    <w:p>
+      <w:r>
+        <w:t>This Event working based on enter the text into inside the text box it will show the alert.</w:t>
+      </w:r>
+    </w:p>
+    <w:p>
+      <w:proofErr w:type="gramStart"/>
+      <w:r>
+        <w:t>&lt;!---</w:t>
+      </w:r>
+      <w:proofErr w:type="gramEnd"/>
+      <w:r>
+        <w:t xml:space="preserve"> Key pressing Event--&gt;</w:t>
+      </w:r>
+    </w:p>
+    <w:p>
+      <w:r>
+        <w:t xml:space="preserve">   &lt;input type="text" </w:t>
+      </w:r>
+      <w:proofErr w:type="spellStart"/>
+      <w:r>
+        <w:t>onkeydown</w:t>
+      </w:r>
+      <w:proofErr w:type="spellEnd"/>
+      <w:r>
+        <w:t>="</w:t>
+      </w:r>
+      <w:proofErr w:type="gramStart"/>
+      <w:r>
+        <w:t>pressing(</w:t>
+      </w:r>
+      <w:proofErr w:type="gramEnd"/>
+      <w:r>
+        <w:t>)"/&gt;</w:t>
+      </w:r>
+    </w:p>
+    <w:p>
+      <w:r>
         <w:t> </w:t>
       </w:r>
     </w:p>
     <w:p>
       <w:r>
-        <w:t>This event provide hover the mouse on the button is display the text.</w:t>
-      </w:r>
-    </w:p>
-    <w:p>
-      <w:r>
-        <w:rPr>
-          <w:b/>
-          <w:bCs/>
-          <w:u w:val="single"/>
-        </w:rPr>
-        <w:t>Key Pressing:</w:t>
-      </w:r>
-    </w:p>
-    <w:p>
-      <w:r>
-        <w:t>This Event working based on enter the text into inside the text box it will show the alert.</w:t>
-      </w:r>
-    </w:p>
-    <w:p>
-      <w:proofErr w:type="gramStart"/>
-      <w:r>
-        <w:t>&lt;!---</w:t>
-      </w:r>
-      <w:proofErr w:type="gramEnd"/>
-      <w:r>
-        <w:t xml:space="preserve"> Key pressing Event--&gt;</w:t>
-      </w:r>
-    </w:p>
-    <w:p>
-      <w:r>
-        <w:t xml:space="preserve">   &lt;input type="text" </w:t>
-      </w:r>
-      <w:proofErr w:type="spellStart"/>
-      <w:r>
-        <w:t>onkeydown</w:t>
-      </w:r>
-      <w:proofErr w:type="spellEnd"/>
-      <w:r>
-        <w:t>="</w:t>
+        <w:t>JS </w:t>
+      </w:r>
+      <w:r>
+        <w:rPr>
+          <w:rFonts w:ascii="Aptos" w:hAnsi="Aptos" w:cs="Aptos"/>
+        </w:rPr>
+        <w:t>🡪</w:t>
+      </w:r>
+    </w:p>
+    <w:p>
+      <w:r>
+        <w:t xml:space="preserve">function </w:t>
       </w:r>
       <w:proofErr w:type="gramStart"/>
       <w:r>
@@ -2165,35 +2189,6 @@
       </w:r>
       <w:proofErr w:type="gramEnd"/>
       <w:r>
-        <w:t>)"/&gt;</w:t>
-      </w:r>
-    </w:p>
-    <w:p>
-      <w:r>
-        <w:t> </w:t>
-      </w:r>
-    </w:p>
-    <w:p>
-      <w:r>
-        <w:t>JS </w:t>
-      </w:r>
-      <w:r>
-        <w:rPr>
-          <w:rFonts w:ascii="Aptos" w:hAnsi="Aptos" w:cs="Aptos"/>
-        </w:rPr>
-        <w:t>🡪</w:t>
-      </w:r>
-    </w:p>
-    <w:p>
-      <w:r>
-        <w:t xml:space="preserve">function </w:t>
-      </w:r>
-      <w:proofErr w:type="gramStart"/>
-      <w:r>
-        <w:t>pressing(</w:t>
-      </w:r>
-      <w:proofErr w:type="gramEnd"/>
-      <w:r>
         <w:t>){</w:t>
       </w:r>
     </w:p>
@@ -2209,12 +2204,7 @@
     </w:p>
     <w:p>
       <w:r>
-        <w:t>}</w:t>
-      </w:r>
-    </w:p>
-    <w:p>
-      <w:r>
-        <w:t> </w:t>
+        <w:t>} </w:t>
       </w:r>
     </w:p>
     <w:p>
@@ -2250,15 +2240,17 @@
       </w:r>
     </w:p>
     <w:p>
+      <w:pPr>
+        <w:jc w:val="center"/>
+      </w:pPr>
       <w:r>
         <w:rPr>
           <w:noProof/>
         </w:rPr>
-        <w:lastRenderedPageBreak/>
         <w:drawing>
-          <wp:inline distT="0" distB="0" distL="0" distR="0" wp14:anchorId="7210E042" wp14:editId="1D829070">
-            <wp:extent cx="5270500" cy="5099050"/>
-            <wp:effectExtent l="0" t="0" r="6350" b="6350"/>
+          <wp:inline distT="0" distB="0" distL="0" distR="0" wp14:anchorId="7210E042" wp14:editId="1F26A5D3">
+            <wp:extent cx="4064000" cy="3931798"/>
+            <wp:effectExtent l="0" t="0" r="0" b="0"/>
             <wp:docPr id="1222358974" name="Picture 4" descr="undefined"/>
             <wp:cNvGraphicFramePr>
               <a:graphicFrameLocks xmlns:a="http://schemas.openxmlformats.org/drawingml/2006/main" noChangeAspect="1"/>
@@ -2288,7 +2280,7 @@
                   <pic:spPr bwMode="auto">
                     <a:xfrm>
                       <a:off x="0" y="0"/>
-                      <a:ext cx="5270500" cy="5099050"/>
+                      <a:ext cx="4066729" cy="3934438"/>
                     </a:xfrm>
                     <a:prstGeom prst="rect">
                       <a:avLst/>
@@ -2307,59 +2299,34 @@
     </w:p>
     <w:p>
       <w:r>
+        <w:rPr>
+          <w:b/>
+          <w:bCs/>
+        </w:rPr>
+        <w:lastRenderedPageBreak/>
+        <w:t>Create the Form Add some Functionality:</w:t>
+      </w:r>
+    </w:p>
+    <w:p>
+      <w:r>
+        <w:rPr>
+          <w:b/>
+          <w:bCs/>
+          <w:u w:val="single"/>
+        </w:rPr>
+        <w:t>Task 1 and Task 2:</w:t>
+      </w:r>
+    </w:p>
+    <w:p>
+      <w:r>
         <w:t> </w:t>
       </w:r>
     </w:p>
     <w:p>
       <w:r>
-        <w:t> </w:t>
-      </w:r>
-    </w:p>
-    <w:p>
-      <w:r>
-        <w:t> </w:t>
-      </w:r>
-    </w:p>
-    <w:p>
-      <w:r>
-        <w:t> </w:t>
-      </w:r>
-    </w:p>
-    <w:p>
-      <w:r>
-        <w:t> </w:t>
-      </w:r>
-    </w:p>
-    <w:p>
-      <w:r>
-        <w:rPr>
-          <w:b/>
-          <w:bCs/>
-        </w:rPr>
-        <w:t>Create the Form Add some Functionality:</w:t>
-      </w:r>
-    </w:p>
-    <w:p>
-      <w:r>
-        <w:rPr>
-          <w:b/>
-          <w:bCs/>
-          <w:u w:val="single"/>
-        </w:rPr>
-        <w:t>Task 1 and Task 2:</w:t>
-      </w:r>
-    </w:p>
-    <w:p>
-      <w:r>
-        <w:t> </w:t>
-      </w:r>
-    </w:p>
-    <w:p>
-      <w:r>
         <w:rPr>
           <w:noProof/>
         </w:rPr>
-        <w:lastRenderedPageBreak/>
         <w:drawing>
           <wp:inline distT="0" distB="0" distL="0" distR="0" wp14:anchorId="0C782BE8" wp14:editId="11F5A0A8">
             <wp:extent cx="5731510" cy="2822575"/>
@@ -2590,10 +2557,6 @@
     </w:p>
     <w:p/>
     <w:p/>
-    <w:p/>
-    <w:p/>
-    <w:p/>
-    <w:p/>
     <w:p>
       <w:pPr>
         <w:rPr>
@@ -7941,13 +7904,7 @@
         <w:rPr>
           <w:rFonts w:ascii="Times New Roman" w:hAnsi="Times New Roman" w:cs="Times New Roman"/>
         </w:rPr>
-        <w:t xml:space="preserve"> playwright test </w:t>
-      </w:r>
-      <w:r>
-        <w:rPr>
-          <w:rFonts w:ascii="Times New Roman" w:hAnsi="Times New Roman" w:cs="Times New Roman"/>
-        </w:rPr>
-        <w:t>–headed</w:t>
+        <w:t xml:space="preserve"> playwright test –headed</w:t>
       </w:r>
     </w:p>
     <w:p>
@@ -7994,13 +7951,7 @@
         <w:rPr>
           <w:rFonts w:ascii="Times New Roman" w:hAnsi="Times New Roman" w:cs="Times New Roman"/>
         </w:rPr>
-        <w:t xml:space="preserve"> playwright test </w:t>
-      </w:r>
-      <w:r>
-        <w:rPr>
-          <w:rFonts w:ascii="Times New Roman" w:hAnsi="Times New Roman" w:cs="Times New Roman"/>
-        </w:rPr>
-        <w:t>–</w:t>
+        <w:t xml:space="preserve"> playwright test –</w:t>
       </w:r>
       <w:proofErr w:type="spellStart"/>
       <w:r>
@@ -8180,6 +8131,30 @@
     <w:p>
       <w:pPr>
         <w:pStyle w:val="ListParagraph"/>
+        <w:rPr>
+          <w:rFonts w:ascii="Times New Roman" w:hAnsi="Times New Roman" w:cs="Times New Roman"/>
+          <w:b/>
+          <w:bCs/>
+          <w:sz w:val="28"/>
+          <w:szCs w:val="28"/>
+        </w:rPr>
+      </w:pPr>
+    </w:p>
+    <w:p>
+      <w:pPr>
+        <w:pStyle w:val="ListParagraph"/>
+        <w:rPr>
+          <w:rFonts w:ascii="Times New Roman" w:hAnsi="Times New Roman" w:cs="Times New Roman"/>
+          <w:b/>
+          <w:bCs/>
+          <w:sz w:val="28"/>
+          <w:szCs w:val="28"/>
+        </w:rPr>
+      </w:pPr>
+    </w:p>
+    <w:p>
+      <w:pPr>
+        <w:pStyle w:val="ListParagraph"/>
         <w:numPr>
           <w:ilvl w:val="0"/>
           <w:numId w:val="22"/>
@@ -8200,6 +8175,7 @@
           <w:sz w:val="28"/>
           <w:szCs w:val="28"/>
         </w:rPr>
+        <w:lastRenderedPageBreak/>
         <w:t>Navigate to the website</w:t>
       </w:r>
     </w:p>
@@ -8218,8 +8194,8 @@
           <w:rFonts w:ascii="Times New Roman" w:hAnsi="Times New Roman" w:cs="Times New Roman"/>
           <w:b/>
           <w:bCs/>
-        </w:rPr>
-        <w:lastRenderedPageBreak/>
+          <w:noProof/>
+        </w:rPr>
         <w:drawing>
           <wp:inline distT="0" distB="0" distL="0" distR="0" wp14:anchorId="7A90650F" wp14:editId="5E8E57DE">
             <wp:extent cx="3784600" cy="725382"/>
@@ -8299,6 +8275,7 @@
       <w:r>
         <w:rPr>
           <w:rFonts w:ascii="Times New Roman" w:hAnsi="Times New Roman" w:cs="Times New Roman"/>
+          <w:noProof/>
         </w:rPr>
         <w:drawing>
           <wp:inline distT="0" distB="0" distL="0" distR="0" wp14:anchorId="519A6BDA" wp14:editId="2EC612E0">
@@ -8583,28 +8560,9 @@
     </w:p>
     <w:p>
       <w:pPr>
-        <w:rPr>
-          <w:rFonts w:ascii="Times New Roman" w:hAnsi="Times New Roman" w:cs="Times New Roman"/>
-          <w:b/>
-          <w:bCs/>
-        </w:rPr>
-      </w:pPr>
-    </w:p>
-    <w:p>
-      <w:pPr>
-        <w:rPr>
-          <w:rFonts w:ascii="Times New Roman" w:hAnsi="Times New Roman" w:cs="Times New Roman"/>
-          <w:b/>
-          <w:bCs/>
-        </w:rPr>
-      </w:pPr>
-    </w:p>
-    <w:p>
-      <w:pPr>
-        <w:rPr>
-          <w:rFonts w:ascii="Times New Roman" w:hAnsi="Times New Roman" w:cs="Times New Roman"/>
-          <w:b/>
-          <w:bCs/>
+        <w:ind w:left="1440"/>
+        <w:rPr>
+          <w:rFonts w:ascii="Times New Roman" w:hAnsi="Times New Roman" w:cs="Times New Roman"/>
         </w:rPr>
       </w:pPr>
     </w:p>
@@ -8642,6 +8600,7 @@
           <w:rFonts w:ascii="Times New Roman" w:hAnsi="Times New Roman" w:cs="Times New Roman"/>
           <w:b/>
           <w:bCs/>
+          <w:noProof/>
         </w:rPr>
         <w:drawing>
           <wp:inline distT="0" distB="0" distL="0" distR="0" wp14:anchorId="071B6EA6" wp14:editId="5713DACB">
@@ -8740,6 +8699,7 @@
           <w:sz w:val="28"/>
           <w:szCs w:val="28"/>
         </w:rPr>
+        <w:lastRenderedPageBreak/>
         <w:t>Example TEST 2:</w:t>
       </w:r>
     </w:p>
@@ -8759,6 +8719,7 @@
           <w:rFonts w:ascii="Times New Roman" w:hAnsi="Times New Roman" w:cs="Times New Roman"/>
           <w:b/>
           <w:bCs/>
+          <w:noProof/>
           <w:sz w:val="28"/>
           <w:szCs w:val="28"/>
         </w:rPr>
@@ -8817,11 +8778,6 @@
           <w:rFonts w:ascii="Times New Roman" w:hAnsi="Times New Roman" w:cs="Times New Roman"/>
         </w:rPr>
         <w:tab/>
-      </w:r>
-      <w:r>
-        <w:rPr>
-          <w:rFonts w:ascii="Times New Roman" w:hAnsi="Times New Roman" w:cs="Times New Roman"/>
-        </w:rPr>
         <w:t xml:space="preserve">This test script automates the process of placing an order on the </w:t>
       </w:r>
       <w:proofErr w:type="spellStart"/>
@@ -8838,6 +8794,905 @@
         </w:rPr>
         <w:t xml:space="preserve"> website. It starts by opening the website and logging in with a standard user account. Once logged in, the presence of the site logo confirms a successful login. The script then adds a backpack item to the cart and navigates to the shopping cart page. After clicking the checkout button, it fills in the required user information including first name, last name, and postal code. It proceeds by clicking the continue button and then the finish button to complete the order. Finally, it verifies the success of the order by checking for the confirmation message Thank you for your order.</w:t>
       </w:r>
+    </w:p>
+    <w:p>
+      <w:pPr>
+        <w:rPr>
+          <w:rFonts w:ascii="Times New Roman" w:hAnsi="Times New Roman" w:cs="Times New Roman"/>
+        </w:rPr>
+      </w:pPr>
+    </w:p>
+    <w:p>
+      <w:pPr>
+        <w:rPr>
+          <w:rFonts w:ascii="Times New Roman" w:hAnsi="Times New Roman" w:cs="Times New Roman"/>
+          <w:b/>
+          <w:bCs/>
+          <w:sz w:val="32"/>
+          <w:szCs w:val="32"/>
+          <w:u w:val="single"/>
+        </w:rPr>
+      </w:pPr>
+    </w:p>
+    <w:p>
+      <w:pPr>
+        <w:rPr>
+          <w:rFonts w:ascii="Times New Roman" w:hAnsi="Times New Roman" w:cs="Times New Roman"/>
+          <w:b/>
+          <w:bCs/>
+          <w:sz w:val="32"/>
+          <w:szCs w:val="32"/>
+          <w:u w:val="single"/>
+        </w:rPr>
+      </w:pPr>
+    </w:p>
+    <w:p>
+      <w:pPr>
+        <w:rPr>
+          <w:rFonts w:ascii="Times New Roman" w:hAnsi="Times New Roman" w:cs="Times New Roman"/>
+          <w:b/>
+          <w:bCs/>
+          <w:sz w:val="32"/>
+          <w:szCs w:val="32"/>
+          <w:u w:val="single"/>
+        </w:rPr>
+      </w:pPr>
+    </w:p>
+    <w:p>
+      <w:pPr>
+        <w:rPr>
+          <w:rFonts w:ascii="Times New Roman" w:hAnsi="Times New Roman" w:cs="Times New Roman"/>
+          <w:b/>
+          <w:bCs/>
+          <w:sz w:val="32"/>
+          <w:szCs w:val="32"/>
+          <w:u w:val="single"/>
+        </w:rPr>
+      </w:pPr>
+    </w:p>
+    <w:p>
+      <w:pPr>
+        <w:rPr>
+          <w:rFonts w:ascii="Times New Roman" w:hAnsi="Times New Roman" w:cs="Times New Roman"/>
+          <w:b/>
+          <w:bCs/>
+          <w:sz w:val="32"/>
+          <w:szCs w:val="32"/>
+          <w:u w:val="single"/>
+        </w:rPr>
+      </w:pPr>
+    </w:p>
+    <w:p>
+      <w:pPr>
+        <w:rPr>
+          <w:rFonts w:ascii="Times New Roman" w:hAnsi="Times New Roman" w:cs="Times New Roman"/>
+          <w:b/>
+          <w:bCs/>
+          <w:sz w:val="32"/>
+          <w:szCs w:val="32"/>
+          <w:u w:val="single"/>
+        </w:rPr>
+      </w:pPr>
+    </w:p>
+    <w:p>
+      <w:pPr>
+        <w:rPr>
+          <w:rFonts w:ascii="Times New Roman" w:hAnsi="Times New Roman" w:cs="Times New Roman"/>
+          <w:b/>
+          <w:bCs/>
+          <w:sz w:val="32"/>
+          <w:szCs w:val="32"/>
+        </w:rPr>
+      </w:pPr>
+      <w:r>
+        <w:rPr>
+          <w:rFonts w:ascii="Times New Roman" w:hAnsi="Times New Roman" w:cs="Times New Roman"/>
+          <w:b/>
+          <w:bCs/>
+          <w:sz w:val="32"/>
+          <w:szCs w:val="32"/>
+        </w:rPr>
+        <w:lastRenderedPageBreak/>
+        <w:t>Day 7</w:t>
+      </w:r>
+      <w:r>
+        <w:rPr>
+          <w:rFonts w:ascii="Times New Roman" w:hAnsi="Times New Roman" w:cs="Times New Roman"/>
+          <w:b/>
+          <w:bCs/>
+          <w:sz w:val="32"/>
+          <w:szCs w:val="32"/>
+        </w:rPr>
+        <w:t>:</w:t>
+      </w:r>
+    </w:p>
+    <w:p>
+      <w:pPr>
+        <w:rPr>
+          <w:rFonts w:ascii="Times New Roman" w:hAnsi="Times New Roman" w:cs="Times New Roman"/>
+          <w:b/>
+          <w:bCs/>
+          <w:sz w:val="28"/>
+          <w:szCs w:val="28"/>
+        </w:rPr>
+      </w:pPr>
+      <w:r>
+        <w:rPr>
+          <w:rFonts w:ascii="Times New Roman" w:hAnsi="Times New Roman" w:cs="Times New Roman"/>
+          <w:b/>
+          <w:bCs/>
+          <w:sz w:val="28"/>
+          <w:szCs w:val="28"/>
+        </w:rPr>
+        <w:t>Run the test</w:t>
+      </w:r>
+      <w:r>
+        <w:rPr>
+          <w:rFonts w:ascii="Times New Roman" w:hAnsi="Times New Roman" w:cs="Times New Roman"/>
+          <w:b/>
+          <w:bCs/>
+          <w:sz w:val="28"/>
+          <w:szCs w:val="28"/>
+        </w:rPr>
+        <w:t xml:space="preserve"> with title:</w:t>
+      </w:r>
+    </w:p>
+    <w:p>
+      <w:pPr>
+        <w:pStyle w:val="ListParagraph"/>
+        <w:numPr>
+          <w:ilvl w:val="0"/>
+          <w:numId w:val="25"/>
+        </w:numPr>
+        <w:rPr>
+          <w:rFonts w:ascii="Times New Roman" w:hAnsi="Times New Roman" w:cs="Times New Roman"/>
+        </w:rPr>
+      </w:pPr>
+      <w:proofErr w:type="spellStart"/>
+      <w:r>
+        <w:rPr>
+          <w:rFonts w:ascii="Times New Roman" w:hAnsi="Times New Roman" w:cs="Times New Roman"/>
+        </w:rPr>
+        <w:t>npm</w:t>
+      </w:r>
+      <w:proofErr w:type="spellEnd"/>
+      <w:r>
+        <w:rPr>
+          <w:rFonts w:ascii="Times New Roman" w:hAnsi="Times New Roman" w:cs="Times New Roman"/>
+        </w:rPr>
+        <w:t xml:space="preserve"> playwright test -g “test title”</w:t>
+      </w:r>
+    </w:p>
+    <w:p>
+      <w:pPr>
+        <w:rPr>
+          <w:rFonts w:ascii="Times New Roman" w:hAnsi="Times New Roman" w:cs="Times New Roman"/>
+          <w:b/>
+          <w:bCs/>
+          <w:sz w:val="28"/>
+          <w:szCs w:val="28"/>
+        </w:rPr>
+      </w:pPr>
+      <w:r>
+        <w:rPr>
+          <w:rFonts w:ascii="Times New Roman" w:hAnsi="Times New Roman" w:cs="Times New Roman"/>
+          <w:b/>
+          <w:bCs/>
+          <w:sz w:val="28"/>
+          <w:szCs w:val="28"/>
+        </w:rPr>
+        <w:t>Run the Failed testcase:</w:t>
+      </w:r>
+    </w:p>
+    <w:p>
+      <w:pPr>
+        <w:rPr>
+          <w:rFonts w:ascii="Times New Roman" w:hAnsi="Times New Roman" w:cs="Times New Roman"/>
+        </w:rPr>
+      </w:pPr>
+      <w:r>
+        <w:rPr>
+          <w:rFonts w:ascii="Times New Roman" w:hAnsi="Times New Roman" w:cs="Times New Roman"/>
+          <w:b/>
+          <w:bCs/>
+        </w:rPr>
+        <w:tab/>
+      </w:r>
+      <w:r>
+        <w:rPr>
+          <w:rFonts w:ascii="Times New Roman" w:hAnsi="Times New Roman" w:cs="Times New Roman"/>
+        </w:rPr>
+        <w:t>This only run the last failed testcase.</w:t>
+      </w:r>
+    </w:p>
+    <w:p>
+      <w:pPr>
+        <w:pStyle w:val="ListParagraph"/>
+        <w:numPr>
+          <w:ilvl w:val="0"/>
+          <w:numId w:val="25"/>
+        </w:numPr>
+        <w:rPr>
+          <w:rFonts w:ascii="Times New Roman" w:hAnsi="Times New Roman" w:cs="Times New Roman"/>
+        </w:rPr>
+      </w:pPr>
+      <w:proofErr w:type="spellStart"/>
+      <w:r>
+        <w:rPr>
+          <w:rFonts w:ascii="Times New Roman" w:hAnsi="Times New Roman" w:cs="Times New Roman"/>
+        </w:rPr>
+        <w:t>npx</w:t>
+      </w:r>
+      <w:proofErr w:type="spellEnd"/>
+      <w:r>
+        <w:rPr>
+          <w:rFonts w:ascii="Times New Roman" w:hAnsi="Times New Roman" w:cs="Times New Roman"/>
+        </w:rPr>
+        <w:t xml:space="preserve"> playwright test --last-failed</w:t>
+      </w:r>
+    </w:p>
+    <w:p>
+      <w:pPr>
+        <w:rPr>
+          <w:rFonts w:ascii="Times New Roman" w:hAnsi="Times New Roman" w:cs="Times New Roman"/>
+          <w:b/>
+          <w:bCs/>
+          <w:sz w:val="28"/>
+          <w:szCs w:val="28"/>
+        </w:rPr>
+      </w:pPr>
+      <w:r>
+        <w:rPr>
+          <w:rFonts w:ascii="Times New Roman" w:hAnsi="Times New Roman" w:cs="Times New Roman"/>
+          <w:b/>
+          <w:bCs/>
+          <w:sz w:val="28"/>
+          <w:szCs w:val="28"/>
+        </w:rPr>
+        <w:t>Trace</w:t>
+      </w:r>
+      <w:r>
+        <w:rPr>
+          <w:rFonts w:ascii="Times New Roman" w:hAnsi="Times New Roman" w:cs="Times New Roman"/>
+          <w:b/>
+          <w:bCs/>
+          <w:sz w:val="28"/>
+          <w:szCs w:val="28"/>
+        </w:rPr>
+        <w:t xml:space="preserve"> mode</w:t>
+      </w:r>
+      <w:r>
+        <w:rPr>
+          <w:rFonts w:ascii="Times New Roman" w:hAnsi="Times New Roman" w:cs="Times New Roman"/>
+          <w:b/>
+          <w:bCs/>
+          <w:sz w:val="28"/>
+          <w:szCs w:val="28"/>
+        </w:rPr>
+        <w:t>:</w:t>
+      </w:r>
+    </w:p>
+    <w:p>
+      <w:pPr>
+        <w:rPr>
+          <w:rFonts w:ascii="Times New Roman" w:hAnsi="Times New Roman" w:cs="Times New Roman"/>
+          <w:sz w:val="28"/>
+          <w:szCs w:val="28"/>
+        </w:rPr>
+      </w:pPr>
+      <w:r>
+        <w:rPr>
+          <w:rFonts w:ascii="Times New Roman" w:hAnsi="Times New Roman" w:cs="Times New Roman"/>
+          <w:b/>
+          <w:bCs/>
+          <w:sz w:val="28"/>
+          <w:szCs w:val="28"/>
+        </w:rPr>
+        <w:tab/>
+      </w:r>
+      <w:r>
+        <w:rPr>
+          <w:rFonts w:ascii="Times New Roman" w:hAnsi="Times New Roman" w:cs="Times New Roman"/>
+        </w:rPr>
+        <w:t>Trace used for creating the trace view on report we can see what the report and step by step visual report.</w:t>
+      </w:r>
+    </w:p>
+    <w:p>
+      <w:pPr>
+        <w:pStyle w:val="ListParagraph"/>
+        <w:numPr>
+          <w:ilvl w:val="0"/>
+          <w:numId w:val="25"/>
+        </w:numPr>
+        <w:rPr>
+          <w:rFonts w:ascii="Times New Roman" w:hAnsi="Times New Roman" w:cs="Times New Roman"/>
+          <w:sz w:val="22"/>
+          <w:szCs w:val="22"/>
+        </w:rPr>
+      </w:pPr>
+      <w:proofErr w:type="spellStart"/>
+      <w:r>
+        <w:rPr>
+          <w:rFonts w:ascii="Times New Roman" w:hAnsi="Times New Roman" w:cs="Times New Roman"/>
+          <w:sz w:val="22"/>
+          <w:szCs w:val="22"/>
+        </w:rPr>
+        <w:t>npx</w:t>
+      </w:r>
+      <w:proofErr w:type="spellEnd"/>
+      <w:r>
+        <w:rPr>
+          <w:rFonts w:ascii="Times New Roman" w:hAnsi="Times New Roman" w:cs="Times New Roman"/>
+          <w:sz w:val="22"/>
+          <w:szCs w:val="22"/>
+        </w:rPr>
+        <w:t xml:space="preserve"> playwright test --project chromium --trace on</w:t>
+      </w:r>
+    </w:p>
+    <w:p>
+      <w:pPr>
+        <w:rPr>
+          <w:rFonts w:ascii="Times New Roman" w:hAnsi="Times New Roman" w:cs="Times New Roman"/>
+          <w:sz w:val="22"/>
+          <w:szCs w:val="22"/>
+        </w:rPr>
+      </w:pPr>
+    </w:p>
+    <w:p>
+      <w:pPr>
+        <w:rPr>
+          <w:rFonts w:ascii="Times New Roman" w:hAnsi="Times New Roman" w:cs="Times New Roman"/>
+          <w:b/>
+        </w:rPr>
+      </w:pPr>
+      <w:r>
+        <w:rPr>
+          <w:rFonts w:ascii="Times New Roman" w:hAnsi="Times New Roman" w:cs="Times New Roman"/>
+          <w:b/>
+          <w:sz w:val="28"/>
+          <w:szCs w:val="28"/>
+        </w:rPr>
+        <w:t>Test Ignore:</w:t>
+      </w:r>
+      <w:r>
+        <w:rPr>
+          <w:rFonts w:ascii="Times New Roman" w:hAnsi="Times New Roman" w:cs="Times New Roman"/>
+          <w:b/>
+          <w:sz w:val="28"/>
+          <w:szCs w:val="28"/>
+        </w:rPr>
+        <w:t xml:space="preserve"> </w:t>
+      </w:r>
+      <w:proofErr w:type="spellStart"/>
+      <w:r>
+        <w:rPr>
+          <w:rFonts w:ascii="Times New Roman" w:hAnsi="Times New Roman" w:cs="Times New Roman"/>
+          <w:bCs/>
+          <w:u w:val="single"/>
+        </w:rPr>
+        <w:t>playwright.config.ts</w:t>
+      </w:r>
+      <w:proofErr w:type="spellEnd"/>
+    </w:p>
+    <w:p>
+      <w:pPr>
+        <w:rPr>
+          <w:rFonts w:ascii="Times New Roman" w:hAnsi="Times New Roman" w:cs="Times New Roman"/>
+          <w:bCs/>
+        </w:rPr>
+      </w:pPr>
+      <w:r>
+        <w:rPr>
+          <w:rFonts w:ascii="Times New Roman" w:hAnsi="Times New Roman" w:cs="Times New Roman"/>
+          <w:b/>
+        </w:rPr>
+        <w:tab/>
+      </w:r>
+      <w:r>
+        <w:rPr>
+          <w:rFonts w:ascii="Times New Roman" w:hAnsi="Times New Roman" w:cs="Times New Roman"/>
+          <w:bCs/>
+        </w:rPr>
+        <w:t>Ignore the specific test folder or testcase</w:t>
+      </w:r>
+      <w:r>
+        <w:rPr>
+          <w:rFonts w:ascii="Times New Roman" w:hAnsi="Times New Roman" w:cs="Times New Roman"/>
+          <w:bCs/>
+        </w:rPr>
+        <w:t>.</w:t>
+      </w:r>
+    </w:p>
+    <w:p>
+      <w:pPr>
+        <w:pStyle w:val="ListParagraph"/>
+        <w:shd w:val="clear" w:color="auto" w:fill="1F1F1F"/>
+        <w:spacing w:after="0" w:line="285" w:lineRule="atLeast"/>
+        <w:rPr>
+          <w:rFonts w:ascii="Consolas" w:eastAsia="Times New Roman" w:hAnsi="Consolas" w:cs="Times New Roman"/>
+          <w:color w:val="CCCCCC"/>
+          <w:kern w:val="0"/>
+          <w:sz w:val="21"/>
+          <w:szCs w:val="21"/>
+          <w:lang w:eastAsia="en-IN"/>
+          <w14:ligatures w14:val="none"/>
+        </w:rPr>
+      </w:pPr>
+      <w:proofErr w:type="spellStart"/>
+      <w:r>
+        <w:rPr>
+          <w:rFonts w:ascii="Consolas" w:eastAsia="Times New Roman" w:hAnsi="Consolas" w:cs="Times New Roman"/>
+          <w:color w:val="9CDCFE"/>
+          <w:kern w:val="0"/>
+          <w:sz w:val="21"/>
+          <w:szCs w:val="21"/>
+          <w:lang w:eastAsia="en-IN"/>
+          <w14:ligatures w14:val="none"/>
+        </w:rPr>
+        <w:t>testIgnore</w:t>
+      </w:r>
+      <w:proofErr w:type="spellEnd"/>
+      <w:r>
+        <w:rPr>
+          <w:rFonts w:ascii="Consolas" w:eastAsia="Times New Roman" w:hAnsi="Consolas" w:cs="Times New Roman"/>
+          <w:color w:val="9CDCFE"/>
+          <w:kern w:val="0"/>
+          <w:sz w:val="21"/>
+          <w:szCs w:val="21"/>
+          <w:lang w:eastAsia="en-IN"/>
+          <w14:ligatures w14:val="none"/>
+        </w:rPr>
+        <w:t>:</w:t>
+      </w:r>
+      <w:r>
+        <w:rPr>
+          <w:rFonts w:ascii="Consolas" w:eastAsia="Times New Roman" w:hAnsi="Consolas" w:cs="Times New Roman"/>
+          <w:color w:val="CCCCCC"/>
+          <w:kern w:val="0"/>
+          <w:sz w:val="21"/>
+          <w:szCs w:val="21"/>
+          <w:lang w:eastAsia="en-IN"/>
+          <w14:ligatures w14:val="none"/>
+        </w:rPr>
+        <w:t xml:space="preserve"> </w:t>
+      </w:r>
+      <w:r>
+        <w:rPr>
+          <w:rFonts w:ascii="Consolas" w:eastAsia="Times New Roman" w:hAnsi="Consolas" w:cs="Times New Roman"/>
+          <w:color w:val="CE9178"/>
+          <w:kern w:val="0"/>
+          <w:sz w:val="21"/>
+          <w:szCs w:val="21"/>
+          <w:lang w:eastAsia="en-IN"/>
+          <w14:ligatures w14:val="none"/>
+        </w:rPr>
+        <w:t>'*tests/*</w:t>
+      </w:r>
+      <w:proofErr w:type="spellStart"/>
+      <w:proofErr w:type="gramStart"/>
+      <w:r>
+        <w:rPr>
+          <w:rFonts w:ascii="Consolas" w:eastAsia="Times New Roman" w:hAnsi="Consolas" w:cs="Times New Roman"/>
+          <w:color w:val="CE9178"/>
+          <w:kern w:val="0"/>
+          <w:sz w:val="21"/>
+          <w:szCs w:val="21"/>
+          <w:lang w:eastAsia="en-IN"/>
+          <w14:ligatures w14:val="none"/>
+        </w:rPr>
+        <w:t>github.spec</w:t>
+      </w:r>
+      <w:proofErr w:type="gramEnd"/>
+      <w:r>
+        <w:rPr>
+          <w:rFonts w:ascii="Consolas" w:eastAsia="Times New Roman" w:hAnsi="Consolas" w:cs="Times New Roman"/>
+          <w:color w:val="CE9178"/>
+          <w:kern w:val="0"/>
+          <w:sz w:val="21"/>
+          <w:szCs w:val="21"/>
+          <w:lang w:eastAsia="en-IN"/>
+          <w14:ligatures w14:val="none"/>
+        </w:rPr>
+        <w:t>.ts</w:t>
+      </w:r>
+      <w:proofErr w:type="spellEnd"/>
+      <w:r>
+        <w:rPr>
+          <w:rFonts w:ascii="Consolas" w:eastAsia="Times New Roman" w:hAnsi="Consolas" w:cs="Times New Roman"/>
+          <w:color w:val="CE9178"/>
+          <w:kern w:val="0"/>
+          <w:sz w:val="21"/>
+          <w:szCs w:val="21"/>
+          <w:lang w:eastAsia="en-IN"/>
+          <w14:ligatures w14:val="none"/>
+        </w:rPr>
+        <w:t>'</w:t>
+      </w:r>
+      <w:r>
+        <w:rPr>
+          <w:rFonts w:ascii="Consolas" w:eastAsia="Times New Roman" w:hAnsi="Consolas" w:cs="Times New Roman"/>
+          <w:color w:val="CCCCCC"/>
+          <w:kern w:val="0"/>
+          <w:sz w:val="21"/>
+          <w:szCs w:val="21"/>
+          <w:lang w:eastAsia="en-IN"/>
+          <w14:ligatures w14:val="none"/>
+        </w:rPr>
+        <w:t>,</w:t>
+      </w:r>
+    </w:p>
+    <w:p>
+      <w:pPr>
+        <w:rPr>
+          <w:rFonts w:ascii="Times New Roman" w:hAnsi="Times New Roman" w:cs="Times New Roman"/>
+          <w:b/>
+          <w:bCs/>
+          <w:sz w:val="28"/>
+          <w:szCs w:val="28"/>
+        </w:rPr>
+      </w:pPr>
+      <w:r>
+        <w:rPr>
+          <w:rFonts w:ascii="Times New Roman" w:hAnsi="Times New Roman" w:cs="Times New Roman"/>
+          <w:b/>
+          <w:bCs/>
+          <w:sz w:val="28"/>
+          <w:szCs w:val="28"/>
+        </w:rPr>
+        <w:t>Test Match:</w:t>
+      </w:r>
+    </w:p>
+    <w:p>
+      <w:pPr>
+        <w:rPr>
+          <w:rFonts w:ascii="Times New Roman" w:hAnsi="Times New Roman" w:cs="Times New Roman"/>
+        </w:rPr>
+      </w:pPr>
+      <w:r>
+        <w:rPr>
+          <w:rFonts w:ascii="Times New Roman" w:hAnsi="Times New Roman" w:cs="Times New Roman"/>
+          <w:b/>
+          <w:bCs/>
+        </w:rPr>
+        <w:tab/>
+      </w:r>
+      <w:r>
+        <w:rPr>
+          <w:rFonts w:ascii="Times New Roman" w:hAnsi="Times New Roman" w:cs="Times New Roman"/>
+        </w:rPr>
+        <w:t>This is used run the specific file test</w:t>
+      </w:r>
+      <w:r>
+        <w:rPr>
+          <w:rFonts w:ascii="Times New Roman" w:hAnsi="Times New Roman" w:cs="Times New Roman"/>
+        </w:rPr>
+        <w:t xml:space="preserve"> </w:t>
+      </w:r>
+      <w:r>
+        <w:rPr>
+          <w:rFonts w:ascii="Times New Roman" w:hAnsi="Times New Roman" w:cs="Times New Roman"/>
+        </w:rPr>
+        <w:t>cases</w:t>
+      </w:r>
+      <w:r>
+        <w:rPr>
+          <w:rFonts w:ascii="Times New Roman" w:hAnsi="Times New Roman" w:cs="Times New Roman"/>
+        </w:rPr>
+        <w:t xml:space="preserve"> match the file</w:t>
+      </w:r>
+      <w:r>
+        <w:rPr>
+          <w:rFonts w:ascii="Times New Roman" w:hAnsi="Times New Roman" w:cs="Times New Roman"/>
+        </w:rPr>
+        <w:t>.</w:t>
+      </w:r>
+    </w:p>
+    <w:p>
+      <w:pPr>
+        <w:jc w:val="center"/>
+        <w:rPr>
+          <w:rFonts w:ascii="Times New Roman" w:hAnsi="Times New Roman" w:cs="Times New Roman"/>
+        </w:rPr>
+      </w:pPr>
+      <w:r>
+        <w:rPr>
+          <w:rFonts w:ascii="Times New Roman" w:hAnsi="Times New Roman" w:cs="Times New Roman"/>
+        </w:rPr>
+        <w:drawing>
+          <wp:inline distT="0" distB="0" distL="0" distR="0" wp14:anchorId="7FFD0493" wp14:editId="56E7A1AE">
+            <wp:extent cx="4381500" cy="167059"/>
+            <wp:effectExtent l="0" t="0" r="0" b="4445"/>
+            <wp:docPr id="2050002957" name="Picture 1"/>
+            <wp:cNvGraphicFramePr>
+              <a:graphicFrameLocks xmlns:a="http://schemas.openxmlformats.org/drawingml/2006/main" noChangeAspect="1"/>
+            </wp:cNvGraphicFramePr>
+            <a:graphic xmlns:a="http://schemas.openxmlformats.org/drawingml/2006/main">
+              <a:graphicData uri="http://schemas.openxmlformats.org/drawingml/2006/picture">
+                <pic:pic xmlns:pic="http://schemas.openxmlformats.org/drawingml/2006/picture">
+                  <pic:nvPicPr>
+                    <pic:cNvPr id="2050002957" name=""/>
+                    <pic:cNvPicPr/>
+                  </pic:nvPicPr>
+                  <pic:blipFill>
+                    <a:blip r:embed="rId19"/>
+                    <a:stretch>
+                      <a:fillRect/>
+                    </a:stretch>
+                  </pic:blipFill>
+                  <pic:spPr>
+                    <a:xfrm>
+                      <a:off x="0" y="0"/>
+                      <a:ext cx="4386354" cy="167244"/>
+                    </a:xfrm>
+                    <a:prstGeom prst="rect">
+                      <a:avLst/>
+                    </a:prstGeom>
+                  </pic:spPr>
+                </pic:pic>
+              </a:graphicData>
+            </a:graphic>
+          </wp:inline>
+        </w:drawing>
+      </w:r>
+    </w:p>
+    <w:p>
+      <w:pPr>
+        <w:rPr>
+          <w:rFonts w:ascii="Times New Roman" w:hAnsi="Times New Roman" w:cs="Times New Roman"/>
+          <w:b/>
+          <w:bCs/>
+          <w:sz w:val="28"/>
+          <w:szCs w:val="28"/>
+        </w:rPr>
+      </w:pPr>
+      <w:r>
+        <w:rPr>
+          <w:rFonts w:ascii="Times New Roman" w:hAnsi="Times New Roman" w:cs="Times New Roman"/>
+          <w:b/>
+          <w:bCs/>
+          <w:sz w:val="28"/>
+          <w:szCs w:val="28"/>
+        </w:rPr>
+        <w:t>Run the test specific browser:</w:t>
+      </w:r>
+    </w:p>
+    <w:p>
+      <w:pPr>
+        <w:pStyle w:val="ListParagraph"/>
+        <w:numPr>
+          <w:ilvl w:val="0"/>
+          <w:numId w:val="22"/>
+        </w:numPr>
+        <w:rPr>
+          <w:rFonts w:ascii="Times New Roman" w:hAnsi="Times New Roman" w:cs="Times New Roman"/>
+        </w:rPr>
+      </w:pPr>
+      <w:proofErr w:type="spellStart"/>
+      <w:r>
+        <w:rPr>
+          <w:rFonts w:ascii="Times New Roman" w:hAnsi="Times New Roman" w:cs="Times New Roman"/>
+        </w:rPr>
+        <w:t>npx</w:t>
+      </w:r>
+      <w:proofErr w:type="spellEnd"/>
+      <w:r>
+        <w:rPr>
+          <w:rFonts w:ascii="Times New Roman" w:hAnsi="Times New Roman" w:cs="Times New Roman"/>
+        </w:rPr>
+        <w:t xml:space="preserve"> playwright test --project chromium</w:t>
+      </w:r>
+    </w:p>
+    <w:p>
+      <w:pPr>
+        <w:rPr>
+          <w:rFonts w:ascii="Times New Roman" w:hAnsi="Times New Roman" w:cs="Times New Roman"/>
+          <w:b/>
+          <w:bCs/>
+          <w:sz w:val="28"/>
+          <w:szCs w:val="28"/>
+        </w:rPr>
+      </w:pPr>
+      <w:r>
+        <w:rPr>
+          <w:rFonts w:ascii="Times New Roman" w:hAnsi="Times New Roman" w:cs="Times New Roman"/>
+          <w:b/>
+          <w:bCs/>
+          <w:sz w:val="28"/>
+          <w:szCs w:val="28"/>
+        </w:rPr>
+        <w:t>Test skip:</w:t>
+      </w:r>
+    </w:p>
+    <w:p>
+      <w:pPr>
+        <w:rPr>
+          <w:rFonts w:ascii="Times New Roman" w:hAnsi="Times New Roman" w:cs="Times New Roman"/>
+        </w:rPr>
+      </w:pPr>
+      <w:r>
+        <w:rPr>
+          <w:rFonts w:ascii="Times New Roman" w:hAnsi="Times New Roman" w:cs="Times New Roman"/>
+        </w:rPr>
+        <w:tab/>
+        <w:t xml:space="preserve">This used for </w:t>
+      </w:r>
+      <w:proofErr w:type="gramStart"/>
+      <w:r>
+        <w:rPr>
+          <w:rFonts w:ascii="Times New Roman" w:hAnsi="Times New Roman" w:cs="Times New Roman"/>
+        </w:rPr>
+        <w:t>skip</w:t>
+      </w:r>
+      <w:proofErr w:type="gramEnd"/>
+      <w:r>
+        <w:rPr>
+          <w:rFonts w:ascii="Times New Roman" w:hAnsi="Times New Roman" w:cs="Times New Roman"/>
+        </w:rPr>
+        <w:t xml:space="preserve"> the specific test case. </w:t>
+      </w:r>
+    </w:p>
+    <w:p>
+      <w:pPr>
+        <w:rPr>
+          <w:rFonts w:ascii="Times New Roman" w:hAnsi="Times New Roman" w:cs="Times New Roman"/>
+        </w:rPr>
+      </w:pPr>
+      <w:r>
+        <w:rPr>
+          <w:rFonts w:ascii="Times New Roman" w:hAnsi="Times New Roman" w:cs="Times New Roman"/>
+        </w:rPr>
+        <w:tab/>
+      </w:r>
+      <w:r>
+        <w:rPr>
+          <w:rFonts w:ascii="Times New Roman" w:hAnsi="Times New Roman" w:cs="Times New Roman"/>
+        </w:rPr>
+        <w:drawing>
+          <wp:inline distT="0" distB="0" distL="0" distR="0" wp14:anchorId="20A9F0C2" wp14:editId="246C6060">
+            <wp:extent cx="3365500" cy="737904"/>
+            <wp:effectExtent l="0" t="0" r="6350" b="5080"/>
+            <wp:docPr id="1071508148" name="Picture 1"/>
+            <wp:cNvGraphicFramePr>
+              <a:graphicFrameLocks xmlns:a="http://schemas.openxmlformats.org/drawingml/2006/main" noChangeAspect="1"/>
+            </wp:cNvGraphicFramePr>
+            <a:graphic xmlns:a="http://schemas.openxmlformats.org/drawingml/2006/main">
+              <a:graphicData uri="http://schemas.openxmlformats.org/drawingml/2006/picture">
+                <pic:pic xmlns:pic="http://schemas.openxmlformats.org/drawingml/2006/picture">
+                  <pic:nvPicPr>
+                    <pic:cNvPr id="1071508148" name=""/>
+                    <pic:cNvPicPr/>
+                  </pic:nvPicPr>
+                  <pic:blipFill>
+                    <a:blip r:embed="rId20"/>
+                    <a:stretch>
+                      <a:fillRect/>
+                    </a:stretch>
+                  </pic:blipFill>
+                  <pic:spPr>
+                    <a:xfrm>
+                      <a:off x="0" y="0"/>
+                      <a:ext cx="3399986" cy="745465"/>
+                    </a:xfrm>
+                    <a:prstGeom prst="rect">
+                      <a:avLst/>
+                    </a:prstGeom>
+                  </pic:spPr>
+                </pic:pic>
+              </a:graphicData>
+            </a:graphic>
+          </wp:inline>
+        </w:drawing>
+      </w:r>
+    </w:p>
+    <w:p>
+      <w:pPr>
+        <w:rPr>
+          <w:rFonts w:ascii="Times New Roman" w:hAnsi="Times New Roman" w:cs="Times New Roman"/>
+          <w:b/>
+          <w:bCs/>
+          <w:sz w:val="28"/>
+          <w:szCs w:val="28"/>
+        </w:rPr>
+      </w:pPr>
+      <w:r>
+        <w:rPr>
+          <w:rFonts w:ascii="Times New Roman" w:hAnsi="Times New Roman" w:cs="Times New Roman"/>
+          <w:b/>
+          <w:bCs/>
+          <w:sz w:val="28"/>
+          <w:szCs w:val="28"/>
+        </w:rPr>
+        <w:t>Conditionally skip a test</w:t>
+      </w:r>
+      <w:hyperlink r:id="rId21" w:anchor="conditionally-skip-a-test" w:tooltip="Direct link to Conditionally skip a test" w:history="1">
+        <w:r>
+          <w:rPr>
+            <w:rStyle w:val="Hyperlink"/>
+            <w:rFonts w:ascii="Times New Roman" w:hAnsi="Times New Roman" w:cs="Times New Roman"/>
+            <w:b/>
+            <w:bCs/>
+            <w:sz w:val="28"/>
+            <w:szCs w:val="28"/>
+          </w:rPr>
+          <w:t>​</w:t>
+        </w:r>
+      </w:hyperlink>
+      <w:r>
+        <w:rPr>
+          <w:rFonts w:ascii="Times New Roman" w:hAnsi="Times New Roman" w:cs="Times New Roman"/>
+          <w:sz w:val="28"/>
+          <w:szCs w:val="28"/>
+        </w:rPr>
+        <w:t>:</w:t>
+      </w:r>
+    </w:p>
+    <w:p>
+      <w:pPr>
+        <w:rPr>
+          <w:rFonts w:ascii="Times New Roman" w:hAnsi="Times New Roman" w:cs="Times New Roman"/>
+        </w:rPr>
+      </w:pPr>
+      <w:r>
+        <w:rPr>
+          <w:rFonts w:ascii="Times New Roman" w:hAnsi="Times New Roman" w:cs="Times New Roman"/>
+        </w:rPr>
+        <w:t>You can skip certain test based on the condition.</w:t>
+      </w:r>
+    </w:p>
+    <w:p>
+      <w:pPr>
+        <w:jc w:val="center"/>
+        <w:rPr>
+          <w:rFonts w:ascii="Times New Roman" w:hAnsi="Times New Roman" w:cs="Times New Roman"/>
+        </w:rPr>
+      </w:pPr>
+      <w:r>
+        <w:rPr>
+          <w:rFonts w:ascii="Times New Roman" w:hAnsi="Times New Roman" w:cs="Times New Roman"/>
+        </w:rPr>
+        <w:drawing>
+          <wp:inline distT="0" distB="0" distL="0" distR="0" wp14:anchorId="65C545DB" wp14:editId="6502DD68">
+            <wp:extent cx="4074160" cy="587697"/>
+            <wp:effectExtent l="0" t="0" r="2540" b="3175"/>
+            <wp:docPr id="1714530250" name="Picture 1"/>
+            <wp:cNvGraphicFramePr>
+              <a:graphicFrameLocks xmlns:a="http://schemas.openxmlformats.org/drawingml/2006/main" noChangeAspect="1"/>
+            </wp:cNvGraphicFramePr>
+            <a:graphic xmlns:a="http://schemas.openxmlformats.org/drawingml/2006/main">
+              <a:graphicData uri="http://schemas.openxmlformats.org/drawingml/2006/picture">
+                <pic:pic xmlns:pic="http://schemas.openxmlformats.org/drawingml/2006/picture">
+                  <pic:nvPicPr>
+                    <pic:cNvPr id="1714530250" name=""/>
+                    <pic:cNvPicPr/>
+                  </pic:nvPicPr>
+                  <pic:blipFill>
+                    <a:blip r:embed="rId22"/>
+                    <a:stretch>
+                      <a:fillRect/>
+                    </a:stretch>
+                  </pic:blipFill>
+                  <pic:spPr>
+                    <a:xfrm>
+                      <a:off x="0" y="0"/>
+                      <a:ext cx="4091050" cy="590133"/>
+                    </a:xfrm>
+                    <a:prstGeom prst="rect">
+                      <a:avLst/>
+                    </a:prstGeom>
+                  </pic:spPr>
+                </pic:pic>
+              </a:graphicData>
+            </a:graphic>
+          </wp:inline>
+        </w:drawing>
+      </w:r>
+    </w:p>
+    <w:p>
+      <w:pPr>
+        <w:rPr>
+          <w:rFonts w:ascii="Times New Roman" w:hAnsi="Times New Roman" w:cs="Times New Roman"/>
+        </w:rPr>
+      </w:pPr>
     </w:p>
     <w:sectPr>
       <w:pgSz w:w="11906" w:h="16838"/>
@@ -9919,7 +10774,7 @@
   <w:abstractNum w:abstractNumId="8" w15:restartNumberingAfterBreak="0">
     <w:nsid w:val="361B66C0"/>
     <w:multiLevelType w:val="multilevel"/>
-    <w:tmpl w:val="9FDE838A"/>
+    <w:tmpl w:val="1772F7B6"/>
     <w:lvl w:ilvl="0">
       <w:start w:val="1"/>
       <w:numFmt w:val="bullet"/>
@@ -9947,17 +10802,17 @@
         <w:rFonts w:ascii="Wingdings" w:hAnsi="Wingdings" w:hint="default"/>
       </w:rPr>
     </w:lvl>
-    <w:lvl w:ilvl="2" w:tentative="1">
+    <w:lvl w:ilvl="2">
       <w:start w:val="1"/>
       <w:numFmt w:val="decimal"/>
       <w:lvlText w:val="%3."/>
       <w:lvlJc w:val="left"/>
       <w:pPr>
-        <w:tabs>
-          <w:tab w:val="num" w:pos="2160"/>
-        </w:tabs>
         <w:ind w:left="2160" w:hanging="360"/>
       </w:pPr>
+      <w:rPr>
+        <w:rFonts w:hint="default"/>
+      </w:rPr>
     </w:lvl>
     <w:lvl w:ilvl="3" w:tentative="1">
       <w:start w:val="1"/>
@@ -10147,17 +11002,17 @@
   <w:abstractNum w:abstractNumId="10" w15:restartNumberingAfterBreak="0">
     <w:nsid w:val="3F402CD2"/>
     <w:multiLevelType w:val="hybridMultilevel"/>
-    <w:tmpl w:val="15723AEE"/>
-    <w:lvl w:ilvl="0" w:tplc="4009000F">
-      <w:start w:val="1"/>
-      <w:numFmt w:val="decimal"/>
-      <w:lvlText w:val="%1."/>
+    <w:tmpl w:val="08B432AA"/>
+    <w:lvl w:ilvl="0" w:tplc="4009000B">
+      <w:start w:val="1"/>
+      <w:numFmt w:val="bullet"/>
+      <w:lvlText w:val=""/>
       <w:lvlJc w:val="left"/>
       <w:pPr>
         <w:ind w:left="720" w:hanging="360"/>
       </w:pPr>
       <w:rPr>
-        <w:rFonts w:hint="default"/>
+        <w:rFonts w:ascii="Wingdings" w:hAnsi="Wingdings" w:hint="default"/>
       </w:rPr>
     </w:lvl>
     <w:lvl w:ilvl="1" w:tplc="40090019">
@@ -10722,6 +11577,119 @@
     </w:lvl>
   </w:abstractNum>
   <w:abstractNum w:abstractNumId="15" w15:restartNumberingAfterBreak="0">
+    <w:nsid w:val="53A401B3"/>
+    <w:multiLevelType w:val="hybridMultilevel"/>
+    <w:tmpl w:val="4F109326"/>
+    <w:lvl w:ilvl="0" w:tplc="4009000B">
+      <w:start w:val="1"/>
+      <w:numFmt w:val="bullet"/>
+      <w:lvlText w:val=""/>
+      <w:lvlJc w:val="left"/>
+      <w:pPr>
+        <w:ind w:left="720" w:hanging="360"/>
+      </w:pPr>
+      <w:rPr>
+        <w:rFonts w:ascii="Wingdings" w:hAnsi="Wingdings" w:hint="default"/>
+      </w:rPr>
+    </w:lvl>
+    <w:lvl w:ilvl="1" w:tplc="40090003" w:tentative="1">
+      <w:start w:val="1"/>
+      <w:numFmt w:val="bullet"/>
+      <w:lvlText w:val="o"/>
+      <w:lvlJc w:val="left"/>
+      <w:pPr>
+        <w:ind w:left="1440" w:hanging="360"/>
+      </w:pPr>
+      <w:rPr>
+        <w:rFonts w:ascii="Courier New" w:hAnsi="Courier New" w:cs="Courier New" w:hint="default"/>
+      </w:rPr>
+    </w:lvl>
+    <w:lvl w:ilvl="2" w:tplc="40090005" w:tentative="1">
+      <w:start w:val="1"/>
+      <w:numFmt w:val="bullet"/>
+      <w:lvlText w:val=""/>
+      <w:lvlJc w:val="left"/>
+      <w:pPr>
+        <w:ind w:left="2160" w:hanging="360"/>
+      </w:pPr>
+      <w:rPr>
+        <w:rFonts w:ascii="Wingdings" w:hAnsi="Wingdings" w:hint="default"/>
+      </w:rPr>
+    </w:lvl>
+    <w:lvl w:ilvl="3" w:tplc="40090001" w:tentative="1">
+      <w:start w:val="1"/>
+      <w:numFmt w:val="bullet"/>
+      <w:lvlText w:val=""/>
+      <w:lvlJc w:val="left"/>
+      <w:pPr>
+        <w:ind w:left="2880" w:hanging="360"/>
+      </w:pPr>
+      <w:rPr>
+        <w:rFonts w:ascii="Symbol" w:hAnsi="Symbol" w:hint="default"/>
+      </w:rPr>
+    </w:lvl>
+    <w:lvl w:ilvl="4" w:tplc="40090003" w:tentative="1">
+      <w:start w:val="1"/>
+      <w:numFmt w:val="bullet"/>
+      <w:lvlText w:val="o"/>
+      <w:lvlJc w:val="left"/>
+      <w:pPr>
+        <w:ind w:left="3600" w:hanging="360"/>
+      </w:pPr>
+      <w:rPr>
+        <w:rFonts w:ascii="Courier New" w:hAnsi="Courier New" w:cs="Courier New" w:hint="default"/>
+      </w:rPr>
+    </w:lvl>
+    <w:lvl w:ilvl="5" w:tplc="40090005" w:tentative="1">
+      <w:start w:val="1"/>
+      <w:numFmt w:val="bullet"/>
+      <w:lvlText w:val=""/>
+      <w:lvlJc w:val="left"/>
+      <w:pPr>
+        <w:ind w:left="4320" w:hanging="360"/>
+      </w:pPr>
+      <w:rPr>
+        <w:rFonts w:ascii="Wingdings" w:hAnsi="Wingdings" w:hint="default"/>
+      </w:rPr>
+    </w:lvl>
+    <w:lvl w:ilvl="6" w:tplc="40090001" w:tentative="1">
+      <w:start w:val="1"/>
+      <w:numFmt w:val="bullet"/>
+      <w:lvlText w:val=""/>
+      <w:lvlJc w:val="left"/>
+      <w:pPr>
+        <w:ind w:left="5040" w:hanging="360"/>
+      </w:pPr>
+      <w:rPr>
+        <w:rFonts w:ascii="Symbol" w:hAnsi="Symbol" w:hint="default"/>
+      </w:rPr>
+    </w:lvl>
+    <w:lvl w:ilvl="7" w:tplc="40090003" w:tentative="1">
+      <w:start w:val="1"/>
+      <w:numFmt w:val="bullet"/>
+      <w:lvlText w:val="o"/>
+      <w:lvlJc w:val="left"/>
+      <w:pPr>
+        <w:ind w:left="5760" w:hanging="360"/>
+      </w:pPr>
+      <w:rPr>
+        <w:rFonts w:ascii="Courier New" w:hAnsi="Courier New" w:cs="Courier New" w:hint="default"/>
+      </w:rPr>
+    </w:lvl>
+    <w:lvl w:ilvl="8" w:tplc="40090005" w:tentative="1">
+      <w:start w:val="1"/>
+      <w:numFmt w:val="bullet"/>
+      <w:lvlText w:val=""/>
+      <w:lvlJc w:val="left"/>
+      <w:pPr>
+        <w:ind w:left="6480" w:hanging="360"/>
+      </w:pPr>
+      <w:rPr>
+        <w:rFonts w:ascii="Wingdings" w:hAnsi="Wingdings" w:hint="default"/>
+      </w:rPr>
+    </w:lvl>
+  </w:abstractNum>
+  <w:abstractNum w:abstractNumId="16" w15:restartNumberingAfterBreak="0">
     <w:nsid w:val="53E65D31"/>
     <w:multiLevelType w:val="multilevel"/>
     <w:tmpl w:val="9FDE838A"/>
@@ -10837,7 +11805,7 @@
       </w:pPr>
     </w:lvl>
   </w:abstractNum>
-  <w:abstractNum w:abstractNumId="16" w15:restartNumberingAfterBreak="0">
+  <w:abstractNum w:abstractNumId="17" w15:restartNumberingAfterBreak="0">
     <w:nsid w:val="540F0DB1"/>
     <w:multiLevelType w:val="hybridMultilevel"/>
     <w:tmpl w:val="C09EFDF4"/>
@@ -10950,7 +11918,7 @@
       </w:rPr>
     </w:lvl>
   </w:abstractNum>
-  <w:abstractNum w:abstractNumId="17" w15:restartNumberingAfterBreak="0">
+  <w:abstractNum w:abstractNumId="18" w15:restartNumberingAfterBreak="0">
     <w:nsid w:val="55BC5659"/>
     <w:multiLevelType w:val="hybridMultilevel"/>
     <w:tmpl w:val="A93A8516"/>
@@ -11063,7 +12031,7 @@
       </w:rPr>
     </w:lvl>
   </w:abstractNum>
-  <w:abstractNum w:abstractNumId="18" w15:restartNumberingAfterBreak="0">
+  <w:abstractNum w:abstractNumId="19" w15:restartNumberingAfterBreak="0">
     <w:nsid w:val="63AA3624"/>
     <w:multiLevelType w:val="multilevel"/>
     <w:tmpl w:val="8746FCFA"/>
@@ -11212,7 +12180,7 @@
       </w:rPr>
     </w:lvl>
   </w:abstractNum>
-  <w:abstractNum w:abstractNumId="19" w15:restartNumberingAfterBreak="0">
+  <w:abstractNum w:abstractNumId="20" w15:restartNumberingAfterBreak="0">
     <w:nsid w:val="64EE3F55"/>
     <w:multiLevelType w:val="hybridMultilevel"/>
     <w:tmpl w:val="32A0756C"/>
@@ -11301,7 +12269,7 @@
       </w:pPr>
     </w:lvl>
   </w:abstractNum>
-  <w:abstractNum w:abstractNumId="20" w15:restartNumberingAfterBreak="0">
+  <w:abstractNum w:abstractNumId="21" w15:restartNumberingAfterBreak="0">
     <w:nsid w:val="71132926"/>
     <w:multiLevelType w:val="multilevel"/>
     <w:tmpl w:val="9FDE838A"/>
@@ -11417,7 +12385,7 @@
       </w:pPr>
     </w:lvl>
   </w:abstractNum>
-  <w:abstractNum w:abstractNumId="21" w15:restartNumberingAfterBreak="0">
+  <w:abstractNum w:abstractNumId="22" w15:restartNumberingAfterBreak="0">
     <w:nsid w:val="796732D0"/>
     <w:multiLevelType w:val="hybridMultilevel"/>
     <w:tmpl w:val="F28EB0B4"/>
@@ -11530,7 +12498,7 @@
       </w:rPr>
     </w:lvl>
   </w:abstractNum>
-  <w:abstractNum w:abstractNumId="22" w15:restartNumberingAfterBreak="0">
+  <w:abstractNum w:abstractNumId="23" w15:restartNumberingAfterBreak="0">
     <w:nsid w:val="7C552F81"/>
     <w:multiLevelType w:val="multilevel"/>
     <w:tmpl w:val="9FDE838A"/>
@@ -11646,7 +12614,7 @@
       </w:pPr>
     </w:lvl>
   </w:abstractNum>
-  <w:abstractNum w:abstractNumId="23" w15:restartNumberingAfterBreak="0">
+  <w:abstractNum w:abstractNumId="24" w15:restartNumberingAfterBreak="0">
     <w:nsid w:val="7D4F183B"/>
     <w:multiLevelType w:val="multilevel"/>
     <w:tmpl w:val="9698F3DA"/>
@@ -11799,10 +12767,10 @@
     <w:abstractNumId w:val="4"/>
   </w:num>
   <w:num w:numId="2" w16cid:durableId="1329554009">
-    <w:abstractNumId w:val="23"/>
+    <w:abstractNumId w:val="24"/>
   </w:num>
   <w:num w:numId="3" w16cid:durableId="2086880036">
-    <w:abstractNumId w:val="22"/>
+    <w:abstractNumId w:val="23"/>
   </w:num>
   <w:num w:numId="4" w16cid:durableId="1289429941">
     <w:abstractNumId w:val="6"/>
@@ -11829,31 +12797,31 @@
     <w:abstractNumId w:val="9"/>
   </w:num>
   <w:num w:numId="12" w16cid:durableId="657344489">
-    <w:abstractNumId w:val="15"/>
+    <w:abstractNumId w:val="16"/>
   </w:num>
   <w:num w:numId="13" w16cid:durableId="1709380781">
-    <w:abstractNumId w:val="20"/>
+    <w:abstractNumId w:val="21"/>
   </w:num>
   <w:num w:numId="14" w16cid:durableId="1538616024">
     <w:abstractNumId w:val="8"/>
   </w:num>
   <w:num w:numId="15" w16cid:durableId="1330862289">
-    <w:abstractNumId w:val="18"/>
+    <w:abstractNumId w:val="19"/>
   </w:num>
   <w:num w:numId="16" w16cid:durableId="1728450810">
     <w:abstractNumId w:val="2"/>
   </w:num>
   <w:num w:numId="17" w16cid:durableId="1972973929">
+    <w:abstractNumId w:val="18"/>
+  </w:num>
+  <w:num w:numId="18" w16cid:durableId="1470318585">
     <w:abstractNumId w:val="17"/>
   </w:num>
-  <w:num w:numId="18" w16cid:durableId="1470318585">
-    <w:abstractNumId w:val="16"/>
-  </w:num>
   <w:num w:numId="19" w16cid:durableId="2055544212">
-    <w:abstractNumId w:val="21"/>
+    <w:abstractNumId w:val="22"/>
   </w:num>
   <w:num w:numId="20" w16cid:durableId="1796823573">
-    <w:abstractNumId w:val="19"/>
+    <w:abstractNumId w:val="20"/>
   </w:num>
   <w:num w:numId="21" w16cid:durableId="1836412025">
     <w:abstractNumId w:val="7"/>
@@ -11866,6 +12834,9 @@
   </w:num>
   <w:num w:numId="24" w16cid:durableId="1586456479">
     <w:abstractNumId w:val="1"/>
+  </w:num>
+  <w:num w:numId="25" w16cid:durableId="1230382197">
+    <w:abstractNumId w:val="15"/>
   </w:num>
 </w:numbering>
 </file>

</xml_diff>

<commit_message>
fixtures & parallelism Synopsis and code updated 25/04
</commit_message>
<xml_diff>
--- a/Playwright_JavaScript_TypeScript_Docs.docx
+++ b/Playwright_JavaScript_TypeScript_Docs.docx
@@ -9905,6 +9905,7 @@
           <w:rFonts w:ascii="Times New Roman" w:hAnsi="Times New Roman" w:cs="Times New Roman"/>
           <w:b/>
           <w:bCs/>
+          <w:noProof/>
         </w:rPr>
         <w:drawing>
           <wp:inline distT="0" distB="0" distL="0" distR="0" wp14:anchorId="06FF40F7" wp14:editId="26BEBAD7">
@@ -9954,44 +9955,1038 @@
       <w:pPr>
         <w:rPr>
           <w:rFonts w:ascii="Times New Roman" w:hAnsi="Times New Roman" w:cs="Times New Roman"/>
-        </w:rPr>
-      </w:pPr>
-      <w:r>
-        <w:rPr>
-          <w:rFonts w:ascii="Times New Roman" w:hAnsi="Times New Roman" w:cs="Times New Roman"/>
+          <w:b/>
+          <w:sz w:val="28"/>
+          <w:szCs w:val="28"/>
+        </w:rPr>
+      </w:pPr>
+      <w:r>
+        <w:rPr>
+          <w:rFonts w:ascii="Times New Roman" w:hAnsi="Times New Roman" w:cs="Times New Roman"/>
+          <w:b/>
+          <w:sz w:val="28"/>
+          <w:szCs w:val="28"/>
+        </w:rPr>
+        <w:t>Set the API credential:</w:t>
+      </w:r>
+    </w:p>
+    <w:p>
+      <w:pPr>
+        <w:rPr>
+          <w:rFonts w:ascii="Times New Roman" w:hAnsi="Times New Roman" w:cs="Times New Roman"/>
+          <w:bCs/>
+        </w:rPr>
+      </w:pPr>
+      <w:proofErr w:type="spellStart"/>
+      <w:r>
+        <w:rPr>
+          <w:rFonts w:ascii="Times New Roman" w:hAnsi="Times New Roman" w:cs="Times New Roman"/>
+          <w:bCs/>
+        </w:rPr>
+        <w:t>httpCredentials</w:t>
+      </w:r>
+      <w:proofErr w:type="spellEnd"/>
+      <w:r>
+        <w:rPr>
+          <w:rFonts w:ascii="Times New Roman" w:hAnsi="Times New Roman" w:cs="Times New Roman"/>
+          <w:bCs/>
+        </w:rPr>
+        <w:t>: {</w:t>
+      </w:r>
+    </w:p>
+    <w:p>
+      <w:pPr>
+        <w:ind w:firstLine="720"/>
+        <w:rPr>
+          <w:rFonts w:ascii="Times New Roman" w:hAnsi="Times New Roman" w:cs="Times New Roman"/>
+          <w:bCs/>
+        </w:rPr>
+      </w:pPr>
+      <w:r>
+        <w:rPr>
+          <w:rFonts w:ascii="Times New Roman" w:hAnsi="Times New Roman" w:cs="Times New Roman"/>
+          <w:bCs/>
+        </w:rPr>
+        <w:t>username: 'user',</w:t>
+      </w:r>
+    </w:p>
+    <w:p>
+      <w:pPr>
+        <w:ind w:firstLine="720"/>
+        <w:rPr>
+          <w:rFonts w:ascii="Times New Roman" w:hAnsi="Times New Roman" w:cs="Times New Roman"/>
+          <w:bCs/>
+        </w:rPr>
+      </w:pPr>
+      <w:r>
+        <w:rPr>
+          <w:rFonts w:ascii="Times New Roman" w:hAnsi="Times New Roman" w:cs="Times New Roman"/>
+          <w:bCs/>
+        </w:rPr>
+        <w:t>password: 'pass'</w:t>
+      </w:r>
+    </w:p>
+    <w:p>
+      <w:pPr>
+        <w:rPr>
+          <w:rFonts w:ascii="Times New Roman" w:hAnsi="Times New Roman" w:cs="Times New Roman"/>
+          <w:bCs/>
+        </w:rPr>
+      </w:pPr>
+      <w:r>
+        <w:rPr>
+          <w:rFonts w:ascii="Times New Roman" w:hAnsi="Times New Roman" w:cs="Times New Roman"/>
+          <w:bCs/>
+        </w:rPr>
+        <w:t>},</w:t>
+      </w:r>
+    </w:p>
+    <w:p>
+      <w:pPr>
+        <w:rPr>
+          <w:rFonts w:ascii="Times New Roman" w:hAnsi="Times New Roman" w:cs="Times New Roman"/>
+          <w:sz w:val="28"/>
+          <w:szCs w:val="28"/>
+        </w:rPr>
+      </w:pPr>
+      <w:r>
+        <w:rPr>
+          <w:rFonts w:ascii="Times New Roman" w:hAnsi="Times New Roman" w:cs="Times New Roman"/>
+          <w:sz w:val="28"/>
+          <w:szCs w:val="28"/>
+        </w:rPr>
+        <w:t xml:space="preserve">Ignore the </w:t>
+      </w:r>
+      <w:proofErr w:type="spellStart"/>
+      <w:r>
+        <w:rPr>
+          <w:rFonts w:ascii="Times New Roman" w:hAnsi="Times New Roman" w:cs="Times New Roman"/>
+          <w:sz w:val="28"/>
+          <w:szCs w:val="28"/>
+        </w:rPr>
+        <w:t>httperrors</w:t>
+      </w:r>
+      <w:proofErr w:type="spellEnd"/>
+      <w:r>
+        <w:rPr>
+          <w:rFonts w:ascii="Times New Roman" w:hAnsi="Times New Roman" w:cs="Times New Roman"/>
+          <w:sz w:val="28"/>
+          <w:szCs w:val="28"/>
+        </w:rPr>
+        <w:t xml:space="preserve"> on testing the testcase.</w:t>
+      </w:r>
+    </w:p>
+    <w:p>
+      <w:pPr>
+        <w:pStyle w:val="ListParagraph"/>
+        <w:numPr>
+          <w:ilvl w:val="0"/>
+          <w:numId w:val="26"/>
+        </w:numPr>
+        <w:rPr>
+          <w:rFonts w:ascii="Times New Roman" w:hAnsi="Times New Roman" w:cs="Times New Roman"/>
+        </w:rPr>
+      </w:pPr>
+      <w:proofErr w:type="spellStart"/>
+      <w:r>
+        <w:rPr>
+          <w:rFonts w:ascii="Times New Roman" w:hAnsi="Times New Roman" w:cs="Times New Roman"/>
+        </w:rPr>
+        <w:t>ignoreHTTPSErrors</w:t>
+      </w:r>
+      <w:proofErr w:type="spellEnd"/>
+      <w:r>
+        <w:rPr>
+          <w:rFonts w:ascii="Times New Roman" w:hAnsi="Times New Roman" w:cs="Times New Roman"/>
+        </w:rPr>
+        <w:t>: true,</w:t>
+      </w:r>
+    </w:p>
+    <w:p>
+      <w:pPr>
+        <w:rPr>
+          <w:rFonts w:ascii="Times New Roman" w:hAnsi="Times New Roman" w:cs="Times New Roman"/>
+          <w:b/>
+          <w:bCs/>
+          <w:sz w:val="32"/>
+          <w:szCs w:val="32"/>
+        </w:rPr>
+      </w:pPr>
+      <w:r>
+        <w:rPr>
+          <w:rFonts w:ascii="Times New Roman" w:hAnsi="Times New Roman" w:cs="Times New Roman"/>
+          <w:b/>
+          <w:bCs/>
+          <w:sz w:val="32"/>
+          <w:szCs w:val="32"/>
+        </w:rPr>
+        <w:t>Emulation options:</w:t>
+      </w:r>
+    </w:p>
+    <w:p>
+      <w:pPr>
+        <w:rPr>
+          <w:rFonts w:ascii="Times New Roman" w:hAnsi="Times New Roman" w:cs="Times New Roman"/>
+          <w:sz w:val="22"/>
+          <w:szCs w:val="22"/>
+        </w:rPr>
+      </w:pPr>
+      <w:proofErr w:type="spellStart"/>
+      <w:r>
+        <w:rPr>
+          <w:rFonts w:ascii="Times New Roman" w:hAnsi="Times New Roman" w:cs="Times New Roman"/>
+          <w:sz w:val="22"/>
+          <w:szCs w:val="22"/>
+        </w:rPr>
+        <w:t>colorScheme</w:t>
+      </w:r>
+      <w:proofErr w:type="spellEnd"/>
+      <w:r>
+        <w:rPr>
+          <w:rFonts w:ascii="Times New Roman" w:hAnsi="Times New Roman" w:cs="Times New Roman"/>
+          <w:sz w:val="22"/>
+          <w:szCs w:val="22"/>
+        </w:rPr>
+        <w:t>: 'dark',</w:t>
+      </w:r>
+    </w:p>
+    <w:p>
+      <w:pPr>
+        <w:rPr>
+          <w:rFonts w:ascii="Times New Roman" w:hAnsi="Times New Roman" w:cs="Times New Roman"/>
+          <w:sz w:val="22"/>
+          <w:szCs w:val="22"/>
+        </w:rPr>
+      </w:pPr>
+      <w:r>
+        <w:rPr>
+          <w:rFonts w:ascii="Times New Roman" w:hAnsi="Times New Roman" w:cs="Times New Roman"/>
+          <w:sz w:val="22"/>
+          <w:szCs w:val="22"/>
+        </w:rPr>
+        <w:t xml:space="preserve">    geolocation: {longitude: 12.343535, latitude: 45.56575},</w:t>
+      </w:r>
+    </w:p>
+    <w:p>
+      <w:pPr>
+        <w:rPr>
+          <w:rFonts w:ascii="Times New Roman" w:hAnsi="Times New Roman" w:cs="Times New Roman"/>
+          <w:sz w:val="22"/>
+          <w:szCs w:val="22"/>
+        </w:rPr>
+      </w:pPr>
+      <w:r>
+        <w:rPr>
+          <w:rFonts w:ascii="Times New Roman" w:hAnsi="Times New Roman" w:cs="Times New Roman"/>
+          <w:sz w:val="22"/>
+          <w:szCs w:val="22"/>
+        </w:rPr>
+        <w:t xml:space="preserve">    locale: '</w:t>
+      </w:r>
+      <w:proofErr w:type="spellStart"/>
+      <w:r>
+        <w:rPr>
+          <w:rFonts w:ascii="Times New Roman" w:hAnsi="Times New Roman" w:cs="Times New Roman"/>
+          <w:sz w:val="22"/>
+          <w:szCs w:val="22"/>
+        </w:rPr>
+        <w:t>en</w:t>
+      </w:r>
+      <w:proofErr w:type="spellEnd"/>
+      <w:r>
+        <w:rPr>
+          <w:rFonts w:ascii="Times New Roman" w:hAnsi="Times New Roman" w:cs="Times New Roman"/>
+          <w:sz w:val="22"/>
+          <w:szCs w:val="22"/>
+        </w:rPr>
+        <w:t>-GB',</w:t>
+      </w:r>
+    </w:p>
+    <w:p>
+      <w:pPr>
+        <w:rPr>
+          <w:rFonts w:ascii="Times New Roman" w:hAnsi="Times New Roman" w:cs="Times New Roman"/>
+          <w:sz w:val="22"/>
+          <w:szCs w:val="22"/>
+        </w:rPr>
+      </w:pPr>
+      <w:r>
+        <w:rPr>
+          <w:rFonts w:ascii="Times New Roman" w:hAnsi="Times New Roman" w:cs="Times New Roman"/>
+          <w:sz w:val="22"/>
+          <w:szCs w:val="22"/>
+        </w:rPr>
+        <w:t xml:space="preserve">    permissions: ['geolocation'],</w:t>
+      </w:r>
+    </w:p>
+    <w:p>
+      <w:pPr>
+        <w:rPr>
+          <w:rFonts w:ascii="Times New Roman" w:hAnsi="Times New Roman" w:cs="Times New Roman"/>
+          <w:sz w:val="22"/>
+          <w:szCs w:val="22"/>
+        </w:rPr>
+      </w:pPr>
+      <w:r>
+        <w:rPr>
+          <w:rFonts w:ascii="Times New Roman" w:hAnsi="Times New Roman" w:cs="Times New Roman"/>
+          <w:sz w:val="22"/>
+          <w:szCs w:val="22"/>
+        </w:rPr>
+        <w:t xml:space="preserve">    </w:t>
+      </w:r>
+      <w:proofErr w:type="spellStart"/>
+      <w:r>
+        <w:rPr>
+          <w:rFonts w:ascii="Times New Roman" w:hAnsi="Times New Roman" w:cs="Times New Roman"/>
+          <w:sz w:val="22"/>
+          <w:szCs w:val="22"/>
+        </w:rPr>
+        <w:t>timezoneId</w:t>
+      </w:r>
+      <w:proofErr w:type="spellEnd"/>
+      <w:r>
+        <w:rPr>
+          <w:rFonts w:ascii="Times New Roman" w:hAnsi="Times New Roman" w:cs="Times New Roman"/>
+          <w:sz w:val="22"/>
+          <w:szCs w:val="22"/>
+        </w:rPr>
+        <w:t>: '',</w:t>
+      </w:r>
+    </w:p>
+    <w:p>
+      <w:pPr>
+        <w:rPr>
+          <w:rFonts w:ascii="Times New Roman" w:hAnsi="Times New Roman" w:cs="Times New Roman"/>
+          <w:sz w:val="22"/>
+          <w:szCs w:val="22"/>
+        </w:rPr>
+      </w:pPr>
+      <w:r>
+        <w:rPr>
+          <w:rFonts w:ascii="Times New Roman" w:hAnsi="Times New Roman" w:cs="Times New Roman"/>
+          <w:sz w:val="22"/>
+          <w:szCs w:val="22"/>
+        </w:rPr>
+        <w:t xml:space="preserve">    viewport: {width: 1280, height: </w:t>
+      </w:r>
+      <w:proofErr w:type="gramStart"/>
+      <w:r>
+        <w:rPr>
+          <w:rFonts w:ascii="Times New Roman" w:hAnsi="Times New Roman" w:cs="Times New Roman"/>
+          <w:sz w:val="22"/>
+          <w:szCs w:val="22"/>
+        </w:rPr>
+        <w:t>720}*</w:t>
+      </w:r>
+      <w:proofErr w:type="gramEnd"/>
+      <w:r>
+        <w:rPr>
+          <w:rFonts w:ascii="Times New Roman" w:hAnsi="Times New Roman" w:cs="Times New Roman"/>
+          <w:sz w:val="22"/>
+          <w:szCs w:val="22"/>
+        </w:rPr>
+        <w:t>/</w:t>
+      </w:r>
+    </w:p>
+    <w:p>
+      <w:pPr>
+        <w:rPr>
+          <w:rFonts w:ascii="Times New Roman" w:hAnsi="Times New Roman" w:cs="Times New Roman"/>
+          <w:sz w:val="22"/>
+          <w:szCs w:val="22"/>
+        </w:rPr>
+      </w:pPr>
+      <w:r>
+        <w:rPr>
+          <w:rFonts w:ascii="Times New Roman" w:hAnsi="Times New Roman" w:cs="Times New Roman"/>
+          <w:b/>
+          <w:bCs/>
+          <w:sz w:val="32"/>
+          <w:szCs w:val="32"/>
+        </w:rPr>
+        <w:lastRenderedPageBreak/>
+        <w:t>Day 8:</w:t>
+      </w:r>
+    </w:p>
+    <w:p>
+      <w:pPr>
+        <w:spacing w:line="240" w:lineRule="auto"/>
+        <w:rPr>
+          <w:rFonts w:ascii="Times New Roman" w:hAnsi="Times New Roman" w:cs="Times New Roman"/>
+          <w:b/>
+          <w:bCs/>
+        </w:rPr>
+      </w:pPr>
+      <w:r>
+        <w:rPr>
+          <w:rFonts w:ascii="Times New Roman" w:hAnsi="Times New Roman" w:cs="Times New Roman"/>
+          <w:b/>
+          <w:bCs/>
+        </w:rPr>
+        <w:t xml:space="preserve">Fixtures: </w:t>
+      </w:r>
+    </w:p>
+    <w:p>
+      <w:pPr>
+        <w:spacing w:line="240" w:lineRule="auto"/>
+        <w:ind w:firstLine="720"/>
+        <w:rPr>
+          <w:rFonts w:ascii="Times New Roman" w:hAnsi="Times New Roman" w:cs="Times New Roman"/>
+          <w:b/>
+          <w:bCs/>
+        </w:rPr>
+      </w:pPr>
+      <w:r>
+        <w:rPr>
+          <w:rFonts w:ascii="Times New Roman" w:hAnsi="Times New Roman" w:cs="Times New Roman"/>
+          <w:b/>
+          <w:bCs/>
+        </w:rPr>
+        <w:t>Two types:</w:t>
+      </w:r>
+    </w:p>
+    <w:p>
+      <w:pPr>
+        <w:pStyle w:val="ListParagraph"/>
+        <w:numPr>
+          <w:ilvl w:val="0"/>
+          <w:numId w:val="27"/>
+        </w:numPr>
+        <w:spacing w:line="240" w:lineRule="auto"/>
+        <w:rPr>
+          <w:rFonts w:ascii="Times New Roman" w:hAnsi="Times New Roman" w:cs="Times New Roman"/>
+        </w:rPr>
+      </w:pPr>
+      <w:r>
+        <w:rPr>
+          <w:rFonts w:ascii="Times New Roman" w:hAnsi="Times New Roman" w:cs="Times New Roman"/>
+        </w:rPr>
+        <w:t xml:space="preserve">Custom </w:t>
+      </w:r>
+    </w:p>
+    <w:p>
+      <w:pPr>
+        <w:pStyle w:val="ListParagraph"/>
+        <w:numPr>
+          <w:ilvl w:val="0"/>
+          <w:numId w:val="27"/>
+        </w:numPr>
+        <w:spacing w:line="240" w:lineRule="auto"/>
+        <w:rPr>
+          <w:rFonts w:ascii="Times New Roman" w:hAnsi="Times New Roman" w:cs="Times New Roman"/>
+        </w:rPr>
+      </w:pPr>
+      <w:r>
+        <w:rPr>
+          <w:rFonts w:ascii="Times New Roman" w:hAnsi="Times New Roman" w:cs="Times New Roman"/>
+        </w:rPr>
+        <w:t>Bulit In</w:t>
+      </w:r>
+      <w:r>
+        <w:rPr>
+          <w:rFonts w:ascii="Times New Roman" w:hAnsi="Times New Roman" w:cs="Times New Roman"/>
+        </w:rPr>
+        <w:t xml:space="preserve"> – page, context, browser </w:t>
+      </w:r>
+    </w:p>
+    <w:p>
+      <w:pPr>
+        <w:rPr>
+          <w:rFonts w:ascii="Times New Roman" w:hAnsi="Times New Roman" w:cs="Times New Roman"/>
+          <w:b/>
+        </w:rPr>
+      </w:pPr>
+      <w:r>
+        <w:rPr>
+          <w:rFonts w:ascii="Times New Roman" w:hAnsi="Times New Roman" w:cs="Times New Roman"/>
+          <w:b/>
+        </w:rPr>
+        <w:t>Custom Fixture:</w:t>
+      </w:r>
+    </w:p>
+    <w:p>
+      <w:pPr>
+        <w:ind w:firstLine="720"/>
+        <w:rPr>
+          <w:rFonts w:ascii="Times New Roman" w:hAnsi="Times New Roman" w:cs="Times New Roman"/>
+          <w:bCs/>
+        </w:rPr>
+      </w:pPr>
+      <w:r>
+        <w:rPr>
+          <w:rFonts w:ascii="Times New Roman" w:hAnsi="Times New Roman" w:cs="Times New Roman"/>
+          <w:bCs/>
+        </w:rPr>
+        <w:t xml:space="preserve">Create the class for the login Functionality </w:t>
+      </w:r>
+    </w:p>
+    <w:p>
+      <w:pPr>
+        <w:ind w:firstLine="720"/>
+        <w:jc w:val="center"/>
+        <w:rPr>
+          <w:rFonts w:ascii="Times New Roman" w:hAnsi="Times New Roman" w:cs="Times New Roman"/>
+          <w:bCs/>
+        </w:rPr>
+      </w:pPr>
+      <w:r>
+        <w:rPr>
+          <w:rFonts w:ascii="Times New Roman" w:hAnsi="Times New Roman" w:cs="Times New Roman"/>
+          <w:bCs/>
+        </w:rPr>
+        <w:drawing>
+          <wp:inline distT="0" distB="0" distL="0" distR="0" wp14:anchorId="2A4674D2" wp14:editId="18CD1564">
+            <wp:extent cx="3068739" cy="3048000"/>
+            <wp:effectExtent l="0" t="0" r="0" b="0"/>
+            <wp:docPr id="11385368" name="Picture 1"/>
+            <wp:cNvGraphicFramePr>
+              <a:graphicFrameLocks xmlns:a="http://schemas.openxmlformats.org/drawingml/2006/main" noChangeAspect="1"/>
+            </wp:cNvGraphicFramePr>
+            <a:graphic xmlns:a="http://schemas.openxmlformats.org/drawingml/2006/main">
+              <a:graphicData uri="http://schemas.openxmlformats.org/drawingml/2006/picture">
+                <pic:pic xmlns:pic="http://schemas.openxmlformats.org/drawingml/2006/picture">
+                  <pic:nvPicPr>
+                    <pic:cNvPr id="11385368" name=""/>
+                    <pic:cNvPicPr/>
+                  </pic:nvPicPr>
+                  <pic:blipFill>
+                    <a:blip r:embed="rId24"/>
+                    <a:stretch>
+                      <a:fillRect/>
+                    </a:stretch>
+                  </pic:blipFill>
+                  <pic:spPr>
+                    <a:xfrm>
+                      <a:off x="0" y="0"/>
+                      <a:ext cx="3088100" cy="3067230"/>
+                    </a:xfrm>
+                    <a:prstGeom prst="rect">
+                      <a:avLst/>
+                    </a:prstGeom>
+                  </pic:spPr>
+                </pic:pic>
+              </a:graphicData>
+            </a:graphic>
+          </wp:inline>
+        </w:drawing>
+      </w:r>
+    </w:p>
+    <w:p>
+      <w:pPr>
+        <w:rPr>
+          <w:rFonts w:ascii="Times New Roman" w:hAnsi="Times New Roman" w:cs="Times New Roman"/>
+          <w:b/>
+        </w:rPr>
+      </w:pPr>
+      <w:r>
+        <w:rPr>
+          <w:rFonts w:ascii="Times New Roman" w:hAnsi="Times New Roman" w:cs="Times New Roman"/>
+          <w:b/>
+        </w:rPr>
+        <w:t xml:space="preserve">Fixture: </w:t>
+      </w:r>
+    </w:p>
+    <w:p>
+      <w:pPr>
+        <w:jc w:val="center"/>
+        <w:rPr>
+          <w:rFonts w:ascii="Times New Roman" w:hAnsi="Times New Roman" w:cs="Times New Roman"/>
+          <w:b/>
+        </w:rPr>
+      </w:pPr>
+      <w:r>
+        <w:rPr>
+          <w:rFonts w:ascii="Times New Roman" w:hAnsi="Times New Roman" w:cs="Times New Roman"/>
+          <w:b/>
+        </w:rPr>
+        <w:drawing>
+          <wp:inline distT="0" distB="0" distL="0" distR="0" wp14:anchorId="38CA54EE" wp14:editId="746AD72F">
+            <wp:extent cx="3251200" cy="3278291"/>
+            <wp:effectExtent l="0" t="0" r="6350" b="0"/>
+            <wp:docPr id="584393682" name="Picture 1"/>
+            <wp:cNvGraphicFramePr>
+              <a:graphicFrameLocks xmlns:a="http://schemas.openxmlformats.org/drawingml/2006/main" noChangeAspect="1"/>
+            </wp:cNvGraphicFramePr>
+            <a:graphic xmlns:a="http://schemas.openxmlformats.org/drawingml/2006/main">
+              <a:graphicData uri="http://schemas.openxmlformats.org/drawingml/2006/picture">
+                <pic:pic xmlns:pic="http://schemas.openxmlformats.org/drawingml/2006/picture">
+                  <pic:nvPicPr>
+                    <pic:cNvPr id="584393682" name=""/>
+                    <pic:cNvPicPr/>
+                  </pic:nvPicPr>
+                  <pic:blipFill>
+                    <a:blip r:embed="rId25"/>
+                    <a:stretch>
+                      <a:fillRect/>
+                    </a:stretch>
+                  </pic:blipFill>
+                  <pic:spPr>
+                    <a:xfrm>
+                      <a:off x="0" y="0"/>
+                      <a:ext cx="3273453" cy="3300730"/>
+                    </a:xfrm>
+                    <a:prstGeom prst="rect">
+                      <a:avLst/>
+                    </a:prstGeom>
+                  </pic:spPr>
+                </pic:pic>
+              </a:graphicData>
+            </a:graphic>
+          </wp:inline>
+        </w:drawing>
+      </w:r>
+    </w:p>
+    <w:p>
+      <w:pPr>
+        <w:rPr>
+          <w:rFonts w:ascii="Times New Roman" w:hAnsi="Times New Roman" w:cs="Times New Roman"/>
+          <w:b/>
+          <w:bCs/>
+          <w:sz w:val="28"/>
+          <w:szCs w:val="28"/>
+        </w:rPr>
+      </w:pPr>
+      <w:r>
+        <w:rPr>
+          <w:rFonts w:ascii="Times New Roman" w:hAnsi="Times New Roman" w:cs="Times New Roman"/>
+          <w:b/>
+          <w:bCs/>
+          <w:sz w:val="28"/>
+          <w:szCs w:val="28"/>
+        </w:rPr>
+        <w:lastRenderedPageBreak/>
+        <w:t xml:space="preserve">Test file </w:t>
+      </w:r>
+      <w:proofErr w:type="spellStart"/>
+      <w:proofErr w:type="gramStart"/>
+      <w:r>
+        <w:rPr>
+          <w:rFonts w:ascii="Times New Roman" w:hAnsi="Times New Roman" w:cs="Times New Roman"/>
+          <w:b/>
+          <w:bCs/>
+          <w:sz w:val="28"/>
+          <w:szCs w:val="28"/>
+        </w:rPr>
+        <w:t>example.spec</w:t>
+      </w:r>
+      <w:proofErr w:type="gramEnd"/>
+      <w:r>
+        <w:rPr>
+          <w:rFonts w:ascii="Times New Roman" w:hAnsi="Times New Roman" w:cs="Times New Roman"/>
+          <w:b/>
+          <w:bCs/>
+          <w:sz w:val="28"/>
+          <w:szCs w:val="28"/>
+        </w:rPr>
+        <w:t>.ts</w:t>
+      </w:r>
+      <w:proofErr w:type="spellEnd"/>
+      <w:r>
+        <w:rPr>
+          <w:rFonts w:ascii="Times New Roman" w:hAnsi="Times New Roman" w:cs="Times New Roman"/>
+          <w:b/>
+          <w:bCs/>
+          <w:sz w:val="28"/>
+          <w:szCs w:val="28"/>
+        </w:rPr>
+        <w:t xml:space="preserve"> :</w:t>
+      </w:r>
+    </w:p>
+    <w:p>
+      <w:pPr>
+        <w:jc w:val="center"/>
+        <w:rPr>
+          <w:rFonts w:ascii="Times New Roman" w:hAnsi="Times New Roman" w:cs="Times New Roman"/>
+        </w:rPr>
+      </w:pPr>
+      <w:r>
+        <w:rPr>
+          <w:rFonts w:ascii="Times New Roman" w:hAnsi="Times New Roman" w:cs="Times New Roman"/>
+        </w:rPr>
+        <w:drawing>
+          <wp:inline distT="0" distB="0" distL="0" distR="0" wp14:anchorId="4155D711" wp14:editId="09EBD9B1">
+            <wp:extent cx="4694862" cy="1294130"/>
+            <wp:effectExtent l="0" t="0" r="0" b="1270"/>
+            <wp:docPr id="1670380211" name="Picture 1"/>
+            <wp:cNvGraphicFramePr>
+              <a:graphicFrameLocks xmlns:a="http://schemas.openxmlformats.org/drawingml/2006/main" noChangeAspect="1"/>
+            </wp:cNvGraphicFramePr>
+            <a:graphic xmlns:a="http://schemas.openxmlformats.org/drawingml/2006/main">
+              <a:graphicData uri="http://schemas.openxmlformats.org/drawingml/2006/picture">
+                <pic:pic xmlns:pic="http://schemas.openxmlformats.org/drawingml/2006/picture">
+                  <pic:nvPicPr>
+                    <pic:cNvPr id="1670380211" name=""/>
+                    <pic:cNvPicPr/>
+                  </pic:nvPicPr>
+                  <pic:blipFill>
+                    <a:blip r:embed="rId26"/>
+                    <a:stretch>
+                      <a:fillRect/>
+                    </a:stretch>
+                  </pic:blipFill>
+                  <pic:spPr>
+                    <a:xfrm>
+                      <a:off x="0" y="0"/>
+                      <a:ext cx="4707775" cy="1297689"/>
+                    </a:xfrm>
+                    <a:prstGeom prst="rect">
+                      <a:avLst/>
+                    </a:prstGeom>
+                  </pic:spPr>
+                </pic:pic>
+              </a:graphicData>
+            </a:graphic>
+          </wp:inline>
+        </w:drawing>
+      </w:r>
+    </w:p>
+    <w:p>
+      <w:pPr>
+        <w:rPr>
+          <w:rFonts w:ascii="Times New Roman" w:hAnsi="Times New Roman" w:cs="Times New Roman"/>
+        </w:rPr>
+      </w:pPr>
+    </w:p>
+    <w:p>
+      <w:pPr>
+        <w:pStyle w:val="ListParagraph"/>
+        <w:numPr>
+          <w:ilvl w:val="0"/>
+          <w:numId w:val="29"/>
+        </w:numPr>
+        <w:jc w:val="both"/>
+        <w:rPr>
+          <w:rFonts w:ascii="Times New Roman" w:hAnsi="Times New Roman" w:cs="Times New Roman"/>
+        </w:rPr>
+      </w:pPr>
+      <w:r>
+        <w:rPr>
+          <w:rFonts w:ascii="Times New Roman" w:hAnsi="Times New Roman" w:cs="Times New Roman"/>
+        </w:rPr>
+        <w:t>A fixture is a way to define reusable test setup.</w:t>
+      </w:r>
+    </w:p>
+    <w:p>
+      <w:pPr>
+        <w:pStyle w:val="ListParagraph"/>
+        <w:numPr>
+          <w:ilvl w:val="0"/>
+          <w:numId w:val="29"/>
+        </w:numPr>
+        <w:jc w:val="both"/>
+        <w:rPr>
+          <w:rFonts w:ascii="Times New Roman" w:hAnsi="Times New Roman" w:cs="Times New Roman"/>
+        </w:rPr>
+      </w:pPr>
+      <w:r>
+        <w:rPr>
+          <w:rFonts w:ascii="Times New Roman" w:hAnsi="Times New Roman" w:cs="Times New Roman"/>
+        </w:rPr>
+        <w:t>In Playwright and similar frameworks, it simplifies initializing and sharing test state.</w:t>
+      </w:r>
+    </w:p>
+    <w:p>
+      <w:pPr>
+        <w:pStyle w:val="ListParagraph"/>
+        <w:numPr>
+          <w:ilvl w:val="0"/>
+          <w:numId w:val="29"/>
+        </w:numPr>
+        <w:jc w:val="both"/>
+        <w:rPr>
+          <w:rFonts w:ascii="Times New Roman" w:hAnsi="Times New Roman" w:cs="Times New Roman"/>
+        </w:rPr>
+      </w:pPr>
+      <w:r>
+        <w:rPr>
+          <w:rFonts w:ascii="Times New Roman" w:hAnsi="Times New Roman" w:cs="Times New Roman"/>
+        </w:rPr>
+        <w:t>Custom fixtures = powerful, DRY, and clean tests.</w:t>
+      </w:r>
+    </w:p>
+    <w:p>
+      <w:pPr>
+        <w:rPr>
+          <w:rFonts w:ascii="Times New Roman" w:hAnsi="Times New Roman" w:cs="Times New Roman"/>
+        </w:rPr>
+      </w:pPr>
+    </w:p>
+    <w:p>
+      <w:pPr>
+        <w:rPr>
+          <w:rFonts w:ascii="Times New Roman" w:hAnsi="Times New Roman" w:cs="Times New Roman"/>
+          <w:b/>
+          <w:bCs/>
+          <w:sz w:val="32"/>
+          <w:szCs w:val="32"/>
+        </w:rPr>
+      </w:pPr>
+      <w:r>
+        <w:rPr>
+          <w:rFonts w:ascii="Times New Roman" w:hAnsi="Times New Roman" w:cs="Times New Roman"/>
+          <w:b/>
+          <w:bCs/>
+          <w:sz w:val="32"/>
+          <w:szCs w:val="32"/>
+        </w:rPr>
+        <w:t xml:space="preserve">Run the Test in parallel: </w:t>
+      </w:r>
+    </w:p>
+    <w:p>
+      <w:pPr>
+        <w:ind w:firstLine="720"/>
+        <w:rPr>
+          <w:rFonts w:ascii="Times New Roman" w:hAnsi="Times New Roman" w:cs="Times New Roman"/>
+        </w:rPr>
+      </w:pPr>
+      <w:r>
+        <w:rPr>
+          <w:rFonts w:ascii="Times New Roman" w:hAnsi="Times New Roman" w:cs="Times New Roman"/>
+        </w:rPr>
+        <w:t xml:space="preserve">In </w:t>
+      </w:r>
+      <w:proofErr w:type="spellStart"/>
+      <w:r>
+        <w:rPr>
+          <w:rFonts w:ascii="Times New Roman" w:hAnsi="Times New Roman" w:cs="Times New Roman"/>
+        </w:rPr>
+        <w:t>playwright.config.ts</w:t>
+      </w:r>
+      <w:proofErr w:type="spellEnd"/>
+      <w:r>
+        <w:rPr>
+          <w:rFonts w:ascii="Times New Roman" w:hAnsi="Times New Roman" w:cs="Times New Roman"/>
+        </w:rPr>
+        <w:t xml:space="preserve"> file set the parallelism, it will test the testcase fully parallel mode.</w:t>
+      </w:r>
+    </w:p>
+    <w:p>
+      <w:pPr>
+        <w:pStyle w:val="ListParagraph"/>
+        <w:numPr>
+          <w:ilvl w:val="0"/>
+          <w:numId w:val="26"/>
+        </w:numPr>
+        <w:rPr>
+          <w:rFonts w:ascii="Times New Roman" w:hAnsi="Times New Roman" w:cs="Times New Roman"/>
+        </w:rPr>
+      </w:pPr>
+      <w:proofErr w:type="spellStart"/>
+      <w:r>
+        <w:rPr>
+          <w:rFonts w:ascii="Times New Roman" w:hAnsi="Times New Roman" w:cs="Times New Roman"/>
+        </w:rPr>
+        <w:t>fullyParallel</w:t>
+      </w:r>
+      <w:proofErr w:type="spellEnd"/>
+      <w:r>
+        <w:rPr>
+          <w:rFonts w:ascii="Times New Roman" w:hAnsi="Times New Roman" w:cs="Times New Roman"/>
+        </w:rPr>
+        <w:t>: true,</w:t>
+      </w:r>
+    </w:p>
+    <w:p>
+      <w:pPr>
+        <w:rPr>
+          <w:rFonts w:ascii="Times New Roman" w:hAnsi="Times New Roman" w:cs="Times New Roman"/>
+        </w:rPr>
+      </w:pPr>
+    </w:p>
+    <w:p>
+      <w:pPr>
+        <w:rPr>
+          <w:rFonts w:ascii="Times New Roman" w:hAnsi="Times New Roman" w:cs="Times New Roman"/>
+          <w:b/>
+          <w:sz w:val="28"/>
+          <w:szCs w:val="28"/>
+        </w:rPr>
+      </w:pPr>
+      <w:r>
+        <w:rPr>
+          <w:rFonts w:ascii="Times New Roman" w:hAnsi="Times New Roman" w:cs="Times New Roman"/>
+          <w:b/>
+          <w:sz w:val="28"/>
+          <w:szCs w:val="28"/>
+        </w:rPr>
+        <w:t>Assign the Workers for Test Parallel</w:t>
+      </w:r>
+      <w:r>
+        <w:rPr>
+          <w:rFonts w:ascii="Times New Roman" w:hAnsi="Times New Roman" w:cs="Times New Roman"/>
+          <w:b/>
+          <w:sz w:val="28"/>
+          <w:szCs w:val="28"/>
+        </w:rPr>
+        <w:t>:</w:t>
+      </w:r>
+    </w:p>
+    <w:p>
+      <w:pPr>
+        <w:rPr>
+          <w:rFonts w:ascii="Times New Roman" w:hAnsi="Times New Roman" w:cs="Times New Roman"/>
+          <w:bCs/>
+          <w:sz w:val="28"/>
+          <w:szCs w:val="28"/>
+        </w:rPr>
+      </w:pPr>
+      <w:r>
+        <w:rPr>
+          <w:rFonts w:ascii="Times New Roman" w:hAnsi="Times New Roman" w:cs="Times New Roman"/>
+          <w:b/>
+          <w:sz w:val="28"/>
+          <w:szCs w:val="28"/>
         </w:rPr>
         <w:tab/>
       </w:r>
-    </w:p>
-    <w:p>
-      <w:pPr>
-        <w:rPr>
-          <w:rFonts w:ascii="Times New Roman" w:hAnsi="Times New Roman" w:cs="Times New Roman"/>
-          <w:b/>
-          <w:bCs/>
-        </w:rPr>
-      </w:pPr>
-    </w:p>
-    <w:p>
-      <w:pPr>
-        <w:rPr>
-          <w:rFonts w:ascii="Times New Roman" w:hAnsi="Times New Roman" w:cs="Times New Roman"/>
-        </w:rPr>
-      </w:pPr>
-    </w:p>
-    <w:p>
-      <w:pPr>
-        <w:rPr>
-          <w:rFonts w:ascii="Times New Roman" w:hAnsi="Times New Roman" w:cs="Times New Roman"/>
-        </w:rPr>
-      </w:pPr>
-    </w:p>
-    <w:p>
-      <w:pPr>
-        <w:rPr>
-          <w:rFonts w:ascii="Times New Roman" w:hAnsi="Times New Roman" w:cs="Times New Roman"/>
-        </w:rPr>
-      </w:pPr>
+      <w:r>
+        <w:rPr>
+          <w:rFonts w:ascii="Times New Roman" w:hAnsi="Times New Roman" w:cs="Times New Roman"/>
+          <w:bCs/>
+        </w:rPr>
+        <w:t>Run the test parallel mode in typescript file</w:t>
+      </w:r>
+    </w:p>
+    <w:p>
+      <w:pPr>
+        <w:pStyle w:val="ListParagraph"/>
+        <w:numPr>
+          <w:ilvl w:val="0"/>
+          <w:numId w:val="26"/>
+        </w:numPr>
+        <w:rPr>
+          <w:rFonts w:ascii="Times New Roman" w:hAnsi="Times New Roman" w:cs="Times New Roman"/>
+        </w:rPr>
+      </w:pPr>
+      <w:proofErr w:type="spellStart"/>
+      <w:proofErr w:type="gramStart"/>
+      <w:r>
+        <w:rPr>
+          <w:rFonts w:ascii="Times New Roman" w:hAnsi="Times New Roman" w:cs="Times New Roman"/>
+        </w:rPr>
+        <w:t>test.describe</w:t>
+      </w:r>
+      <w:proofErr w:type="gramEnd"/>
+      <w:r>
+        <w:rPr>
+          <w:rFonts w:ascii="Times New Roman" w:hAnsi="Times New Roman" w:cs="Times New Roman"/>
+        </w:rPr>
+        <w:t>.configure</w:t>
+      </w:r>
+      <w:proofErr w:type="spellEnd"/>
+      <w:r>
+        <w:rPr>
+          <w:rFonts w:ascii="Times New Roman" w:hAnsi="Times New Roman" w:cs="Times New Roman"/>
+        </w:rPr>
+        <w:t>({ mode: 'parallel' }) // serial</w:t>
+      </w:r>
+    </w:p>
+    <w:p>
+      <w:pPr>
+        <w:rPr>
+          <w:rFonts w:ascii="Times New Roman" w:hAnsi="Times New Roman" w:cs="Times New Roman"/>
+        </w:rPr>
+      </w:pPr>
+    </w:p>
+    <w:p>
+      <w:pPr>
+        <w:rPr>
+          <w:rFonts w:ascii="Times New Roman" w:hAnsi="Times New Roman" w:cs="Times New Roman"/>
+        </w:rPr>
+      </w:pPr>
+      <w:r>
+        <w:rPr>
+          <w:rFonts w:ascii="Times New Roman" w:hAnsi="Times New Roman" w:cs="Times New Roman"/>
+          <w:b/>
+          <w:sz w:val="28"/>
+          <w:szCs w:val="28"/>
+        </w:rPr>
+        <w:t xml:space="preserve">Assign the Workers </w:t>
+      </w:r>
+      <w:r>
+        <w:rPr>
+          <w:rFonts w:ascii="Times New Roman" w:hAnsi="Times New Roman" w:cs="Times New Roman"/>
+          <w:b/>
+          <w:sz w:val="28"/>
+          <w:szCs w:val="28"/>
+        </w:rPr>
+        <w:t>and run the test in CMD:</w:t>
+      </w:r>
+    </w:p>
+    <w:p>
+      <w:pPr>
+        <w:pStyle w:val="ListParagraph"/>
+        <w:numPr>
+          <w:ilvl w:val="0"/>
+          <w:numId w:val="26"/>
+        </w:numPr>
+        <w:rPr>
+          <w:rFonts w:ascii="Times New Roman" w:hAnsi="Times New Roman" w:cs="Times New Roman"/>
+        </w:rPr>
+      </w:pPr>
+      <w:proofErr w:type="spellStart"/>
+      <w:r>
+        <w:rPr>
+          <w:rFonts w:ascii="Times New Roman" w:hAnsi="Times New Roman" w:cs="Times New Roman"/>
+        </w:rPr>
+        <w:t>npx</w:t>
+      </w:r>
+      <w:proofErr w:type="spellEnd"/>
+      <w:r>
+        <w:rPr>
+          <w:rFonts w:ascii="Times New Roman" w:hAnsi="Times New Roman" w:cs="Times New Roman"/>
+        </w:rPr>
+        <w:t xml:space="preserve"> playwright test example --headed --workers 3</w:t>
+      </w:r>
+    </w:p>
+    <w:p>
+      <w:pPr>
+        <w:jc w:val="center"/>
+        <w:rPr>
+          <w:rFonts w:ascii="Times New Roman" w:hAnsi="Times New Roman" w:cs="Times New Roman"/>
+        </w:rPr>
+      </w:pPr>
+      <w:r>
+        <w:rPr>
+          <w:rFonts w:ascii="Times New Roman" w:hAnsi="Times New Roman" w:cs="Times New Roman"/>
+        </w:rPr>
+        <w:drawing>
+          <wp:inline distT="0" distB="0" distL="0" distR="0" wp14:anchorId="3D11A3AF" wp14:editId="0A7CB4FD">
+            <wp:extent cx="5124450" cy="895331"/>
+            <wp:effectExtent l="0" t="0" r="0" b="635"/>
+            <wp:docPr id="991707313" name="Picture 1"/>
+            <wp:cNvGraphicFramePr>
+              <a:graphicFrameLocks xmlns:a="http://schemas.openxmlformats.org/drawingml/2006/main" noChangeAspect="1"/>
+            </wp:cNvGraphicFramePr>
+            <a:graphic xmlns:a="http://schemas.openxmlformats.org/drawingml/2006/main">
+              <a:graphicData uri="http://schemas.openxmlformats.org/drawingml/2006/picture">
+                <pic:pic xmlns:pic="http://schemas.openxmlformats.org/drawingml/2006/picture">
+                  <pic:nvPicPr>
+                    <pic:cNvPr id="991707313" name=""/>
+                    <pic:cNvPicPr/>
+                  </pic:nvPicPr>
+                  <pic:blipFill>
+                    <a:blip r:embed="rId27"/>
+                    <a:stretch>
+                      <a:fillRect/>
+                    </a:stretch>
+                  </pic:blipFill>
+                  <pic:spPr>
+                    <a:xfrm>
+                      <a:off x="0" y="0"/>
+                      <a:ext cx="5143253" cy="898616"/>
+                    </a:xfrm>
+                    <a:prstGeom prst="rect">
+                      <a:avLst/>
+                    </a:prstGeom>
+                  </pic:spPr>
+                </pic:pic>
+              </a:graphicData>
+            </a:graphic>
+          </wp:inline>
+        </w:drawing>
+      </w:r>
     </w:p>
     <w:sectPr>
       <w:pgSz w:w="11906" w:h="16838"/>
@@ -10960,7 +11955,7 @@
   <w:abstractNum w:abstractNumId="7" w15:restartNumberingAfterBreak="0">
     <w:nsid w:val="28130C6C"/>
     <w:multiLevelType w:val="hybridMultilevel"/>
-    <w:tmpl w:val="F820A0B6"/>
+    <w:tmpl w:val="F314F63E"/>
     <w:lvl w:ilvl="0" w:tplc="4009000B">
       <w:start w:val="1"/>
       <w:numFmt w:val="bullet"/>
@@ -12682,6 +13677,119 @@
     </w:lvl>
   </w:abstractNum>
   <w:abstractNum w:abstractNumId="22" w15:restartNumberingAfterBreak="0">
+    <w:nsid w:val="70233D80"/>
+    <w:multiLevelType w:val="hybridMultilevel"/>
+    <w:tmpl w:val="EB34E87A"/>
+    <w:lvl w:ilvl="0" w:tplc="40090001">
+      <w:start w:val="1"/>
+      <w:numFmt w:val="bullet"/>
+      <w:lvlText w:val=""/>
+      <w:lvlJc w:val="left"/>
+      <w:pPr>
+        <w:ind w:left="720" w:hanging="360"/>
+      </w:pPr>
+      <w:rPr>
+        <w:rFonts w:ascii="Symbol" w:hAnsi="Symbol" w:hint="default"/>
+      </w:rPr>
+    </w:lvl>
+    <w:lvl w:ilvl="1" w:tplc="40090003" w:tentative="1">
+      <w:start w:val="1"/>
+      <w:numFmt w:val="bullet"/>
+      <w:lvlText w:val="o"/>
+      <w:lvlJc w:val="left"/>
+      <w:pPr>
+        <w:ind w:left="1440" w:hanging="360"/>
+      </w:pPr>
+      <w:rPr>
+        <w:rFonts w:ascii="Courier New" w:hAnsi="Courier New" w:cs="Courier New" w:hint="default"/>
+      </w:rPr>
+    </w:lvl>
+    <w:lvl w:ilvl="2" w:tplc="40090005" w:tentative="1">
+      <w:start w:val="1"/>
+      <w:numFmt w:val="bullet"/>
+      <w:lvlText w:val=""/>
+      <w:lvlJc w:val="left"/>
+      <w:pPr>
+        <w:ind w:left="2160" w:hanging="360"/>
+      </w:pPr>
+      <w:rPr>
+        <w:rFonts w:ascii="Wingdings" w:hAnsi="Wingdings" w:hint="default"/>
+      </w:rPr>
+    </w:lvl>
+    <w:lvl w:ilvl="3" w:tplc="40090001" w:tentative="1">
+      <w:start w:val="1"/>
+      <w:numFmt w:val="bullet"/>
+      <w:lvlText w:val=""/>
+      <w:lvlJc w:val="left"/>
+      <w:pPr>
+        <w:ind w:left="2880" w:hanging="360"/>
+      </w:pPr>
+      <w:rPr>
+        <w:rFonts w:ascii="Symbol" w:hAnsi="Symbol" w:hint="default"/>
+      </w:rPr>
+    </w:lvl>
+    <w:lvl w:ilvl="4" w:tplc="40090003" w:tentative="1">
+      <w:start w:val="1"/>
+      <w:numFmt w:val="bullet"/>
+      <w:lvlText w:val="o"/>
+      <w:lvlJc w:val="left"/>
+      <w:pPr>
+        <w:ind w:left="3600" w:hanging="360"/>
+      </w:pPr>
+      <w:rPr>
+        <w:rFonts w:ascii="Courier New" w:hAnsi="Courier New" w:cs="Courier New" w:hint="default"/>
+      </w:rPr>
+    </w:lvl>
+    <w:lvl w:ilvl="5" w:tplc="40090005" w:tentative="1">
+      <w:start w:val="1"/>
+      <w:numFmt w:val="bullet"/>
+      <w:lvlText w:val=""/>
+      <w:lvlJc w:val="left"/>
+      <w:pPr>
+        <w:ind w:left="4320" w:hanging="360"/>
+      </w:pPr>
+      <w:rPr>
+        <w:rFonts w:ascii="Wingdings" w:hAnsi="Wingdings" w:hint="default"/>
+      </w:rPr>
+    </w:lvl>
+    <w:lvl w:ilvl="6" w:tplc="40090001" w:tentative="1">
+      <w:start w:val="1"/>
+      <w:numFmt w:val="bullet"/>
+      <w:lvlText w:val=""/>
+      <w:lvlJc w:val="left"/>
+      <w:pPr>
+        <w:ind w:left="5040" w:hanging="360"/>
+      </w:pPr>
+      <w:rPr>
+        <w:rFonts w:ascii="Symbol" w:hAnsi="Symbol" w:hint="default"/>
+      </w:rPr>
+    </w:lvl>
+    <w:lvl w:ilvl="7" w:tplc="40090003" w:tentative="1">
+      <w:start w:val="1"/>
+      <w:numFmt w:val="bullet"/>
+      <w:lvlText w:val="o"/>
+      <w:lvlJc w:val="left"/>
+      <w:pPr>
+        <w:ind w:left="5760" w:hanging="360"/>
+      </w:pPr>
+      <w:rPr>
+        <w:rFonts w:ascii="Courier New" w:hAnsi="Courier New" w:cs="Courier New" w:hint="default"/>
+      </w:rPr>
+    </w:lvl>
+    <w:lvl w:ilvl="8" w:tplc="40090005" w:tentative="1">
+      <w:start w:val="1"/>
+      <w:numFmt w:val="bullet"/>
+      <w:lvlText w:val=""/>
+      <w:lvlJc w:val="left"/>
+      <w:pPr>
+        <w:ind w:left="6480" w:hanging="360"/>
+      </w:pPr>
+      <w:rPr>
+        <w:rFonts w:ascii="Wingdings" w:hAnsi="Wingdings" w:hint="default"/>
+      </w:rPr>
+    </w:lvl>
+  </w:abstractNum>
+  <w:abstractNum w:abstractNumId="23" w15:restartNumberingAfterBreak="0">
     <w:nsid w:val="71132926"/>
     <w:multiLevelType w:val="multilevel"/>
     <w:tmpl w:val="9FDE838A"/>
@@ -12797,7 +13905,233 @@
       </w:pPr>
     </w:lvl>
   </w:abstractNum>
-  <w:abstractNum w:abstractNumId="23" w15:restartNumberingAfterBreak="0">
+  <w:abstractNum w:abstractNumId="24" w15:restartNumberingAfterBreak="0">
+    <w:nsid w:val="74634B23"/>
+    <w:multiLevelType w:val="hybridMultilevel"/>
+    <w:tmpl w:val="8E7EF936"/>
+    <w:lvl w:ilvl="0" w:tplc="40090001">
+      <w:start w:val="1"/>
+      <w:numFmt w:val="bullet"/>
+      <w:lvlText w:val=""/>
+      <w:lvlJc w:val="left"/>
+      <w:pPr>
+        <w:ind w:left="720" w:hanging="360"/>
+      </w:pPr>
+      <w:rPr>
+        <w:rFonts w:ascii="Symbol" w:hAnsi="Symbol" w:hint="default"/>
+      </w:rPr>
+    </w:lvl>
+    <w:lvl w:ilvl="1" w:tplc="40090003" w:tentative="1">
+      <w:start w:val="1"/>
+      <w:numFmt w:val="bullet"/>
+      <w:lvlText w:val="o"/>
+      <w:lvlJc w:val="left"/>
+      <w:pPr>
+        <w:ind w:left="1440" w:hanging="360"/>
+      </w:pPr>
+      <w:rPr>
+        <w:rFonts w:ascii="Courier New" w:hAnsi="Courier New" w:cs="Courier New" w:hint="default"/>
+      </w:rPr>
+    </w:lvl>
+    <w:lvl w:ilvl="2" w:tplc="40090005" w:tentative="1">
+      <w:start w:val="1"/>
+      <w:numFmt w:val="bullet"/>
+      <w:lvlText w:val=""/>
+      <w:lvlJc w:val="left"/>
+      <w:pPr>
+        <w:ind w:left="2160" w:hanging="360"/>
+      </w:pPr>
+      <w:rPr>
+        <w:rFonts w:ascii="Wingdings" w:hAnsi="Wingdings" w:hint="default"/>
+      </w:rPr>
+    </w:lvl>
+    <w:lvl w:ilvl="3" w:tplc="40090001" w:tentative="1">
+      <w:start w:val="1"/>
+      <w:numFmt w:val="bullet"/>
+      <w:lvlText w:val=""/>
+      <w:lvlJc w:val="left"/>
+      <w:pPr>
+        <w:ind w:left="2880" w:hanging="360"/>
+      </w:pPr>
+      <w:rPr>
+        <w:rFonts w:ascii="Symbol" w:hAnsi="Symbol" w:hint="default"/>
+      </w:rPr>
+    </w:lvl>
+    <w:lvl w:ilvl="4" w:tplc="40090003" w:tentative="1">
+      <w:start w:val="1"/>
+      <w:numFmt w:val="bullet"/>
+      <w:lvlText w:val="o"/>
+      <w:lvlJc w:val="left"/>
+      <w:pPr>
+        <w:ind w:left="3600" w:hanging="360"/>
+      </w:pPr>
+      <w:rPr>
+        <w:rFonts w:ascii="Courier New" w:hAnsi="Courier New" w:cs="Courier New" w:hint="default"/>
+      </w:rPr>
+    </w:lvl>
+    <w:lvl w:ilvl="5" w:tplc="40090005" w:tentative="1">
+      <w:start w:val="1"/>
+      <w:numFmt w:val="bullet"/>
+      <w:lvlText w:val=""/>
+      <w:lvlJc w:val="left"/>
+      <w:pPr>
+        <w:ind w:left="4320" w:hanging="360"/>
+      </w:pPr>
+      <w:rPr>
+        <w:rFonts w:ascii="Wingdings" w:hAnsi="Wingdings" w:hint="default"/>
+      </w:rPr>
+    </w:lvl>
+    <w:lvl w:ilvl="6" w:tplc="40090001" w:tentative="1">
+      <w:start w:val="1"/>
+      <w:numFmt w:val="bullet"/>
+      <w:lvlText w:val=""/>
+      <w:lvlJc w:val="left"/>
+      <w:pPr>
+        <w:ind w:left="5040" w:hanging="360"/>
+      </w:pPr>
+      <w:rPr>
+        <w:rFonts w:ascii="Symbol" w:hAnsi="Symbol" w:hint="default"/>
+      </w:rPr>
+    </w:lvl>
+    <w:lvl w:ilvl="7" w:tplc="40090003" w:tentative="1">
+      <w:start w:val="1"/>
+      <w:numFmt w:val="bullet"/>
+      <w:lvlText w:val="o"/>
+      <w:lvlJc w:val="left"/>
+      <w:pPr>
+        <w:ind w:left="5760" w:hanging="360"/>
+      </w:pPr>
+      <w:rPr>
+        <w:rFonts w:ascii="Courier New" w:hAnsi="Courier New" w:cs="Courier New" w:hint="default"/>
+      </w:rPr>
+    </w:lvl>
+    <w:lvl w:ilvl="8" w:tplc="40090005" w:tentative="1">
+      <w:start w:val="1"/>
+      <w:numFmt w:val="bullet"/>
+      <w:lvlText w:val=""/>
+      <w:lvlJc w:val="left"/>
+      <w:pPr>
+        <w:ind w:left="6480" w:hanging="360"/>
+      </w:pPr>
+      <w:rPr>
+        <w:rFonts w:ascii="Wingdings" w:hAnsi="Wingdings" w:hint="default"/>
+      </w:rPr>
+    </w:lvl>
+  </w:abstractNum>
+  <w:abstractNum w:abstractNumId="25" w15:restartNumberingAfterBreak="0">
+    <w:nsid w:val="77C91D8F"/>
+    <w:multiLevelType w:val="hybridMultilevel"/>
+    <w:tmpl w:val="13CCFF84"/>
+    <w:lvl w:ilvl="0" w:tplc="40090001">
+      <w:start w:val="1"/>
+      <w:numFmt w:val="bullet"/>
+      <w:lvlText w:val=""/>
+      <w:lvlJc w:val="left"/>
+      <w:pPr>
+        <w:ind w:left="2160" w:hanging="360"/>
+      </w:pPr>
+      <w:rPr>
+        <w:rFonts w:ascii="Symbol" w:hAnsi="Symbol" w:hint="default"/>
+      </w:rPr>
+    </w:lvl>
+    <w:lvl w:ilvl="1" w:tplc="40090003" w:tentative="1">
+      <w:start w:val="1"/>
+      <w:numFmt w:val="bullet"/>
+      <w:lvlText w:val="o"/>
+      <w:lvlJc w:val="left"/>
+      <w:pPr>
+        <w:ind w:left="2880" w:hanging="360"/>
+      </w:pPr>
+      <w:rPr>
+        <w:rFonts w:ascii="Courier New" w:hAnsi="Courier New" w:cs="Courier New" w:hint="default"/>
+      </w:rPr>
+    </w:lvl>
+    <w:lvl w:ilvl="2" w:tplc="40090005" w:tentative="1">
+      <w:start w:val="1"/>
+      <w:numFmt w:val="bullet"/>
+      <w:lvlText w:val=""/>
+      <w:lvlJc w:val="left"/>
+      <w:pPr>
+        <w:ind w:left="3600" w:hanging="360"/>
+      </w:pPr>
+      <w:rPr>
+        <w:rFonts w:ascii="Wingdings" w:hAnsi="Wingdings" w:hint="default"/>
+      </w:rPr>
+    </w:lvl>
+    <w:lvl w:ilvl="3" w:tplc="40090001" w:tentative="1">
+      <w:start w:val="1"/>
+      <w:numFmt w:val="bullet"/>
+      <w:lvlText w:val=""/>
+      <w:lvlJc w:val="left"/>
+      <w:pPr>
+        <w:ind w:left="4320" w:hanging="360"/>
+      </w:pPr>
+      <w:rPr>
+        <w:rFonts w:ascii="Symbol" w:hAnsi="Symbol" w:hint="default"/>
+      </w:rPr>
+    </w:lvl>
+    <w:lvl w:ilvl="4" w:tplc="40090003" w:tentative="1">
+      <w:start w:val="1"/>
+      <w:numFmt w:val="bullet"/>
+      <w:lvlText w:val="o"/>
+      <w:lvlJc w:val="left"/>
+      <w:pPr>
+        <w:ind w:left="5040" w:hanging="360"/>
+      </w:pPr>
+      <w:rPr>
+        <w:rFonts w:ascii="Courier New" w:hAnsi="Courier New" w:cs="Courier New" w:hint="default"/>
+      </w:rPr>
+    </w:lvl>
+    <w:lvl w:ilvl="5" w:tplc="40090005" w:tentative="1">
+      <w:start w:val="1"/>
+      <w:numFmt w:val="bullet"/>
+      <w:lvlText w:val=""/>
+      <w:lvlJc w:val="left"/>
+      <w:pPr>
+        <w:ind w:left="5760" w:hanging="360"/>
+      </w:pPr>
+      <w:rPr>
+        <w:rFonts w:ascii="Wingdings" w:hAnsi="Wingdings" w:hint="default"/>
+      </w:rPr>
+    </w:lvl>
+    <w:lvl w:ilvl="6" w:tplc="40090001" w:tentative="1">
+      <w:start w:val="1"/>
+      <w:numFmt w:val="bullet"/>
+      <w:lvlText w:val=""/>
+      <w:lvlJc w:val="left"/>
+      <w:pPr>
+        <w:ind w:left="6480" w:hanging="360"/>
+      </w:pPr>
+      <w:rPr>
+        <w:rFonts w:ascii="Symbol" w:hAnsi="Symbol" w:hint="default"/>
+      </w:rPr>
+    </w:lvl>
+    <w:lvl w:ilvl="7" w:tplc="40090003" w:tentative="1">
+      <w:start w:val="1"/>
+      <w:numFmt w:val="bullet"/>
+      <w:lvlText w:val="o"/>
+      <w:lvlJc w:val="left"/>
+      <w:pPr>
+        <w:ind w:left="7200" w:hanging="360"/>
+      </w:pPr>
+      <w:rPr>
+        <w:rFonts w:ascii="Courier New" w:hAnsi="Courier New" w:cs="Courier New" w:hint="default"/>
+      </w:rPr>
+    </w:lvl>
+    <w:lvl w:ilvl="8" w:tplc="40090005" w:tentative="1">
+      <w:start w:val="1"/>
+      <w:numFmt w:val="bullet"/>
+      <w:lvlText w:val=""/>
+      <w:lvlJc w:val="left"/>
+      <w:pPr>
+        <w:ind w:left="7920" w:hanging="360"/>
+      </w:pPr>
+      <w:rPr>
+        <w:rFonts w:ascii="Wingdings" w:hAnsi="Wingdings" w:hint="default"/>
+      </w:rPr>
+    </w:lvl>
+  </w:abstractNum>
+  <w:abstractNum w:abstractNumId="26" w15:restartNumberingAfterBreak="0">
     <w:nsid w:val="796732D0"/>
     <w:multiLevelType w:val="hybridMultilevel"/>
     <w:tmpl w:val="F28EB0B4"/>
@@ -12910,7 +14244,7 @@
       </w:rPr>
     </w:lvl>
   </w:abstractNum>
-  <w:abstractNum w:abstractNumId="24" w15:restartNumberingAfterBreak="0">
+  <w:abstractNum w:abstractNumId="27" w15:restartNumberingAfterBreak="0">
     <w:nsid w:val="7C552F81"/>
     <w:multiLevelType w:val="multilevel"/>
     <w:tmpl w:val="9FDE838A"/>
@@ -13026,7 +14360,7 @@
       </w:pPr>
     </w:lvl>
   </w:abstractNum>
-  <w:abstractNum w:abstractNumId="25" w15:restartNumberingAfterBreak="0">
+  <w:abstractNum w:abstractNumId="28" w15:restartNumberingAfterBreak="0">
     <w:nsid w:val="7D4F183B"/>
     <w:multiLevelType w:val="multilevel"/>
     <w:tmpl w:val="9698F3DA"/>
@@ -13179,10 +14513,10 @@
     <w:abstractNumId w:val="4"/>
   </w:num>
   <w:num w:numId="2" w16cid:durableId="1329554009">
-    <w:abstractNumId w:val="25"/>
+    <w:abstractNumId w:val="28"/>
   </w:num>
   <w:num w:numId="3" w16cid:durableId="2086880036">
-    <w:abstractNumId w:val="24"/>
+    <w:abstractNumId w:val="27"/>
   </w:num>
   <w:num w:numId="4" w16cid:durableId="1289429941">
     <w:abstractNumId w:val="6"/>
@@ -13212,7 +14546,7 @@
     <w:abstractNumId w:val="17"/>
   </w:num>
   <w:num w:numId="13" w16cid:durableId="1709380781">
-    <w:abstractNumId w:val="22"/>
+    <w:abstractNumId w:val="23"/>
   </w:num>
   <w:num w:numId="14" w16cid:durableId="1538616024">
     <w:abstractNumId w:val="9"/>
@@ -13230,7 +14564,7 @@
     <w:abstractNumId w:val="18"/>
   </w:num>
   <w:num w:numId="19" w16cid:durableId="2055544212">
-    <w:abstractNumId w:val="23"/>
+    <w:abstractNumId w:val="26"/>
   </w:num>
   <w:num w:numId="20" w16cid:durableId="1796823573">
     <w:abstractNumId w:val="21"/>
@@ -13252,6 +14586,15 @@
   </w:num>
   <w:num w:numId="26" w16cid:durableId="1852523288">
     <w:abstractNumId w:val="7"/>
+  </w:num>
+  <w:num w:numId="27" w16cid:durableId="81532188">
+    <w:abstractNumId w:val="25"/>
+  </w:num>
+  <w:num w:numId="28" w16cid:durableId="1815560849">
+    <w:abstractNumId w:val="24"/>
+  </w:num>
+  <w:num w:numId="29" w16cid:durableId="1468469091">
+    <w:abstractNumId w:val="22"/>
   </w:num>
 </w:numbering>
 </file>
@@ -13860,7 +15203,6 @@
   <w:style w:type="character" w:default="1" w:styleId="DefaultParagraphFont">
     <w:name w:val="Default Paragraph Font"/>
     <w:uiPriority w:val="1"/>
-    <w:semiHidden/>
     <w:unhideWhenUsed/>
   </w:style>
   <w:style w:type="table" w:default="1" w:styleId="TableNormal">

</xml_diff>

<commit_message>
Test case Completed 28/04
</commit_message>
<xml_diff>
--- a/Playwright_JavaScript_TypeScript_Docs.docx
+++ b/Playwright_JavaScript_TypeScript_Docs.docx
@@ -10434,6 +10434,7 @@
         <w:rPr>
           <w:rFonts w:ascii="Times New Roman" w:hAnsi="Times New Roman" w:cs="Times New Roman"/>
           <w:bCs/>
+          <w:noProof/>
         </w:rPr>
         <w:drawing>
           <wp:inline distT="0" distB="0" distL="0" distR="0" wp14:anchorId="2A4674D2" wp14:editId="18CD1564">
@@ -10499,6 +10500,7 @@
         <w:rPr>
           <w:rFonts w:ascii="Times New Roman" w:hAnsi="Times New Roman" w:cs="Times New Roman"/>
           <w:b/>
+          <w:noProof/>
         </w:rPr>
         <w:drawing>
           <wp:inline distT="0" distB="0" distL="0" distR="0" wp14:anchorId="38CA54EE" wp14:editId="746AD72F">
@@ -10603,6 +10605,7 @@
       <w:r>
         <w:rPr>
           <w:rFonts w:ascii="Times New Roman" w:hAnsi="Times New Roman" w:cs="Times New Roman"/>
+          <w:noProof/>
         </w:rPr>
         <w:drawing>
           <wp:inline distT="0" distB="0" distL="0" distR="0" wp14:anchorId="4155D711" wp14:editId="09EBD9B1">
@@ -10950,6 +10953,7 @@
       <w:r>
         <w:rPr>
           <w:rFonts w:ascii="Times New Roman" w:hAnsi="Times New Roman" w:cs="Times New Roman"/>
+          <w:noProof/>
         </w:rPr>
         <w:drawing>
           <wp:inline distT="0" distB="0" distL="0" distR="0" wp14:anchorId="3D11A3AF" wp14:editId="0A7CB4FD">
@@ -10988,6 +10992,655 @@
         </w:drawing>
       </w:r>
     </w:p>
+    <w:p>
+      <w:pPr>
+        <w:jc w:val="center"/>
+        <w:rPr>
+          <w:rFonts w:ascii="Times New Roman" w:hAnsi="Times New Roman" w:cs="Times New Roman"/>
+        </w:rPr>
+      </w:pPr>
+    </w:p>
+    <w:p>
+      <w:pPr>
+        <w:jc w:val="center"/>
+        <w:rPr>
+          <w:rFonts w:ascii="Times New Roman" w:hAnsi="Times New Roman" w:cs="Times New Roman"/>
+        </w:rPr>
+      </w:pPr>
+    </w:p>
+    <w:p>
+      <w:pPr>
+        <w:jc w:val="center"/>
+        <w:rPr>
+          <w:rFonts w:ascii="Times New Roman" w:hAnsi="Times New Roman" w:cs="Times New Roman"/>
+        </w:rPr>
+      </w:pPr>
+    </w:p>
+    <w:p>
+      <w:pPr>
+        <w:jc w:val="center"/>
+        <w:rPr>
+          <w:rFonts w:ascii="Times New Roman" w:hAnsi="Times New Roman" w:cs="Times New Roman"/>
+        </w:rPr>
+      </w:pPr>
+    </w:p>
+    <w:p>
+      <w:pPr>
+        <w:rPr>
+          <w:rFonts w:ascii="Times New Roman" w:hAnsi="Times New Roman" w:cs="Times New Roman"/>
+          <w:b/>
+          <w:bCs/>
+          <w:sz w:val="32"/>
+          <w:szCs w:val="32"/>
+        </w:rPr>
+      </w:pPr>
+      <w:r>
+        <w:rPr>
+          <w:rFonts w:ascii="Times New Roman" w:hAnsi="Times New Roman" w:cs="Times New Roman"/>
+          <w:b/>
+          <w:bCs/>
+          <w:sz w:val="32"/>
+          <w:szCs w:val="32"/>
+        </w:rPr>
+        <w:lastRenderedPageBreak/>
+        <w:t>Day 9:</w:t>
+      </w:r>
+    </w:p>
+    <w:p>
+      <w:pPr>
+        <w:jc w:val="center"/>
+        <w:rPr>
+          <w:rFonts w:ascii="Times New Roman" w:hAnsi="Times New Roman" w:cs="Times New Roman"/>
+          <w:b/>
+          <w:bCs/>
+          <w:sz w:val="32"/>
+          <w:szCs w:val="32"/>
+        </w:rPr>
+      </w:pPr>
+      <w:r>
+        <w:rPr>
+          <w:rFonts w:ascii="Times New Roman" w:hAnsi="Times New Roman" w:cs="Times New Roman"/>
+          <w:b/>
+          <w:bCs/>
+          <w:sz w:val="32"/>
+          <w:szCs w:val="32"/>
+        </w:rPr>
+        <w:t>Write the 10 Test Cases</w:t>
+      </w:r>
+    </w:p>
+    <w:p>
+      <w:pPr>
+        <w:numPr>
+          <w:ilvl w:val="0"/>
+          <w:numId w:val="30"/>
+        </w:numPr>
+        <w:rPr>
+          <w:rFonts w:ascii="Times New Roman" w:hAnsi="Times New Roman" w:cs="Times New Roman"/>
+        </w:rPr>
+      </w:pPr>
+      <w:r>
+        <w:rPr>
+          <w:rFonts w:ascii="Times New Roman" w:hAnsi="Times New Roman" w:cs="Times New Roman"/>
+        </w:rPr>
+        <w:t>Verify User on Seller Page</w:t>
+      </w:r>
+    </w:p>
+    <w:p>
+      <w:pPr>
+        <w:numPr>
+          <w:ilvl w:val="1"/>
+          <w:numId w:val="30"/>
+        </w:numPr>
+        <w:rPr>
+          <w:rFonts w:ascii="Times New Roman" w:hAnsi="Times New Roman" w:cs="Times New Roman"/>
+        </w:rPr>
+      </w:pPr>
+      <w:r>
+        <w:rPr>
+          <w:rFonts w:ascii="Times New Roman" w:hAnsi="Times New Roman" w:cs="Times New Roman"/>
+        </w:rPr>
+        <w:t>Navigate to the Amazon Best Sellers homepage.</w:t>
+      </w:r>
+    </w:p>
+    <w:p>
+      <w:pPr>
+        <w:numPr>
+          <w:ilvl w:val="1"/>
+          <w:numId w:val="30"/>
+        </w:numPr>
+        <w:rPr>
+          <w:rFonts w:ascii="Times New Roman" w:hAnsi="Times New Roman" w:cs="Times New Roman"/>
+        </w:rPr>
+      </w:pPr>
+      <w:r>
+        <w:rPr>
+          <w:rFonts w:ascii="Times New Roman" w:hAnsi="Times New Roman" w:cs="Times New Roman"/>
+        </w:rPr>
+        <w:t>Validate that the user successfully lands on the Seller Page.</w:t>
+      </w:r>
+    </w:p>
+    <w:p>
+      <w:pPr>
+        <w:numPr>
+          <w:ilvl w:val="0"/>
+          <w:numId w:val="30"/>
+        </w:numPr>
+        <w:rPr>
+          <w:rFonts w:ascii="Times New Roman" w:hAnsi="Times New Roman" w:cs="Times New Roman"/>
+        </w:rPr>
+      </w:pPr>
+      <w:r>
+        <w:rPr>
+          <w:rFonts w:ascii="Times New Roman" w:hAnsi="Times New Roman" w:cs="Times New Roman"/>
+        </w:rPr>
+        <w:t>Verify User on Product Page</w:t>
+      </w:r>
+    </w:p>
+    <w:p>
+      <w:pPr>
+        <w:numPr>
+          <w:ilvl w:val="1"/>
+          <w:numId w:val="30"/>
+        </w:numPr>
+        <w:rPr>
+          <w:rFonts w:ascii="Times New Roman" w:hAnsi="Times New Roman" w:cs="Times New Roman"/>
+        </w:rPr>
+      </w:pPr>
+      <w:r>
+        <w:rPr>
+          <w:rFonts w:ascii="Times New Roman" w:hAnsi="Times New Roman" w:cs="Times New Roman"/>
+        </w:rPr>
+        <w:t>Click on the Beauty product ranked first.</w:t>
+      </w:r>
+    </w:p>
+    <w:p>
+      <w:pPr>
+        <w:numPr>
+          <w:ilvl w:val="1"/>
+          <w:numId w:val="30"/>
+        </w:numPr>
+        <w:rPr>
+          <w:rFonts w:ascii="Times New Roman" w:hAnsi="Times New Roman" w:cs="Times New Roman"/>
+        </w:rPr>
+      </w:pPr>
+      <w:r>
+        <w:rPr>
+          <w:rFonts w:ascii="Times New Roman" w:hAnsi="Times New Roman" w:cs="Times New Roman"/>
+        </w:rPr>
+        <w:t>Confirm the user is correctly redirected to the Product Page.</w:t>
+      </w:r>
+    </w:p>
+    <w:p>
+      <w:pPr>
+        <w:numPr>
+          <w:ilvl w:val="0"/>
+          <w:numId w:val="30"/>
+        </w:numPr>
+        <w:rPr>
+          <w:rFonts w:ascii="Times New Roman" w:hAnsi="Times New Roman" w:cs="Times New Roman"/>
+        </w:rPr>
+      </w:pPr>
+      <w:r>
+        <w:rPr>
+          <w:rFonts w:ascii="Times New Roman" w:hAnsi="Times New Roman" w:cs="Times New Roman"/>
+        </w:rPr>
+        <w:t>Verify Navigation Across Departments</w:t>
+      </w:r>
+    </w:p>
+    <w:p>
+      <w:pPr>
+        <w:numPr>
+          <w:ilvl w:val="1"/>
+          <w:numId w:val="30"/>
+        </w:numPr>
+        <w:rPr>
+          <w:rFonts w:ascii="Times New Roman" w:hAnsi="Times New Roman" w:cs="Times New Roman"/>
+        </w:rPr>
+      </w:pPr>
+      <w:r>
+        <w:rPr>
+          <w:rFonts w:ascii="Times New Roman" w:hAnsi="Times New Roman" w:cs="Times New Roman"/>
+        </w:rPr>
+        <w:t>Check that the user can navigate through each department from the sidebar and land on the correct department page.</w:t>
+      </w:r>
+    </w:p>
+    <w:p>
+      <w:pPr>
+        <w:numPr>
+          <w:ilvl w:val="0"/>
+          <w:numId w:val="30"/>
+        </w:numPr>
+        <w:rPr>
+          <w:rFonts w:ascii="Times New Roman" w:hAnsi="Times New Roman" w:cs="Times New Roman"/>
+        </w:rPr>
+      </w:pPr>
+      <w:r>
+        <w:rPr>
+          <w:rFonts w:ascii="Times New Roman" w:hAnsi="Times New Roman" w:cs="Times New Roman"/>
+        </w:rPr>
+        <w:t>Verify 'All' Button Navigation to Sign-In Page</w:t>
+      </w:r>
+    </w:p>
+    <w:p>
+      <w:pPr>
+        <w:numPr>
+          <w:ilvl w:val="1"/>
+          <w:numId w:val="30"/>
+        </w:numPr>
+        <w:rPr>
+          <w:rFonts w:ascii="Times New Roman" w:hAnsi="Times New Roman" w:cs="Times New Roman"/>
+        </w:rPr>
+      </w:pPr>
+      <w:r>
+        <w:rPr>
+          <w:rFonts w:ascii="Times New Roman" w:hAnsi="Times New Roman" w:cs="Times New Roman"/>
+        </w:rPr>
+        <w:t>Click the 'All' button.</w:t>
+      </w:r>
+    </w:p>
+    <w:p>
+      <w:pPr>
+        <w:numPr>
+          <w:ilvl w:val="1"/>
+          <w:numId w:val="30"/>
+        </w:numPr>
+        <w:rPr>
+          <w:rFonts w:ascii="Times New Roman" w:hAnsi="Times New Roman" w:cs="Times New Roman"/>
+        </w:rPr>
+      </w:pPr>
+      <w:r>
+        <w:rPr>
+          <w:rFonts w:ascii="Times New Roman" w:hAnsi="Times New Roman" w:cs="Times New Roman"/>
+        </w:rPr>
+        <w:t>Validate that the user is redirected to the Sign-In page.</w:t>
+      </w:r>
+    </w:p>
+    <w:p>
+      <w:pPr>
+        <w:numPr>
+          <w:ilvl w:val="0"/>
+          <w:numId w:val="30"/>
+        </w:numPr>
+        <w:rPr>
+          <w:rFonts w:ascii="Times New Roman" w:hAnsi="Times New Roman" w:cs="Times New Roman"/>
+        </w:rPr>
+      </w:pPr>
+      <w:r>
+        <w:rPr>
+          <w:rFonts w:ascii="Times New Roman" w:hAnsi="Times New Roman" w:cs="Times New Roman"/>
+        </w:rPr>
+        <w:t xml:space="preserve">Verify </w:t>
+      </w:r>
+      <w:proofErr w:type="spellStart"/>
+      <w:r>
+        <w:rPr>
+          <w:rFonts w:ascii="Times New Roman" w:hAnsi="Times New Roman" w:cs="Times New Roman"/>
+        </w:rPr>
+        <w:t>Pincode</w:t>
+      </w:r>
+      <w:proofErr w:type="spellEnd"/>
+      <w:r>
+        <w:rPr>
+          <w:rFonts w:ascii="Times New Roman" w:hAnsi="Times New Roman" w:cs="Times New Roman"/>
+        </w:rPr>
+        <w:t xml:space="preserve"> Entry Functionality</w:t>
+      </w:r>
+    </w:p>
+    <w:p>
+      <w:pPr>
+        <w:numPr>
+          <w:ilvl w:val="1"/>
+          <w:numId w:val="30"/>
+        </w:numPr>
+        <w:rPr>
+          <w:rFonts w:ascii="Times New Roman" w:hAnsi="Times New Roman" w:cs="Times New Roman"/>
+        </w:rPr>
+      </w:pPr>
+      <w:r>
+        <w:rPr>
+          <w:rFonts w:ascii="Times New Roman" w:hAnsi="Times New Roman" w:cs="Times New Roman"/>
+        </w:rPr>
+        <w:t>Click on the location bar.</w:t>
+      </w:r>
+    </w:p>
+    <w:p>
+      <w:pPr>
+        <w:numPr>
+          <w:ilvl w:val="1"/>
+          <w:numId w:val="30"/>
+        </w:numPr>
+        <w:rPr>
+          <w:rFonts w:ascii="Times New Roman" w:hAnsi="Times New Roman" w:cs="Times New Roman"/>
+        </w:rPr>
+      </w:pPr>
+      <w:r>
+        <w:rPr>
+          <w:rFonts w:ascii="Times New Roman" w:hAnsi="Times New Roman" w:cs="Times New Roman"/>
+        </w:rPr>
+        <w:t xml:space="preserve">Enter a valid </w:t>
+      </w:r>
+      <w:proofErr w:type="spellStart"/>
+      <w:r>
+        <w:rPr>
+          <w:rFonts w:ascii="Times New Roman" w:hAnsi="Times New Roman" w:cs="Times New Roman"/>
+        </w:rPr>
+        <w:t>pincode</w:t>
+      </w:r>
+      <w:proofErr w:type="spellEnd"/>
+      <w:r>
+        <w:rPr>
+          <w:rFonts w:ascii="Times New Roman" w:hAnsi="Times New Roman" w:cs="Times New Roman"/>
+        </w:rPr>
+        <w:t xml:space="preserve"> (641402).</w:t>
+      </w:r>
+    </w:p>
+    <w:p>
+      <w:pPr>
+        <w:numPr>
+          <w:ilvl w:val="1"/>
+          <w:numId w:val="30"/>
+        </w:numPr>
+        <w:rPr>
+          <w:rFonts w:ascii="Times New Roman" w:hAnsi="Times New Roman" w:cs="Times New Roman"/>
+        </w:rPr>
+      </w:pPr>
+      <w:r>
+        <w:rPr>
+          <w:rFonts w:ascii="Times New Roman" w:hAnsi="Times New Roman" w:cs="Times New Roman"/>
+        </w:rPr>
+        <w:t xml:space="preserve">Validate that the </w:t>
+      </w:r>
+      <w:proofErr w:type="spellStart"/>
+      <w:r>
+        <w:rPr>
+          <w:rFonts w:ascii="Times New Roman" w:hAnsi="Times New Roman" w:cs="Times New Roman"/>
+        </w:rPr>
+        <w:t>pincode</w:t>
+      </w:r>
+      <w:proofErr w:type="spellEnd"/>
+      <w:r>
+        <w:rPr>
+          <w:rFonts w:ascii="Times New Roman" w:hAnsi="Times New Roman" w:cs="Times New Roman"/>
+        </w:rPr>
+        <w:t xml:space="preserve"> is accepted correctly.</w:t>
+      </w:r>
+    </w:p>
+    <w:p>
+      <w:pPr>
+        <w:numPr>
+          <w:ilvl w:val="0"/>
+          <w:numId w:val="30"/>
+        </w:numPr>
+        <w:rPr>
+          <w:rFonts w:ascii="Times New Roman" w:hAnsi="Times New Roman" w:cs="Times New Roman"/>
+        </w:rPr>
+      </w:pPr>
+      <w:r>
+        <w:rPr>
+          <w:rFonts w:ascii="Times New Roman" w:hAnsi="Times New Roman" w:cs="Times New Roman"/>
+        </w:rPr>
+        <w:t>Verify Navigation Through Slide Bar</w:t>
+      </w:r>
+    </w:p>
+    <w:p>
+      <w:pPr>
+        <w:numPr>
+          <w:ilvl w:val="1"/>
+          <w:numId w:val="30"/>
+        </w:numPr>
+        <w:rPr>
+          <w:rFonts w:ascii="Times New Roman" w:hAnsi="Times New Roman" w:cs="Times New Roman"/>
+        </w:rPr>
+      </w:pPr>
+      <w:r>
+        <w:rPr>
+          <w:rFonts w:ascii="Times New Roman" w:hAnsi="Times New Roman" w:cs="Times New Roman"/>
+        </w:rPr>
+        <w:t>Interact with and navigate using the slide bar.</w:t>
+      </w:r>
+    </w:p>
+    <w:p>
+      <w:pPr>
+        <w:numPr>
+          <w:ilvl w:val="1"/>
+          <w:numId w:val="30"/>
+        </w:numPr>
+        <w:rPr>
+          <w:rFonts w:ascii="Times New Roman" w:hAnsi="Times New Roman" w:cs="Times New Roman"/>
+        </w:rPr>
+      </w:pPr>
+      <w:r>
+        <w:rPr>
+          <w:rFonts w:ascii="Times New Roman" w:hAnsi="Times New Roman" w:cs="Times New Roman"/>
+        </w:rPr>
+        <w:t>Validate successful slide interactions.</w:t>
+      </w:r>
+    </w:p>
+    <w:p>
+      <w:pPr>
+        <w:numPr>
+          <w:ilvl w:val="0"/>
+          <w:numId w:val="30"/>
+        </w:numPr>
+        <w:rPr>
+          <w:rFonts w:ascii="Times New Roman" w:hAnsi="Times New Roman" w:cs="Times New Roman"/>
+        </w:rPr>
+      </w:pPr>
+      <w:r>
+        <w:rPr>
+          <w:rFonts w:ascii="Times New Roman" w:hAnsi="Times New Roman" w:cs="Times New Roman"/>
+        </w:rPr>
+        <w:t>Validate Dropdown Selection</w:t>
+      </w:r>
+    </w:p>
+    <w:p>
+      <w:pPr>
+        <w:numPr>
+          <w:ilvl w:val="1"/>
+          <w:numId w:val="30"/>
+        </w:numPr>
+        <w:rPr>
+          <w:rFonts w:ascii="Times New Roman" w:hAnsi="Times New Roman" w:cs="Times New Roman"/>
+        </w:rPr>
+      </w:pPr>
+      <w:r>
+        <w:rPr>
+          <w:rFonts w:ascii="Times New Roman" w:hAnsi="Times New Roman" w:cs="Times New Roman"/>
+        </w:rPr>
+        <w:t>Select the "Beauty" option from a dropdown menu.</w:t>
+      </w:r>
+    </w:p>
+    <w:p>
+      <w:pPr>
+        <w:numPr>
+          <w:ilvl w:val="1"/>
+          <w:numId w:val="30"/>
+        </w:numPr>
+        <w:rPr>
+          <w:rFonts w:ascii="Times New Roman" w:hAnsi="Times New Roman" w:cs="Times New Roman"/>
+        </w:rPr>
+      </w:pPr>
+      <w:r>
+        <w:rPr>
+          <w:rFonts w:ascii="Times New Roman" w:hAnsi="Times New Roman" w:cs="Times New Roman"/>
+        </w:rPr>
+        <w:t>Ensure the correct selection is made.</w:t>
+      </w:r>
+    </w:p>
+    <w:p>
+      <w:pPr>
+        <w:numPr>
+          <w:ilvl w:val="0"/>
+          <w:numId w:val="30"/>
+        </w:numPr>
+        <w:rPr>
+          <w:rFonts w:ascii="Times New Roman" w:hAnsi="Times New Roman" w:cs="Times New Roman"/>
+        </w:rPr>
+      </w:pPr>
+      <w:r>
+        <w:rPr>
+          <w:rFonts w:ascii="Times New Roman" w:hAnsi="Times New Roman" w:cs="Times New Roman"/>
+        </w:rPr>
+        <w:t>Verify Search Functionality</w:t>
+      </w:r>
+    </w:p>
+    <w:p>
+      <w:pPr>
+        <w:numPr>
+          <w:ilvl w:val="1"/>
+          <w:numId w:val="30"/>
+        </w:numPr>
+        <w:rPr>
+          <w:rFonts w:ascii="Times New Roman" w:hAnsi="Times New Roman" w:cs="Times New Roman"/>
+        </w:rPr>
+      </w:pPr>
+      <w:r>
+        <w:rPr>
+          <w:rFonts w:ascii="Times New Roman" w:hAnsi="Times New Roman" w:cs="Times New Roman"/>
+        </w:rPr>
+        <w:t>Click on the search bar.</w:t>
+      </w:r>
+    </w:p>
+    <w:p>
+      <w:pPr>
+        <w:numPr>
+          <w:ilvl w:val="1"/>
+          <w:numId w:val="30"/>
+        </w:numPr>
+        <w:rPr>
+          <w:rFonts w:ascii="Times New Roman" w:hAnsi="Times New Roman" w:cs="Times New Roman"/>
+        </w:rPr>
+      </w:pPr>
+      <w:r>
+        <w:rPr>
+          <w:rFonts w:ascii="Times New Roman" w:hAnsi="Times New Roman" w:cs="Times New Roman"/>
+        </w:rPr>
+        <w:t>Input the search term "</w:t>
+      </w:r>
+      <w:proofErr w:type="spellStart"/>
+      <w:r>
+        <w:rPr>
+          <w:rFonts w:ascii="Times New Roman" w:hAnsi="Times New Roman" w:cs="Times New Roman"/>
+        </w:rPr>
+        <w:t>iphone</w:t>
+      </w:r>
+      <w:proofErr w:type="spellEnd"/>
+      <w:r>
+        <w:rPr>
+          <w:rFonts w:ascii="Times New Roman" w:hAnsi="Times New Roman" w:cs="Times New Roman"/>
+        </w:rPr>
+        <w:t>".</w:t>
+      </w:r>
+    </w:p>
+    <w:p>
+      <w:pPr>
+        <w:numPr>
+          <w:ilvl w:val="1"/>
+          <w:numId w:val="30"/>
+        </w:numPr>
+        <w:rPr>
+          <w:rFonts w:ascii="Times New Roman" w:hAnsi="Times New Roman" w:cs="Times New Roman"/>
+        </w:rPr>
+      </w:pPr>
+      <w:r>
+        <w:rPr>
+          <w:rFonts w:ascii="Times New Roman" w:hAnsi="Times New Roman" w:cs="Times New Roman"/>
+        </w:rPr>
+        <w:t>Click the search icon.</w:t>
+      </w:r>
+    </w:p>
+    <w:p>
+      <w:pPr>
+        <w:numPr>
+          <w:ilvl w:val="1"/>
+          <w:numId w:val="30"/>
+        </w:numPr>
+        <w:rPr>
+          <w:rFonts w:ascii="Times New Roman" w:hAnsi="Times New Roman" w:cs="Times New Roman"/>
+        </w:rPr>
+      </w:pPr>
+      <w:r>
+        <w:rPr>
+          <w:rFonts w:ascii="Times New Roman" w:hAnsi="Times New Roman" w:cs="Times New Roman"/>
+        </w:rPr>
+        <w:t>Confirm the search is performed successfully.</w:t>
+      </w:r>
+    </w:p>
+    <w:p>
+      <w:pPr>
+        <w:rPr>
+          <w:rFonts w:ascii="Times New Roman" w:hAnsi="Times New Roman" w:cs="Times New Roman"/>
+        </w:rPr>
+      </w:pPr>
+      <w:r>
+        <w:rPr>
+          <w:rFonts w:ascii="Times New Roman" w:hAnsi="Times New Roman" w:cs="Times New Roman"/>
+        </w:rPr>
+        <w:lastRenderedPageBreak/>
+        <w:drawing>
+          <wp:inline distT="0" distB="0" distL="0" distR="0" wp14:anchorId="038D9C5F" wp14:editId="77F09C36">
+            <wp:extent cx="5604510" cy="6585585"/>
+            <wp:effectExtent l="0" t="0" r="0" b="5715"/>
+            <wp:docPr id="1179894929" name="Picture 1"/>
+            <wp:cNvGraphicFramePr>
+              <a:graphicFrameLocks xmlns:a="http://schemas.openxmlformats.org/drawingml/2006/main" noChangeAspect="1"/>
+            </wp:cNvGraphicFramePr>
+            <a:graphic xmlns:a="http://schemas.openxmlformats.org/drawingml/2006/main">
+              <a:graphicData uri="http://schemas.openxmlformats.org/drawingml/2006/picture">
+                <pic:pic xmlns:pic="http://schemas.openxmlformats.org/drawingml/2006/picture">
+                  <pic:nvPicPr>
+                    <pic:cNvPr id="1179894929" name=""/>
+                    <pic:cNvPicPr/>
+                  </pic:nvPicPr>
+                  <pic:blipFill rotWithShape="1">
+                    <a:blip r:embed="rId28"/>
+                    <a:srcRect l="2216" t="-96"/>
+                    <a:stretch/>
+                  </pic:blipFill>
+                  <pic:spPr bwMode="auto">
+                    <a:xfrm>
+                      <a:off x="0" y="0"/>
+                      <a:ext cx="5604510" cy="6585585"/>
+                    </a:xfrm>
+                    <a:prstGeom prst="rect">
+                      <a:avLst/>
+                    </a:prstGeom>
+                    <a:ln>
+                      <a:noFill/>
+                    </a:ln>
+                    <a:extLst>
+                      <a:ext uri="{53640926-AAD7-44D8-BBD7-CCE9431645EC}">
+                        <a14:shadowObscured xmlns:a14="http://schemas.microsoft.com/office/drawing/2010/main"/>
+                      </a:ext>
+                    </a:extLst>
+                  </pic:spPr>
+                </pic:pic>
+              </a:graphicData>
+            </a:graphic>
+          </wp:inline>
+        </w:drawing>
+      </w:r>
+    </w:p>
+    <w:p>
+      <w:pPr>
+        <w:rPr>
+          <w:rFonts w:ascii="Times New Roman" w:hAnsi="Times New Roman" w:cs="Times New Roman"/>
+          <w:b/>
+          <w:bCs/>
+          <w:sz w:val="32"/>
+          <w:szCs w:val="32"/>
+        </w:rPr>
+      </w:pPr>
+    </w:p>
+    <w:p>
+      <w:pPr>
+        <w:rPr>
+          <w:rFonts w:ascii="Times New Roman" w:hAnsi="Times New Roman" w:cs="Times New Roman"/>
+          <w:b/>
+          <w:bCs/>
+        </w:rPr>
+      </w:pPr>
+    </w:p>
     <w:sectPr>
       <w:pgSz w:w="11906" w:h="16838"/>
       <w:pgMar w:top="1440" w:right="1440" w:bottom="1440" w:left="1440" w:header="708" w:footer="708" w:gutter="0"/>
@@ -13439,6 +14092,123 @@
     </w:lvl>
   </w:abstractNum>
   <w:abstractNum w:abstractNumId="20" w15:restartNumberingAfterBreak="0">
+    <w:nsid w:val="5E7042AC"/>
+    <w:multiLevelType w:val="multilevel"/>
+    <w:tmpl w:val="18B8D04C"/>
+    <w:lvl w:ilvl="0">
+      <w:start w:val="1"/>
+      <w:numFmt w:val="decimal"/>
+      <w:lvlText w:val="%1."/>
+      <w:lvlJc w:val="left"/>
+      <w:pPr>
+        <w:tabs>
+          <w:tab w:val="num" w:pos="720"/>
+        </w:tabs>
+        <w:ind w:left="720" w:hanging="360"/>
+      </w:pPr>
+    </w:lvl>
+    <w:lvl w:ilvl="1">
+      <w:start w:val="1"/>
+      <w:numFmt w:val="bullet"/>
+      <w:lvlText w:val="o"/>
+      <w:lvlJc w:val="left"/>
+      <w:pPr>
+        <w:tabs>
+          <w:tab w:val="num" w:pos="1440"/>
+        </w:tabs>
+        <w:ind w:left="1440" w:hanging="360"/>
+      </w:pPr>
+      <w:rPr>
+        <w:rFonts w:ascii="Courier New" w:hAnsi="Courier New" w:hint="default"/>
+        <w:sz w:val="20"/>
+      </w:rPr>
+    </w:lvl>
+    <w:lvl w:ilvl="2" w:tentative="1">
+      <w:start w:val="1"/>
+      <w:numFmt w:val="decimal"/>
+      <w:lvlText w:val="%3."/>
+      <w:lvlJc w:val="left"/>
+      <w:pPr>
+        <w:tabs>
+          <w:tab w:val="num" w:pos="2160"/>
+        </w:tabs>
+        <w:ind w:left="2160" w:hanging="360"/>
+      </w:pPr>
+    </w:lvl>
+    <w:lvl w:ilvl="3" w:tentative="1">
+      <w:start w:val="1"/>
+      <w:numFmt w:val="decimal"/>
+      <w:lvlText w:val="%4."/>
+      <w:lvlJc w:val="left"/>
+      <w:pPr>
+        <w:tabs>
+          <w:tab w:val="num" w:pos="2880"/>
+        </w:tabs>
+        <w:ind w:left="2880" w:hanging="360"/>
+      </w:pPr>
+    </w:lvl>
+    <w:lvl w:ilvl="4" w:tentative="1">
+      <w:start w:val="1"/>
+      <w:numFmt w:val="decimal"/>
+      <w:lvlText w:val="%5."/>
+      <w:lvlJc w:val="left"/>
+      <w:pPr>
+        <w:tabs>
+          <w:tab w:val="num" w:pos="3600"/>
+        </w:tabs>
+        <w:ind w:left="3600" w:hanging="360"/>
+      </w:pPr>
+    </w:lvl>
+    <w:lvl w:ilvl="5" w:tentative="1">
+      <w:start w:val="1"/>
+      <w:numFmt w:val="decimal"/>
+      <w:lvlText w:val="%6."/>
+      <w:lvlJc w:val="left"/>
+      <w:pPr>
+        <w:tabs>
+          <w:tab w:val="num" w:pos="4320"/>
+        </w:tabs>
+        <w:ind w:left="4320" w:hanging="360"/>
+      </w:pPr>
+    </w:lvl>
+    <w:lvl w:ilvl="6" w:tentative="1">
+      <w:start w:val="1"/>
+      <w:numFmt w:val="decimal"/>
+      <w:lvlText w:val="%7."/>
+      <w:lvlJc w:val="left"/>
+      <w:pPr>
+        <w:tabs>
+          <w:tab w:val="num" w:pos="5040"/>
+        </w:tabs>
+        <w:ind w:left="5040" w:hanging="360"/>
+      </w:pPr>
+    </w:lvl>
+    <w:lvl w:ilvl="7" w:tentative="1">
+      <w:start w:val="1"/>
+      <w:numFmt w:val="decimal"/>
+      <w:lvlText w:val="%8."/>
+      <w:lvlJc w:val="left"/>
+      <w:pPr>
+        <w:tabs>
+          <w:tab w:val="num" w:pos="5760"/>
+        </w:tabs>
+        <w:ind w:left="5760" w:hanging="360"/>
+      </w:pPr>
+    </w:lvl>
+    <w:lvl w:ilvl="8" w:tentative="1">
+      <w:start w:val="1"/>
+      <w:numFmt w:val="decimal"/>
+      <w:lvlText w:val="%9."/>
+      <w:lvlJc w:val="left"/>
+      <w:pPr>
+        <w:tabs>
+          <w:tab w:val="num" w:pos="6480"/>
+        </w:tabs>
+        <w:ind w:left="6480" w:hanging="360"/>
+      </w:pPr>
+    </w:lvl>
+  </w:abstractNum>
+  <w:abstractNum w:abstractNumId="21" w15:restartNumberingAfterBreak="0">
     <w:nsid w:val="63AA3624"/>
     <w:multiLevelType w:val="multilevel"/>
     <w:tmpl w:val="8746FCFA"/>
@@ -13587,7 +14357,7 @@
       </w:rPr>
     </w:lvl>
   </w:abstractNum>
-  <w:abstractNum w:abstractNumId="21" w15:restartNumberingAfterBreak="0">
+  <w:abstractNum w:abstractNumId="22" w15:restartNumberingAfterBreak="0">
     <w:nsid w:val="64EE3F55"/>
     <w:multiLevelType w:val="hybridMultilevel"/>
     <w:tmpl w:val="32A0756C"/>
@@ -13676,7 +14446,7 @@
       </w:pPr>
     </w:lvl>
   </w:abstractNum>
-  <w:abstractNum w:abstractNumId="22" w15:restartNumberingAfterBreak="0">
+  <w:abstractNum w:abstractNumId="23" w15:restartNumberingAfterBreak="0">
     <w:nsid w:val="70233D80"/>
     <w:multiLevelType w:val="hybridMultilevel"/>
     <w:tmpl w:val="EB34E87A"/>
@@ -13789,7 +14559,7 @@
       </w:rPr>
     </w:lvl>
   </w:abstractNum>
-  <w:abstractNum w:abstractNumId="23" w15:restartNumberingAfterBreak="0">
+  <w:abstractNum w:abstractNumId="24" w15:restartNumberingAfterBreak="0">
     <w:nsid w:val="71132926"/>
     <w:multiLevelType w:val="multilevel"/>
     <w:tmpl w:val="9FDE838A"/>
@@ -13905,7 +14675,7 @@
       </w:pPr>
     </w:lvl>
   </w:abstractNum>
-  <w:abstractNum w:abstractNumId="24" w15:restartNumberingAfterBreak="0">
+  <w:abstractNum w:abstractNumId="25" w15:restartNumberingAfterBreak="0">
     <w:nsid w:val="74634B23"/>
     <w:multiLevelType w:val="hybridMultilevel"/>
     <w:tmpl w:val="8E7EF936"/>
@@ -14018,7 +14788,7 @@
       </w:rPr>
     </w:lvl>
   </w:abstractNum>
-  <w:abstractNum w:abstractNumId="25" w15:restartNumberingAfterBreak="0">
+  <w:abstractNum w:abstractNumId="26" w15:restartNumberingAfterBreak="0">
     <w:nsid w:val="77C91D8F"/>
     <w:multiLevelType w:val="hybridMultilevel"/>
     <w:tmpl w:val="13CCFF84"/>
@@ -14131,7 +14901,7 @@
       </w:rPr>
     </w:lvl>
   </w:abstractNum>
-  <w:abstractNum w:abstractNumId="26" w15:restartNumberingAfterBreak="0">
+  <w:abstractNum w:abstractNumId="27" w15:restartNumberingAfterBreak="0">
     <w:nsid w:val="796732D0"/>
     <w:multiLevelType w:val="hybridMultilevel"/>
     <w:tmpl w:val="F28EB0B4"/>
@@ -14244,7 +15014,7 @@
       </w:rPr>
     </w:lvl>
   </w:abstractNum>
-  <w:abstractNum w:abstractNumId="27" w15:restartNumberingAfterBreak="0">
+  <w:abstractNum w:abstractNumId="28" w15:restartNumberingAfterBreak="0">
     <w:nsid w:val="7C552F81"/>
     <w:multiLevelType w:val="multilevel"/>
     <w:tmpl w:val="9FDE838A"/>
@@ -14360,7 +15130,7 @@
       </w:pPr>
     </w:lvl>
   </w:abstractNum>
-  <w:abstractNum w:abstractNumId="28" w15:restartNumberingAfterBreak="0">
+  <w:abstractNum w:abstractNumId="29" w15:restartNumberingAfterBreak="0">
     <w:nsid w:val="7D4F183B"/>
     <w:multiLevelType w:val="multilevel"/>
     <w:tmpl w:val="9698F3DA"/>
@@ -14513,10 +15283,10 @@
     <w:abstractNumId w:val="4"/>
   </w:num>
   <w:num w:numId="2" w16cid:durableId="1329554009">
-    <w:abstractNumId w:val="28"/>
+    <w:abstractNumId w:val="29"/>
   </w:num>
   <w:num w:numId="3" w16cid:durableId="2086880036">
-    <w:abstractNumId w:val="27"/>
+    <w:abstractNumId w:val="28"/>
   </w:num>
   <w:num w:numId="4" w16cid:durableId="1289429941">
     <w:abstractNumId w:val="6"/>
@@ -14546,13 +15316,13 @@
     <w:abstractNumId w:val="17"/>
   </w:num>
   <w:num w:numId="13" w16cid:durableId="1709380781">
-    <w:abstractNumId w:val="23"/>
+    <w:abstractNumId w:val="24"/>
   </w:num>
   <w:num w:numId="14" w16cid:durableId="1538616024">
     <w:abstractNumId w:val="9"/>
   </w:num>
   <w:num w:numId="15" w16cid:durableId="1330862289">
-    <w:abstractNumId w:val="20"/>
+    <w:abstractNumId w:val="21"/>
   </w:num>
   <w:num w:numId="16" w16cid:durableId="1728450810">
     <w:abstractNumId w:val="2"/>
@@ -14564,10 +15334,10 @@
     <w:abstractNumId w:val="18"/>
   </w:num>
   <w:num w:numId="19" w16cid:durableId="2055544212">
-    <w:abstractNumId w:val="26"/>
+    <w:abstractNumId w:val="27"/>
   </w:num>
   <w:num w:numId="20" w16cid:durableId="1796823573">
-    <w:abstractNumId w:val="21"/>
+    <w:abstractNumId w:val="22"/>
   </w:num>
   <w:num w:numId="21" w16cid:durableId="1836412025">
     <w:abstractNumId w:val="8"/>
@@ -14588,13 +15358,16 @@
     <w:abstractNumId w:val="7"/>
   </w:num>
   <w:num w:numId="27" w16cid:durableId="81532188">
+    <w:abstractNumId w:val="26"/>
+  </w:num>
+  <w:num w:numId="28" w16cid:durableId="1815560849">
     <w:abstractNumId w:val="25"/>
   </w:num>
-  <w:num w:numId="28" w16cid:durableId="1815560849">
-    <w:abstractNumId w:val="24"/>
+  <w:num w:numId="29" w16cid:durableId="1468469091">
+    <w:abstractNumId w:val="23"/>
   </w:num>
-  <w:num w:numId="29" w16cid:durableId="1468469091">
-    <w:abstractNumId w:val="22"/>
+  <w:num w:numId="30" w16cid:durableId="1146125751">
+    <w:abstractNumId w:val="20"/>
   </w:num>
 </w:numbering>
 </file>

</xml_diff>